<commit_message>
Created new UI for Login/Register functionality (needs to be fixed so it works). Added base stock management API wrapper in front-end. Some minor UI improvements. Added fade out of alerts when actions take place. Commented out some unused code. Doc updates.
</commit_message>
<xml_diff>
--- a/doc/Assignment 2 - Design Document.docx
+++ b/doc/Assignment 2 - Design Document.docx
@@ -10,6 +10,7 @@
           <w:docPartUnique/>
         </w:docPartObj>
       </w:sdtPr>
+      <w:sdtEndPr/>
       <w:sdtContent>
         <w:p>
           <w:r>
@@ -886,12 +887,10 @@
                                     </w:rPr>
                                     <w:alias w:val="Company"/>
                                     <w:id w:val="15866524"/>
-                                    <w:placeholder>
-                                      <w:docPart w:val="4FBD656FC6F4482ABBADE9E3865B4195"/>
-                                    </w:placeholder>
                                     <w:dataBinding w:prefixMappings="xmlns:ns0='http://schemas.openxmlformats.org/officeDocument/2006/extended-properties'" w:xpath="/ns0:Properties[1]/ns0:Company[1]" w:storeItemID="{6668398D-A668-4E3E-A5EB-62B293D839F1}"/>
                                     <w:text/>
                                   </w:sdtPr>
+                                  <w:sdtEndPr/>
                                   <w:sdtContent>
                                     <w:p>
                                       <w:pPr>
@@ -988,6 +987,7 @@
                                     <w:dataBinding w:prefixMappings="xmlns:ns0='http://schemas.openxmlformats.org/package/2006/metadata/core-properties' xmlns:ns1='http://purl.org/dc/elements/1.1/'" w:xpath="/ns0:coreProperties[1]/ns1:title[1]" w:storeItemID="{6C3C8BC8-F283-45AE-878A-BAB7291924A1}"/>
                                     <w:text/>
                                   </w:sdtPr>
+                                  <w:sdtEndPr/>
                                   <w:sdtContent>
                                     <w:p>
                                       <w:pPr>
@@ -1027,6 +1027,7 @@
                                     <w:dataBinding w:prefixMappings="xmlns:ns0='http://schemas.openxmlformats.org/package/2006/metadata/core-properties' xmlns:ns1='http://purl.org/dc/elements/1.1/'" w:xpath="/ns0:coreProperties[1]/ns1:subject[1]" w:storeItemID="{6C3C8BC8-F283-45AE-878A-BAB7291924A1}"/>
                                     <w:text/>
                                   </w:sdtPr>
+                                  <w:sdtEndPr/>
                                   <w:sdtContent>
                                     <w:p>
                                       <w:pPr>
@@ -1065,6 +1066,7 @@
                                     <w:dataBinding w:prefixMappings="xmlns:ns0='http://schemas.openxmlformats.org/package/2006/metadata/core-properties' xmlns:ns1='http://purl.org/dc/elements/1.1/'" w:xpath="/ns0:coreProperties[1]/ns1:creator[1]" w:storeItemID="{6C3C8BC8-F283-45AE-878A-BAB7291924A1}"/>
                                     <w:text/>
                                   </w:sdtPr>
+                                  <w:sdtEndPr/>
                                   <w:sdtContent>
                                     <w:p>
                                       <w:pPr>
@@ -1172,12 +1174,10 @@
                               </w:rPr>
                               <w:alias w:val="Company"/>
                               <w:id w:val="15866524"/>
-                              <w:placeholder>
-                                <w:docPart w:val="4FBD656FC6F4482ABBADE9E3865B4195"/>
-                              </w:placeholder>
                               <w:dataBinding w:prefixMappings="xmlns:ns0='http://schemas.openxmlformats.org/officeDocument/2006/extended-properties'" w:xpath="/ns0:Properties[1]/ns0:Company[1]" w:storeItemID="{6668398D-A668-4E3E-A5EB-62B293D839F1}"/>
                               <w:text/>
                             </w:sdtPr>
+                            <w:sdtEndPr/>
                             <w:sdtContent>
                               <w:p>
                                 <w:pPr>
@@ -1235,6 +1235,7 @@
                               <w:dataBinding w:prefixMappings="xmlns:ns0='http://schemas.openxmlformats.org/package/2006/metadata/core-properties' xmlns:ns1='http://purl.org/dc/elements/1.1/'" w:xpath="/ns0:coreProperties[1]/ns1:title[1]" w:storeItemID="{6C3C8BC8-F283-45AE-878A-BAB7291924A1}"/>
                               <w:text/>
                             </w:sdtPr>
+                            <w:sdtEndPr/>
                             <w:sdtContent>
                               <w:p>
                                 <w:pPr>
@@ -1274,6 +1275,7 @@
                               <w:dataBinding w:prefixMappings="xmlns:ns0='http://schemas.openxmlformats.org/package/2006/metadata/core-properties' xmlns:ns1='http://purl.org/dc/elements/1.1/'" w:xpath="/ns0:coreProperties[1]/ns1:subject[1]" w:storeItemID="{6C3C8BC8-F283-45AE-878A-BAB7291924A1}"/>
                               <w:text/>
                             </w:sdtPr>
+                            <w:sdtEndPr/>
                             <w:sdtContent>
                               <w:p>
                                 <w:pPr>
@@ -1312,6 +1314,7 @@
                               <w:dataBinding w:prefixMappings="xmlns:ns0='http://schemas.openxmlformats.org/package/2006/metadata/core-properties' xmlns:ns1='http://purl.org/dc/elements/1.1/'" w:xpath="/ns0:coreProperties[1]/ns1:creator[1]" w:storeItemID="{6C3C8BC8-F283-45AE-878A-BAB7291924A1}"/>
                               <w:text/>
                             </w:sdtPr>
+                            <w:sdtEndPr/>
                             <w:sdtContent>
                               <w:p>
                                 <w:pPr>
@@ -1364,6 +1367,15 @@
     </w:sdt>
     <w:sdt>
       <w:sdtPr>
+        <w:rPr>
+          <w:rFonts w:asciiTheme="minorHAnsi" w:eastAsiaTheme="minorHAnsi" w:hAnsiTheme="minorHAnsi" w:cstheme="minorBidi"/>
+          <w:b w:val="0"/>
+          <w:bCs w:val="0"/>
+          <w:color w:val="auto"/>
+          <w:sz w:val="22"/>
+          <w:szCs w:val="22"/>
+          <w:lang w:val="en-IE" w:eastAsia="en-US"/>
+        </w:rPr>
         <w:id w:val="257255862"/>
         <w:docPartObj>
           <w:docPartGallery w:val="Table of Contents"/>
@@ -1372,12 +1384,7 @@
       </w:sdtPr>
       <w:sdtEndPr>
         <w:rPr>
-          <w:rFonts w:asciiTheme="minorHAnsi" w:eastAsiaTheme="minorHAnsi" w:hAnsiTheme="minorHAnsi" w:cstheme="minorBidi"/>
           <w:noProof/>
-          <w:color w:val="auto"/>
-          <w:sz w:val="22"/>
-          <w:szCs w:val="22"/>
-          <w:lang w:val="en-IE" w:eastAsia="en-US"/>
         </w:rPr>
       </w:sdtEndPr>
       <w:sdtContent>
@@ -1410,7 +1417,7 @@
           <w:r>
             <w:fldChar w:fldCharType="separate"/>
           </w:r>
-          <w:hyperlink w:anchor="_Toc479185164" w:history="1">
+          <w:hyperlink w:anchor="_Toc481001058" w:history="1">
             <w:r>
               <w:rPr>
                 <w:rStyle w:val="Hyperlink"/>
@@ -1437,7 +1444,7 @@
                 <w:noProof/>
                 <w:webHidden/>
               </w:rPr>
-              <w:instrText xml:space="preserve"> PAGEREF _Toc479185164 \h </w:instrText>
+              <w:instrText xml:space="preserve"> PAGEREF _Toc481001058 \h </w:instrText>
             </w:r>
             <w:r>
               <w:rPr>
@@ -1457,7 +1464,7 @@
                 <w:noProof/>
                 <w:webHidden/>
               </w:rPr>
-              <w:t>1</w:t>
+              <w:t>2</w:t>
             </w:r>
             <w:r>
               <w:rPr>
@@ -1480,7 +1487,7 @@
               <w:lang w:eastAsia="en-IE"/>
             </w:rPr>
           </w:pPr>
-          <w:hyperlink w:anchor="_Toc479185165" w:history="1">
+          <w:hyperlink w:anchor="_Toc481001059" w:history="1">
             <w:r>
               <w:rPr>
                 <w:rStyle w:val="Hyperlink"/>
@@ -1507,7 +1514,7 @@
                 <w:noProof/>
                 <w:webHidden/>
               </w:rPr>
-              <w:instrText xml:space="preserve"> PAGEREF _Toc479185165 \h </w:instrText>
+              <w:instrText xml:space="preserve"> PAGEREF _Toc481001059 \h </w:instrText>
             </w:r>
             <w:r>
               <w:rPr>
@@ -1527,7 +1534,7 @@
                 <w:noProof/>
                 <w:webHidden/>
               </w:rPr>
-              <w:t>1</w:t>
+              <w:t>2</w:t>
             </w:r>
             <w:r>
               <w:rPr>
@@ -1550,7 +1557,7 @@
               <w:lang w:eastAsia="en-IE"/>
             </w:rPr>
           </w:pPr>
-          <w:hyperlink w:anchor="_Toc479185166" w:history="1">
+          <w:hyperlink w:anchor="_Toc481001060" w:history="1">
             <w:r>
               <w:rPr>
                 <w:rStyle w:val="Hyperlink"/>
@@ -1577,7 +1584,7 @@
                 <w:noProof/>
                 <w:webHidden/>
               </w:rPr>
-              <w:instrText xml:space="preserve"> PAGEREF _Toc479185166 \h </w:instrText>
+              <w:instrText xml:space="preserve"> PAGEREF _Toc481001060 \h </w:instrText>
             </w:r>
             <w:r>
               <w:rPr>
@@ -1597,7 +1604,7 @@
                 <w:noProof/>
                 <w:webHidden/>
               </w:rPr>
-              <w:t>1</w:t>
+              <w:t>2</w:t>
             </w:r>
             <w:r>
               <w:rPr>
@@ -1620,7 +1627,7 @@
               <w:lang w:eastAsia="en-IE"/>
             </w:rPr>
           </w:pPr>
-          <w:hyperlink w:anchor="_Toc479185167" w:history="1">
+          <w:hyperlink w:anchor="_Toc481001061" w:history="1">
             <w:r>
               <w:rPr>
                 <w:rStyle w:val="Hyperlink"/>
@@ -1647,7 +1654,7 @@
                 <w:noProof/>
                 <w:webHidden/>
               </w:rPr>
-              <w:instrText xml:space="preserve"> PAGEREF _Toc479185167 \h </w:instrText>
+              <w:instrText xml:space="preserve"> PAGEREF _Toc481001061 \h </w:instrText>
             </w:r>
             <w:r>
               <w:rPr>
@@ -1667,7 +1674,7 @@
                 <w:noProof/>
                 <w:webHidden/>
               </w:rPr>
-              <w:t>1</w:t>
+              <w:t>2</w:t>
             </w:r>
             <w:r>
               <w:rPr>
@@ -1690,7 +1697,7 @@
               <w:lang w:eastAsia="en-IE"/>
             </w:rPr>
           </w:pPr>
-          <w:hyperlink w:anchor="_Toc479185168" w:history="1">
+          <w:hyperlink w:anchor="_Toc481001062" w:history="1">
             <w:r>
               <w:rPr>
                 <w:rStyle w:val="Hyperlink"/>
@@ -1717,7 +1724,7 @@
                 <w:noProof/>
                 <w:webHidden/>
               </w:rPr>
-              <w:instrText xml:space="preserve"> PAGEREF _Toc479185168 \h </w:instrText>
+              <w:instrText xml:space="preserve"> PAGEREF _Toc481001062 \h </w:instrText>
             </w:r>
             <w:r>
               <w:rPr>
@@ -1737,7 +1744,7 @@
                 <w:noProof/>
                 <w:webHidden/>
               </w:rPr>
-              <w:t>1</w:t>
+              <w:t>2</w:t>
             </w:r>
             <w:r>
               <w:rPr>
@@ -1760,7 +1767,7 @@
               <w:lang w:eastAsia="en-IE"/>
             </w:rPr>
           </w:pPr>
-          <w:hyperlink w:anchor="_Toc479185169" w:history="1">
+          <w:hyperlink w:anchor="_Toc481001063" w:history="1">
             <w:r>
               <w:rPr>
                 <w:rStyle w:val="Hyperlink"/>
@@ -1787,7 +1794,7 @@
                 <w:noProof/>
                 <w:webHidden/>
               </w:rPr>
-              <w:instrText xml:space="preserve"> PAGEREF _Toc479185169 \h </w:instrText>
+              <w:instrText xml:space="preserve"> PAGEREF _Toc481001063 \h </w:instrText>
             </w:r>
             <w:r>
               <w:rPr>
@@ -1807,7 +1814,211 @@
                 <w:noProof/>
                 <w:webHidden/>
               </w:rPr>
-              <w:t>1</w:t>
+              <w:t>2</w:t>
+            </w:r>
+            <w:r>
+              <w:rPr>
+                <w:noProof/>
+                <w:webHidden/>
+              </w:rPr>
+              <w:fldChar w:fldCharType="end"/>
+            </w:r>
+          </w:hyperlink>
+        </w:p>
+        <w:p>
+          <w:pPr>
+            <w:pStyle w:val="TOC3"/>
+            <w:tabs>
+              <w:tab w:val="right" w:leader="dot" w:pos="9016"/>
+            </w:tabs>
+            <w:rPr>
+              <w:noProof/>
+            </w:rPr>
+          </w:pPr>
+          <w:hyperlink w:anchor="_Toc481001064" w:history="1">
+            <w:r>
+              <w:rPr>
+                <w:rStyle w:val="Hyperlink"/>
+                <w:noProof/>
+              </w:rPr>
+              <w:t>Purpose</w:t>
+            </w:r>
+            <w:r>
+              <w:rPr>
+                <w:noProof/>
+                <w:webHidden/>
+              </w:rPr>
+              <w:tab/>
+            </w:r>
+            <w:r>
+              <w:rPr>
+                <w:noProof/>
+                <w:webHidden/>
+              </w:rPr>
+              <w:fldChar w:fldCharType="begin"/>
+            </w:r>
+            <w:r>
+              <w:rPr>
+                <w:noProof/>
+                <w:webHidden/>
+              </w:rPr>
+              <w:instrText xml:space="preserve"> PAGEREF _Toc481001064 \h </w:instrText>
+            </w:r>
+            <w:r>
+              <w:rPr>
+                <w:noProof/>
+                <w:webHidden/>
+              </w:rPr>
+            </w:r>
+            <w:r>
+              <w:rPr>
+                <w:noProof/>
+                <w:webHidden/>
+              </w:rPr>
+              <w:fldChar w:fldCharType="separate"/>
+            </w:r>
+            <w:r>
+              <w:rPr>
+                <w:noProof/>
+                <w:webHidden/>
+              </w:rPr>
+              <w:t>2</w:t>
+            </w:r>
+            <w:r>
+              <w:rPr>
+                <w:noProof/>
+                <w:webHidden/>
+              </w:rPr>
+              <w:fldChar w:fldCharType="end"/>
+            </w:r>
+          </w:hyperlink>
+        </w:p>
+        <w:p>
+          <w:pPr>
+            <w:pStyle w:val="TOC3"/>
+            <w:tabs>
+              <w:tab w:val="right" w:leader="dot" w:pos="9016"/>
+            </w:tabs>
+            <w:rPr>
+              <w:noProof/>
+            </w:rPr>
+          </w:pPr>
+          <w:hyperlink w:anchor="_Toc481001065" w:history="1">
+            <w:r>
+              <w:rPr>
+                <w:rStyle w:val="Hyperlink"/>
+                <w:noProof/>
+              </w:rPr>
+              <w:t>Codebase Notes</w:t>
+            </w:r>
+            <w:r>
+              <w:rPr>
+                <w:noProof/>
+                <w:webHidden/>
+              </w:rPr>
+              <w:tab/>
+            </w:r>
+            <w:r>
+              <w:rPr>
+                <w:noProof/>
+                <w:webHidden/>
+              </w:rPr>
+              <w:fldChar w:fldCharType="begin"/>
+            </w:r>
+            <w:r>
+              <w:rPr>
+                <w:noProof/>
+                <w:webHidden/>
+              </w:rPr>
+              <w:instrText xml:space="preserve"> PAGEREF _Toc481001065 \h </w:instrText>
+            </w:r>
+            <w:r>
+              <w:rPr>
+                <w:noProof/>
+                <w:webHidden/>
+              </w:rPr>
+            </w:r>
+            <w:r>
+              <w:rPr>
+                <w:noProof/>
+                <w:webHidden/>
+              </w:rPr>
+              <w:fldChar w:fldCharType="separate"/>
+            </w:r>
+            <w:r>
+              <w:rPr>
+                <w:noProof/>
+                <w:webHidden/>
+              </w:rPr>
+              <w:t>2</w:t>
+            </w:r>
+            <w:r>
+              <w:rPr>
+                <w:noProof/>
+                <w:webHidden/>
+              </w:rPr>
+              <w:fldChar w:fldCharType="end"/>
+            </w:r>
+          </w:hyperlink>
+        </w:p>
+        <w:p>
+          <w:pPr>
+            <w:pStyle w:val="TOC3"/>
+            <w:tabs>
+              <w:tab w:val="right" w:leader="dot" w:pos="9016"/>
+            </w:tabs>
+            <w:rPr>
+              <w:noProof/>
+            </w:rPr>
+          </w:pPr>
+          <w:hyperlink w:anchor="_Toc481001066" w:history="1">
+            <w:r>
+              <w:rPr>
+                <w:rStyle w:val="Hyperlink"/>
+                <w:noProof/>
+              </w:rPr>
+              <w:t>How Different Things Work - (name this better)</w:t>
+            </w:r>
+            <w:r>
+              <w:rPr>
+                <w:noProof/>
+                <w:webHidden/>
+              </w:rPr>
+              <w:tab/>
+            </w:r>
+            <w:r>
+              <w:rPr>
+                <w:noProof/>
+                <w:webHidden/>
+              </w:rPr>
+              <w:fldChar w:fldCharType="begin"/>
+            </w:r>
+            <w:r>
+              <w:rPr>
+                <w:noProof/>
+                <w:webHidden/>
+              </w:rPr>
+              <w:instrText xml:space="preserve"> PAGEREF _Toc481001066 \h </w:instrText>
+            </w:r>
+            <w:r>
+              <w:rPr>
+                <w:noProof/>
+                <w:webHidden/>
+              </w:rPr>
+            </w:r>
+            <w:r>
+              <w:rPr>
+                <w:noProof/>
+                <w:webHidden/>
+              </w:rPr>
+              <w:fldChar w:fldCharType="separate"/>
+            </w:r>
+            <w:r>
+              <w:rPr>
+                <w:noProof/>
+                <w:webHidden/>
+              </w:rPr>
+              <w:t>2</w:t>
             </w:r>
             <w:r>
               <w:rPr>
@@ -1830,7 +2041,7 @@
               <w:lang w:eastAsia="en-IE"/>
             </w:rPr>
           </w:pPr>
-          <w:hyperlink w:anchor="_Toc479185170" w:history="1">
+          <w:hyperlink w:anchor="_Toc481001067" w:history="1">
             <w:r>
               <w:rPr>
                 <w:rStyle w:val="Hyperlink"/>
@@ -1857,7 +2068,7 @@
                 <w:noProof/>
                 <w:webHidden/>
               </w:rPr>
-              <w:instrText xml:space="preserve"> PAGEREF _Toc479185170 \h </w:instrText>
+              <w:instrText xml:space="preserve"> PAGEREF _Toc481001067 \h </w:instrText>
             </w:r>
             <w:r>
               <w:rPr>
@@ -1877,7 +2088,7 @@
                 <w:noProof/>
                 <w:webHidden/>
               </w:rPr>
-              <w:t>1</w:t>
+              <w:t>3</w:t>
             </w:r>
             <w:r>
               <w:rPr>
@@ -1900,7 +2111,7 @@
               <w:lang w:eastAsia="en-IE"/>
             </w:rPr>
           </w:pPr>
-          <w:hyperlink w:anchor="_Toc479185171" w:history="1">
+          <w:hyperlink w:anchor="_Toc481001068" w:history="1">
             <w:r>
               <w:rPr>
                 <w:rStyle w:val="Hyperlink"/>
@@ -1927,7 +2138,7 @@
                 <w:noProof/>
                 <w:webHidden/>
               </w:rPr>
-              <w:instrText xml:space="preserve"> PAGEREF _Toc479185171 \h </w:instrText>
+              <w:instrText xml:space="preserve"> PAGEREF _Toc481001068 \h </w:instrText>
             </w:r>
             <w:r>
               <w:rPr>
@@ -1947,7 +2158,7 @@
                 <w:noProof/>
                 <w:webHidden/>
               </w:rPr>
-              <w:t>2</w:t>
+              <w:t>3</w:t>
             </w:r>
             <w:r>
               <w:rPr>
@@ -1970,7 +2181,7 @@
               <w:lang w:eastAsia="en-IE"/>
             </w:rPr>
           </w:pPr>
-          <w:hyperlink w:anchor="_Toc479185172" w:history="1">
+          <w:hyperlink w:anchor="_Toc481001069" w:history="1">
             <w:r>
               <w:rPr>
                 <w:rStyle w:val="Hyperlink"/>
@@ -1997,7 +2208,7 @@
                 <w:noProof/>
                 <w:webHidden/>
               </w:rPr>
-              <w:instrText xml:space="preserve"> PAGEREF _Toc479185172 \h </w:instrText>
+              <w:instrText xml:space="preserve"> PAGEREF _Toc481001069 \h </w:instrText>
             </w:r>
             <w:r>
               <w:rPr>
@@ -2017,7 +2228,7 @@
                 <w:noProof/>
                 <w:webHidden/>
               </w:rPr>
-              <w:t>2</w:t>
+              <w:t>3</w:t>
             </w:r>
             <w:r>
               <w:rPr>
@@ -2075,24 +2286,38 @@
       </w:pPr>
     </w:p>
     <w:p>
+      <w:bookmarkStart w:id="0" w:name="_GoBack"/>
+      <w:bookmarkEnd w:id="0"/>
+    </w:p>
+    <w:p/>
+    <w:p>
       <w:pPr>
         <w:pStyle w:val="Heading1"/>
       </w:pPr>
-    </w:p>
-    <w:p/>
-    <w:p/>
+      <w:bookmarkStart w:id="1" w:name="_Toc481001058"/>
+      <w:r>
+        <w:lastRenderedPageBreak/>
+        <w:t>Introduction</w:t>
+      </w:r>
+      <w:bookmarkEnd w:id="1"/>
+    </w:p>
+    <w:p>
+      <w:r>
+        <w:t>TODO</w:t>
+      </w:r>
+    </w:p>
     <w:p>
       <w:pPr>
         <w:pStyle w:val="Heading1"/>
       </w:pPr>
-      <w:bookmarkStart w:id="0" w:name="_Toc479185164"/>
-      <w:r>
-        <w:lastRenderedPageBreak/>
-        <w:t>Introduction</w:t>
-      </w:r>
-      <w:bookmarkStart w:id="1" w:name="_GoBack"/>
-      <w:bookmarkEnd w:id="0"/>
-      <w:bookmarkEnd w:id="1"/>
+      <w:bookmarkStart w:id="2" w:name="_Toc481001059"/>
+      <w:r>
+        <w:t>Configuration Management</w:t>
+      </w:r>
+      <w:bookmarkEnd w:id="2"/>
+      <w:r>
+        <w:t xml:space="preserve"> </w:t>
+      </w:r>
     </w:p>
     <w:p>
       <w:r>
@@ -2103,116 +2328,277 @@
       <w:pPr>
         <w:pStyle w:val="Heading1"/>
       </w:pPr>
-      <w:bookmarkStart w:id="2" w:name="_Toc479185165"/>
-      <w:r>
-        <w:t>Configuration Management</w:t>
-      </w:r>
-      <w:bookmarkEnd w:id="2"/>
-      <w:r>
-        <w:t xml:space="preserve"> </w:t>
-      </w:r>
+      <w:bookmarkStart w:id="3" w:name="_Toc481001060"/>
+      <w:r>
+        <w:t>Microservices Overview</w:t>
+      </w:r>
+      <w:bookmarkEnd w:id="3"/>
     </w:p>
     <w:p>
       <w:r>
         <w:t>TODO</w:t>
       </w:r>
     </w:p>
+    <w:p>
+      <w:pPr>
+        <w:pStyle w:val="Heading2"/>
+      </w:pPr>
+      <w:bookmarkStart w:id="4" w:name="_Toc481001061"/>
+      <w:r>
+        <w:t>Cart Microservice</w:t>
+      </w:r>
+      <w:bookmarkEnd w:id="4"/>
+    </w:p>
+    <w:p>
+      <w:r>
+        <w:t>TODO</w:t>
+      </w:r>
+    </w:p>
+    <w:p>
+      <w:pPr>
+        <w:pStyle w:val="Heading2"/>
+      </w:pPr>
+      <w:bookmarkStart w:id="5" w:name="_Toc481001062"/>
+      <w:r>
+        <w:t>Catalogue Microservice</w:t>
+      </w:r>
+      <w:bookmarkEnd w:id="5"/>
+    </w:p>
+    <w:p>
+      <w:r>
+        <w:t>TODO</w:t>
+      </w:r>
+    </w:p>
+    <w:p>
+      <w:pPr>
+        <w:pStyle w:val="Heading2"/>
+      </w:pPr>
+      <w:bookmarkStart w:id="6" w:name="_Toc481001063"/>
+      <w:r>
+        <w:t>Front-end Microservice</w:t>
+      </w:r>
+      <w:bookmarkEnd w:id="6"/>
+    </w:p>
+    <w:p>
+      <w:pPr>
+        <w:pStyle w:val="Heading3"/>
+      </w:pPr>
+      <w:bookmarkStart w:id="7" w:name="_Toc481001064"/>
+      <w:r>
+        <w:t>Purpose</w:t>
+      </w:r>
+      <w:bookmarkEnd w:id="7"/>
+    </w:p>
+    <w:p>
+      <w:r>
+        <w:t>The front-end service is responsible for defining and managing the main user interface.</w:t>
+      </w:r>
+    </w:p>
+    <w:p>
+      <w:pPr>
+        <w:pStyle w:val="Heading3"/>
+      </w:pPr>
+      <w:bookmarkStart w:id="8" w:name="_Toc481001065"/>
+      <w:r>
+        <w:t>Codebase Notes</w:t>
+      </w:r>
+      <w:bookmarkEnd w:id="8"/>
+    </w:p>
+    <w:p>
+      <w:r>
+        <w:t>The api folder contains wrappers that enable the front-end to talk to the other services. The endpoint URL’s of the services are contained in endpoints.js.</w:t>
+      </w:r>
+    </w:p>
+    <w:p>
+      <w:r>
+        <w:t>NOTE – will need to add wrapper for stock management service here.</w:t>
+      </w:r>
+    </w:p>
+    <w:p>
+      <w:r>
+        <w:t>NOTE – looks like the orders service does not exist – will I need to add this to implement the checkout feature?</w:t>
+      </w:r>
+    </w:p>
+    <w:p>
+      <w:pPr>
+        <w:pStyle w:val="Heading3"/>
+      </w:pPr>
+      <w:bookmarkStart w:id="9" w:name="_Toc481001066"/>
+      <w:r>
+        <w:t>How Different Things Work - (name this better)</w:t>
+      </w:r>
+      <w:bookmarkEnd w:id="9"/>
+    </w:p>
+    <w:p>
+      <w:pPr>
+        <w:pStyle w:val="Heading4"/>
+      </w:pPr>
+      <w:r>
+        <w:t>Logging In</w:t>
+      </w:r>
+    </w:p>
+    <w:p>
+      <w:r>
+        <w:t>When a user logs in the following sequence of events happens (triggered via jQuery):</w:t>
+      </w:r>
+    </w:p>
+    <w:p>
+      <w:pPr>
+        <w:pStyle w:val="ListParagraph"/>
+        <w:numPr>
+          <w:ilvl w:val="0"/>
+          <w:numId w:val="1"/>
+        </w:numPr>
+      </w:pPr>
+      <w:r>
+        <w:t>The submit of the login form is detected.</w:t>
+      </w:r>
+    </w:p>
+    <w:p>
+      <w:pPr>
+        <w:pStyle w:val="ListParagraph"/>
+        <w:numPr>
+          <w:ilvl w:val="0"/>
+          <w:numId w:val="1"/>
+        </w:numPr>
+      </w:pPr>
+      <w:r>
+        <w:t>The code prevents moving to a new page (check this – event.preventDefault());</w:t>
+      </w:r>
+    </w:p>
+    <w:p>
+      <w:pPr>
+        <w:pStyle w:val="ListParagraph"/>
+        <w:numPr>
+          <w:ilvl w:val="0"/>
+          <w:numId w:val="1"/>
+        </w:numPr>
+      </w:pPr>
+      <w:r>
+        <w:t>A new variable is created that is created from the values in the login form (the username and password).</w:t>
+      </w:r>
+    </w:p>
+    <w:p>
+      <w:pPr>
+        <w:pStyle w:val="ListParagraph"/>
+        <w:numPr>
+          <w:ilvl w:val="0"/>
+          <w:numId w:val="1"/>
+        </w:numPr>
+      </w:pPr>
+      <w:r>
+        <w:t>This is then turned into JSON.</w:t>
+      </w:r>
+    </w:p>
+    <w:p>
+      <w:pPr>
+        <w:pStyle w:val="ListParagraph"/>
+        <w:numPr>
+          <w:ilvl w:val="0"/>
+          <w:numId w:val="1"/>
+        </w:numPr>
+      </w:pPr>
+      <w:r>
+        <w:t>Next this is posted to /login (contained in the api/users/index.js – the ‘helper’ for the users service).</w:t>
+      </w:r>
+    </w:p>
+    <w:p>
+      <w:pPr>
+        <w:pStyle w:val="ListParagraph"/>
+        <w:numPr>
+          <w:ilvl w:val="0"/>
+          <w:numId w:val="1"/>
+        </w:numPr>
+      </w:pPr>
+      <w:r>
+        <w:t xml:space="preserve">This login then posts </w:t>
+      </w:r>
+      <w:r>
+        <w:t>the JSON body to the users service and checks the response code.</w:t>
+      </w:r>
+    </w:p>
+    <w:p>
+      <w:pPr>
+        <w:pStyle w:val="ListParagraph"/>
+        <w:numPr>
+          <w:ilvl w:val="0"/>
+          <w:numId w:val="1"/>
+        </w:numPr>
+      </w:pPr>
+      <w:r>
+        <w:t xml:space="preserve">If the response code is </w:t>
+      </w:r>
+      <w:r>
+        <w:t xml:space="preserve">HTTP </w:t>
+      </w:r>
+      <w:r>
+        <w:t>200</w:t>
+      </w:r>
+      <w:r>
+        <w:t xml:space="preserve"> the body is parsed and returned.</w:t>
+      </w:r>
+    </w:p>
+    <w:p>
+      <w:pPr>
+        <w:pStyle w:val="ListParagraph"/>
+        <w:numPr>
+          <w:ilvl w:val="0"/>
+          <w:numId w:val="1"/>
+        </w:numPr>
+      </w:pPr>
+      <w:r>
+        <w:t>If an error occurred, the status of the request is set to HTTP 500 and the error output to the console.</w:t>
+      </w:r>
+    </w:p>
+    <w:p>
+      <w:pPr>
+        <w:pStyle w:val="ListParagraph"/>
+        <w:numPr>
+          <w:ilvl w:val="0"/>
+          <w:numId w:val="1"/>
+        </w:numPr>
+      </w:pPr>
+      <w:r>
+        <w:t>A cookie is also created on the client.</w:t>
+      </w:r>
+    </w:p>
+    <w:p/>
+    <w:p>
+      <w:pPr>
+        <w:pStyle w:val="Heading2"/>
+      </w:pPr>
+      <w:bookmarkStart w:id="10" w:name="_Toc481001067"/>
+      <w:r>
+        <w:t>Users Microservice</w:t>
+      </w:r>
+      <w:bookmarkEnd w:id="10"/>
+    </w:p>
+    <w:p>
+      <w:r>
+        <w:t>TODO</w:t>
+      </w:r>
+    </w:p>
+    <w:p>
+      <w:pPr>
+        <w:pStyle w:val="Heading2"/>
+      </w:pPr>
+      <w:bookmarkStart w:id="11" w:name="_Toc481001068"/>
+      <w:r>
+        <w:t>Stock Administration Microservice</w:t>
+      </w:r>
+      <w:bookmarkEnd w:id="11"/>
+    </w:p>
+    <w:p>
+      <w:r>
+        <w:t>TODO</w:t>
+      </w:r>
+    </w:p>
+    <w:p/>
     <w:p>
       <w:pPr>
         <w:pStyle w:val="Heading1"/>
       </w:pPr>
-      <w:bookmarkStart w:id="3" w:name="_Toc479185166"/>
-      <w:r>
-        <w:t>Microservices Overview</w:t>
-      </w:r>
-      <w:bookmarkEnd w:id="3"/>
-    </w:p>
-    <w:p>
-      <w:r>
-        <w:t>TODO</w:t>
-      </w:r>
-    </w:p>
-    <w:p>
-      <w:pPr>
-        <w:pStyle w:val="Heading2"/>
-      </w:pPr>
-      <w:bookmarkStart w:id="4" w:name="_Toc479185167"/>
-      <w:r>
-        <w:t>Cart Microservice</w:t>
-      </w:r>
-      <w:bookmarkEnd w:id="4"/>
-    </w:p>
-    <w:p>
-      <w:r>
-        <w:t>TODO</w:t>
-      </w:r>
-    </w:p>
-    <w:p>
-      <w:pPr>
-        <w:pStyle w:val="Heading2"/>
-      </w:pPr>
-      <w:bookmarkStart w:id="5" w:name="_Toc479185168"/>
-      <w:r>
-        <w:t>Catalogue Microservice</w:t>
-      </w:r>
-      <w:bookmarkEnd w:id="5"/>
-    </w:p>
-    <w:p>
-      <w:r>
-        <w:t>TODO</w:t>
-      </w:r>
-    </w:p>
-    <w:p>
-      <w:pPr>
-        <w:pStyle w:val="Heading2"/>
-      </w:pPr>
-      <w:bookmarkStart w:id="6" w:name="_Toc479185169"/>
-      <w:r>
-        <w:t>Front-end Microservice</w:t>
-      </w:r>
-      <w:bookmarkEnd w:id="6"/>
-    </w:p>
-    <w:p>
-      <w:r>
-        <w:t>TODO</w:t>
-      </w:r>
-    </w:p>
-    <w:p>
-      <w:pPr>
-        <w:pStyle w:val="Heading2"/>
-      </w:pPr>
-      <w:bookmarkStart w:id="7" w:name="_Toc479185170"/>
-      <w:r>
-        <w:t>Users Microservice</w:t>
-      </w:r>
-      <w:bookmarkEnd w:id="7"/>
-    </w:p>
-    <w:p>
-      <w:r>
-        <w:t>TODO</w:t>
-      </w:r>
-    </w:p>
-    <w:p>
-      <w:pPr>
-        <w:pStyle w:val="Heading2"/>
-      </w:pPr>
-      <w:bookmarkStart w:id="8" w:name="_Toc479185171"/>
-      <w:r>
-        <w:t>Stock Administration Microservice</w:t>
-      </w:r>
-      <w:bookmarkEnd w:id="8"/>
-    </w:p>
-    <w:p>
-      <w:r>
-        <w:t>TODO</w:t>
-      </w:r>
-    </w:p>
-    <w:p/>
-    <w:p>
-      <w:pPr>
-        <w:pStyle w:val="Heading1"/>
-      </w:pPr>
-      <w:bookmarkStart w:id="9" w:name="_Toc479185172"/>
+      <w:bookmarkStart w:id="12" w:name="_Toc481001069"/>
       <w:r>
         <w:t>Microservice</w:t>
       </w:r>
@@ -2222,7 +2608,7 @@
       <w:r>
         <w:t xml:space="preserve"> Communication</w:t>
       </w:r>
-      <w:bookmarkEnd w:id="9"/>
+      <w:bookmarkEnd w:id="12"/>
     </w:p>
     <w:p>
       <w:r>
@@ -2239,6 +2625,127 @@
     </w:sectPr>
   </w:body>
 </w:document>
+</file>
+
+<file path=word/numbering.xml><?xml version="1.0" encoding="utf-8"?>
+<w:numbering xmlns:wpc="http://schemas.microsoft.com/office/word/2010/wordprocessingCanvas" xmlns:mc="http://schemas.openxmlformats.org/markup-compatibility/2006" xmlns:o="urn:schemas-microsoft-com:office:office" xmlns:r="http://schemas.openxmlformats.org/officeDocument/2006/relationships" xmlns:m="http://schemas.openxmlformats.org/officeDocument/2006/math" xmlns:v="urn:schemas-microsoft-com:vml" xmlns:wp14="http://schemas.microsoft.com/office/word/2010/wordprocessingDrawing" xmlns:wp="http://schemas.openxmlformats.org/drawingml/2006/wordprocessingDrawing" xmlns:w10="urn:schemas-microsoft-com:office:word" xmlns:w="http://schemas.openxmlformats.org/wordprocessingml/2006/main" xmlns:w14="http://schemas.microsoft.com/office/word/2010/wordml" xmlns:wpg="http://schemas.microsoft.com/office/word/2010/wordprocessingGroup" xmlns:wpi="http://schemas.microsoft.com/office/word/2010/wordprocessingInk" xmlns:wne="http://schemas.microsoft.com/office/word/2006/wordml" xmlns:wps="http://schemas.microsoft.com/office/word/2010/wordprocessingShape" mc:Ignorable="w14 wp14">
+  <w:abstractNum w:abstractNumId="0">
+    <w:nsid w:val="05A544C4"/>
+    <w:multiLevelType w:val="hybridMultilevel"/>
+    <w:tmpl w:val="9ECC6FD6"/>
+    <w:lvl w:ilvl="0" w:tplc="18090001">
+      <w:start w:val="1"/>
+      <w:numFmt w:val="bullet"/>
+      <w:lvlText w:val=""/>
+      <w:lvlJc w:val="left"/>
+      <w:pPr>
+        <w:ind w:left="720" w:hanging="360"/>
+      </w:pPr>
+      <w:rPr>
+        <w:rFonts w:ascii="Symbol" w:hAnsi="Symbol" w:hint="default"/>
+      </w:rPr>
+    </w:lvl>
+    <w:lvl w:ilvl="1" w:tplc="18090003" w:tentative="1">
+      <w:start w:val="1"/>
+      <w:numFmt w:val="bullet"/>
+      <w:lvlText w:val="o"/>
+      <w:lvlJc w:val="left"/>
+      <w:pPr>
+        <w:ind w:left="1440" w:hanging="360"/>
+      </w:pPr>
+      <w:rPr>
+        <w:rFonts w:ascii="Courier New" w:hAnsi="Courier New" w:cs="Courier New" w:hint="default"/>
+      </w:rPr>
+    </w:lvl>
+    <w:lvl w:ilvl="2" w:tplc="18090005" w:tentative="1">
+      <w:start w:val="1"/>
+      <w:numFmt w:val="bullet"/>
+      <w:lvlText w:val=""/>
+      <w:lvlJc w:val="left"/>
+      <w:pPr>
+        <w:ind w:left="2160" w:hanging="360"/>
+      </w:pPr>
+      <w:rPr>
+        <w:rFonts w:ascii="Wingdings" w:hAnsi="Wingdings" w:hint="default"/>
+      </w:rPr>
+    </w:lvl>
+    <w:lvl w:ilvl="3" w:tplc="18090001" w:tentative="1">
+      <w:start w:val="1"/>
+      <w:numFmt w:val="bullet"/>
+      <w:lvlText w:val=""/>
+      <w:lvlJc w:val="left"/>
+      <w:pPr>
+        <w:ind w:left="2880" w:hanging="360"/>
+      </w:pPr>
+      <w:rPr>
+        <w:rFonts w:ascii="Symbol" w:hAnsi="Symbol" w:hint="default"/>
+      </w:rPr>
+    </w:lvl>
+    <w:lvl w:ilvl="4" w:tplc="18090003" w:tentative="1">
+      <w:start w:val="1"/>
+      <w:numFmt w:val="bullet"/>
+      <w:lvlText w:val="o"/>
+      <w:lvlJc w:val="left"/>
+      <w:pPr>
+        <w:ind w:left="3600" w:hanging="360"/>
+      </w:pPr>
+      <w:rPr>
+        <w:rFonts w:ascii="Courier New" w:hAnsi="Courier New" w:cs="Courier New" w:hint="default"/>
+      </w:rPr>
+    </w:lvl>
+    <w:lvl w:ilvl="5" w:tplc="18090005" w:tentative="1">
+      <w:start w:val="1"/>
+      <w:numFmt w:val="bullet"/>
+      <w:lvlText w:val=""/>
+      <w:lvlJc w:val="left"/>
+      <w:pPr>
+        <w:ind w:left="4320" w:hanging="360"/>
+      </w:pPr>
+      <w:rPr>
+        <w:rFonts w:ascii="Wingdings" w:hAnsi="Wingdings" w:hint="default"/>
+      </w:rPr>
+    </w:lvl>
+    <w:lvl w:ilvl="6" w:tplc="18090001" w:tentative="1">
+      <w:start w:val="1"/>
+      <w:numFmt w:val="bullet"/>
+      <w:lvlText w:val=""/>
+      <w:lvlJc w:val="left"/>
+      <w:pPr>
+        <w:ind w:left="5040" w:hanging="360"/>
+      </w:pPr>
+      <w:rPr>
+        <w:rFonts w:ascii="Symbol" w:hAnsi="Symbol" w:hint="default"/>
+      </w:rPr>
+    </w:lvl>
+    <w:lvl w:ilvl="7" w:tplc="18090003" w:tentative="1">
+      <w:start w:val="1"/>
+      <w:numFmt w:val="bullet"/>
+      <w:lvlText w:val="o"/>
+      <w:lvlJc w:val="left"/>
+      <w:pPr>
+        <w:ind w:left="5760" w:hanging="360"/>
+      </w:pPr>
+      <w:rPr>
+        <w:rFonts w:ascii="Courier New" w:hAnsi="Courier New" w:cs="Courier New" w:hint="default"/>
+      </w:rPr>
+    </w:lvl>
+    <w:lvl w:ilvl="8" w:tplc="18090005" w:tentative="1">
+      <w:start w:val="1"/>
+      <w:numFmt w:val="bullet"/>
+      <w:lvlText w:val=""/>
+      <w:lvlJc w:val="left"/>
+      <w:pPr>
+        <w:ind w:left="6480" w:hanging="360"/>
+      </w:pPr>
+      <w:rPr>
+        <w:rFonts w:ascii="Wingdings" w:hAnsi="Wingdings" w:hint="default"/>
+      </w:rPr>
+    </w:lvl>
+  </w:abstractNum>
+  <w:num w:numId="1">
+    <w:abstractNumId w:val="0"/>
+  </w:num>
+</w:numbering>
 </file>
 
 <file path=word/styles.xml><?xml version="1.0" encoding="utf-8"?>
@@ -2448,6 +2955,52 @@
       <w:szCs w:val="26"/>
     </w:rPr>
   </w:style>
+  <w:style w:type="paragraph" w:styleId="Heading3">
+    <w:name w:val="heading 3"/>
+    <w:basedOn w:val="Normal"/>
+    <w:next w:val="Normal"/>
+    <w:link w:val="Heading3Char"/>
+    <w:uiPriority w:val="9"/>
+    <w:unhideWhenUsed/>
+    <w:qFormat/>
+    <w:rsid w:val="003A1E80"/>
+    <w:pPr>
+      <w:keepNext/>
+      <w:keepLines/>
+      <w:spacing w:before="200" w:after="0"/>
+      <w:outlineLvl w:val="2"/>
+    </w:pPr>
+    <w:rPr>
+      <w:rFonts w:asciiTheme="majorHAnsi" w:eastAsiaTheme="majorEastAsia" w:hAnsiTheme="majorHAnsi" w:cstheme="majorBidi"/>
+      <w:b/>
+      <w:bCs/>
+      <w:color w:val="4F81BD" w:themeColor="accent1"/>
+    </w:rPr>
+  </w:style>
+  <w:style w:type="paragraph" w:styleId="Heading4">
+    <w:name w:val="heading 4"/>
+    <w:basedOn w:val="Normal"/>
+    <w:next w:val="Normal"/>
+    <w:link w:val="Heading4Char"/>
+    <w:uiPriority w:val="9"/>
+    <w:unhideWhenUsed/>
+    <w:qFormat/>
+    <w:rsid w:val="003A1E80"/>
+    <w:pPr>
+      <w:keepNext/>
+      <w:keepLines/>
+      <w:spacing w:before="200" w:after="0"/>
+      <w:outlineLvl w:val="3"/>
+    </w:pPr>
+    <w:rPr>
+      <w:rFonts w:asciiTheme="majorHAnsi" w:eastAsiaTheme="majorEastAsia" w:hAnsiTheme="majorHAnsi" w:cstheme="majorBidi"/>
+      <w:b/>
+      <w:bCs/>
+      <w:i/>
+      <w:iCs/>
+      <w:color w:val="4F81BD" w:themeColor="accent1"/>
+    </w:rPr>
+  </w:style>
   <w:style w:type="character" w:default="1" w:styleId="DefaultParagraphFont">
     <w:name w:val="Default Paragraph Font"/>
     <w:uiPriority w:val="1"/>
@@ -2586,6 +3139,58 @@
       <w:color w:val="0000FF" w:themeColor="hyperlink"/>
       <w:u w:val="single"/>
     </w:rPr>
+  </w:style>
+  <w:style w:type="character" w:customStyle="1" w:styleId="Heading3Char">
+    <w:name w:val="Heading 3 Char"/>
+    <w:basedOn w:val="DefaultParagraphFont"/>
+    <w:link w:val="Heading3"/>
+    <w:uiPriority w:val="9"/>
+    <w:rsid w:val="003A1E80"/>
+    <w:rPr>
+      <w:rFonts w:asciiTheme="majorHAnsi" w:eastAsiaTheme="majorEastAsia" w:hAnsiTheme="majorHAnsi" w:cstheme="majorBidi"/>
+      <w:b/>
+      <w:bCs/>
+      <w:color w:val="4F81BD" w:themeColor="accent1"/>
+    </w:rPr>
+  </w:style>
+  <w:style w:type="character" w:customStyle="1" w:styleId="Heading4Char">
+    <w:name w:val="Heading 4 Char"/>
+    <w:basedOn w:val="DefaultParagraphFont"/>
+    <w:link w:val="Heading4"/>
+    <w:uiPriority w:val="9"/>
+    <w:rsid w:val="003A1E80"/>
+    <w:rPr>
+      <w:rFonts w:asciiTheme="majorHAnsi" w:eastAsiaTheme="majorEastAsia" w:hAnsiTheme="majorHAnsi" w:cstheme="majorBidi"/>
+      <w:b/>
+      <w:bCs/>
+      <w:i/>
+      <w:iCs/>
+      <w:color w:val="4F81BD" w:themeColor="accent1"/>
+    </w:rPr>
+  </w:style>
+  <w:style w:type="paragraph" w:styleId="ListParagraph">
+    <w:name w:val="List Paragraph"/>
+    <w:basedOn w:val="Normal"/>
+    <w:uiPriority w:val="34"/>
+    <w:qFormat/>
+    <w:rsid w:val="003A1E80"/>
+    <w:pPr>
+      <w:ind w:left="720"/>
+      <w:contextualSpacing/>
+    </w:pPr>
+  </w:style>
+  <w:style w:type="paragraph" w:styleId="TOC3">
+    <w:name w:val="toc 3"/>
+    <w:basedOn w:val="Normal"/>
+    <w:next w:val="Normal"/>
+    <w:autoRedefine/>
+    <w:uiPriority w:val="39"/>
+    <w:unhideWhenUsed/>
+    <w:rsid w:val="00A91F65"/>
+    <w:pPr>
+      <w:spacing w:after="100"/>
+      <w:ind w:left="440"/>
+    </w:pPr>
   </w:style>
 </w:styles>
 </file>
@@ -2797,6 +3402,52 @@
       <w:szCs w:val="26"/>
     </w:rPr>
   </w:style>
+  <w:style w:type="paragraph" w:styleId="Heading3">
+    <w:name w:val="heading 3"/>
+    <w:basedOn w:val="Normal"/>
+    <w:next w:val="Normal"/>
+    <w:link w:val="Heading3Char"/>
+    <w:uiPriority w:val="9"/>
+    <w:unhideWhenUsed/>
+    <w:qFormat/>
+    <w:rsid w:val="003A1E80"/>
+    <w:pPr>
+      <w:keepNext/>
+      <w:keepLines/>
+      <w:spacing w:before="200" w:after="0"/>
+      <w:outlineLvl w:val="2"/>
+    </w:pPr>
+    <w:rPr>
+      <w:rFonts w:asciiTheme="majorHAnsi" w:eastAsiaTheme="majorEastAsia" w:hAnsiTheme="majorHAnsi" w:cstheme="majorBidi"/>
+      <w:b/>
+      <w:bCs/>
+      <w:color w:val="4F81BD" w:themeColor="accent1"/>
+    </w:rPr>
+  </w:style>
+  <w:style w:type="paragraph" w:styleId="Heading4">
+    <w:name w:val="heading 4"/>
+    <w:basedOn w:val="Normal"/>
+    <w:next w:val="Normal"/>
+    <w:link w:val="Heading4Char"/>
+    <w:uiPriority w:val="9"/>
+    <w:unhideWhenUsed/>
+    <w:qFormat/>
+    <w:rsid w:val="003A1E80"/>
+    <w:pPr>
+      <w:keepNext/>
+      <w:keepLines/>
+      <w:spacing w:before="200" w:after="0"/>
+      <w:outlineLvl w:val="3"/>
+    </w:pPr>
+    <w:rPr>
+      <w:rFonts w:asciiTheme="majorHAnsi" w:eastAsiaTheme="majorEastAsia" w:hAnsiTheme="majorHAnsi" w:cstheme="majorBidi"/>
+      <w:b/>
+      <w:bCs/>
+      <w:i/>
+      <w:iCs/>
+      <w:color w:val="4F81BD" w:themeColor="accent1"/>
+    </w:rPr>
+  </w:style>
   <w:style w:type="character" w:default="1" w:styleId="DefaultParagraphFont">
     <w:name w:val="Default Paragraph Font"/>
     <w:uiPriority w:val="1"/>
@@ -2936,476 +3587,59 @@
       <w:u w:val="single"/>
     </w:rPr>
   </w:style>
-</w:styles>
-</file>
-
-<file path=word/glossary/document.xml><?xml version="1.0" encoding="utf-8"?>
-<w:glossaryDocument xmlns:wpc="http://schemas.microsoft.com/office/word/2010/wordprocessingCanvas" xmlns:mc="http://schemas.openxmlformats.org/markup-compatibility/2006" xmlns:o="urn:schemas-microsoft-com:office:office" xmlns:r="http://schemas.openxmlformats.org/officeDocument/2006/relationships" xmlns:m="http://schemas.openxmlformats.org/officeDocument/2006/math" xmlns:v="urn:schemas-microsoft-com:vml" xmlns:wp14="http://schemas.microsoft.com/office/word/2010/wordprocessingDrawing" xmlns:wp="http://schemas.openxmlformats.org/drawingml/2006/wordprocessingDrawing" xmlns:w10="urn:schemas-microsoft-com:office:word" xmlns:w="http://schemas.openxmlformats.org/wordprocessingml/2006/main" xmlns:w14="http://schemas.microsoft.com/office/word/2010/wordml" xmlns:wpg="http://schemas.microsoft.com/office/word/2010/wordprocessingGroup" xmlns:wpi="http://schemas.microsoft.com/office/word/2010/wordprocessingInk" xmlns:wne="http://schemas.microsoft.com/office/word/2006/wordml" xmlns:wps="http://schemas.microsoft.com/office/word/2010/wordprocessingShape" mc:Ignorable="w14 wp14"/>
-</file>
-
-<file path=word/glossary/fontTable.xml><?xml version="1.0" encoding="utf-8"?>
-<w:fonts xmlns:mc="http://schemas.openxmlformats.org/markup-compatibility/2006" xmlns:r="http://schemas.openxmlformats.org/officeDocument/2006/relationships" xmlns:w="http://schemas.openxmlformats.org/wordprocessingml/2006/main" xmlns:w14="http://schemas.microsoft.com/office/word/2010/wordml" mc:Ignorable="w14">
-  <w:font w:name="Calibri">
-    <w:panose1 w:val="020F0502020204030204"/>
-    <w:charset w:val="00"/>
-    <w:family w:val="swiss"/>
-    <w:pitch w:val="variable"/>
-    <w:sig w:usb0="E0002AFF" w:usb1="C000247B" w:usb2="00000009" w:usb3="00000000" w:csb0="000001FF" w:csb1="00000000"/>
-  </w:font>
-  <w:font w:name="Times New Roman">
-    <w:panose1 w:val="02020603050405020304"/>
-    <w:charset w:val="00"/>
-    <w:family w:val="roman"/>
-    <w:pitch w:val="variable"/>
-    <w:sig w:usb0="E0002EFF" w:usb1="C000785B" w:usb2="00000009" w:usb3="00000000" w:csb0="000001FF" w:csb1="00000000"/>
-  </w:font>
-  <w:font w:name="Cambria">
-    <w:panose1 w:val="02040503050406030204"/>
-    <w:charset w:val="00"/>
-    <w:family w:val="roman"/>
-    <w:pitch w:val="variable"/>
-    <w:sig w:usb0="E00002FF" w:usb1="400004FF" w:usb2="00000000" w:usb3="00000000" w:csb0="0000019F" w:csb1="00000000"/>
-  </w:font>
-  <w:font w:name="Tahoma">
-    <w:panose1 w:val="020B0604030504040204"/>
-    <w:charset w:val="00"/>
-    <w:family w:val="swiss"/>
-    <w:pitch w:val="variable"/>
-    <w:sig w:usb0="E1002EFF" w:usb1="C000605B" w:usb2="00000029" w:usb3="00000000" w:csb0="000101FF" w:csb1="00000000"/>
-  </w:font>
-</w:fonts>
-</file>
-
-<file path=word/glossary/settings.xml><?xml version="1.0" encoding="utf-8"?>
-<w:settings xmlns:mc="http://schemas.openxmlformats.org/markup-compatibility/2006" xmlns:o="urn:schemas-microsoft-com:office:office" xmlns:r="http://schemas.openxmlformats.org/officeDocument/2006/relationships" xmlns:m="http://schemas.openxmlformats.org/officeDocument/2006/math" xmlns:v="urn:schemas-microsoft-com:vml" xmlns:w10="urn:schemas-microsoft-com:office:word" xmlns:w="http://schemas.openxmlformats.org/wordprocessingml/2006/main" xmlns:w14="http://schemas.microsoft.com/office/word/2010/wordml" xmlns:sl="http://schemas.openxmlformats.org/schemaLibrary/2006/main" mc:Ignorable="w14">
-  <w:view w:val="normal"/>
-  <w:defaultTabStop w:val="720"/>
-  <w:characterSpacingControl w:val="doNotCompress"/>
-  <w:compat>
-    <w:useFELayout/>
-    <w:compatSetting w:name="compatibilityMode" w:uri="http://schemas.microsoft.com/office/word" w:val="14"/>
-    <w:compatSetting w:name="overrideTableStyleFontSizeAndJustification" w:uri="http://schemas.microsoft.com/office/word" w:val="1"/>
-    <w:compatSetting w:name="enableOpenTypeFeatures" w:uri="http://schemas.microsoft.com/office/word" w:val="1"/>
-    <w:compatSetting w:name="doNotFlipMirrorIndents" w:uri="http://schemas.microsoft.com/office/word" w:val="1"/>
-  </w:compat>
-  <w:rsids>
-    <w:rsidRoot w:val="00535D53"/>
-    <w:rsid w:val="000E1BAB"/>
-    <w:rsid w:val="00535D53"/>
-  </w:rsids>
-  <m:mathPr>
-    <m:mathFont m:val="Cambria Math"/>
-    <m:brkBin m:val="before"/>
-    <m:brkBinSub m:val="--"/>
-    <m:smallFrac m:val="0"/>
-    <m:dispDef/>
-    <m:lMargin m:val="0"/>
-    <m:rMargin m:val="0"/>
-    <m:defJc m:val="centerGroup"/>
-    <m:wrapIndent m:val="1440"/>
-    <m:intLim m:val="subSup"/>
-    <m:naryLim m:val="undOvr"/>
-  </m:mathPr>
-  <w:themeFontLang w:val="en-IE"/>
-  <w:clrSchemeMapping w:bg1="light1" w:t1="dark1" w:bg2="light2" w:t2="dark2" w:accent1="accent1" w:accent2="accent2" w:accent3="accent3" w:accent4="accent4" w:accent5="accent5" w:accent6="accent6" w:hyperlink="hyperlink" w:followedHyperlink="followedHyperlink"/>
-  <w:decimalSymbol w:val="."/>
-  <w:listSeparator w:val=","/>
-</w:settings>
-</file>
-
-<file path=word/glossary/styles.xml><?xml version="1.0" encoding="utf-8"?>
-<w:styles xmlns:mc="http://schemas.openxmlformats.org/markup-compatibility/2006" xmlns:r="http://schemas.openxmlformats.org/officeDocument/2006/relationships" xmlns:w="http://schemas.openxmlformats.org/wordprocessingml/2006/main" xmlns:w14="http://schemas.microsoft.com/office/word/2010/wordml" mc:Ignorable="w14">
-  <w:docDefaults>
-    <w:rPrDefault>
-      <w:rPr>
-        <w:rFonts w:asciiTheme="minorHAnsi" w:eastAsiaTheme="minorEastAsia" w:hAnsiTheme="minorHAnsi" w:cstheme="minorBidi"/>
-        <w:sz w:val="22"/>
-        <w:szCs w:val="22"/>
-        <w:lang w:val="en-IE" w:eastAsia="en-IE" w:bidi="ar-SA"/>
-      </w:rPr>
-    </w:rPrDefault>
-    <w:pPrDefault>
-      <w:pPr>
-        <w:spacing w:after="200" w:line="276" w:lineRule="auto"/>
-      </w:pPr>
-    </w:pPrDefault>
-  </w:docDefaults>
-  <w:latentStyles w:defLockedState="0" w:defUIPriority="99" w:defSemiHidden="1" w:defUnhideWhenUsed="1" w:defQFormat="0" w:count="267">
-    <w:lsdException w:name="Normal" w:semiHidden="0" w:uiPriority="0" w:unhideWhenUsed="0" w:qFormat="1"/>
-    <w:lsdException w:name="heading 1" w:semiHidden="0" w:uiPriority="9" w:unhideWhenUsed="0" w:qFormat="1"/>
-    <w:lsdException w:name="heading 2" w:uiPriority="9" w:qFormat="1"/>
-    <w:lsdException w:name="heading 3" w:uiPriority="9" w:qFormat="1"/>
-    <w:lsdException w:name="heading 4" w:uiPriority="9" w:qFormat="1"/>
-    <w:lsdException w:name="heading 5" w:uiPriority="9" w:qFormat="1"/>
-    <w:lsdException w:name="heading 6" w:uiPriority="9" w:qFormat="1"/>
-    <w:lsdException w:name="heading 7" w:uiPriority="9" w:qFormat="1"/>
-    <w:lsdException w:name="heading 8" w:uiPriority="9" w:qFormat="1"/>
-    <w:lsdException w:name="heading 9" w:uiPriority="9" w:qFormat="1"/>
-    <w:lsdException w:name="toc 1" w:uiPriority="39"/>
-    <w:lsdException w:name="toc 2" w:uiPriority="39"/>
-    <w:lsdException w:name="toc 3" w:uiPriority="39"/>
-    <w:lsdException w:name="toc 4" w:uiPriority="39"/>
-    <w:lsdException w:name="toc 5" w:uiPriority="39"/>
-    <w:lsdException w:name="toc 6" w:uiPriority="39"/>
-    <w:lsdException w:name="toc 7" w:uiPriority="39"/>
-    <w:lsdException w:name="toc 8" w:uiPriority="39"/>
-    <w:lsdException w:name="toc 9" w:uiPriority="39"/>
-    <w:lsdException w:name="caption" w:uiPriority="35" w:qFormat="1"/>
-    <w:lsdException w:name="Title" w:semiHidden="0" w:uiPriority="10" w:unhideWhenUsed="0" w:qFormat="1"/>
-    <w:lsdException w:name="Default Paragraph Font" w:uiPriority="1"/>
-    <w:lsdException w:name="Subtitle" w:semiHidden="0" w:uiPriority="11" w:unhideWhenUsed="0" w:qFormat="1"/>
-    <w:lsdException w:name="Strong" w:semiHidden="0" w:uiPriority="22" w:unhideWhenUsed="0" w:qFormat="1"/>
-    <w:lsdException w:name="Emphasis" w:semiHidden="0" w:uiPriority="20" w:unhideWhenUsed="0" w:qFormat="1"/>
-    <w:lsdException w:name="Table Grid" w:semiHidden="0" w:uiPriority="59" w:unhideWhenUsed="0"/>
-    <w:lsdException w:name="Placeholder Text" w:unhideWhenUsed="0"/>
-    <w:lsdException w:name="No Spacing" w:semiHidden="0" w:uiPriority="1" w:unhideWhenUsed="0" w:qFormat="1"/>
-    <w:lsdException w:name="Light Shading" w:semiHidden="0" w:uiPriority="60" w:unhideWhenUsed="0"/>
-    <w:lsdException w:name="Light List" w:semiHidden="0" w:uiPriority="61" w:unhideWhenUsed="0"/>
-    <w:lsdException w:name="Light Grid" w:semiHidden="0" w:uiPriority="62" w:unhideWhenUsed="0"/>
-    <w:lsdException w:name="Medium Shading 1" w:semiHidden="0" w:uiPriority="63" w:unhideWhenUsed="0"/>
-    <w:lsdException w:name="Medium Shading 2" w:semiHidden="0" w:uiPriority="64" w:unhideWhenUsed="0"/>
-    <w:lsdException w:name="Medium List 1" w:semiHidden="0" w:uiPriority="65" w:unhideWhenUsed="0"/>
-    <w:lsdException w:name="Medium List 2" w:semiHidden="0" w:uiPriority="66" w:unhideWhenUsed="0"/>
-    <w:lsdException w:name="Medium Grid 1" w:semiHidden="0" w:uiPriority="67" w:unhideWhenUsed="0"/>
-    <w:lsdException w:name="Medium Grid 2" w:semiHidden="0" w:uiPriority="68" w:unhideWhenUsed="0"/>
-    <w:lsdException w:name="Medium Grid 3" w:semiHidden="0" w:uiPriority="69" w:unhideWhenUsed="0"/>
-    <w:lsdException w:name="Dark List" w:semiHidden="0" w:uiPriority="70" w:unhideWhenUsed="0"/>
-    <w:lsdException w:name="Colorful Shading" w:semiHidden="0" w:uiPriority="71" w:unhideWhenUsed="0"/>
-    <w:lsdException w:name="Colorful List" w:semiHidden="0" w:uiPriority="72" w:unhideWhenUsed="0"/>
-    <w:lsdException w:name="Colorful Grid" w:semiHidden="0" w:uiPriority="73" w:unhideWhenUsed="0"/>
-    <w:lsdException w:name="Light Shading Accent 1" w:semiHidden="0" w:uiPriority="60" w:unhideWhenUsed="0"/>
-    <w:lsdException w:name="Light List Accent 1" w:semiHidden="0" w:uiPriority="61" w:unhideWhenUsed="0"/>
-    <w:lsdException w:name="Light Grid Accent 1" w:semiHidden="0" w:uiPriority="62" w:unhideWhenUsed="0"/>
-    <w:lsdException w:name="Medium Shading 1 Accent 1" w:semiHidden="0" w:uiPriority="63" w:unhideWhenUsed="0"/>
-    <w:lsdException w:name="Medium Shading 2 Accent 1" w:semiHidden="0" w:uiPriority="64" w:unhideWhenUsed="0"/>
-    <w:lsdException w:name="Medium List 1 Accent 1" w:semiHidden="0" w:uiPriority="65" w:unhideWhenUsed="0"/>
-    <w:lsdException w:name="Revision" w:unhideWhenUsed="0"/>
-    <w:lsdException w:name="List Paragraph" w:semiHidden="0" w:uiPriority="34" w:unhideWhenUsed="0" w:qFormat="1"/>
-    <w:lsdException w:name="Quote" w:semiHidden="0" w:uiPriority="29" w:unhideWhenUsed="0" w:qFormat="1"/>
-    <w:lsdException w:name="Intense Quote" w:semiHidden="0" w:uiPriority="30" w:unhideWhenUsed="0" w:qFormat="1"/>
-    <w:lsdException w:name="Medium List 2 Accent 1" w:semiHidden="0" w:uiPriority="66" w:unhideWhenUsed="0"/>
-    <w:lsdException w:name="Medium Grid 1 Accent 1" w:semiHidden="0" w:uiPriority="67" w:unhideWhenUsed="0"/>
-    <w:lsdException w:name="Medium Grid 2 Accent 1" w:semiHidden="0" w:uiPriority="68" w:unhideWhenUsed="0"/>
-    <w:lsdException w:name="Medium Grid 3 Accent 1" w:semiHidden="0" w:uiPriority="69" w:unhideWhenUsed="0"/>
-    <w:lsdException w:name="Dark List Accent 1" w:semiHidden="0" w:uiPriority="70" w:unhideWhenUsed="0"/>
-    <w:lsdException w:name="Colorful Shading Accent 1" w:semiHidden="0" w:uiPriority="71" w:unhideWhenUsed="0"/>
-    <w:lsdException w:name="Colorful List Accent 1" w:semiHidden="0" w:uiPriority="72" w:unhideWhenUsed="0"/>
-    <w:lsdException w:name="Colorful Grid Accent 1" w:semiHidden="0" w:uiPriority="73" w:unhideWhenUsed="0"/>
-    <w:lsdException w:name="Light Shading Accent 2" w:semiHidden="0" w:uiPriority="60" w:unhideWhenUsed="0"/>
-    <w:lsdException w:name="Light List Accent 2" w:semiHidden="0" w:uiPriority="61" w:unhideWhenUsed="0"/>
-    <w:lsdException w:name="Light Grid Accent 2" w:semiHidden="0" w:uiPriority="62" w:unhideWhenUsed="0"/>
-    <w:lsdException w:name="Medium Shading 1 Accent 2" w:semiHidden="0" w:uiPriority="63" w:unhideWhenUsed="0"/>
-    <w:lsdException w:name="Medium Shading 2 Accent 2" w:semiHidden="0" w:uiPriority="64" w:unhideWhenUsed="0"/>
-    <w:lsdException w:name="Medium List 1 Accent 2" w:semiHidden="0" w:uiPriority="65" w:unhideWhenUsed="0"/>
-    <w:lsdException w:name="Medium List 2 Accent 2" w:semiHidden="0" w:uiPriority="66" w:unhideWhenUsed="0"/>
-    <w:lsdException w:name="Medium Grid 1 Accent 2" w:semiHidden="0" w:uiPriority="67" w:unhideWhenUsed="0"/>
-    <w:lsdException w:name="Medium Grid 2 Accent 2" w:semiHidden="0" w:uiPriority="68" w:unhideWhenUsed="0"/>
-    <w:lsdException w:name="Medium Grid 3 Accent 2" w:semiHidden="0" w:uiPriority="69" w:unhideWhenUsed="0"/>
-    <w:lsdException w:name="Dark List Accent 2" w:semiHidden="0" w:uiPriority="70" w:unhideWhenUsed="0"/>
-    <w:lsdException w:name="Colorful Shading Accent 2" w:semiHidden="0" w:uiPriority="71" w:unhideWhenUsed="0"/>
-    <w:lsdException w:name="Colorful List Accent 2" w:semiHidden="0" w:uiPriority="72" w:unhideWhenUsed="0"/>
-    <w:lsdException w:name="Colorful Grid Accent 2" w:semiHidden="0" w:uiPriority="73" w:unhideWhenUsed="0"/>
-    <w:lsdException w:name="Light Shading Accent 3" w:semiHidden="0" w:uiPriority="60" w:unhideWhenUsed="0"/>
-    <w:lsdException w:name="Light List Accent 3" w:semiHidden="0" w:uiPriority="61" w:unhideWhenUsed="0"/>
-    <w:lsdException w:name="Light Grid Accent 3" w:semiHidden="0" w:uiPriority="62" w:unhideWhenUsed="0"/>
-    <w:lsdException w:name="Medium Shading 1 Accent 3" w:semiHidden="0" w:uiPriority="63" w:unhideWhenUsed="0"/>
-    <w:lsdException w:name="Medium Shading 2 Accent 3" w:semiHidden="0" w:uiPriority="64" w:unhideWhenUsed="0"/>
-    <w:lsdException w:name="Medium List 1 Accent 3" w:semiHidden="0" w:uiPriority="65" w:unhideWhenUsed="0"/>
-    <w:lsdException w:name="Medium List 2 Accent 3" w:semiHidden="0" w:uiPriority="66" w:unhideWhenUsed="0"/>
-    <w:lsdException w:name="Medium Grid 1 Accent 3" w:semiHidden="0" w:uiPriority="67" w:unhideWhenUsed="0"/>
-    <w:lsdException w:name="Medium Grid 2 Accent 3" w:semiHidden="0" w:uiPriority="68" w:unhideWhenUsed="0"/>
-    <w:lsdException w:name="Medium Grid 3 Accent 3" w:semiHidden="0" w:uiPriority="69" w:unhideWhenUsed="0"/>
-    <w:lsdException w:name="Dark List Accent 3" w:semiHidden="0" w:uiPriority="70" w:unhideWhenUsed="0"/>
-    <w:lsdException w:name="Colorful Shading Accent 3" w:semiHidden="0" w:uiPriority="71" w:unhideWhenUsed="0"/>
-    <w:lsdException w:name="Colorful List Accent 3" w:semiHidden="0" w:uiPriority="72" w:unhideWhenUsed="0"/>
-    <w:lsdException w:name="Colorful Grid Accent 3" w:semiHidden="0" w:uiPriority="73" w:unhideWhenUsed="0"/>
-    <w:lsdException w:name="Light Shading Accent 4" w:semiHidden="0" w:uiPriority="60" w:unhideWhenUsed="0"/>
-    <w:lsdException w:name="Light List Accent 4" w:semiHidden="0" w:uiPriority="61" w:unhideWhenUsed="0"/>
-    <w:lsdException w:name="Light Grid Accent 4" w:semiHidden="0" w:uiPriority="62" w:unhideWhenUsed="0"/>
-    <w:lsdException w:name="Medium Shading 1 Accent 4" w:semiHidden="0" w:uiPriority="63" w:unhideWhenUsed="0"/>
-    <w:lsdException w:name="Medium Shading 2 Accent 4" w:semiHidden="0" w:uiPriority="64" w:unhideWhenUsed="0"/>
-    <w:lsdException w:name="Medium List 1 Accent 4" w:semiHidden="0" w:uiPriority="65" w:unhideWhenUsed="0"/>
-    <w:lsdException w:name="Medium List 2 Accent 4" w:semiHidden="0" w:uiPriority="66" w:unhideWhenUsed="0"/>
-    <w:lsdException w:name="Medium Grid 1 Accent 4" w:semiHidden="0" w:uiPriority="67" w:unhideWhenUsed="0"/>
-    <w:lsdException w:name="Medium Grid 2 Accent 4" w:semiHidden="0" w:uiPriority="68" w:unhideWhenUsed="0"/>
-    <w:lsdException w:name="Medium Grid 3 Accent 4" w:semiHidden="0" w:uiPriority="69" w:unhideWhenUsed="0"/>
-    <w:lsdException w:name="Dark List Accent 4" w:semiHidden="0" w:uiPriority="70" w:unhideWhenUsed="0"/>
-    <w:lsdException w:name="Colorful Shading Accent 4" w:semiHidden="0" w:uiPriority="71" w:unhideWhenUsed="0"/>
-    <w:lsdException w:name="Colorful List Accent 4" w:semiHidden="0" w:uiPriority="72" w:unhideWhenUsed="0"/>
-    <w:lsdException w:name="Colorful Grid Accent 4" w:semiHidden="0" w:uiPriority="73" w:unhideWhenUsed="0"/>
-    <w:lsdException w:name="Light Shading Accent 5" w:semiHidden="0" w:uiPriority="60" w:unhideWhenUsed="0"/>
-    <w:lsdException w:name="Light List Accent 5" w:semiHidden="0" w:uiPriority="61" w:unhideWhenUsed="0"/>
-    <w:lsdException w:name="Light Grid Accent 5" w:semiHidden="0" w:uiPriority="62" w:unhideWhenUsed="0"/>
-    <w:lsdException w:name="Medium Shading 1 Accent 5" w:semiHidden="0" w:uiPriority="63" w:unhideWhenUsed="0"/>
-    <w:lsdException w:name="Medium Shading 2 Accent 5" w:semiHidden="0" w:uiPriority="64" w:unhideWhenUsed="0"/>
-    <w:lsdException w:name="Medium List 1 Accent 5" w:semiHidden="0" w:uiPriority="65" w:unhideWhenUsed="0"/>
-    <w:lsdException w:name="Medium List 2 Accent 5" w:semiHidden="0" w:uiPriority="66" w:unhideWhenUsed="0"/>
-    <w:lsdException w:name="Medium Grid 1 Accent 5" w:semiHidden="0" w:uiPriority="67" w:unhideWhenUsed="0"/>
-    <w:lsdException w:name="Medium Grid 2 Accent 5" w:semiHidden="0" w:uiPriority="68" w:unhideWhenUsed="0"/>
-    <w:lsdException w:name="Medium Grid 3 Accent 5" w:semiHidden="0" w:uiPriority="69" w:unhideWhenUsed="0"/>
-    <w:lsdException w:name="Dark List Accent 5" w:semiHidden="0" w:uiPriority="70" w:unhideWhenUsed="0"/>
-    <w:lsdException w:name="Colorful Shading Accent 5" w:semiHidden="0" w:uiPriority="71" w:unhideWhenUsed="0"/>
-    <w:lsdException w:name="Colorful List Accent 5" w:semiHidden="0" w:uiPriority="72" w:unhideWhenUsed="0"/>
-    <w:lsdException w:name="Colorful Grid Accent 5" w:semiHidden="0" w:uiPriority="73" w:unhideWhenUsed="0"/>
-    <w:lsdException w:name="Light Shading Accent 6" w:semiHidden="0" w:uiPriority="60" w:unhideWhenUsed="0"/>
-    <w:lsdException w:name="Light List Accent 6" w:semiHidden="0" w:uiPriority="61" w:unhideWhenUsed="0"/>
-    <w:lsdException w:name="Light Grid Accent 6" w:semiHidden="0" w:uiPriority="62" w:unhideWhenUsed="0"/>
-    <w:lsdException w:name="Medium Shading 1 Accent 6" w:semiHidden="0" w:uiPriority="63" w:unhideWhenUsed="0"/>
-    <w:lsdException w:name="Medium Shading 2 Accent 6" w:semiHidden="0" w:uiPriority="64" w:unhideWhenUsed="0"/>
-    <w:lsdException w:name="Medium List 1 Accent 6" w:semiHidden="0" w:uiPriority="65" w:unhideWhenUsed="0"/>
-    <w:lsdException w:name="Medium List 2 Accent 6" w:semiHidden="0" w:uiPriority="66" w:unhideWhenUsed="0"/>
-    <w:lsdException w:name="Medium Grid 1 Accent 6" w:semiHidden="0" w:uiPriority="67" w:unhideWhenUsed="0"/>
-    <w:lsdException w:name="Medium Grid 2 Accent 6" w:semiHidden="0" w:uiPriority="68" w:unhideWhenUsed="0"/>
-    <w:lsdException w:name="Medium Grid 3 Accent 6" w:semiHidden="0" w:uiPriority="69" w:unhideWhenUsed="0"/>
-    <w:lsdException w:name="Dark List Accent 6" w:semiHidden="0" w:uiPriority="70" w:unhideWhenUsed="0"/>
-    <w:lsdException w:name="Colorful Shading Accent 6" w:semiHidden="0" w:uiPriority="71" w:unhideWhenUsed="0"/>
-    <w:lsdException w:name="Colorful List Accent 6" w:semiHidden="0" w:uiPriority="72" w:unhideWhenUsed="0"/>
-    <w:lsdException w:name="Colorful Grid Accent 6" w:semiHidden="0" w:uiPriority="73" w:unhideWhenUsed="0"/>
-    <w:lsdException w:name="Subtle Emphasis" w:semiHidden="0" w:uiPriority="19" w:unhideWhenUsed="0" w:qFormat="1"/>
-    <w:lsdException w:name="Intense Emphasis" w:semiHidden="0" w:uiPriority="21" w:unhideWhenUsed="0" w:qFormat="1"/>
-    <w:lsdException w:name="Subtle Reference" w:semiHidden="0" w:uiPriority="31" w:unhideWhenUsed="0" w:qFormat="1"/>
-    <w:lsdException w:name="Intense Reference" w:semiHidden="0" w:uiPriority="32" w:unhideWhenUsed="0" w:qFormat="1"/>
-    <w:lsdException w:name="Book Title" w:semiHidden="0" w:uiPriority="33" w:unhideWhenUsed="0" w:qFormat="1"/>
-    <w:lsdException w:name="Bibliography" w:uiPriority="37"/>
-    <w:lsdException w:name="TOC Heading" w:uiPriority="39" w:qFormat="1"/>
-  </w:latentStyles>
-  <w:style w:type="paragraph" w:default="1" w:styleId="Normal">
-    <w:name w:val="Normal"/>
+  <w:style w:type="character" w:customStyle="1" w:styleId="Heading3Char">
+    <w:name w:val="Heading 3 Char"/>
+    <w:basedOn w:val="DefaultParagraphFont"/>
+    <w:link w:val="Heading3"/>
+    <w:uiPriority w:val="9"/>
+    <w:rsid w:val="003A1E80"/>
+    <w:rPr>
+      <w:rFonts w:asciiTheme="majorHAnsi" w:eastAsiaTheme="majorEastAsia" w:hAnsiTheme="majorHAnsi" w:cstheme="majorBidi"/>
+      <w:b/>
+      <w:bCs/>
+      <w:color w:val="4F81BD" w:themeColor="accent1"/>
+    </w:rPr>
+  </w:style>
+  <w:style w:type="character" w:customStyle="1" w:styleId="Heading4Char">
+    <w:name w:val="Heading 4 Char"/>
+    <w:basedOn w:val="DefaultParagraphFont"/>
+    <w:link w:val="Heading4"/>
+    <w:uiPriority w:val="9"/>
+    <w:rsid w:val="003A1E80"/>
+    <w:rPr>
+      <w:rFonts w:asciiTheme="majorHAnsi" w:eastAsiaTheme="majorEastAsia" w:hAnsiTheme="majorHAnsi" w:cstheme="majorBidi"/>
+      <w:b/>
+      <w:bCs/>
+      <w:i/>
+      <w:iCs/>
+      <w:color w:val="4F81BD" w:themeColor="accent1"/>
+    </w:rPr>
+  </w:style>
+  <w:style w:type="paragraph" w:styleId="ListParagraph">
+    <w:name w:val="List Paragraph"/>
+    <w:basedOn w:val="Normal"/>
+    <w:uiPriority w:val="34"/>
     <w:qFormat/>
+    <w:rsid w:val="003A1E80"/>
+    <w:pPr>
+      <w:ind w:left="720"/>
+      <w:contextualSpacing/>
+    </w:pPr>
   </w:style>
-  <w:style w:type="character" w:default="1" w:styleId="DefaultParagraphFont">
-    <w:name w:val="Default Paragraph Font"/>
-    <w:uiPriority w:val="1"/>
-    <w:semiHidden/>
+  <w:style w:type="paragraph" w:styleId="TOC3">
+    <w:name w:val="toc 3"/>
+    <w:basedOn w:val="Normal"/>
+    <w:next w:val="Normal"/>
+    <w:autoRedefine/>
+    <w:uiPriority w:val="39"/>
     <w:unhideWhenUsed/>
-  </w:style>
-  <w:style w:type="table" w:default="1" w:styleId="TableNormal">
-    <w:name w:val="Normal Table"/>
-    <w:uiPriority w:val="99"/>
-    <w:semiHidden/>
-    <w:unhideWhenUsed/>
-    <w:tblPr>
-      <w:tblInd w:w="0" w:type="dxa"/>
-      <w:tblCellMar>
-        <w:top w:w="0" w:type="dxa"/>
-        <w:left w:w="108" w:type="dxa"/>
-        <w:bottom w:w="0" w:type="dxa"/>
-        <w:right w:w="108" w:type="dxa"/>
-      </w:tblCellMar>
-    </w:tblPr>
-  </w:style>
-  <w:style w:type="numbering" w:default="1" w:styleId="NoList">
-    <w:name w:val="No List"/>
-    <w:uiPriority w:val="99"/>
-    <w:semiHidden/>
-    <w:unhideWhenUsed/>
-  </w:style>
-  <w:style w:type="paragraph" w:customStyle="1" w:styleId="4FBD656FC6F4482ABBADE9E3865B4195">
-    <w:name w:val="4FBD656FC6F4482ABBADE9E3865B4195"/>
-    <w:rsid w:val="00535D53"/>
+    <w:rsid w:val="00A91F65"/>
+    <w:pPr>
+      <w:spacing w:after="100"/>
+      <w:ind w:left="440"/>
+    </w:pPr>
   </w:style>
 </w:styles>
-</file>
-
-<file path=word/glossary/stylesWithEffects.xml><?xml version="1.0" encoding="utf-8"?>
-<w:styles xmlns:wpc="http://schemas.microsoft.com/office/word/2010/wordprocessingCanvas" xmlns:mc="http://schemas.openxmlformats.org/markup-compatibility/2006" xmlns:o="urn:schemas-microsoft-com:office:office" xmlns:r="http://schemas.openxmlformats.org/officeDocument/2006/relationships" xmlns:m="http://schemas.openxmlformats.org/officeDocument/2006/math" xmlns:v="urn:schemas-microsoft-com:vml" xmlns:wp14="http://schemas.microsoft.com/office/word/2010/wordprocessingDrawing" xmlns:wp="http://schemas.openxmlformats.org/drawingml/2006/wordprocessingDrawing" xmlns:w10="urn:schemas-microsoft-com:office:word" xmlns:w="http://schemas.openxmlformats.org/wordprocessingml/2006/main" xmlns:w14="http://schemas.microsoft.com/office/word/2010/wordml" xmlns:wpg="http://schemas.microsoft.com/office/word/2010/wordprocessingGroup" xmlns:wpi="http://schemas.microsoft.com/office/word/2010/wordprocessingInk" xmlns:wne="http://schemas.microsoft.com/office/word/2006/wordml" xmlns:wps="http://schemas.microsoft.com/office/word/2010/wordprocessingShape" mc:Ignorable="w14 wp14">
-  <w:docDefaults>
-    <w:rPrDefault>
-      <w:rPr>
-        <w:rFonts w:asciiTheme="minorHAnsi" w:eastAsiaTheme="minorEastAsia" w:hAnsiTheme="minorHAnsi" w:cstheme="minorBidi"/>
-        <w:sz w:val="22"/>
-        <w:szCs w:val="22"/>
-        <w:lang w:val="en-IE" w:eastAsia="en-IE" w:bidi="ar-SA"/>
-      </w:rPr>
-    </w:rPrDefault>
-    <w:pPrDefault>
-      <w:pPr>
-        <w:spacing w:after="200" w:line="276" w:lineRule="auto"/>
-      </w:pPr>
-    </w:pPrDefault>
-  </w:docDefaults>
-  <w:latentStyles w:defLockedState="0" w:defUIPriority="99" w:defSemiHidden="1" w:defUnhideWhenUsed="1" w:defQFormat="0" w:count="267">
-    <w:lsdException w:name="Normal" w:semiHidden="0" w:uiPriority="0" w:unhideWhenUsed="0" w:qFormat="1"/>
-    <w:lsdException w:name="heading 1" w:semiHidden="0" w:uiPriority="9" w:unhideWhenUsed="0" w:qFormat="1"/>
-    <w:lsdException w:name="heading 2" w:uiPriority="9" w:qFormat="1"/>
-    <w:lsdException w:name="heading 3" w:uiPriority="9" w:qFormat="1"/>
-    <w:lsdException w:name="heading 4" w:uiPriority="9" w:qFormat="1"/>
-    <w:lsdException w:name="heading 5" w:uiPriority="9" w:qFormat="1"/>
-    <w:lsdException w:name="heading 6" w:uiPriority="9" w:qFormat="1"/>
-    <w:lsdException w:name="heading 7" w:uiPriority="9" w:qFormat="1"/>
-    <w:lsdException w:name="heading 8" w:uiPriority="9" w:qFormat="1"/>
-    <w:lsdException w:name="heading 9" w:uiPriority="9" w:qFormat="1"/>
-    <w:lsdException w:name="toc 1" w:uiPriority="39"/>
-    <w:lsdException w:name="toc 2" w:uiPriority="39"/>
-    <w:lsdException w:name="toc 3" w:uiPriority="39"/>
-    <w:lsdException w:name="toc 4" w:uiPriority="39"/>
-    <w:lsdException w:name="toc 5" w:uiPriority="39"/>
-    <w:lsdException w:name="toc 6" w:uiPriority="39"/>
-    <w:lsdException w:name="toc 7" w:uiPriority="39"/>
-    <w:lsdException w:name="toc 8" w:uiPriority="39"/>
-    <w:lsdException w:name="toc 9" w:uiPriority="39"/>
-    <w:lsdException w:name="caption" w:uiPriority="35" w:qFormat="1"/>
-    <w:lsdException w:name="Title" w:semiHidden="0" w:uiPriority="10" w:unhideWhenUsed="0" w:qFormat="1"/>
-    <w:lsdException w:name="Default Paragraph Font" w:uiPriority="1"/>
-    <w:lsdException w:name="Subtitle" w:semiHidden="0" w:uiPriority="11" w:unhideWhenUsed="0" w:qFormat="1"/>
-    <w:lsdException w:name="Strong" w:semiHidden="0" w:uiPriority="22" w:unhideWhenUsed="0" w:qFormat="1"/>
-    <w:lsdException w:name="Emphasis" w:semiHidden="0" w:uiPriority="20" w:unhideWhenUsed="0" w:qFormat="1"/>
-    <w:lsdException w:name="Table Grid" w:semiHidden="0" w:uiPriority="59" w:unhideWhenUsed="0"/>
-    <w:lsdException w:name="Placeholder Text" w:unhideWhenUsed="0"/>
-    <w:lsdException w:name="No Spacing" w:semiHidden="0" w:uiPriority="1" w:unhideWhenUsed="0" w:qFormat="1"/>
-    <w:lsdException w:name="Light Shading" w:semiHidden="0" w:uiPriority="60" w:unhideWhenUsed="0"/>
-    <w:lsdException w:name="Light List" w:semiHidden="0" w:uiPriority="61" w:unhideWhenUsed="0"/>
-    <w:lsdException w:name="Light Grid" w:semiHidden="0" w:uiPriority="62" w:unhideWhenUsed="0"/>
-    <w:lsdException w:name="Medium Shading 1" w:semiHidden="0" w:uiPriority="63" w:unhideWhenUsed="0"/>
-    <w:lsdException w:name="Medium Shading 2" w:semiHidden="0" w:uiPriority="64" w:unhideWhenUsed="0"/>
-    <w:lsdException w:name="Medium List 1" w:semiHidden="0" w:uiPriority="65" w:unhideWhenUsed="0"/>
-    <w:lsdException w:name="Medium List 2" w:semiHidden="0" w:uiPriority="66" w:unhideWhenUsed="0"/>
-    <w:lsdException w:name="Medium Grid 1" w:semiHidden="0" w:uiPriority="67" w:unhideWhenUsed="0"/>
-    <w:lsdException w:name="Medium Grid 2" w:semiHidden="0" w:uiPriority="68" w:unhideWhenUsed="0"/>
-    <w:lsdException w:name="Medium Grid 3" w:semiHidden="0" w:uiPriority="69" w:unhideWhenUsed="0"/>
-    <w:lsdException w:name="Dark List" w:semiHidden="0" w:uiPriority="70" w:unhideWhenUsed="0"/>
-    <w:lsdException w:name="Colorful Shading" w:semiHidden="0" w:uiPriority="71" w:unhideWhenUsed="0"/>
-    <w:lsdException w:name="Colorful List" w:semiHidden="0" w:uiPriority="72" w:unhideWhenUsed="0"/>
-    <w:lsdException w:name="Colorful Grid" w:semiHidden="0" w:uiPriority="73" w:unhideWhenUsed="0"/>
-    <w:lsdException w:name="Light Shading Accent 1" w:semiHidden="0" w:uiPriority="60" w:unhideWhenUsed="0"/>
-    <w:lsdException w:name="Light List Accent 1" w:semiHidden="0" w:uiPriority="61" w:unhideWhenUsed="0"/>
-    <w:lsdException w:name="Light Grid Accent 1" w:semiHidden="0" w:uiPriority="62" w:unhideWhenUsed="0"/>
-    <w:lsdException w:name="Medium Shading 1 Accent 1" w:semiHidden="0" w:uiPriority="63" w:unhideWhenUsed="0"/>
-    <w:lsdException w:name="Medium Shading 2 Accent 1" w:semiHidden="0" w:uiPriority="64" w:unhideWhenUsed="0"/>
-    <w:lsdException w:name="Medium List 1 Accent 1" w:semiHidden="0" w:uiPriority="65" w:unhideWhenUsed="0"/>
-    <w:lsdException w:name="Revision" w:unhideWhenUsed="0"/>
-    <w:lsdException w:name="List Paragraph" w:semiHidden="0" w:uiPriority="34" w:unhideWhenUsed="0" w:qFormat="1"/>
-    <w:lsdException w:name="Quote" w:semiHidden="0" w:uiPriority="29" w:unhideWhenUsed="0" w:qFormat="1"/>
-    <w:lsdException w:name="Intense Quote" w:semiHidden="0" w:uiPriority="30" w:unhideWhenUsed="0" w:qFormat="1"/>
-    <w:lsdException w:name="Medium List 2 Accent 1" w:semiHidden="0" w:uiPriority="66" w:unhideWhenUsed="0"/>
-    <w:lsdException w:name="Medium Grid 1 Accent 1" w:semiHidden="0" w:uiPriority="67" w:unhideWhenUsed="0"/>
-    <w:lsdException w:name="Medium Grid 2 Accent 1" w:semiHidden="0" w:uiPriority="68" w:unhideWhenUsed="0"/>
-    <w:lsdException w:name="Medium Grid 3 Accent 1" w:semiHidden="0" w:uiPriority="69" w:unhideWhenUsed="0"/>
-    <w:lsdException w:name="Dark List Accent 1" w:semiHidden="0" w:uiPriority="70" w:unhideWhenUsed="0"/>
-    <w:lsdException w:name="Colorful Shading Accent 1" w:semiHidden="0" w:uiPriority="71" w:unhideWhenUsed="0"/>
-    <w:lsdException w:name="Colorful List Accent 1" w:semiHidden="0" w:uiPriority="72" w:unhideWhenUsed="0"/>
-    <w:lsdException w:name="Colorful Grid Accent 1" w:semiHidden="0" w:uiPriority="73" w:unhideWhenUsed="0"/>
-    <w:lsdException w:name="Light Shading Accent 2" w:semiHidden="0" w:uiPriority="60" w:unhideWhenUsed="0"/>
-    <w:lsdException w:name="Light List Accent 2" w:semiHidden="0" w:uiPriority="61" w:unhideWhenUsed="0"/>
-    <w:lsdException w:name="Light Grid Accent 2" w:semiHidden="0" w:uiPriority="62" w:unhideWhenUsed="0"/>
-    <w:lsdException w:name="Medium Shading 1 Accent 2" w:semiHidden="0" w:uiPriority="63" w:unhideWhenUsed="0"/>
-    <w:lsdException w:name="Medium Shading 2 Accent 2" w:semiHidden="0" w:uiPriority="64" w:unhideWhenUsed="0"/>
-    <w:lsdException w:name="Medium List 1 Accent 2" w:semiHidden="0" w:uiPriority="65" w:unhideWhenUsed="0"/>
-    <w:lsdException w:name="Medium List 2 Accent 2" w:semiHidden="0" w:uiPriority="66" w:unhideWhenUsed="0"/>
-    <w:lsdException w:name="Medium Grid 1 Accent 2" w:semiHidden="0" w:uiPriority="67" w:unhideWhenUsed="0"/>
-    <w:lsdException w:name="Medium Grid 2 Accent 2" w:semiHidden="0" w:uiPriority="68" w:unhideWhenUsed="0"/>
-    <w:lsdException w:name="Medium Grid 3 Accent 2" w:semiHidden="0" w:uiPriority="69" w:unhideWhenUsed="0"/>
-    <w:lsdException w:name="Dark List Accent 2" w:semiHidden="0" w:uiPriority="70" w:unhideWhenUsed="0"/>
-    <w:lsdException w:name="Colorful Shading Accent 2" w:semiHidden="0" w:uiPriority="71" w:unhideWhenUsed="0"/>
-    <w:lsdException w:name="Colorful List Accent 2" w:semiHidden="0" w:uiPriority="72" w:unhideWhenUsed="0"/>
-    <w:lsdException w:name="Colorful Grid Accent 2" w:semiHidden="0" w:uiPriority="73" w:unhideWhenUsed="0"/>
-    <w:lsdException w:name="Light Shading Accent 3" w:semiHidden="0" w:uiPriority="60" w:unhideWhenUsed="0"/>
-    <w:lsdException w:name="Light List Accent 3" w:semiHidden="0" w:uiPriority="61" w:unhideWhenUsed="0"/>
-    <w:lsdException w:name="Light Grid Accent 3" w:semiHidden="0" w:uiPriority="62" w:unhideWhenUsed="0"/>
-    <w:lsdException w:name="Medium Shading 1 Accent 3" w:semiHidden="0" w:uiPriority="63" w:unhideWhenUsed="0"/>
-    <w:lsdException w:name="Medium Shading 2 Accent 3" w:semiHidden="0" w:uiPriority="64" w:unhideWhenUsed="0"/>
-    <w:lsdException w:name="Medium List 1 Accent 3" w:semiHidden="0" w:uiPriority="65" w:unhideWhenUsed="0"/>
-    <w:lsdException w:name="Medium List 2 Accent 3" w:semiHidden="0" w:uiPriority="66" w:unhideWhenUsed="0"/>
-    <w:lsdException w:name="Medium Grid 1 Accent 3" w:semiHidden="0" w:uiPriority="67" w:unhideWhenUsed="0"/>
-    <w:lsdException w:name="Medium Grid 2 Accent 3" w:semiHidden="0" w:uiPriority="68" w:unhideWhenUsed="0"/>
-    <w:lsdException w:name="Medium Grid 3 Accent 3" w:semiHidden="0" w:uiPriority="69" w:unhideWhenUsed="0"/>
-    <w:lsdException w:name="Dark List Accent 3" w:semiHidden="0" w:uiPriority="70" w:unhideWhenUsed="0"/>
-    <w:lsdException w:name="Colorful Shading Accent 3" w:semiHidden="0" w:uiPriority="71" w:unhideWhenUsed="0"/>
-    <w:lsdException w:name="Colorful List Accent 3" w:semiHidden="0" w:uiPriority="72" w:unhideWhenUsed="0"/>
-    <w:lsdException w:name="Colorful Grid Accent 3" w:semiHidden="0" w:uiPriority="73" w:unhideWhenUsed="0"/>
-    <w:lsdException w:name="Light Shading Accent 4" w:semiHidden="0" w:uiPriority="60" w:unhideWhenUsed="0"/>
-    <w:lsdException w:name="Light List Accent 4" w:semiHidden="0" w:uiPriority="61" w:unhideWhenUsed="0"/>
-    <w:lsdException w:name="Light Grid Accent 4" w:semiHidden="0" w:uiPriority="62" w:unhideWhenUsed="0"/>
-    <w:lsdException w:name="Medium Shading 1 Accent 4" w:semiHidden="0" w:uiPriority="63" w:unhideWhenUsed="0"/>
-    <w:lsdException w:name="Medium Shading 2 Accent 4" w:semiHidden="0" w:uiPriority="64" w:unhideWhenUsed="0"/>
-    <w:lsdException w:name="Medium List 1 Accent 4" w:semiHidden="0" w:uiPriority="65" w:unhideWhenUsed="0"/>
-    <w:lsdException w:name="Medium List 2 Accent 4" w:semiHidden="0" w:uiPriority="66" w:unhideWhenUsed="0"/>
-    <w:lsdException w:name="Medium Grid 1 Accent 4" w:semiHidden="0" w:uiPriority="67" w:unhideWhenUsed="0"/>
-    <w:lsdException w:name="Medium Grid 2 Accent 4" w:semiHidden="0" w:uiPriority="68" w:unhideWhenUsed="0"/>
-    <w:lsdException w:name="Medium Grid 3 Accent 4" w:semiHidden="0" w:uiPriority="69" w:unhideWhenUsed="0"/>
-    <w:lsdException w:name="Dark List Accent 4" w:semiHidden="0" w:uiPriority="70" w:unhideWhenUsed="0"/>
-    <w:lsdException w:name="Colorful Shading Accent 4" w:semiHidden="0" w:uiPriority="71" w:unhideWhenUsed="0"/>
-    <w:lsdException w:name="Colorful List Accent 4" w:semiHidden="0" w:uiPriority="72" w:unhideWhenUsed="0"/>
-    <w:lsdException w:name="Colorful Grid Accent 4" w:semiHidden="0" w:uiPriority="73" w:unhideWhenUsed="0"/>
-    <w:lsdException w:name="Light Shading Accent 5" w:semiHidden="0" w:uiPriority="60" w:unhideWhenUsed="0"/>
-    <w:lsdException w:name="Light List Accent 5" w:semiHidden="0" w:uiPriority="61" w:unhideWhenUsed="0"/>
-    <w:lsdException w:name="Light Grid Accent 5" w:semiHidden="0" w:uiPriority="62" w:unhideWhenUsed="0"/>
-    <w:lsdException w:name="Medium Shading 1 Accent 5" w:semiHidden="0" w:uiPriority="63" w:unhideWhenUsed="0"/>
-    <w:lsdException w:name="Medium Shading 2 Accent 5" w:semiHidden="0" w:uiPriority="64" w:unhideWhenUsed="0"/>
-    <w:lsdException w:name="Medium List 1 Accent 5" w:semiHidden="0" w:uiPriority="65" w:unhideWhenUsed="0"/>
-    <w:lsdException w:name="Medium List 2 Accent 5" w:semiHidden="0" w:uiPriority="66" w:unhideWhenUsed="0"/>
-    <w:lsdException w:name="Medium Grid 1 Accent 5" w:semiHidden="0" w:uiPriority="67" w:unhideWhenUsed="0"/>
-    <w:lsdException w:name="Medium Grid 2 Accent 5" w:semiHidden="0" w:uiPriority="68" w:unhideWhenUsed="0"/>
-    <w:lsdException w:name="Medium Grid 3 Accent 5" w:semiHidden="0" w:uiPriority="69" w:unhideWhenUsed="0"/>
-    <w:lsdException w:name="Dark List Accent 5" w:semiHidden="0" w:uiPriority="70" w:unhideWhenUsed="0"/>
-    <w:lsdException w:name="Colorful Shading Accent 5" w:semiHidden="0" w:uiPriority="71" w:unhideWhenUsed="0"/>
-    <w:lsdException w:name="Colorful List Accent 5" w:semiHidden="0" w:uiPriority="72" w:unhideWhenUsed="0"/>
-    <w:lsdException w:name="Colorful Grid Accent 5" w:semiHidden="0" w:uiPriority="73" w:unhideWhenUsed="0"/>
-    <w:lsdException w:name="Light Shading Accent 6" w:semiHidden="0" w:uiPriority="60" w:unhideWhenUsed="0"/>
-    <w:lsdException w:name="Light List Accent 6" w:semiHidden="0" w:uiPriority="61" w:unhideWhenUsed="0"/>
-    <w:lsdException w:name="Light Grid Accent 6" w:semiHidden="0" w:uiPriority="62" w:unhideWhenUsed="0"/>
-    <w:lsdException w:name="Medium Shading 1 Accent 6" w:semiHidden="0" w:uiPriority="63" w:unhideWhenUsed="0"/>
-    <w:lsdException w:name="Medium Shading 2 Accent 6" w:semiHidden="0" w:uiPriority="64" w:unhideWhenUsed="0"/>
-    <w:lsdException w:name="Medium List 1 Accent 6" w:semiHidden="0" w:uiPriority="65" w:unhideWhenUsed="0"/>
-    <w:lsdException w:name="Medium List 2 Accent 6" w:semiHidden="0" w:uiPriority="66" w:unhideWhenUsed="0"/>
-    <w:lsdException w:name="Medium Grid 1 Accent 6" w:semiHidden="0" w:uiPriority="67" w:unhideWhenUsed="0"/>
-    <w:lsdException w:name="Medium Grid 2 Accent 6" w:semiHidden="0" w:uiPriority="68" w:unhideWhenUsed="0"/>
-    <w:lsdException w:name="Medium Grid 3 Accent 6" w:semiHidden="0" w:uiPriority="69" w:unhideWhenUsed="0"/>
-    <w:lsdException w:name="Dark List Accent 6" w:semiHidden="0" w:uiPriority="70" w:unhideWhenUsed="0"/>
-    <w:lsdException w:name="Colorful Shading Accent 6" w:semiHidden="0" w:uiPriority="71" w:unhideWhenUsed="0"/>
-    <w:lsdException w:name="Colorful List Accent 6" w:semiHidden="0" w:uiPriority="72" w:unhideWhenUsed="0"/>
-    <w:lsdException w:name="Colorful Grid Accent 6" w:semiHidden="0" w:uiPriority="73" w:unhideWhenUsed="0"/>
-    <w:lsdException w:name="Subtle Emphasis" w:semiHidden="0" w:uiPriority="19" w:unhideWhenUsed="0" w:qFormat="1"/>
-    <w:lsdException w:name="Intense Emphasis" w:semiHidden="0" w:uiPriority="21" w:unhideWhenUsed="0" w:qFormat="1"/>
-    <w:lsdException w:name="Subtle Reference" w:semiHidden="0" w:uiPriority="31" w:unhideWhenUsed="0" w:qFormat="1"/>
-    <w:lsdException w:name="Intense Reference" w:semiHidden="0" w:uiPriority="32" w:unhideWhenUsed="0" w:qFormat="1"/>
-    <w:lsdException w:name="Book Title" w:semiHidden="0" w:uiPriority="33" w:unhideWhenUsed="0" w:qFormat="1"/>
-    <w:lsdException w:name="Bibliography" w:uiPriority="37"/>
-    <w:lsdException w:name="TOC Heading" w:uiPriority="39" w:qFormat="1"/>
-  </w:latentStyles>
-  <w:style w:type="paragraph" w:default="1" w:styleId="Normal">
-    <w:name w:val="Normal"/>
-    <w:qFormat/>
-  </w:style>
-  <w:style w:type="character" w:default="1" w:styleId="DefaultParagraphFont">
-    <w:name w:val="Default Paragraph Font"/>
-    <w:uiPriority w:val="1"/>
-    <w:semiHidden/>
-    <w:unhideWhenUsed/>
-  </w:style>
-  <w:style w:type="table" w:default="1" w:styleId="TableNormal">
-    <w:name w:val="Normal Table"/>
-    <w:uiPriority w:val="99"/>
-    <w:semiHidden/>
-    <w:unhideWhenUsed/>
-    <w:tblPr>
-      <w:tblInd w:w="0" w:type="dxa"/>
-      <w:tblCellMar>
-        <w:top w:w="0" w:type="dxa"/>
-        <w:left w:w="108" w:type="dxa"/>
-        <w:bottom w:w="0" w:type="dxa"/>
-        <w:right w:w="108" w:type="dxa"/>
-      </w:tblCellMar>
-    </w:tblPr>
-  </w:style>
-  <w:style w:type="numbering" w:default="1" w:styleId="NoList">
-    <w:name w:val="No List"/>
-    <w:uiPriority w:val="99"/>
-    <w:semiHidden/>
-    <w:unhideWhenUsed/>
-  </w:style>
-  <w:style w:type="paragraph" w:customStyle="1" w:styleId="4FBD656FC6F4482ABBADE9E3865B4195">
-    <w:name w:val="4FBD656FC6F4482ABBADE9E3865B4195"/>
-    <w:rsid w:val="00535D53"/>
-  </w:style>
-</w:styles>
-</file>
-
-<file path=word/glossary/webSettings.xml><?xml version="1.0" encoding="utf-8"?>
-<w:webSettings xmlns:mc="http://schemas.openxmlformats.org/markup-compatibility/2006" xmlns:r="http://schemas.openxmlformats.org/officeDocument/2006/relationships" xmlns:w="http://schemas.openxmlformats.org/wordprocessingml/2006/main" xmlns:w14="http://schemas.microsoft.com/office/word/2010/wordml" mc:Ignorable="w14">
-  <w:optimizeForBrowser/>
-  <w:allowPNG/>
-</w:webSettings>
 </file>
 
 <file path=word/theme/theme1.xml><?xml version="1.0" encoding="utf-8"?>
@@ -3698,7 +3932,7 @@
 </file>
 
 <file path=customXml/itemProps1.xml><?xml version="1.0" encoding="utf-8"?>
-<ds:datastoreItem xmlns:ds="http://schemas.openxmlformats.org/officeDocument/2006/customXml" ds:itemID="{C0251C8C-DB8F-4C36-A7BE-08B1DC9583FC}">
+<ds:datastoreItem xmlns:ds="http://schemas.openxmlformats.org/officeDocument/2006/customXml" ds:itemID="{449423CF-DD71-43DC-A267-3AD62A1F280A}">
   <ds:schemaRefs>
     <ds:schemaRef ds:uri="http://schemas.openxmlformats.org/officeDocument/2006/bibliography"/>
   </ds:schemaRefs>

</xml_diff>

<commit_message>
Added the skeleton of an orders service I will need to implement this week. Cleaned up developer journal a bit, need to update as I go. Added usertype in return from login (think I'll need this later).
</commit_message>
<xml_diff>
--- a/doc/Assignment 2 - Design Document.docx
+++ b/doc/Assignment 2 - Design Document.docx
@@ -1417,7 +1417,7 @@
           <w:r>
             <w:fldChar w:fldCharType="separate"/>
           </w:r>
-          <w:hyperlink w:anchor="_Toc481001058" w:history="1">
+          <w:hyperlink w:anchor="_Toc481428999" w:history="1">
             <w:r>
               <w:rPr>
                 <w:rStyle w:val="Hyperlink"/>
@@ -1444,7 +1444,7 @@
                 <w:noProof/>
                 <w:webHidden/>
               </w:rPr>
-              <w:instrText xml:space="preserve"> PAGEREF _Toc481001058 \h </w:instrText>
+              <w:instrText xml:space="preserve"> PAGEREF _Toc481428999 \h </w:instrText>
             </w:r>
             <w:r>
               <w:rPr>
@@ -1487,7 +1487,7 @@
               <w:lang w:eastAsia="en-IE"/>
             </w:rPr>
           </w:pPr>
-          <w:hyperlink w:anchor="_Toc481001059" w:history="1">
+          <w:hyperlink w:anchor="_Toc481429000" w:history="1">
             <w:r>
               <w:rPr>
                 <w:rStyle w:val="Hyperlink"/>
@@ -1514,7 +1514,7 @@
                 <w:noProof/>
                 <w:webHidden/>
               </w:rPr>
-              <w:instrText xml:space="preserve"> PAGEREF _Toc481001059 \h </w:instrText>
+              <w:instrText xml:space="preserve"> PAGEREF _Toc481429000 \h </w:instrText>
             </w:r>
             <w:r>
               <w:rPr>
@@ -1557,7 +1557,7 @@
               <w:lang w:eastAsia="en-IE"/>
             </w:rPr>
           </w:pPr>
-          <w:hyperlink w:anchor="_Toc481001060" w:history="1">
+          <w:hyperlink w:anchor="_Toc481429001" w:history="1">
             <w:r>
               <w:rPr>
                 <w:rStyle w:val="Hyperlink"/>
@@ -1584,7 +1584,7 @@
                 <w:noProof/>
                 <w:webHidden/>
               </w:rPr>
-              <w:instrText xml:space="preserve"> PAGEREF _Toc481001060 \h </w:instrText>
+              <w:instrText xml:space="preserve"> PAGEREF _Toc481429001 \h </w:instrText>
             </w:r>
             <w:r>
               <w:rPr>
@@ -1627,7 +1627,7 @@
               <w:lang w:eastAsia="en-IE"/>
             </w:rPr>
           </w:pPr>
-          <w:hyperlink w:anchor="_Toc481001061" w:history="1">
+          <w:hyperlink w:anchor="_Toc481429002" w:history="1">
             <w:r>
               <w:rPr>
                 <w:rStyle w:val="Hyperlink"/>
@@ -1654,7 +1654,7 @@
                 <w:noProof/>
                 <w:webHidden/>
               </w:rPr>
-              <w:instrText xml:space="preserve"> PAGEREF _Toc481001061 \h </w:instrText>
+              <w:instrText xml:space="preserve"> PAGEREF _Toc481429002 \h </w:instrText>
             </w:r>
             <w:r>
               <w:rPr>
@@ -1697,7 +1697,7 @@
               <w:lang w:eastAsia="en-IE"/>
             </w:rPr>
           </w:pPr>
-          <w:hyperlink w:anchor="_Toc481001062" w:history="1">
+          <w:hyperlink w:anchor="_Toc481429003" w:history="1">
             <w:r>
               <w:rPr>
                 <w:rStyle w:val="Hyperlink"/>
@@ -1724,7 +1724,7 @@
                 <w:noProof/>
                 <w:webHidden/>
               </w:rPr>
-              <w:instrText xml:space="preserve"> PAGEREF _Toc481001062 \h </w:instrText>
+              <w:instrText xml:space="preserve"> PAGEREF _Toc481429003 \h </w:instrText>
             </w:r>
             <w:r>
               <w:rPr>
@@ -1767,7 +1767,7 @@
               <w:lang w:eastAsia="en-IE"/>
             </w:rPr>
           </w:pPr>
-          <w:hyperlink w:anchor="_Toc481001063" w:history="1">
+          <w:hyperlink w:anchor="_Toc481429004" w:history="1">
             <w:r>
               <w:rPr>
                 <w:rStyle w:val="Hyperlink"/>
@@ -1794,7 +1794,7 @@
                 <w:noProof/>
                 <w:webHidden/>
               </w:rPr>
-              <w:instrText xml:space="preserve"> PAGEREF _Toc481001063 \h </w:instrText>
+              <w:instrText xml:space="preserve"> PAGEREF _Toc481429004 \h </w:instrText>
             </w:r>
             <w:r>
               <w:rPr>
@@ -1832,10 +1832,12 @@
               <w:tab w:val="right" w:leader="dot" w:pos="9016"/>
             </w:tabs>
             <w:rPr>
+              <w:rFonts w:eastAsiaTheme="minorEastAsia"/>
               <w:noProof/>
+              <w:lang w:eastAsia="en-IE"/>
             </w:rPr>
           </w:pPr>
-          <w:hyperlink w:anchor="_Toc481001064" w:history="1">
+          <w:hyperlink w:anchor="_Toc481429005" w:history="1">
             <w:r>
               <w:rPr>
                 <w:rStyle w:val="Hyperlink"/>
@@ -1862,7 +1864,7 @@
                 <w:noProof/>
                 <w:webHidden/>
               </w:rPr>
-              <w:instrText xml:space="preserve"> PAGEREF _Toc481001064 \h </w:instrText>
+              <w:instrText xml:space="preserve"> PAGEREF _Toc481429005 \h </w:instrText>
             </w:r>
             <w:r>
               <w:rPr>
@@ -1900,10 +1902,12 @@
               <w:tab w:val="right" w:leader="dot" w:pos="9016"/>
             </w:tabs>
             <w:rPr>
+              <w:rFonts w:eastAsiaTheme="minorEastAsia"/>
               <w:noProof/>
+              <w:lang w:eastAsia="en-IE"/>
             </w:rPr>
           </w:pPr>
-          <w:hyperlink w:anchor="_Toc481001065" w:history="1">
+          <w:hyperlink w:anchor="_Toc481429006" w:history="1">
             <w:r>
               <w:rPr>
                 <w:rStyle w:val="Hyperlink"/>
@@ -1930,7 +1934,7 @@
                 <w:noProof/>
                 <w:webHidden/>
               </w:rPr>
-              <w:instrText xml:space="preserve"> PAGEREF _Toc481001065 \h </w:instrText>
+              <w:instrText xml:space="preserve"> PAGEREF _Toc481429006 \h </w:instrText>
             </w:r>
             <w:r>
               <w:rPr>
@@ -1968,10 +1972,12 @@
               <w:tab w:val="right" w:leader="dot" w:pos="9016"/>
             </w:tabs>
             <w:rPr>
+              <w:rFonts w:eastAsiaTheme="minorEastAsia"/>
               <w:noProof/>
+              <w:lang w:eastAsia="en-IE"/>
             </w:rPr>
           </w:pPr>
-          <w:hyperlink w:anchor="_Toc481001066" w:history="1">
+          <w:hyperlink w:anchor="_Toc481429007" w:history="1">
             <w:r>
               <w:rPr>
                 <w:rStyle w:val="Hyperlink"/>
@@ -1998,7 +2004,7 @@
                 <w:noProof/>
                 <w:webHidden/>
               </w:rPr>
-              <w:instrText xml:space="preserve"> PAGEREF _Toc481001066 \h </w:instrText>
+              <w:instrText xml:space="preserve"> PAGEREF _Toc481429007 \h </w:instrText>
             </w:r>
             <w:r>
               <w:rPr>
@@ -2041,7 +2047,7 @@
               <w:lang w:eastAsia="en-IE"/>
             </w:rPr>
           </w:pPr>
-          <w:hyperlink w:anchor="_Toc481001067" w:history="1">
+          <w:hyperlink w:anchor="_Toc481429008" w:history="1">
             <w:r>
               <w:rPr>
                 <w:rStyle w:val="Hyperlink"/>
@@ -2068,7 +2074,7 @@
                 <w:noProof/>
                 <w:webHidden/>
               </w:rPr>
-              <w:instrText xml:space="preserve"> PAGEREF _Toc481001067 \h </w:instrText>
+              <w:instrText xml:space="preserve"> PAGEREF _Toc481429008 \h </w:instrText>
             </w:r>
             <w:r>
               <w:rPr>
@@ -2111,7 +2117,7 @@
               <w:lang w:eastAsia="en-IE"/>
             </w:rPr>
           </w:pPr>
-          <w:hyperlink w:anchor="_Toc481001068" w:history="1">
+          <w:hyperlink w:anchor="_Toc481429009" w:history="1">
             <w:r>
               <w:rPr>
                 <w:rStyle w:val="Hyperlink"/>
@@ -2138,7 +2144,77 @@
                 <w:noProof/>
                 <w:webHidden/>
               </w:rPr>
-              <w:instrText xml:space="preserve"> PAGEREF _Toc481001068 \h </w:instrText>
+              <w:instrText xml:space="preserve"> PAGEREF _Toc481429009 \h </w:instrText>
+            </w:r>
+            <w:r>
+              <w:rPr>
+                <w:noProof/>
+                <w:webHidden/>
+              </w:rPr>
+            </w:r>
+            <w:r>
+              <w:rPr>
+                <w:noProof/>
+                <w:webHidden/>
+              </w:rPr>
+              <w:fldChar w:fldCharType="separate"/>
+            </w:r>
+            <w:r>
+              <w:rPr>
+                <w:noProof/>
+                <w:webHidden/>
+              </w:rPr>
+              <w:t>3</w:t>
+            </w:r>
+            <w:r>
+              <w:rPr>
+                <w:noProof/>
+                <w:webHidden/>
+              </w:rPr>
+              <w:fldChar w:fldCharType="end"/>
+            </w:r>
+          </w:hyperlink>
+        </w:p>
+        <w:p>
+          <w:pPr>
+            <w:pStyle w:val="TOC2"/>
+            <w:tabs>
+              <w:tab w:val="right" w:leader="dot" w:pos="9016"/>
+            </w:tabs>
+            <w:rPr>
+              <w:rFonts w:eastAsiaTheme="minorEastAsia"/>
+              <w:noProof/>
+              <w:lang w:eastAsia="en-IE"/>
+            </w:rPr>
+          </w:pPr>
+          <w:hyperlink w:anchor="_Toc481429010" w:history="1">
+            <w:r>
+              <w:rPr>
+                <w:rStyle w:val="Hyperlink"/>
+                <w:noProof/>
+              </w:rPr>
+              <w:t>Order Microservice</w:t>
+            </w:r>
+            <w:r>
+              <w:rPr>
+                <w:noProof/>
+                <w:webHidden/>
+              </w:rPr>
+              <w:tab/>
+            </w:r>
+            <w:r>
+              <w:rPr>
+                <w:noProof/>
+                <w:webHidden/>
+              </w:rPr>
+              <w:fldChar w:fldCharType="begin"/>
+            </w:r>
+            <w:r>
+              <w:rPr>
+                <w:noProof/>
+                <w:webHidden/>
+              </w:rPr>
+              <w:instrText xml:space="preserve"> PAGEREF _Toc481429010 \h </w:instrText>
             </w:r>
             <w:r>
               <w:rPr>
@@ -2181,7 +2257,7 @@
               <w:lang w:eastAsia="en-IE"/>
             </w:rPr>
           </w:pPr>
-          <w:hyperlink w:anchor="_Toc481001069" w:history="1">
+          <w:hyperlink w:anchor="_Toc481429011" w:history="1">
             <w:r>
               <w:rPr>
                 <w:rStyle w:val="Hyperlink"/>
@@ -2208,7 +2284,7 @@
                 <w:noProof/>
                 <w:webHidden/>
               </w:rPr>
-              <w:instrText xml:space="preserve"> PAGEREF _Toc481001069 \h </w:instrText>
+              <w:instrText xml:space="preserve"> PAGEREF _Toc481429011 \h </w:instrText>
             </w:r>
             <w:r>
               <w:rPr>
@@ -2255,6 +2331,8 @@
       <w:pPr>
         <w:pStyle w:val="Heading1"/>
       </w:pPr>
+      <w:bookmarkStart w:id="0" w:name="_GoBack"/>
+      <w:bookmarkEnd w:id="0"/>
     </w:p>
     <w:p/>
     <w:p/>
@@ -2285,16 +2363,13 @@
         <w:pStyle w:val="Heading1"/>
       </w:pPr>
     </w:p>
-    <w:p>
-      <w:bookmarkStart w:id="0" w:name="_GoBack"/>
-      <w:bookmarkEnd w:id="0"/>
-    </w:p>
+    <w:p/>
     <w:p/>
     <w:p>
       <w:pPr>
         <w:pStyle w:val="Heading1"/>
       </w:pPr>
-      <w:bookmarkStart w:id="1" w:name="_Toc481001058"/>
+      <w:bookmarkStart w:id="1" w:name="_Toc481428999"/>
       <w:r>
         <w:lastRenderedPageBreak/>
         <w:t>Introduction</w:t>
@@ -2310,7 +2385,7 @@
       <w:pPr>
         <w:pStyle w:val="Heading1"/>
       </w:pPr>
-      <w:bookmarkStart w:id="2" w:name="_Toc481001059"/>
+      <w:bookmarkStart w:id="2" w:name="_Toc481429000"/>
       <w:r>
         <w:t>Configuration Management</w:t>
       </w:r>
@@ -2328,7 +2403,7 @@
       <w:pPr>
         <w:pStyle w:val="Heading1"/>
       </w:pPr>
-      <w:bookmarkStart w:id="3" w:name="_Toc481001060"/>
+      <w:bookmarkStart w:id="3" w:name="_Toc481429001"/>
       <w:r>
         <w:t>Microservices Overview</w:t>
       </w:r>
@@ -2343,7 +2418,7 @@
       <w:pPr>
         <w:pStyle w:val="Heading2"/>
       </w:pPr>
-      <w:bookmarkStart w:id="4" w:name="_Toc481001061"/>
+      <w:bookmarkStart w:id="4" w:name="_Toc481429002"/>
       <w:r>
         <w:t>Cart Microservice</w:t>
       </w:r>
@@ -2358,7 +2433,7 @@
       <w:pPr>
         <w:pStyle w:val="Heading2"/>
       </w:pPr>
-      <w:bookmarkStart w:id="5" w:name="_Toc481001062"/>
+      <w:bookmarkStart w:id="5" w:name="_Toc481429003"/>
       <w:r>
         <w:t>Catalogue Microservice</w:t>
       </w:r>
@@ -2373,7 +2448,7 @@
       <w:pPr>
         <w:pStyle w:val="Heading2"/>
       </w:pPr>
-      <w:bookmarkStart w:id="6" w:name="_Toc481001063"/>
+      <w:bookmarkStart w:id="6" w:name="_Toc481429004"/>
       <w:r>
         <w:t>Front-end Microservice</w:t>
       </w:r>
@@ -2383,7 +2458,7 @@
       <w:pPr>
         <w:pStyle w:val="Heading3"/>
       </w:pPr>
-      <w:bookmarkStart w:id="7" w:name="_Toc481001064"/>
+      <w:bookmarkStart w:id="7" w:name="_Toc481429005"/>
       <w:r>
         <w:t>Purpose</w:t>
       </w:r>
@@ -2398,7 +2473,7 @@
       <w:pPr>
         <w:pStyle w:val="Heading3"/>
       </w:pPr>
-      <w:bookmarkStart w:id="8" w:name="_Toc481001065"/>
+      <w:bookmarkStart w:id="8" w:name="_Toc481429006"/>
       <w:r>
         <w:t>Codebase Notes</w:t>
       </w:r>
@@ -2406,7 +2481,17 @@
     </w:p>
     <w:p>
       <w:r>
-        <w:t>The api folder contains wrappers that enable the front-end to talk to the other services. The endpoint URL’s of the services are contained in endpoints.js.</w:t>
+        <w:t xml:space="preserve">The </w:t>
+      </w:r>
+      <w:proofErr w:type="spellStart"/>
+      <w:proofErr w:type="gramStart"/>
+      <w:r>
+        <w:t>api</w:t>
+      </w:r>
+      <w:proofErr w:type="spellEnd"/>
+      <w:proofErr w:type="gramEnd"/>
+      <w:r>
+        <w:t xml:space="preserve"> folder contains wrappers that enable the front-end to talk to the other services. The endpoint URL’s of the services are contained in endpoints.js.</w:t>
       </w:r>
     </w:p>
     <w:p>
@@ -2423,7 +2508,7 @@
       <w:pPr>
         <w:pStyle w:val="Heading3"/>
       </w:pPr>
-      <w:bookmarkStart w:id="9" w:name="_Toc481001066"/>
+      <w:bookmarkStart w:id="9" w:name="_Toc481429007"/>
       <w:r>
         <w:t>How Different Things Work - (name this better)</w:t>
       </w:r>
@@ -2450,8 +2535,13 @@
           <w:numId w:val="1"/>
         </w:numPr>
       </w:pPr>
-      <w:r>
-        <w:t>The submit of the login form is detected.</w:t>
+      <w:proofErr w:type="gramStart"/>
+      <w:r>
+        <w:t>The submit</w:t>
+      </w:r>
+      <w:proofErr w:type="gramEnd"/>
+      <w:r>
+        <w:t xml:space="preserve"> of the login form is detected.</w:t>
       </w:r>
     </w:p>
     <w:p>
@@ -2463,7 +2553,15 @@
         </w:numPr>
       </w:pPr>
       <w:r>
-        <w:t>The code prevents moving to a new page (check this – event.preventDefault());</w:t>
+        <w:t xml:space="preserve">The code prevents moving to a new page (check this – </w:t>
+      </w:r>
+      <w:proofErr w:type="spellStart"/>
+      <w:r>
+        <w:t>event.preventDefault</w:t>
+      </w:r>
+      <w:proofErr w:type="spellEnd"/>
+      <w:r>
+        <w:t>());</w:t>
       </w:r>
     </w:p>
     <w:p>
@@ -2499,7 +2597,15 @@
         </w:numPr>
       </w:pPr>
       <w:r>
-        <w:t>Next this is posted to /login (contained in the api/users/index.js – the ‘helper’ for the users service).</w:t>
+        <w:t xml:space="preserve">Next this is posted to /login (contained in the </w:t>
+      </w:r>
+      <w:proofErr w:type="spellStart"/>
+      <w:r>
+        <w:t>api</w:t>
+      </w:r>
+      <w:proofErr w:type="spellEnd"/>
+      <w:r>
+        <w:t>/users/index.js – the ‘helper’ for the users service).</w:t>
       </w:r>
     </w:p>
     <w:p>
@@ -2514,7 +2620,15 @@
         <w:t xml:space="preserve">This login then posts </w:t>
       </w:r>
       <w:r>
-        <w:t>the JSON body to the users service and checks the response code.</w:t>
+        <w:t xml:space="preserve">the JSON body to the </w:t>
+      </w:r>
+      <w:proofErr w:type="gramStart"/>
+      <w:r>
+        <w:t>users</w:t>
+      </w:r>
+      <w:proofErr w:type="gramEnd"/>
+      <w:r>
+        <w:t xml:space="preserve"> service and checks the response code.</w:t>
       </w:r>
     </w:p>
     <w:p>
@@ -2567,7 +2681,7 @@
       <w:pPr>
         <w:pStyle w:val="Heading2"/>
       </w:pPr>
-      <w:bookmarkStart w:id="10" w:name="_Toc481001067"/>
+      <w:bookmarkStart w:id="10" w:name="_Toc481429008"/>
       <w:r>
         <w:t>Users Microservice</w:t>
       </w:r>
@@ -2582,11 +2696,26 @@
       <w:pPr>
         <w:pStyle w:val="Heading2"/>
       </w:pPr>
-      <w:bookmarkStart w:id="11" w:name="_Toc481001068"/>
+      <w:bookmarkStart w:id="11" w:name="_Toc481429009"/>
       <w:r>
         <w:t>Stock Administration Microservice</w:t>
       </w:r>
       <w:bookmarkEnd w:id="11"/>
+    </w:p>
+    <w:p>
+      <w:r>
+        <w:t>TODO</w:t>
+      </w:r>
+    </w:p>
+    <w:p>
+      <w:pPr>
+        <w:pStyle w:val="Heading2"/>
+      </w:pPr>
+      <w:bookmarkStart w:id="12" w:name="_Toc481429010"/>
+      <w:r>
+        <w:t>Order Microservice</w:t>
+      </w:r>
+      <w:bookmarkEnd w:id="12"/>
     </w:p>
     <w:p>
       <w:r>
@@ -2598,7 +2727,7 @@
       <w:pPr>
         <w:pStyle w:val="Heading1"/>
       </w:pPr>
-      <w:bookmarkStart w:id="12" w:name="_Toc481001069"/>
+      <w:bookmarkStart w:id="13" w:name="_Toc481429011"/>
       <w:r>
         <w:t>Microservice</w:t>
       </w:r>
@@ -2608,7 +2737,7 @@
       <w:r>
         <w:t xml:space="preserve"> Communication</w:t>
       </w:r>
-      <w:bookmarkEnd w:id="12"/>
+      <w:bookmarkEnd w:id="13"/>
     </w:p>
     <w:p>
       <w:r>
@@ -3932,7 +4061,7 @@
 </file>
 
 <file path=customXml/itemProps1.xml><?xml version="1.0" encoding="utf-8"?>
-<ds:datastoreItem xmlns:ds="http://schemas.openxmlformats.org/officeDocument/2006/customXml" ds:itemID="{449423CF-DD71-43DC-A267-3AD62A1F280A}">
+<ds:datastoreItem xmlns:ds="http://schemas.openxmlformats.org/officeDocument/2006/customXml" ds:itemID="{43C650C2-AB80-40F4-923C-E23F97400241}">
   <ds:schemaRefs>
     <ds:schemaRef ds:uri="http://schemas.openxmlformats.org/officeDocument/2006/bibliography"/>
   </ds:schemaRefs>

</xml_diff>

<commit_message>
Updates to design doc. Minor code comments/additions based on thinking through some of the features.
</commit_message>
<xml_diff>
--- a/doc/Assignment 2 - Design Document.docx
+++ b/doc/Assignment 2 - Design Document.docx
@@ -1,6 +1,6 @@
 
 <file path=word/document.xml><?xml version="1.0" encoding="utf-8"?>
-<w:document xmlns:wpc="http://schemas.microsoft.com/office/word/2010/wordprocessingCanvas" xmlns:mc="http://schemas.openxmlformats.org/markup-compatibility/2006" xmlns:o="urn:schemas-microsoft-com:office:office" xmlns:r="http://schemas.openxmlformats.org/officeDocument/2006/relationships" xmlns:m="http://schemas.openxmlformats.org/officeDocument/2006/math" xmlns:v="urn:schemas-microsoft-com:vml" xmlns:wp14="http://schemas.microsoft.com/office/word/2010/wordprocessingDrawing" xmlns:wp="http://schemas.openxmlformats.org/drawingml/2006/wordprocessingDrawing" xmlns:w10="urn:schemas-microsoft-com:office:word" xmlns:w="http://schemas.openxmlformats.org/wordprocessingml/2006/main" xmlns:w14="http://schemas.microsoft.com/office/word/2010/wordml" xmlns:wpg="http://schemas.microsoft.com/office/word/2010/wordprocessingGroup" xmlns:wpi="http://schemas.microsoft.com/office/word/2010/wordprocessingInk" xmlns:wne="http://schemas.microsoft.com/office/word/2006/wordml" xmlns:wps="http://schemas.microsoft.com/office/word/2010/wordprocessingShape" mc:Ignorable="w14 wp14">
+<w:document xmlns:wpc="http://schemas.microsoft.com/office/word/2010/wordprocessingCanvas" xmlns:mc="http://schemas.openxmlformats.org/markup-compatibility/2006" xmlns:o="urn:schemas-microsoft-com:office:office" xmlns:r="http://schemas.openxmlformats.org/officeDocument/2006/relationships" xmlns:m="http://schemas.openxmlformats.org/officeDocument/2006/math" xmlns:v="urn:schemas-microsoft-com:vml" xmlns:wp14="http://schemas.microsoft.com/office/word/2010/wordprocessingDrawing" xmlns:wp="http://schemas.openxmlformats.org/drawingml/2006/wordprocessingDrawing" xmlns:w10="urn:schemas-microsoft-com:office:word" xmlns:w="http://schemas.openxmlformats.org/wordprocessingml/2006/main" xmlns:w14="http://schemas.microsoft.com/office/word/2010/wordml" xmlns:w15="http://schemas.microsoft.com/office/word/2012/wordml" xmlns:wpg="http://schemas.microsoft.com/office/word/2010/wordprocessingGroup" xmlns:wpi="http://schemas.microsoft.com/office/word/2010/wordprocessingInk" xmlns:wne="http://schemas.microsoft.com/office/word/2006/wordml" xmlns:wps="http://schemas.microsoft.com/office/word/2010/wordprocessingShape" mc:Ignorable="w14 w15 wp14">
   <w:body>
     <w:sdt>
       <w:sdtPr>
@@ -1122,7 +1122,7 @@
               </mc:Choice>
               <mc:Fallback>
                 <w:pict>
-                  <v:group id="Group 3" o:spid="_x0000_s1026" style="position:absolute;margin-left:0;margin-top:0;width:612pt;height:647.95pt;z-index:251659264;mso-width-percent:1000;mso-height-percent:1000;mso-position-horizontal:center;mso-position-horizontal-relative:page;mso-position-vertical:center;mso-position-vertical-relative:margin;mso-width-percent:1000;mso-height-percent:1000;mso-height-relative:margin" coordorigin=",1440" coordsize="12240,12959" o:gfxdata="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" o:allowincell="f">
+                  <v:group w14:anchorId="2BE89200" id="Group 3" o:spid="_x0000_s1026" style="position:absolute;margin-left:0;margin-top:0;width:612pt;height:647.95pt;z-index:251659264;mso-width-percent:1000;mso-height-percent:1000;mso-position-horizontal:center;mso-position-horizontal-relative:page;mso-position-vertical:center;mso-position-vertical-relative:margin;mso-width-percent:1000;mso-height-percent:1000;mso-height-relative:margin" coordorigin=",1440" coordsize="12240,12959" o:gfxdata="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" o:allowincell="f">
                     <v:group id="Group 4" o:spid="_x0000_s1027" style="position:absolute;top:9661;width:12240;height:4738" coordorigin="-6,3399" coordsize="12197,4253" o:gfxdata="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">
                       <v:group id="Group 5" o:spid="_x0000_s1028" style="position:absolute;left:-6;top:3717;width:12189;height:3550" coordorigin="18,7468" coordsize="12189,3550" o:gfxdata="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">
                         <v:shape id="Freeform 6" o:spid="_x0000_s1029" style="position:absolute;left:18;top:7837;width:7132;height:2863;visibility:visible;mso-wrap-style:square;v-text-anchor:top" coordsize="7132,2863" o:gfxdata="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" path="m,l17,2863,7132,2578r,-2378l,xe" fillcolor="#a7bfde" stroked="f">
@@ -1396,6 +1396,8 @@
             <w:t>Contents</w:t>
           </w:r>
         </w:p>
+        <w:bookmarkStart w:id="0" w:name="_GoBack"/>
+        <w:bookmarkEnd w:id="0"/>
         <w:p>
           <w:pPr>
             <w:pStyle w:val="TOC1"/>
@@ -1417,13 +1419,13 @@
           <w:r>
             <w:fldChar w:fldCharType="separate"/>
           </w:r>
-          <w:hyperlink w:anchor="_Toc481428999" w:history="1">
+          <w:hyperlink w:anchor="_Toc481499500" w:history="1">
             <w:r>
               <w:rPr>
                 <w:rStyle w:val="Hyperlink"/>
                 <w:noProof/>
               </w:rPr>
-              <w:t>Introduction</w:t>
+              <w:t>Section 1 - Introduction</w:t>
             </w:r>
             <w:r>
               <w:rPr>
@@ -1444,7 +1446,7 @@
                 <w:noProof/>
                 <w:webHidden/>
               </w:rPr>
-              <w:instrText xml:space="preserve"> PAGEREF _Toc481428999 \h </w:instrText>
+              <w:instrText xml:space="preserve"> PAGEREF _Toc481499500 \h </w:instrText>
             </w:r>
             <w:r>
               <w:rPr>
@@ -1487,13 +1489,13 @@
               <w:lang w:eastAsia="en-IE"/>
             </w:rPr>
           </w:pPr>
-          <w:hyperlink w:anchor="_Toc481429000" w:history="1">
+          <w:hyperlink w:anchor="_Toc481499501" w:history="1">
             <w:r>
               <w:rPr>
                 <w:rStyle w:val="Hyperlink"/>
                 <w:noProof/>
               </w:rPr>
-              <w:t>Configuration Management</w:t>
+              <w:t>Section 2 - Microservices Overview</w:t>
             </w:r>
             <w:r>
               <w:rPr>
@@ -1514,7 +1516,7 @@
                 <w:noProof/>
                 <w:webHidden/>
               </w:rPr>
-              <w:instrText xml:space="preserve"> PAGEREF _Toc481429000 \h </w:instrText>
+              <w:instrText xml:space="preserve"> PAGEREF _Toc481499501 \h </w:instrText>
             </w:r>
             <w:r>
               <w:rPr>
@@ -1535,6 +1537,1266 @@
                 <w:webHidden/>
               </w:rPr>
               <w:t>2</w:t>
+            </w:r>
+            <w:r>
+              <w:rPr>
+                <w:noProof/>
+                <w:webHidden/>
+              </w:rPr>
+              <w:fldChar w:fldCharType="end"/>
+            </w:r>
+          </w:hyperlink>
+        </w:p>
+        <w:p>
+          <w:pPr>
+            <w:pStyle w:val="TOC2"/>
+            <w:tabs>
+              <w:tab w:val="right" w:leader="dot" w:pos="9016"/>
+            </w:tabs>
+            <w:rPr>
+              <w:rFonts w:eastAsiaTheme="minorEastAsia"/>
+              <w:noProof/>
+              <w:lang w:eastAsia="en-IE"/>
+            </w:rPr>
+          </w:pPr>
+          <w:hyperlink w:anchor="_Toc481499502" w:history="1">
+            <w:r>
+              <w:rPr>
+                <w:rStyle w:val="Hyperlink"/>
+                <w:noProof/>
+              </w:rPr>
+              <w:t>Cart Service</w:t>
+            </w:r>
+            <w:r>
+              <w:rPr>
+                <w:noProof/>
+                <w:webHidden/>
+              </w:rPr>
+              <w:tab/>
+            </w:r>
+            <w:r>
+              <w:rPr>
+                <w:noProof/>
+                <w:webHidden/>
+              </w:rPr>
+              <w:fldChar w:fldCharType="begin"/>
+            </w:r>
+            <w:r>
+              <w:rPr>
+                <w:noProof/>
+                <w:webHidden/>
+              </w:rPr>
+              <w:instrText xml:space="preserve"> PAGEREF _Toc481499502 \h </w:instrText>
+            </w:r>
+            <w:r>
+              <w:rPr>
+                <w:noProof/>
+                <w:webHidden/>
+              </w:rPr>
+            </w:r>
+            <w:r>
+              <w:rPr>
+                <w:noProof/>
+                <w:webHidden/>
+              </w:rPr>
+              <w:fldChar w:fldCharType="separate"/>
+            </w:r>
+            <w:r>
+              <w:rPr>
+                <w:noProof/>
+                <w:webHidden/>
+              </w:rPr>
+              <w:t>2</w:t>
+            </w:r>
+            <w:r>
+              <w:rPr>
+                <w:noProof/>
+                <w:webHidden/>
+              </w:rPr>
+              <w:fldChar w:fldCharType="end"/>
+            </w:r>
+          </w:hyperlink>
+        </w:p>
+        <w:p>
+          <w:pPr>
+            <w:pStyle w:val="TOC3"/>
+            <w:tabs>
+              <w:tab w:val="right" w:leader="dot" w:pos="9016"/>
+            </w:tabs>
+            <w:rPr>
+              <w:rFonts w:eastAsiaTheme="minorEastAsia"/>
+              <w:noProof/>
+              <w:lang w:eastAsia="en-IE"/>
+            </w:rPr>
+          </w:pPr>
+          <w:hyperlink w:anchor="_Toc481499503" w:history="1">
+            <w:r>
+              <w:rPr>
+                <w:rStyle w:val="Hyperlink"/>
+                <w:noProof/>
+              </w:rPr>
+              <w:t>Purpose</w:t>
+            </w:r>
+            <w:r>
+              <w:rPr>
+                <w:noProof/>
+                <w:webHidden/>
+              </w:rPr>
+              <w:tab/>
+            </w:r>
+            <w:r>
+              <w:rPr>
+                <w:noProof/>
+                <w:webHidden/>
+              </w:rPr>
+              <w:fldChar w:fldCharType="begin"/>
+            </w:r>
+            <w:r>
+              <w:rPr>
+                <w:noProof/>
+                <w:webHidden/>
+              </w:rPr>
+              <w:instrText xml:space="preserve"> PAGEREF _Toc481499503 \h </w:instrText>
+            </w:r>
+            <w:r>
+              <w:rPr>
+                <w:noProof/>
+                <w:webHidden/>
+              </w:rPr>
+            </w:r>
+            <w:r>
+              <w:rPr>
+                <w:noProof/>
+                <w:webHidden/>
+              </w:rPr>
+              <w:fldChar w:fldCharType="separate"/>
+            </w:r>
+            <w:r>
+              <w:rPr>
+                <w:noProof/>
+                <w:webHidden/>
+              </w:rPr>
+              <w:t>2</w:t>
+            </w:r>
+            <w:r>
+              <w:rPr>
+                <w:noProof/>
+                <w:webHidden/>
+              </w:rPr>
+              <w:fldChar w:fldCharType="end"/>
+            </w:r>
+          </w:hyperlink>
+        </w:p>
+        <w:p>
+          <w:pPr>
+            <w:pStyle w:val="TOC3"/>
+            <w:tabs>
+              <w:tab w:val="right" w:leader="dot" w:pos="9016"/>
+            </w:tabs>
+            <w:rPr>
+              <w:rFonts w:eastAsiaTheme="minorEastAsia"/>
+              <w:noProof/>
+              <w:lang w:eastAsia="en-IE"/>
+            </w:rPr>
+          </w:pPr>
+          <w:hyperlink w:anchor="_Toc481499504" w:history="1">
+            <w:r>
+              <w:rPr>
+                <w:rStyle w:val="Hyperlink"/>
+                <w:noProof/>
+              </w:rPr>
+              <w:t>Functionality Provided</w:t>
+            </w:r>
+            <w:r>
+              <w:rPr>
+                <w:noProof/>
+                <w:webHidden/>
+              </w:rPr>
+              <w:tab/>
+            </w:r>
+            <w:r>
+              <w:rPr>
+                <w:noProof/>
+                <w:webHidden/>
+              </w:rPr>
+              <w:fldChar w:fldCharType="begin"/>
+            </w:r>
+            <w:r>
+              <w:rPr>
+                <w:noProof/>
+                <w:webHidden/>
+              </w:rPr>
+              <w:instrText xml:space="preserve"> PAGEREF _Toc481499504 \h </w:instrText>
+            </w:r>
+            <w:r>
+              <w:rPr>
+                <w:noProof/>
+                <w:webHidden/>
+              </w:rPr>
+            </w:r>
+            <w:r>
+              <w:rPr>
+                <w:noProof/>
+                <w:webHidden/>
+              </w:rPr>
+              <w:fldChar w:fldCharType="separate"/>
+            </w:r>
+            <w:r>
+              <w:rPr>
+                <w:noProof/>
+                <w:webHidden/>
+              </w:rPr>
+              <w:t>2</w:t>
+            </w:r>
+            <w:r>
+              <w:rPr>
+                <w:noProof/>
+                <w:webHidden/>
+              </w:rPr>
+              <w:fldChar w:fldCharType="end"/>
+            </w:r>
+          </w:hyperlink>
+        </w:p>
+        <w:p>
+          <w:pPr>
+            <w:pStyle w:val="TOC2"/>
+            <w:tabs>
+              <w:tab w:val="right" w:leader="dot" w:pos="9016"/>
+            </w:tabs>
+            <w:rPr>
+              <w:rFonts w:eastAsiaTheme="minorEastAsia"/>
+              <w:noProof/>
+              <w:lang w:eastAsia="en-IE"/>
+            </w:rPr>
+          </w:pPr>
+          <w:hyperlink w:anchor="_Toc481499505" w:history="1">
+            <w:r>
+              <w:rPr>
+                <w:rStyle w:val="Hyperlink"/>
+                <w:noProof/>
+              </w:rPr>
+              <w:t>Catalogue Service</w:t>
+            </w:r>
+            <w:r>
+              <w:rPr>
+                <w:noProof/>
+                <w:webHidden/>
+              </w:rPr>
+              <w:tab/>
+            </w:r>
+            <w:r>
+              <w:rPr>
+                <w:noProof/>
+                <w:webHidden/>
+              </w:rPr>
+              <w:fldChar w:fldCharType="begin"/>
+            </w:r>
+            <w:r>
+              <w:rPr>
+                <w:noProof/>
+                <w:webHidden/>
+              </w:rPr>
+              <w:instrText xml:space="preserve"> PAGEREF _Toc481499505 \h </w:instrText>
+            </w:r>
+            <w:r>
+              <w:rPr>
+                <w:noProof/>
+                <w:webHidden/>
+              </w:rPr>
+            </w:r>
+            <w:r>
+              <w:rPr>
+                <w:noProof/>
+                <w:webHidden/>
+              </w:rPr>
+              <w:fldChar w:fldCharType="separate"/>
+            </w:r>
+            <w:r>
+              <w:rPr>
+                <w:noProof/>
+                <w:webHidden/>
+              </w:rPr>
+              <w:t>2</w:t>
+            </w:r>
+            <w:r>
+              <w:rPr>
+                <w:noProof/>
+                <w:webHidden/>
+              </w:rPr>
+              <w:fldChar w:fldCharType="end"/>
+            </w:r>
+          </w:hyperlink>
+        </w:p>
+        <w:p>
+          <w:pPr>
+            <w:pStyle w:val="TOC3"/>
+            <w:tabs>
+              <w:tab w:val="right" w:leader="dot" w:pos="9016"/>
+            </w:tabs>
+            <w:rPr>
+              <w:rFonts w:eastAsiaTheme="minorEastAsia"/>
+              <w:noProof/>
+              <w:lang w:eastAsia="en-IE"/>
+            </w:rPr>
+          </w:pPr>
+          <w:hyperlink w:anchor="_Toc481499506" w:history="1">
+            <w:r>
+              <w:rPr>
+                <w:rStyle w:val="Hyperlink"/>
+                <w:noProof/>
+              </w:rPr>
+              <w:t>Purpose</w:t>
+            </w:r>
+            <w:r>
+              <w:rPr>
+                <w:noProof/>
+                <w:webHidden/>
+              </w:rPr>
+              <w:tab/>
+            </w:r>
+            <w:r>
+              <w:rPr>
+                <w:noProof/>
+                <w:webHidden/>
+              </w:rPr>
+              <w:fldChar w:fldCharType="begin"/>
+            </w:r>
+            <w:r>
+              <w:rPr>
+                <w:noProof/>
+                <w:webHidden/>
+              </w:rPr>
+              <w:instrText xml:space="preserve"> PAGEREF _Toc481499506 \h </w:instrText>
+            </w:r>
+            <w:r>
+              <w:rPr>
+                <w:noProof/>
+                <w:webHidden/>
+              </w:rPr>
+            </w:r>
+            <w:r>
+              <w:rPr>
+                <w:noProof/>
+                <w:webHidden/>
+              </w:rPr>
+              <w:fldChar w:fldCharType="separate"/>
+            </w:r>
+            <w:r>
+              <w:rPr>
+                <w:noProof/>
+                <w:webHidden/>
+              </w:rPr>
+              <w:t>2</w:t>
+            </w:r>
+            <w:r>
+              <w:rPr>
+                <w:noProof/>
+                <w:webHidden/>
+              </w:rPr>
+              <w:fldChar w:fldCharType="end"/>
+            </w:r>
+          </w:hyperlink>
+        </w:p>
+        <w:p>
+          <w:pPr>
+            <w:pStyle w:val="TOC3"/>
+            <w:tabs>
+              <w:tab w:val="right" w:leader="dot" w:pos="9016"/>
+            </w:tabs>
+            <w:rPr>
+              <w:rFonts w:eastAsiaTheme="minorEastAsia"/>
+              <w:noProof/>
+              <w:lang w:eastAsia="en-IE"/>
+            </w:rPr>
+          </w:pPr>
+          <w:hyperlink w:anchor="_Toc481499507" w:history="1">
+            <w:r>
+              <w:rPr>
+                <w:rStyle w:val="Hyperlink"/>
+                <w:noProof/>
+              </w:rPr>
+              <w:t>Functionality Provided</w:t>
+            </w:r>
+            <w:r>
+              <w:rPr>
+                <w:noProof/>
+                <w:webHidden/>
+              </w:rPr>
+              <w:tab/>
+            </w:r>
+            <w:r>
+              <w:rPr>
+                <w:noProof/>
+                <w:webHidden/>
+              </w:rPr>
+              <w:fldChar w:fldCharType="begin"/>
+            </w:r>
+            <w:r>
+              <w:rPr>
+                <w:noProof/>
+                <w:webHidden/>
+              </w:rPr>
+              <w:instrText xml:space="preserve"> PAGEREF _Toc481499507 \h </w:instrText>
+            </w:r>
+            <w:r>
+              <w:rPr>
+                <w:noProof/>
+                <w:webHidden/>
+              </w:rPr>
+            </w:r>
+            <w:r>
+              <w:rPr>
+                <w:noProof/>
+                <w:webHidden/>
+              </w:rPr>
+              <w:fldChar w:fldCharType="separate"/>
+            </w:r>
+            <w:r>
+              <w:rPr>
+                <w:noProof/>
+                <w:webHidden/>
+              </w:rPr>
+              <w:t>3</w:t>
+            </w:r>
+            <w:r>
+              <w:rPr>
+                <w:noProof/>
+                <w:webHidden/>
+              </w:rPr>
+              <w:fldChar w:fldCharType="end"/>
+            </w:r>
+          </w:hyperlink>
+        </w:p>
+        <w:p>
+          <w:pPr>
+            <w:pStyle w:val="TOC2"/>
+            <w:tabs>
+              <w:tab w:val="right" w:leader="dot" w:pos="9016"/>
+            </w:tabs>
+            <w:rPr>
+              <w:rFonts w:eastAsiaTheme="minorEastAsia"/>
+              <w:noProof/>
+              <w:lang w:eastAsia="en-IE"/>
+            </w:rPr>
+          </w:pPr>
+          <w:hyperlink w:anchor="_Toc481499508" w:history="1">
+            <w:r>
+              <w:rPr>
+                <w:rStyle w:val="Hyperlink"/>
+                <w:noProof/>
+              </w:rPr>
+              <w:t>Front-end Service</w:t>
+            </w:r>
+            <w:r>
+              <w:rPr>
+                <w:noProof/>
+                <w:webHidden/>
+              </w:rPr>
+              <w:tab/>
+            </w:r>
+            <w:r>
+              <w:rPr>
+                <w:noProof/>
+                <w:webHidden/>
+              </w:rPr>
+              <w:fldChar w:fldCharType="begin"/>
+            </w:r>
+            <w:r>
+              <w:rPr>
+                <w:noProof/>
+                <w:webHidden/>
+              </w:rPr>
+              <w:instrText xml:space="preserve"> PAGEREF _Toc481499508 \h </w:instrText>
+            </w:r>
+            <w:r>
+              <w:rPr>
+                <w:noProof/>
+                <w:webHidden/>
+              </w:rPr>
+            </w:r>
+            <w:r>
+              <w:rPr>
+                <w:noProof/>
+                <w:webHidden/>
+              </w:rPr>
+              <w:fldChar w:fldCharType="separate"/>
+            </w:r>
+            <w:r>
+              <w:rPr>
+                <w:noProof/>
+                <w:webHidden/>
+              </w:rPr>
+              <w:t>3</w:t>
+            </w:r>
+            <w:r>
+              <w:rPr>
+                <w:noProof/>
+                <w:webHidden/>
+              </w:rPr>
+              <w:fldChar w:fldCharType="end"/>
+            </w:r>
+          </w:hyperlink>
+        </w:p>
+        <w:p>
+          <w:pPr>
+            <w:pStyle w:val="TOC3"/>
+            <w:tabs>
+              <w:tab w:val="right" w:leader="dot" w:pos="9016"/>
+            </w:tabs>
+            <w:rPr>
+              <w:rFonts w:eastAsiaTheme="minorEastAsia"/>
+              <w:noProof/>
+              <w:lang w:eastAsia="en-IE"/>
+            </w:rPr>
+          </w:pPr>
+          <w:hyperlink w:anchor="_Toc481499509" w:history="1">
+            <w:r>
+              <w:rPr>
+                <w:rStyle w:val="Hyperlink"/>
+                <w:noProof/>
+              </w:rPr>
+              <w:t>Purpose</w:t>
+            </w:r>
+            <w:r>
+              <w:rPr>
+                <w:noProof/>
+                <w:webHidden/>
+              </w:rPr>
+              <w:tab/>
+            </w:r>
+            <w:r>
+              <w:rPr>
+                <w:noProof/>
+                <w:webHidden/>
+              </w:rPr>
+              <w:fldChar w:fldCharType="begin"/>
+            </w:r>
+            <w:r>
+              <w:rPr>
+                <w:noProof/>
+                <w:webHidden/>
+              </w:rPr>
+              <w:instrText xml:space="preserve"> PAGEREF _Toc481499509 \h </w:instrText>
+            </w:r>
+            <w:r>
+              <w:rPr>
+                <w:noProof/>
+                <w:webHidden/>
+              </w:rPr>
+            </w:r>
+            <w:r>
+              <w:rPr>
+                <w:noProof/>
+                <w:webHidden/>
+              </w:rPr>
+              <w:fldChar w:fldCharType="separate"/>
+            </w:r>
+            <w:r>
+              <w:rPr>
+                <w:noProof/>
+                <w:webHidden/>
+              </w:rPr>
+              <w:t>3</w:t>
+            </w:r>
+            <w:r>
+              <w:rPr>
+                <w:noProof/>
+                <w:webHidden/>
+              </w:rPr>
+              <w:fldChar w:fldCharType="end"/>
+            </w:r>
+          </w:hyperlink>
+        </w:p>
+        <w:p>
+          <w:pPr>
+            <w:pStyle w:val="TOC3"/>
+            <w:tabs>
+              <w:tab w:val="right" w:leader="dot" w:pos="9016"/>
+            </w:tabs>
+            <w:rPr>
+              <w:rFonts w:eastAsiaTheme="minorEastAsia"/>
+              <w:noProof/>
+              <w:lang w:eastAsia="en-IE"/>
+            </w:rPr>
+          </w:pPr>
+          <w:hyperlink w:anchor="_Toc481499510" w:history="1">
+            <w:r>
+              <w:rPr>
+                <w:rStyle w:val="Hyperlink"/>
+                <w:noProof/>
+              </w:rPr>
+              <w:t>Functionality Provided</w:t>
+            </w:r>
+            <w:r>
+              <w:rPr>
+                <w:noProof/>
+                <w:webHidden/>
+              </w:rPr>
+              <w:tab/>
+            </w:r>
+            <w:r>
+              <w:rPr>
+                <w:noProof/>
+                <w:webHidden/>
+              </w:rPr>
+              <w:fldChar w:fldCharType="begin"/>
+            </w:r>
+            <w:r>
+              <w:rPr>
+                <w:noProof/>
+                <w:webHidden/>
+              </w:rPr>
+              <w:instrText xml:space="preserve"> PAGEREF _Toc481499510 \h </w:instrText>
+            </w:r>
+            <w:r>
+              <w:rPr>
+                <w:noProof/>
+                <w:webHidden/>
+              </w:rPr>
+            </w:r>
+            <w:r>
+              <w:rPr>
+                <w:noProof/>
+                <w:webHidden/>
+              </w:rPr>
+              <w:fldChar w:fldCharType="separate"/>
+            </w:r>
+            <w:r>
+              <w:rPr>
+                <w:noProof/>
+                <w:webHidden/>
+              </w:rPr>
+              <w:t>3</w:t>
+            </w:r>
+            <w:r>
+              <w:rPr>
+                <w:noProof/>
+                <w:webHidden/>
+              </w:rPr>
+              <w:fldChar w:fldCharType="end"/>
+            </w:r>
+          </w:hyperlink>
+        </w:p>
+        <w:p>
+          <w:pPr>
+            <w:pStyle w:val="TOC2"/>
+            <w:tabs>
+              <w:tab w:val="right" w:leader="dot" w:pos="9016"/>
+            </w:tabs>
+            <w:rPr>
+              <w:rFonts w:eastAsiaTheme="minorEastAsia"/>
+              <w:noProof/>
+              <w:lang w:eastAsia="en-IE"/>
+            </w:rPr>
+          </w:pPr>
+          <w:hyperlink w:anchor="_Toc481499511" w:history="1">
+            <w:r>
+              <w:rPr>
+                <w:rStyle w:val="Hyperlink"/>
+                <w:noProof/>
+              </w:rPr>
+              <w:t>User Service</w:t>
+            </w:r>
+            <w:r>
+              <w:rPr>
+                <w:noProof/>
+                <w:webHidden/>
+              </w:rPr>
+              <w:tab/>
+            </w:r>
+            <w:r>
+              <w:rPr>
+                <w:noProof/>
+                <w:webHidden/>
+              </w:rPr>
+              <w:fldChar w:fldCharType="begin"/>
+            </w:r>
+            <w:r>
+              <w:rPr>
+                <w:noProof/>
+                <w:webHidden/>
+              </w:rPr>
+              <w:instrText xml:space="preserve"> PAGEREF _Toc481499511 \h </w:instrText>
+            </w:r>
+            <w:r>
+              <w:rPr>
+                <w:noProof/>
+                <w:webHidden/>
+              </w:rPr>
+            </w:r>
+            <w:r>
+              <w:rPr>
+                <w:noProof/>
+                <w:webHidden/>
+              </w:rPr>
+              <w:fldChar w:fldCharType="separate"/>
+            </w:r>
+            <w:r>
+              <w:rPr>
+                <w:noProof/>
+                <w:webHidden/>
+              </w:rPr>
+              <w:t>4</w:t>
+            </w:r>
+            <w:r>
+              <w:rPr>
+                <w:noProof/>
+                <w:webHidden/>
+              </w:rPr>
+              <w:fldChar w:fldCharType="end"/>
+            </w:r>
+          </w:hyperlink>
+        </w:p>
+        <w:p>
+          <w:pPr>
+            <w:pStyle w:val="TOC3"/>
+            <w:tabs>
+              <w:tab w:val="right" w:leader="dot" w:pos="9016"/>
+            </w:tabs>
+            <w:rPr>
+              <w:rFonts w:eastAsiaTheme="minorEastAsia"/>
+              <w:noProof/>
+              <w:lang w:eastAsia="en-IE"/>
+            </w:rPr>
+          </w:pPr>
+          <w:hyperlink w:anchor="_Toc481499512" w:history="1">
+            <w:r>
+              <w:rPr>
+                <w:rStyle w:val="Hyperlink"/>
+                <w:noProof/>
+              </w:rPr>
+              <w:t>Purpose</w:t>
+            </w:r>
+            <w:r>
+              <w:rPr>
+                <w:noProof/>
+                <w:webHidden/>
+              </w:rPr>
+              <w:tab/>
+            </w:r>
+            <w:r>
+              <w:rPr>
+                <w:noProof/>
+                <w:webHidden/>
+              </w:rPr>
+              <w:fldChar w:fldCharType="begin"/>
+            </w:r>
+            <w:r>
+              <w:rPr>
+                <w:noProof/>
+                <w:webHidden/>
+              </w:rPr>
+              <w:instrText xml:space="preserve"> PAGEREF _Toc481499512 \h </w:instrText>
+            </w:r>
+            <w:r>
+              <w:rPr>
+                <w:noProof/>
+                <w:webHidden/>
+              </w:rPr>
+            </w:r>
+            <w:r>
+              <w:rPr>
+                <w:noProof/>
+                <w:webHidden/>
+              </w:rPr>
+              <w:fldChar w:fldCharType="separate"/>
+            </w:r>
+            <w:r>
+              <w:rPr>
+                <w:noProof/>
+                <w:webHidden/>
+              </w:rPr>
+              <w:t>4</w:t>
+            </w:r>
+            <w:r>
+              <w:rPr>
+                <w:noProof/>
+                <w:webHidden/>
+              </w:rPr>
+              <w:fldChar w:fldCharType="end"/>
+            </w:r>
+          </w:hyperlink>
+        </w:p>
+        <w:p>
+          <w:pPr>
+            <w:pStyle w:val="TOC3"/>
+            <w:tabs>
+              <w:tab w:val="right" w:leader="dot" w:pos="9016"/>
+            </w:tabs>
+            <w:rPr>
+              <w:rFonts w:eastAsiaTheme="minorEastAsia"/>
+              <w:noProof/>
+              <w:lang w:eastAsia="en-IE"/>
+            </w:rPr>
+          </w:pPr>
+          <w:hyperlink w:anchor="_Toc481499513" w:history="1">
+            <w:r>
+              <w:rPr>
+                <w:rStyle w:val="Hyperlink"/>
+                <w:noProof/>
+              </w:rPr>
+              <w:t>Functionality Provided</w:t>
+            </w:r>
+            <w:r>
+              <w:rPr>
+                <w:noProof/>
+                <w:webHidden/>
+              </w:rPr>
+              <w:tab/>
+            </w:r>
+            <w:r>
+              <w:rPr>
+                <w:noProof/>
+                <w:webHidden/>
+              </w:rPr>
+              <w:fldChar w:fldCharType="begin"/>
+            </w:r>
+            <w:r>
+              <w:rPr>
+                <w:noProof/>
+                <w:webHidden/>
+              </w:rPr>
+              <w:instrText xml:space="preserve"> PAGEREF _Toc481499513 \h </w:instrText>
+            </w:r>
+            <w:r>
+              <w:rPr>
+                <w:noProof/>
+                <w:webHidden/>
+              </w:rPr>
+            </w:r>
+            <w:r>
+              <w:rPr>
+                <w:noProof/>
+                <w:webHidden/>
+              </w:rPr>
+              <w:fldChar w:fldCharType="separate"/>
+            </w:r>
+            <w:r>
+              <w:rPr>
+                <w:noProof/>
+                <w:webHidden/>
+              </w:rPr>
+              <w:t>4</w:t>
+            </w:r>
+            <w:r>
+              <w:rPr>
+                <w:noProof/>
+                <w:webHidden/>
+              </w:rPr>
+              <w:fldChar w:fldCharType="end"/>
+            </w:r>
+          </w:hyperlink>
+        </w:p>
+        <w:p>
+          <w:pPr>
+            <w:pStyle w:val="TOC2"/>
+            <w:tabs>
+              <w:tab w:val="right" w:leader="dot" w:pos="9016"/>
+            </w:tabs>
+            <w:rPr>
+              <w:rFonts w:eastAsiaTheme="minorEastAsia"/>
+              <w:noProof/>
+              <w:lang w:eastAsia="en-IE"/>
+            </w:rPr>
+          </w:pPr>
+          <w:hyperlink w:anchor="_Toc481499514" w:history="1">
+            <w:r>
+              <w:rPr>
+                <w:rStyle w:val="Hyperlink"/>
+                <w:noProof/>
+              </w:rPr>
+              <w:t>Stock Administration Service</w:t>
+            </w:r>
+            <w:r>
+              <w:rPr>
+                <w:noProof/>
+                <w:webHidden/>
+              </w:rPr>
+              <w:tab/>
+            </w:r>
+            <w:r>
+              <w:rPr>
+                <w:noProof/>
+                <w:webHidden/>
+              </w:rPr>
+              <w:fldChar w:fldCharType="begin"/>
+            </w:r>
+            <w:r>
+              <w:rPr>
+                <w:noProof/>
+                <w:webHidden/>
+              </w:rPr>
+              <w:instrText xml:space="preserve"> PAGEREF _Toc481499514 \h </w:instrText>
+            </w:r>
+            <w:r>
+              <w:rPr>
+                <w:noProof/>
+                <w:webHidden/>
+              </w:rPr>
+            </w:r>
+            <w:r>
+              <w:rPr>
+                <w:noProof/>
+                <w:webHidden/>
+              </w:rPr>
+              <w:fldChar w:fldCharType="separate"/>
+            </w:r>
+            <w:r>
+              <w:rPr>
+                <w:noProof/>
+                <w:webHidden/>
+              </w:rPr>
+              <w:t>4</w:t>
+            </w:r>
+            <w:r>
+              <w:rPr>
+                <w:noProof/>
+                <w:webHidden/>
+              </w:rPr>
+              <w:fldChar w:fldCharType="end"/>
+            </w:r>
+          </w:hyperlink>
+        </w:p>
+        <w:p>
+          <w:pPr>
+            <w:pStyle w:val="TOC3"/>
+            <w:tabs>
+              <w:tab w:val="right" w:leader="dot" w:pos="9016"/>
+            </w:tabs>
+            <w:rPr>
+              <w:rFonts w:eastAsiaTheme="minorEastAsia"/>
+              <w:noProof/>
+              <w:lang w:eastAsia="en-IE"/>
+            </w:rPr>
+          </w:pPr>
+          <w:hyperlink w:anchor="_Toc481499515" w:history="1">
+            <w:r>
+              <w:rPr>
+                <w:rStyle w:val="Hyperlink"/>
+                <w:noProof/>
+              </w:rPr>
+              <w:t>Purpose</w:t>
+            </w:r>
+            <w:r>
+              <w:rPr>
+                <w:noProof/>
+                <w:webHidden/>
+              </w:rPr>
+              <w:tab/>
+            </w:r>
+            <w:r>
+              <w:rPr>
+                <w:noProof/>
+                <w:webHidden/>
+              </w:rPr>
+              <w:fldChar w:fldCharType="begin"/>
+            </w:r>
+            <w:r>
+              <w:rPr>
+                <w:noProof/>
+                <w:webHidden/>
+              </w:rPr>
+              <w:instrText xml:space="preserve"> PAGEREF _Toc481499515 \h </w:instrText>
+            </w:r>
+            <w:r>
+              <w:rPr>
+                <w:noProof/>
+                <w:webHidden/>
+              </w:rPr>
+            </w:r>
+            <w:r>
+              <w:rPr>
+                <w:noProof/>
+                <w:webHidden/>
+              </w:rPr>
+              <w:fldChar w:fldCharType="separate"/>
+            </w:r>
+            <w:r>
+              <w:rPr>
+                <w:noProof/>
+                <w:webHidden/>
+              </w:rPr>
+              <w:t>4</w:t>
+            </w:r>
+            <w:r>
+              <w:rPr>
+                <w:noProof/>
+                <w:webHidden/>
+              </w:rPr>
+              <w:fldChar w:fldCharType="end"/>
+            </w:r>
+          </w:hyperlink>
+        </w:p>
+        <w:p>
+          <w:pPr>
+            <w:pStyle w:val="TOC3"/>
+            <w:tabs>
+              <w:tab w:val="right" w:leader="dot" w:pos="9016"/>
+            </w:tabs>
+            <w:rPr>
+              <w:rFonts w:eastAsiaTheme="minorEastAsia"/>
+              <w:noProof/>
+              <w:lang w:eastAsia="en-IE"/>
+            </w:rPr>
+          </w:pPr>
+          <w:hyperlink w:anchor="_Toc481499516" w:history="1">
+            <w:r>
+              <w:rPr>
+                <w:rStyle w:val="Hyperlink"/>
+                <w:noProof/>
+              </w:rPr>
+              <w:t>Functionality Provided</w:t>
+            </w:r>
+            <w:r>
+              <w:rPr>
+                <w:noProof/>
+                <w:webHidden/>
+              </w:rPr>
+              <w:tab/>
+            </w:r>
+            <w:r>
+              <w:rPr>
+                <w:noProof/>
+                <w:webHidden/>
+              </w:rPr>
+              <w:fldChar w:fldCharType="begin"/>
+            </w:r>
+            <w:r>
+              <w:rPr>
+                <w:noProof/>
+                <w:webHidden/>
+              </w:rPr>
+              <w:instrText xml:space="preserve"> PAGEREF _Toc481499516 \h </w:instrText>
+            </w:r>
+            <w:r>
+              <w:rPr>
+                <w:noProof/>
+                <w:webHidden/>
+              </w:rPr>
+            </w:r>
+            <w:r>
+              <w:rPr>
+                <w:noProof/>
+                <w:webHidden/>
+              </w:rPr>
+              <w:fldChar w:fldCharType="separate"/>
+            </w:r>
+            <w:r>
+              <w:rPr>
+                <w:noProof/>
+                <w:webHidden/>
+              </w:rPr>
+              <w:t>4</w:t>
+            </w:r>
+            <w:r>
+              <w:rPr>
+                <w:noProof/>
+                <w:webHidden/>
+              </w:rPr>
+              <w:fldChar w:fldCharType="end"/>
+            </w:r>
+          </w:hyperlink>
+        </w:p>
+        <w:p>
+          <w:pPr>
+            <w:pStyle w:val="TOC2"/>
+            <w:tabs>
+              <w:tab w:val="right" w:leader="dot" w:pos="9016"/>
+            </w:tabs>
+            <w:rPr>
+              <w:rFonts w:eastAsiaTheme="minorEastAsia"/>
+              <w:noProof/>
+              <w:lang w:eastAsia="en-IE"/>
+            </w:rPr>
+          </w:pPr>
+          <w:hyperlink w:anchor="_Toc481499517" w:history="1">
+            <w:r>
+              <w:rPr>
+                <w:rStyle w:val="Hyperlink"/>
+                <w:noProof/>
+              </w:rPr>
+              <w:t>Order Service</w:t>
+            </w:r>
+            <w:r>
+              <w:rPr>
+                <w:noProof/>
+                <w:webHidden/>
+              </w:rPr>
+              <w:tab/>
+            </w:r>
+            <w:r>
+              <w:rPr>
+                <w:noProof/>
+                <w:webHidden/>
+              </w:rPr>
+              <w:fldChar w:fldCharType="begin"/>
+            </w:r>
+            <w:r>
+              <w:rPr>
+                <w:noProof/>
+                <w:webHidden/>
+              </w:rPr>
+              <w:instrText xml:space="preserve"> PAGEREF _Toc481499517 \h </w:instrText>
+            </w:r>
+            <w:r>
+              <w:rPr>
+                <w:noProof/>
+                <w:webHidden/>
+              </w:rPr>
+            </w:r>
+            <w:r>
+              <w:rPr>
+                <w:noProof/>
+                <w:webHidden/>
+              </w:rPr>
+              <w:fldChar w:fldCharType="separate"/>
+            </w:r>
+            <w:r>
+              <w:rPr>
+                <w:noProof/>
+                <w:webHidden/>
+              </w:rPr>
+              <w:t>5</w:t>
+            </w:r>
+            <w:r>
+              <w:rPr>
+                <w:noProof/>
+                <w:webHidden/>
+              </w:rPr>
+              <w:fldChar w:fldCharType="end"/>
+            </w:r>
+          </w:hyperlink>
+        </w:p>
+        <w:p>
+          <w:pPr>
+            <w:pStyle w:val="TOC3"/>
+            <w:tabs>
+              <w:tab w:val="right" w:leader="dot" w:pos="9016"/>
+            </w:tabs>
+            <w:rPr>
+              <w:rFonts w:eastAsiaTheme="minorEastAsia"/>
+              <w:noProof/>
+              <w:lang w:eastAsia="en-IE"/>
+            </w:rPr>
+          </w:pPr>
+          <w:hyperlink w:anchor="_Toc481499518" w:history="1">
+            <w:r>
+              <w:rPr>
+                <w:rStyle w:val="Hyperlink"/>
+                <w:noProof/>
+              </w:rPr>
+              <w:t>Purpose</w:t>
+            </w:r>
+            <w:r>
+              <w:rPr>
+                <w:noProof/>
+                <w:webHidden/>
+              </w:rPr>
+              <w:tab/>
+            </w:r>
+            <w:r>
+              <w:rPr>
+                <w:noProof/>
+                <w:webHidden/>
+              </w:rPr>
+              <w:fldChar w:fldCharType="begin"/>
+            </w:r>
+            <w:r>
+              <w:rPr>
+                <w:noProof/>
+                <w:webHidden/>
+              </w:rPr>
+              <w:instrText xml:space="preserve"> PAGEREF _Toc481499518 \h </w:instrText>
+            </w:r>
+            <w:r>
+              <w:rPr>
+                <w:noProof/>
+                <w:webHidden/>
+              </w:rPr>
+            </w:r>
+            <w:r>
+              <w:rPr>
+                <w:noProof/>
+                <w:webHidden/>
+              </w:rPr>
+              <w:fldChar w:fldCharType="separate"/>
+            </w:r>
+            <w:r>
+              <w:rPr>
+                <w:noProof/>
+                <w:webHidden/>
+              </w:rPr>
+              <w:t>5</w:t>
+            </w:r>
+            <w:r>
+              <w:rPr>
+                <w:noProof/>
+                <w:webHidden/>
+              </w:rPr>
+              <w:fldChar w:fldCharType="end"/>
+            </w:r>
+          </w:hyperlink>
+        </w:p>
+        <w:p>
+          <w:pPr>
+            <w:pStyle w:val="TOC3"/>
+            <w:tabs>
+              <w:tab w:val="right" w:leader="dot" w:pos="9016"/>
+            </w:tabs>
+            <w:rPr>
+              <w:rFonts w:eastAsiaTheme="minorEastAsia"/>
+              <w:noProof/>
+              <w:lang w:eastAsia="en-IE"/>
+            </w:rPr>
+          </w:pPr>
+          <w:hyperlink w:anchor="_Toc481499519" w:history="1">
+            <w:r>
+              <w:rPr>
+                <w:rStyle w:val="Hyperlink"/>
+                <w:noProof/>
+              </w:rPr>
+              <w:t>Functionality Provided</w:t>
+            </w:r>
+            <w:r>
+              <w:rPr>
+                <w:noProof/>
+                <w:webHidden/>
+              </w:rPr>
+              <w:tab/>
+            </w:r>
+            <w:r>
+              <w:rPr>
+                <w:noProof/>
+                <w:webHidden/>
+              </w:rPr>
+              <w:fldChar w:fldCharType="begin"/>
+            </w:r>
+            <w:r>
+              <w:rPr>
+                <w:noProof/>
+                <w:webHidden/>
+              </w:rPr>
+              <w:instrText xml:space="preserve"> PAGEREF _Toc481499519 \h </w:instrText>
+            </w:r>
+            <w:r>
+              <w:rPr>
+                <w:noProof/>
+                <w:webHidden/>
+              </w:rPr>
+            </w:r>
+            <w:r>
+              <w:rPr>
+                <w:noProof/>
+                <w:webHidden/>
+              </w:rPr>
+              <w:fldChar w:fldCharType="separate"/>
+            </w:r>
+            <w:r>
+              <w:rPr>
+                <w:noProof/>
+                <w:webHidden/>
+              </w:rPr>
+              <w:t>5</w:t>
             </w:r>
             <w:r>
               <w:rPr>
@@ -1557,13 +2819,13 @@
               <w:lang w:eastAsia="en-IE"/>
             </w:rPr>
           </w:pPr>
-          <w:hyperlink w:anchor="_Toc481429001" w:history="1">
+          <w:hyperlink w:anchor="_Toc481499520" w:history="1">
             <w:r>
               <w:rPr>
                 <w:rStyle w:val="Hyperlink"/>
                 <w:noProof/>
               </w:rPr>
-              <w:t>Microservices Overview</w:t>
+              <w:t>Section 3 - Microservices Communication</w:t>
             </w:r>
             <w:r>
               <w:rPr>
@@ -1584,7 +2846,7 @@
                 <w:noProof/>
                 <w:webHidden/>
               </w:rPr>
-              <w:instrText xml:space="preserve"> PAGEREF _Toc481429001 \h </w:instrText>
+              <w:instrText xml:space="preserve"> PAGEREF _Toc481499520 \h </w:instrText>
             </w:r>
             <w:r>
               <w:rPr>
@@ -1604,637 +2866,7 @@
                 <w:noProof/>
                 <w:webHidden/>
               </w:rPr>
-              <w:t>2</w:t>
-            </w:r>
-            <w:r>
-              <w:rPr>
-                <w:noProof/>
-                <w:webHidden/>
-              </w:rPr>
-              <w:fldChar w:fldCharType="end"/>
-            </w:r>
-          </w:hyperlink>
-        </w:p>
-        <w:p>
-          <w:pPr>
-            <w:pStyle w:val="TOC2"/>
-            <w:tabs>
-              <w:tab w:val="right" w:leader="dot" w:pos="9016"/>
-            </w:tabs>
-            <w:rPr>
-              <w:rFonts w:eastAsiaTheme="minorEastAsia"/>
-              <w:noProof/>
-              <w:lang w:eastAsia="en-IE"/>
-            </w:rPr>
-          </w:pPr>
-          <w:hyperlink w:anchor="_Toc481429002" w:history="1">
-            <w:r>
-              <w:rPr>
-                <w:rStyle w:val="Hyperlink"/>
-                <w:noProof/>
-              </w:rPr>
-              <w:t>Cart Microservice</w:t>
-            </w:r>
-            <w:r>
-              <w:rPr>
-                <w:noProof/>
-                <w:webHidden/>
-              </w:rPr>
-              <w:tab/>
-            </w:r>
-            <w:r>
-              <w:rPr>
-                <w:noProof/>
-                <w:webHidden/>
-              </w:rPr>
-              <w:fldChar w:fldCharType="begin"/>
-            </w:r>
-            <w:r>
-              <w:rPr>
-                <w:noProof/>
-                <w:webHidden/>
-              </w:rPr>
-              <w:instrText xml:space="preserve"> PAGEREF _Toc481429002 \h </w:instrText>
-            </w:r>
-            <w:r>
-              <w:rPr>
-                <w:noProof/>
-                <w:webHidden/>
-              </w:rPr>
-            </w:r>
-            <w:r>
-              <w:rPr>
-                <w:noProof/>
-                <w:webHidden/>
-              </w:rPr>
-              <w:fldChar w:fldCharType="separate"/>
-            </w:r>
-            <w:r>
-              <w:rPr>
-                <w:noProof/>
-                <w:webHidden/>
-              </w:rPr>
-              <w:t>2</w:t>
-            </w:r>
-            <w:r>
-              <w:rPr>
-                <w:noProof/>
-                <w:webHidden/>
-              </w:rPr>
-              <w:fldChar w:fldCharType="end"/>
-            </w:r>
-          </w:hyperlink>
-        </w:p>
-        <w:p>
-          <w:pPr>
-            <w:pStyle w:val="TOC2"/>
-            <w:tabs>
-              <w:tab w:val="right" w:leader="dot" w:pos="9016"/>
-            </w:tabs>
-            <w:rPr>
-              <w:rFonts w:eastAsiaTheme="minorEastAsia"/>
-              <w:noProof/>
-              <w:lang w:eastAsia="en-IE"/>
-            </w:rPr>
-          </w:pPr>
-          <w:hyperlink w:anchor="_Toc481429003" w:history="1">
-            <w:r>
-              <w:rPr>
-                <w:rStyle w:val="Hyperlink"/>
-                <w:noProof/>
-              </w:rPr>
-              <w:t>Catalogue Microservice</w:t>
-            </w:r>
-            <w:r>
-              <w:rPr>
-                <w:noProof/>
-                <w:webHidden/>
-              </w:rPr>
-              <w:tab/>
-            </w:r>
-            <w:r>
-              <w:rPr>
-                <w:noProof/>
-                <w:webHidden/>
-              </w:rPr>
-              <w:fldChar w:fldCharType="begin"/>
-            </w:r>
-            <w:r>
-              <w:rPr>
-                <w:noProof/>
-                <w:webHidden/>
-              </w:rPr>
-              <w:instrText xml:space="preserve"> PAGEREF _Toc481429003 \h </w:instrText>
-            </w:r>
-            <w:r>
-              <w:rPr>
-                <w:noProof/>
-                <w:webHidden/>
-              </w:rPr>
-            </w:r>
-            <w:r>
-              <w:rPr>
-                <w:noProof/>
-                <w:webHidden/>
-              </w:rPr>
-              <w:fldChar w:fldCharType="separate"/>
-            </w:r>
-            <w:r>
-              <w:rPr>
-                <w:noProof/>
-                <w:webHidden/>
-              </w:rPr>
-              <w:t>2</w:t>
-            </w:r>
-            <w:r>
-              <w:rPr>
-                <w:noProof/>
-                <w:webHidden/>
-              </w:rPr>
-              <w:fldChar w:fldCharType="end"/>
-            </w:r>
-          </w:hyperlink>
-        </w:p>
-        <w:p>
-          <w:pPr>
-            <w:pStyle w:val="TOC2"/>
-            <w:tabs>
-              <w:tab w:val="right" w:leader="dot" w:pos="9016"/>
-            </w:tabs>
-            <w:rPr>
-              <w:rFonts w:eastAsiaTheme="minorEastAsia"/>
-              <w:noProof/>
-              <w:lang w:eastAsia="en-IE"/>
-            </w:rPr>
-          </w:pPr>
-          <w:hyperlink w:anchor="_Toc481429004" w:history="1">
-            <w:r>
-              <w:rPr>
-                <w:rStyle w:val="Hyperlink"/>
-                <w:noProof/>
-              </w:rPr>
-              <w:t>Front-end Microservice</w:t>
-            </w:r>
-            <w:r>
-              <w:rPr>
-                <w:noProof/>
-                <w:webHidden/>
-              </w:rPr>
-              <w:tab/>
-            </w:r>
-            <w:r>
-              <w:rPr>
-                <w:noProof/>
-                <w:webHidden/>
-              </w:rPr>
-              <w:fldChar w:fldCharType="begin"/>
-            </w:r>
-            <w:r>
-              <w:rPr>
-                <w:noProof/>
-                <w:webHidden/>
-              </w:rPr>
-              <w:instrText xml:space="preserve"> PAGEREF _Toc481429004 \h </w:instrText>
-            </w:r>
-            <w:r>
-              <w:rPr>
-                <w:noProof/>
-                <w:webHidden/>
-              </w:rPr>
-            </w:r>
-            <w:r>
-              <w:rPr>
-                <w:noProof/>
-                <w:webHidden/>
-              </w:rPr>
-              <w:fldChar w:fldCharType="separate"/>
-            </w:r>
-            <w:r>
-              <w:rPr>
-                <w:noProof/>
-                <w:webHidden/>
-              </w:rPr>
-              <w:t>2</w:t>
-            </w:r>
-            <w:r>
-              <w:rPr>
-                <w:noProof/>
-                <w:webHidden/>
-              </w:rPr>
-              <w:fldChar w:fldCharType="end"/>
-            </w:r>
-          </w:hyperlink>
-        </w:p>
-        <w:p>
-          <w:pPr>
-            <w:pStyle w:val="TOC3"/>
-            <w:tabs>
-              <w:tab w:val="right" w:leader="dot" w:pos="9016"/>
-            </w:tabs>
-            <w:rPr>
-              <w:rFonts w:eastAsiaTheme="minorEastAsia"/>
-              <w:noProof/>
-              <w:lang w:eastAsia="en-IE"/>
-            </w:rPr>
-          </w:pPr>
-          <w:hyperlink w:anchor="_Toc481429005" w:history="1">
-            <w:r>
-              <w:rPr>
-                <w:rStyle w:val="Hyperlink"/>
-                <w:noProof/>
-              </w:rPr>
-              <w:t>Purpose</w:t>
-            </w:r>
-            <w:r>
-              <w:rPr>
-                <w:noProof/>
-                <w:webHidden/>
-              </w:rPr>
-              <w:tab/>
-            </w:r>
-            <w:r>
-              <w:rPr>
-                <w:noProof/>
-                <w:webHidden/>
-              </w:rPr>
-              <w:fldChar w:fldCharType="begin"/>
-            </w:r>
-            <w:r>
-              <w:rPr>
-                <w:noProof/>
-                <w:webHidden/>
-              </w:rPr>
-              <w:instrText xml:space="preserve"> PAGEREF _Toc481429005 \h </w:instrText>
-            </w:r>
-            <w:r>
-              <w:rPr>
-                <w:noProof/>
-                <w:webHidden/>
-              </w:rPr>
-            </w:r>
-            <w:r>
-              <w:rPr>
-                <w:noProof/>
-                <w:webHidden/>
-              </w:rPr>
-              <w:fldChar w:fldCharType="separate"/>
-            </w:r>
-            <w:r>
-              <w:rPr>
-                <w:noProof/>
-                <w:webHidden/>
-              </w:rPr>
-              <w:t>2</w:t>
-            </w:r>
-            <w:r>
-              <w:rPr>
-                <w:noProof/>
-                <w:webHidden/>
-              </w:rPr>
-              <w:fldChar w:fldCharType="end"/>
-            </w:r>
-          </w:hyperlink>
-        </w:p>
-        <w:p>
-          <w:pPr>
-            <w:pStyle w:val="TOC3"/>
-            <w:tabs>
-              <w:tab w:val="right" w:leader="dot" w:pos="9016"/>
-            </w:tabs>
-            <w:rPr>
-              <w:rFonts w:eastAsiaTheme="minorEastAsia"/>
-              <w:noProof/>
-              <w:lang w:eastAsia="en-IE"/>
-            </w:rPr>
-          </w:pPr>
-          <w:hyperlink w:anchor="_Toc481429006" w:history="1">
-            <w:r>
-              <w:rPr>
-                <w:rStyle w:val="Hyperlink"/>
-                <w:noProof/>
-              </w:rPr>
-              <w:t>Codebase Notes</w:t>
-            </w:r>
-            <w:r>
-              <w:rPr>
-                <w:noProof/>
-                <w:webHidden/>
-              </w:rPr>
-              <w:tab/>
-            </w:r>
-            <w:r>
-              <w:rPr>
-                <w:noProof/>
-                <w:webHidden/>
-              </w:rPr>
-              <w:fldChar w:fldCharType="begin"/>
-            </w:r>
-            <w:r>
-              <w:rPr>
-                <w:noProof/>
-                <w:webHidden/>
-              </w:rPr>
-              <w:instrText xml:space="preserve"> PAGEREF _Toc481429006 \h </w:instrText>
-            </w:r>
-            <w:r>
-              <w:rPr>
-                <w:noProof/>
-                <w:webHidden/>
-              </w:rPr>
-            </w:r>
-            <w:r>
-              <w:rPr>
-                <w:noProof/>
-                <w:webHidden/>
-              </w:rPr>
-              <w:fldChar w:fldCharType="separate"/>
-            </w:r>
-            <w:r>
-              <w:rPr>
-                <w:noProof/>
-                <w:webHidden/>
-              </w:rPr>
-              <w:t>2</w:t>
-            </w:r>
-            <w:r>
-              <w:rPr>
-                <w:noProof/>
-                <w:webHidden/>
-              </w:rPr>
-              <w:fldChar w:fldCharType="end"/>
-            </w:r>
-          </w:hyperlink>
-        </w:p>
-        <w:p>
-          <w:pPr>
-            <w:pStyle w:val="TOC3"/>
-            <w:tabs>
-              <w:tab w:val="right" w:leader="dot" w:pos="9016"/>
-            </w:tabs>
-            <w:rPr>
-              <w:rFonts w:eastAsiaTheme="minorEastAsia"/>
-              <w:noProof/>
-              <w:lang w:eastAsia="en-IE"/>
-            </w:rPr>
-          </w:pPr>
-          <w:hyperlink w:anchor="_Toc481429007" w:history="1">
-            <w:r>
-              <w:rPr>
-                <w:rStyle w:val="Hyperlink"/>
-                <w:noProof/>
-              </w:rPr>
-              <w:t>How Different Things Work - (name this better)</w:t>
-            </w:r>
-            <w:r>
-              <w:rPr>
-                <w:noProof/>
-                <w:webHidden/>
-              </w:rPr>
-              <w:tab/>
-            </w:r>
-            <w:r>
-              <w:rPr>
-                <w:noProof/>
-                <w:webHidden/>
-              </w:rPr>
-              <w:fldChar w:fldCharType="begin"/>
-            </w:r>
-            <w:r>
-              <w:rPr>
-                <w:noProof/>
-                <w:webHidden/>
-              </w:rPr>
-              <w:instrText xml:space="preserve"> PAGEREF _Toc481429007 \h </w:instrText>
-            </w:r>
-            <w:r>
-              <w:rPr>
-                <w:noProof/>
-                <w:webHidden/>
-              </w:rPr>
-            </w:r>
-            <w:r>
-              <w:rPr>
-                <w:noProof/>
-                <w:webHidden/>
-              </w:rPr>
-              <w:fldChar w:fldCharType="separate"/>
-            </w:r>
-            <w:r>
-              <w:rPr>
-                <w:noProof/>
-                <w:webHidden/>
-              </w:rPr>
-              <w:t>2</w:t>
-            </w:r>
-            <w:r>
-              <w:rPr>
-                <w:noProof/>
-                <w:webHidden/>
-              </w:rPr>
-              <w:fldChar w:fldCharType="end"/>
-            </w:r>
-          </w:hyperlink>
-        </w:p>
-        <w:p>
-          <w:pPr>
-            <w:pStyle w:val="TOC2"/>
-            <w:tabs>
-              <w:tab w:val="right" w:leader="dot" w:pos="9016"/>
-            </w:tabs>
-            <w:rPr>
-              <w:rFonts w:eastAsiaTheme="minorEastAsia"/>
-              <w:noProof/>
-              <w:lang w:eastAsia="en-IE"/>
-            </w:rPr>
-          </w:pPr>
-          <w:hyperlink w:anchor="_Toc481429008" w:history="1">
-            <w:r>
-              <w:rPr>
-                <w:rStyle w:val="Hyperlink"/>
-                <w:noProof/>
-              </w:rPr>
-              <w:t>Users Microservice</w:t>
-            </w:r>
-            <w:r>
-              <w:rPr>
-                <w:noProof/>
-                <w:webHidden/>
-              </w:rPr>
-              <w:tab/>
-            </w:r>
-            <w:r>
-              <w:rPr>
-                <w:noProof/>
-                <w:webHidden/>
-              </w:rPr>
-              <w:fldChar w:fldCharType="begin"/>
-            </w:r>
-            <w:r>
-              <w:rPr>
-                <w:noProof/>
-                <w:webHidden/>
-              </w:rPr>
-              <w:instrText xml:space="preserve"> PAGEREF _Toc481429008 \h </w:instrText>
-            </w:r>
-            <w:r>
-              <w:rPr>
-                <w:noProof/>
-                <w:webHidden/>
-              </w:rPr>
-            </w:r>
-            <w:r>
-              <w:rPr>
-                <w:noProof/>
-                <w:webHidden/>
-              </w:rPr>
-              <w:fldChar w:fldCharType="separate"/>
-            </w:r>
-            <w:r>
-              <w:rPr>
-                <w:noProof/>
-                <w:webHidden/>
-              </w:rPr>
-              <w:t>3</w:t>
-            </w:r>
-            <w:r>
-              <w:rPr>
-                <w:noProof/>
-                <w:webHidden/>
-              </w:rPr>
-              <w:fldChar w:fldCharType="end"/>
-            </w:r>
-          </w:hyperlink>
-        </w:p>
-        <w:p>
-          <w:pPr>
-            <w:pStyle w:val="TOC2"/>
-            <w:tabs>
-              <w:tab w:val="right" w:leader="dot" w:pos="9016"/>
-            </w:tabs>
-            <w:rPr>
-              <w:rFonts w:eastAsiaTheme="minorEastAsia"/>
-              <w:noProof/>
-              <w:lang w:eastAsia="en-IE"/>
-            </w:rPr>
-          </w:pPr>
-          <w:hyperlink w:anchor="_Toc481429009" w:history="1">
-            <w:r>
-              <w:rPr>
-                <w:rStyle w:val="Hyperlink"/>
-                <w:noProof/>
-              </w:rPr>
-              <w:t>Stock Administration Microservice</w:t>
-            </w:r>
-            <w:r>
-              <w:rPr>
-                <w:noProof/>
-                <w:webHidden/>
-              </w:rPr>
-              <w:tab/>
-            </w:r>
-            <w:r>
-              <w:rPr>
-                <w:noProof/>
-                <w:webHidden/>
-              </w:rPr>
-              <w:fldChar w:fldCharType="begin"/>
-            </w:r>
-            <w:r>
-              <w:rPr>
-                <w:noProof/>
-                <w:webHidden/>
-              </w:rPr>
-              <w:instrText xml:space="preserve"> PAGEREF _Toc481429009 \h </w:instrText>
-            </w:r>
-            <w:r>
-              <w:rPr>
-                <w:noProof/>
-                <w:webHidden/>
-              </w:rPr>
-            </w:r>
-            <w:r>
-              <w:rPr>
-                <w:noProof/>
-                <w:webHidden/>
-              </w:rPr>
-              <w:fldChar w:fldCharType="separate"/>
-            </w:r>
-            <w:r>
-              <w:rPr>
-                <w:noProof/>
-                <w:webHidden/>
-              </w:rPr>
-              <w:t>3</w:t>
-            </w:r>
-            <w:r>
-              <w:rPr>
-                <w:noProof/>
-                <w:webHidden/>
-              </w:rPr>
-              <w:fldChar w:fldCharType="end"/>
-            </w:r>
-          </w:hyperlink>
-        </w:p>
-        <w:p>
-          <w:pPr>
-            <w:pStyle w:val="TOC2"/>
-            <w:tabs>
-              <w:tab w:val="right" w:leader="dot" w:pos="9016"/>
-            </w:tabs>
-            <w:rPr>
-              <w:rFonts w:eastAsiaTheme="minorEastAsia"/>
-              <w:noProof/>
-              <w:lang w:eastAsia="en-IE"/>
-            </w:rPr>
-          </w:pPr>
-          <w:hyperlink w:anchor="_Toc481429010" w:history="1">
-            <w:r>
-              <w:rPr>
-                <w:rStyle w:val="Hyperlink"/>
-                <w:noProof/>
-              </w:rPr>
-              <w:t>Order Microservice</w:t>
-            </w:r>
-            <w:r>
-              <w:rPr>
-                <w:noProof/>
-                <w:webHidden/>
-              </w:rPr>
-              <w:tab/>
-            </w:r>
-            <w:r>
-              <w:rPr>
-                <w:noProof/>
-                <w:webHidden/>
-              </w:rPr>
-              <w:fldChar w:fldCharType="begin"/>
-            </w:r>
-            <w:r>
-              <w:rPr>
-                <w:noProof/>
-                <w:webHidden/>
-              </w:rPr>
-              <w:instrText xml:space="preserve"> PAGEREF _Toc481429010 \h </w:instrText>
-            </w:r>
-            <w:r>
-              <w:rPr>
-                <w:noProof/>
-                <w:webHidden/>
-              </w:rPr>
-            </w:r>
-            <w:r>
-              <w:rPr>
-                <w:noProof/>
-                <w:webHidden/>
-              </w:rPr>
-              <w:fldChar w:fldCharType="separate"/>
-            </w:r>
-            <w:r>
-              <w:rPr>
-                <w:noProof/>
-                <w:webHidden/>
-              </w:rPr>
-              <w:t>3</w:t>
+              <w:t>5</w:t>
             </w:r>
             <w:r>
               <w:rPr>
@@ -2257,13 +2889,13 @@
               <w:lang w:eastAsia="en-IE"/>
             </w:rPr>
           </w:pPr>
-          <w:hyperlink w:anchor="_Toc481429011" w:history="1">
+          <w:hyperlink w:anchor="_Toc481499521" w:history="1">
             <w:r>
               <w:rPr>
                 <w:rStyle w:val="Hyperlink"/>
                 <w:noProof/>
               </w:rPr>
-              <w:t>Microservices Communication</w:t>
+              <w:t>Section 4 – Database Design</w:t>
             </w:r>
             <w:r>
               <w:rPr>
@@ -2284,7 +2916,7 @@
                 <w:noProof/>
                 <w:webHidden/>
               </w:rPr>
-              <w:instrText xml:space="preserve"> PAGEREF _Toc481429011 \h </w:instrText>
+              <w:instrText xml:space="preserve"> PAGEREF _Toc481499521 \h </w:instrText>
             </w:r>
             <w:r>
               <w:rPr>
@@ -2304,7 +2936,7 @@
                 <w:noProof/>
                 <w:webHidden/>
               </w:rPr>
-              <w:t>3</w:t>
+              <w:t>5</w:t>
             </w:r>
             <w:r>
               <w:rPr>
@@ -2331,189 +2963,406 @@
       <w:pPr>
         <w:pStyle w:val="Heading1"/>
       </w:pPr>
-      <w:bookmarkStart w:id="0" w:name="_GoBack"/>
-      <w:bookmarkEnd w:id="0"/>
     </w:p>
     <w:p/>
     <w:p/>
     <w:p/>
     <w:p/>
-    <w:p>
-      <w:pPr>
-        <w:pStyle w:val="Heading1"/>
-      </w:pPr>
-    </w:p>
-    <w:p>
-      <w:pPr>
-        <w:pStyle w:val="Heading1"/>
-      </w:pPr>
-    </w:p>
-    <w:p>
-      <w:pPr>
-        <w:pStyle w:val="Heading1"/>
-      </w:pPr>
-    </w:p>
-    <w:p>
-      <w:pPr>
-        <w:pStyle w:val="Heading1"/>
-      </w:pPr>
-    </w:p>
-    <w:p>
-      <w:pPr>
-        <w:pStyle w:val="Heading1"/>
-      </w:pPr>
-    </w:p>
     <w:p/>
     <w:p/>
+    <w:p/>
     <w:p>
       <w:pPr>
         <w:pStyle w:val="Heading1"/>
       </w:pPr>
-      <w:bookmarkStart w:id="1" w:name="_Toc481428999"/>
+      <w:bookmarkStart w:id="1" w:name="_Toc481499500"/>
       <w:r>
         <w:lastRenderedPageBreak/>
+        <w:t xml:space="preserve">Section 1 - </w:t>
+      </w:r>
+      <w:r>
         <w:t>Introduction</w:t>
       </w:r>
       <w:bookmarkEnd w:id="1"/>
     </w:p>
     <w:p>
       <w:r>
+        <w:t xml:space="preserve">This document outlines the design of the ‘Super Carz’ site that that I decided to implement for my final project. The code base is based on the Assignment 1 code base, with some improvements and additions required to make the application </w:t>
+      </w:r>
+      <w:r>
+        <w:t>functionally</w:t>
+      </w:r>
+      <w:r>
+        <w:t xml:space="preserve"> complete.</w:t>
+      </w:r>
+    </w:p>
+    <w:p>
+      <w:r>
+        <w:t>The main purpose of the site I have implemented is to allow users to view and purchase high-end cars. It is comprised of a number of services, each of which i</w:t>
+      </w:r>
+      <w:r>
+        <w:t>s outlined in depth in Section 2</w:t>
+      </w:r>
+      <w:r>
+        <w:t xml:space="preserve"> of this document.</w:t>
+      </w:r>
+    </w:p>
+    <w:p>
+      <w:r>
+        <w:t>The application is currently available at LINK for viewing</w:t>
+      </w:r>
+      <w:r>
+        <w:rPr>
+          <w:rStyle w:val="FootnoteReference"/>
+        </w:rPr>
+        <w:footnoteReference w:id="1"/>
+      </w:r>
+      <w:r>
+        <w:t>.</w:t>
+      </w:r>
+    </w:p>
+    <w:p>
+      <w:pPr>
+        <w:pStyle w:val="Heading1"/>
+      </w:pPr>
+      <w:bookmarkStart w:id="2" w:name="_Toc481499501"/>
+      <w:r>
+        <w:t>Section 2</w:t>
+      </w:r>
+      <w:r>
+        <w:t xml:space="preserve"> - </w:t>
+      </w:r>
+      <w:r>
+        <w:t>Microservices Overview</w:t>
+      </w:r>
+      <w:bookmarkEnd w:id="2"/>
+    </w:p>
+    <w:p>
+      <w:r>
+        <w:t>This section outlines the operation of each of the services that comprise the application.</w:t>
+      </w:r>
+    </w:p>
+    <w:p/>
+    <w:p>
+      <w:pPr>
+        <w:pStyle w:val="Heading2"/>
+      </w:pPr>
+      <w:bookmarkStart w:id="3" w:name="_Toc481499502"/>
+      <w:r>
+        <w:t xml:space="preserve">Cart </w:t>
+      </w:r>
+      <w:r>
+        <w:t>Service</w:t>
+      </w:r>
+      <w:bookmarkEnd w:id="3"/>
+    </w:p>
+    <w:p>
+      <w:pPr>
+        <w:pStyle w:val="Heading3"/>
+      </w:pPr>
+      <w:bookmarkStart w:id="4" w:name="_Toc481499503"/>
+      <w:r>
+        <w:t>Purpose</w:t>
+      </w:r>
+      <w:bookmarkEnd w:id="4"/>
+    </w:p>
+    <w:p>
+      <w:r>
+        <w:t xml:space="preserve">The purpose of the cart service is to provide an in-memory storage area for items that a customer has added to their cart on the </w:t>
+      </w:r>
+      <w:r>
+        <w:t>site which</w:t>
+      </w:r>
+      <w:r>
+        <w:t xml:space="preserve"> they may wish to purchase later when they checkout.</w:t>
+      </w:r>
+    </w:p>
+    <w:p>
+      <w:r>
+        <w:t>The cart service runs on port 3003.</w:t>
+      </w:r>
+    </w:p>
+    <w:p>
+      <w:pPr>
+        <w:pStyle w:val="Heading3"/>
+      </w:pPr>
+      <w:bookmarkStart w:id="5" w:name="_Toc481499504"/>
+      <w:r>
+        <w:t>Functionality Provided</w:t>
+      </w:r>
+      <w:bookmarkEnd w:id="5"/>
+    </w:p>
+    <w:p>
+      <w:r>
+        <w:t>The cart services provides three main pieces of functionality:</w:t>
+      </w:r>
+    </w:p>
+    <w:p>
+      <w:pPr>
+        <w:pStyle w:val="ListParagraph"/>
+        <w:numPr>
+          <w:ilvl w:val="0"/>
+          <w:numId w:val="2"/>
+        </w:numPr>
+      </w:pPr>
+      <w:r>
+        <w:t>The ability to add a quantity of an item to a customer’s cart. The item is identified by a unique product ID.</w:t>
+      </w:r>
+      <w:r>
+        <w:t xml:space="preserve"> If an item with this product ID already exists in the cart, then the items will be combined.</w:t>
+      </w:r>
+    </w:p>
+    <w:p>
+      <w:pPr>
+        <w:pStyle w:val="ListParagraph"/>
+        <w:numPr>
+          <w:ilvl w:val="0"/>
+          <w:numId w:val="2"/>
+        </w:numPr>
+      </w:pPr>
+      <w:r>
+        <w:t>The ability to delete an item from the customer’s cart.</w:t>
+      </w:r>
+    </w:p>
+    <w:p>
+      <w:pPr>
+        <w:pStyle w:val="ListParagraph"/>
+        <w:numPr>
+          <w:ilvl w:val="0"/>
+          <w:numId w:val="2"/>
+        </w:numPr>
+      </w:pPr>
+      <w:r>
+        <w:t xml:space="preserve">The ability to retrieve the current contents of a </w:t>
+      </w:r>
+      <w:r>
+        <w:t>customer’s</w:t>
+      </w:r>
+      <w:r>
+        <w:t xml:space="preserve"> cart as JSON.</w:t>
+      </w:r>
+    </w:p>
+    <w:p>
+      <w:pPr>
+        <w:pStyle w:val="Heading2"/>
+      </w:pPr>
+    </w:p>
+    <w:p>
+      <w:pPr>
+        <w:pStyle w:val="Heading2"/>
+      </w:pPr>
+      <w:bookmarkStart w:id="6" w:name="_Toc481499505"/>
+      <w:r>
+        <w:t xml:space="preserve">Catalogue </w:t>
+      </w:r>
+      <w:r>
+        <w:t>Service</w:t>
+      </w:r>
+      <w:bookmarkEnd w:id="6"/>
+    </w:p>
+    <w:p>
+      <w:pPr>
+        <w:pStyle w:val="Heading3"/>
+      </w:pPr>
+      <w:bookmarkStart w:id="7" w:name="_Toc481499506"/>
+      <w:r>
+        <w:t>Purpose</w:t>
+      </w:r>
+      <w:bookmarkEnd w:id="7"/>
+    </w:p>
+    <w:p>
+      <w:r>
+        <w:t>The catalogue service handles interactions with the backend MySQL database where details of the available products are stored.</w:t>
+      </w:r>
+    </w:p>
+    <w:p>
+      <w:r>
+        <w:t>The functionality within the catalogue service is used by features that both customers and administrative users of the site use.</w:t>
+      </w:r>
+    </w:p>
+    <w:p>
+      <w:r>
+        <w:t>The catalogue service runs on port 3002.</w:t>
+      </w:r>
+    </w:p>
+    <w:p>
+      <w:pPr>
+        <w:pStyle w:val="Heading3"/>
+      </w:pPr>
+      <w:bookmarkStart w:id="8" w:name="_Toc481499507"/>
+      <w:r>
+        <w:lastRenderedPageBreak/>
+        <w:t>Functionality Provided</w:t>
+      </w:r>
+      <w:bookmarkEnd w:id="8"/>
+    </w:p>
+    <w:p>
+      <w:r>
+        <w:t>The following functionality is provided within the catalogue service:</w:t>
+      </w:r>
+    </w:p>
+    <w:p>
+      <w:pPr>
+        <w:pStyle w:val="ListParagraph"/>
+        <w:numPr>
+          <w:ilvl w:val="0"/>
+          <w:numId w:val="7"/>
+        </w:numPr>
+      </w:pPr>
+      <w:r>
+        <w:t>The ability to add new products to the catalogue. This area from which this functionality is available in the front-end service is restricted to administrator users.</w:t>
+      </w:r>
+    </w:p>
+    <w:p>
+      <w:pPr>
+        <w:pStyle w:val="ListParagraph"/>
+        <w:numPr>
+          <w:ilvl w:val="0"/>
+          <w:numId w:val="7"/>
+        </w:numPr>
+      </w:pPr>
+      <w:r>
+        <w:t>The ability to completely delete a product from the catalogue (e.g. if that product is no longer available</w:t>
+      </w:r>
+      <w:r>
+        <w:t xml:space="preserve"> for sale</w:t>
+      </w:r>
+      <w:r>
+        <w:t>).</w:t>
+      </w:r>
+    </w:p>
+    <w:p>
+      <w:pPr>
+        <w:pStyle w:val="ListParagraph"/>
+        <w:numPr>
+          <w:ilvl w:val="0"/>
+          <w:numId w:val="7"/>
+        </w:numPr>
+      </w:pPr>
+      <w:r>
+        <w:t>The ability to deactivate a product in the catalogue (e.g. if it is out of stock). Such products will still be displayed in the front-end, but with an ‘Out of Stock’ indicator.</w:t>
+      </w:r>
+    </w:p>
+    <w:p>
+      <w:pPr>
+        <w:pStyle w:val="ListParagraph"/>
+        <w:numPr>
+          <w:ilvl w:val="0"/>
+          <w:numId w:val="7"/>
+        </w:numPr>
+      </w:pPr>
+      <w:r>
+        <w:t>The ability to get all the active products in the catalog. This is used by the front-end service to show the available products to users.</w:t>
+      </w:r>
+    </w:p>
+    <w:p>
+      <w:pPr>
+        <w:pStyle w:val="ListParagraph"/>
+        <w:numPr>
+          <w:ilvl w:val="0"/>
+          <w:numId w:val="7"/>
+        </w:numPr>
+      </w:pPr>
+      <w:r>
+        <w:t>The ability to get the details of a specific product, given its product ID. (</w:t>
+      </w:r>
+      <w:r>
+        <w:rPr>
+          <w:highlight w:val="yellow"/>
+        </w:rPr>
         <w:t>TODO</w:t>
       </w:r>
-    </w:p>
-    <w:p>
-      <w:pPr>
-        <w:pStyle w:val="Heading1"/>
-      </w:pPr>
-      <w:bookmarkStart w:id="2" w:name="_Toc481429000"/>
-      <w:r>
-        <w:t>Configuration Management</w:t>
-      </w:r>
-      <w:bookmarkEnd w:id="2"/>
+      <w:r>
+        <w:t>: Where is this used?)</w:t>
+      </w:r>
+    </w:p>
+    <w:p/>
+    <w:p>
+      <w:pPr>
+        <w:pStyle w:val="Heading2"/>
+      </w:pPr>
+      <w:bookmarkStart w:id="9" w:name="_Toc481499508"/>
+      <w:r>
+        <w:t xml:space="preserve">Front-end </w:t>
+      </w:r>
+      <w:r>
+        <w:t>Service</w:t>
+      </w:r>
+      <w:bookmarkEnd w:id="9"/>
+    </w:p>
+    <w:p>
+      <w:pPr>
+        <w:pStyle w:val="Heading3"/>
+      </w:pPr>
+      <w:bookmarkStart w:id="10" w:name="_Toc481499509"/>
+      <w:r>
+        <w:t>Purpose</w:t>
+      </w:r>
+      <w:bookmarkEnd w:id="10"/>
+    </w:p>
+    <w:p>
+      <w:r>
+        <w:t xml:space="preserve">The front-end service is responsible for defining and managing the main user </w:t>
+      </w:r>
+      <w:r>
+        <w:t>interface of the application.</w:t>
+      </w:r>
       <w:r>
         <w:t xml:space="preserve"> </w:t>
       </w:r>
-    </w:p>
-    <w:p>
-      <w:r>
+      <w:r>
+        <w:t xml:space="preserve">It is to main entry point to the application for users. </w:t>
+      </w:r>
+      <w:r>
+        <w:t xml:space="preserve">In order to achieve this, it interacts with </w:t>
+      </w:r>
+      <w:r>
+        <w:t>the other services.</w:t>
+      </w:r>
+    </w:p>
+    <w:p>
+      <w:r>
+        <w:t>Within the front-end source tree, the ‘api’ folder contains wrappers that enable the front-end to talk to the other services.</w:t>
+      </w:r>
+    </w:p>
+    <w:p>
+      <w:r>
+        <w:rPr>
+          <w:highlight w:val="yellow"/>
+        </w:rPr>
         <w:t>TODO</w:t>
       </w:r>
-    </w:p>
-    <w:p>
-      <w:pPr>
-        <w:pStyle w:val="Heading1"/>
-      </w:pPr>
-      <w:bookmarkStart w:id="3" w:name="_Toc481429001"/>
-      <w:r>
-        <w:t>Microservices Overview</w:t>
-      </w:r>
-      <w:bookmarkEnd w:id="3"/>
-    </w:p>
-    <w:p>
-      <w:r>
+      <w:r>
+        <w:t xml:space="preserve"> – More general stuff about the code base.</w:t>
+      </w:r>
+    </w:p>
+    <w:p>
+      <w:r>
+        <w:t xml:space="preserve">The front-end service runs on port 8079. The cart, catalogue, user, stock, and order service need to be running in order for the </w:t>
+      </w:r>
+      <w:r>
+        <w:t>front-end to function correctly.</w:t>
+      </w:r>
+    </w:p>
+    <w:p>
+      <w:pPr>
+        <w:pStyle w:val="Heading3"/>
+      </w:pPr>
+      <w:bookmarkStart w:id="11" w:name="_Toc481499510"/>
+      <w:r>
+        <w:t>Functionality Provided</w:t>
+      </w:r>
+      <w:bookmarkEnd w:id="11"/>
+    </w:p>
+    <w:p>
+      <w:r>
+        <w:rPr>
+          <w:highlight w:val="yellow"/>
+        </w:rPr>
         <w:t>TODO</w:t>
       </w:r>
     </w:p>
-    <w:p>
-      <w:pPr>
-        <w:pStyle w:val="Heading2"/>
-      </w:pPr>
-      <w:bookmarkStart w:id="4" w:name="_Toc481429002"/>
-      <w:r>
-        <w:t>Cart Microservice</w:t>
-      </w:r>
-      <w:bookmarkEnd w:id="4"/>
-    </w:p>
-    <w:p>
-      <w:r>
-        <w:t>TODO</w:t>
-      </w:r>
-    </w:p>
-    <w:p>
-      <w:pPr>
-        <w:pStyle w:val="Heading2"/>
-      </w:pPr>
-      <w:bookmarkStart w:id="5" w:name="_Toc481429003"/>
-      <w:r>
-        <w:t>Catalogue Microservice</w:t>
-      </w:r>
-      <w:bookmarkEnd w:id="5"/>
-    </w:p>
-    <w:p>
-      <w:r>
-        <w:t>TODO</w:t>
-      </w:r>
-    </w:p>
-    <w:p>
-      <w:pPr>
-        <w:pStyle w:val="Heading2"/>
-      </w:pPr>
-      <w:bookmarkStart w:id="6" w:name="_Toc481429004"/>
-      <w:r>
-        <w:t>Front-end Microservice</w:t>
-      </w:r>
-      <w:bookmarkEnd w:id="6"/>
-    </w:p>
-    <w:p>
-      <w:pPr>
-        <w:pStyle w:val="Heading3"/>
-      </w:pPr>
-      <w:bookmarkStart w:id="7" w:name="_Toc481429005"/>
-      <w:r>
-        <w:t>Purpose</w:t>
-      </w:r>
-      <w:bookmarkEnd w:id="7"/>
-    </w:p>
-    <w:p>
-      <w:r>
-        <w:t>The front-end service is responsible for defining and managing the main user interface.</w:t>
-      </w:r>
-    </w:p>
-    <w:p>
-      <w:pPr>
-        <w:pStyle w:val="Heading3"/>
-      </w:pPr>
-      <w:bookmarkStart w:id="8" w:name="_Toc481429006"/>
-      <w:r>
-        <w:t>Codebase Notes</w:t>
-      </w:r>
-      <w:bookmarkEnd w:id="8"/>
-    </w:p>
-    <w:p>
-      <w:r>
-        <w:t xml:space="preserve">The </w:t>
-      </w:r>
-      <w:proofErr w:type="spellStart"/>
-      <w:proofErr w:type="gramStart"/>
-      <w:r>
-        <w:t>api</w:t>
-      </w:r>
-      <w:proofErr w:type="spellEnd"/>
-      <w:proofErr w:type="gramEnd"/>
-      <w:r>
-        <w:t xml:space="preserve"> folder contains wrappers that enable the front-end to talk to the other services. The endpoint URL’s of the services are contained in endpoints.js.</w:t>
-      </w:r>
-    </w:p>
-    <w:p>
-      <w:r>
-        <w:t>NOTE – will need to add wrapper for stock management service here.</w:t>
-      </w:r>
-    </w:p>
-    <w:p>
-      <w:r>
-        <w:t>NOTE – looks like the orders service does not exist – will I need to add this to implement the checkout feature?</w:t>
-      </w:r>
-    </w:p>
-    <w:p>
-      <w:pPr>
-        <w:pStyle w:val="Heading3"/>
-      </w:pPr>
-      <w:bookmarkStart w:id="9" w:name="_Toc481429007"/>
-      <w:r>
-        <w:t>How Different Things Work - (name this better)</w:t>
-      </w:r>
-      <w:bookmarkEnd w:id="9"/>
-    </w:p>
+    <w:p/>
     <w:p>
       <w:pPr>
         <w:pStyle w:val="Heading4"/>
@@ -2597,15 +3446,7 @@
         </w:numPr>
       </w:pPr>
       <w:r>
-        <w:t xml:space="preserve">Next this is posted to /login (contained in the </w:t>
-      </w:r>
-      <w:proofErr w:type="spellStart"/>
-      <w:r>
-        <w:t>api</w:t>
-      </w:r>
-      <w:proofErr w:type="spellEnd"/>
-      <w:r>
-        <w:t>/users/index.js – the ‘helper’ for the users service).</w:t>
+        <w:t>Next this is posted to /login (contained in the api/users/index.js – the ‘helper’ for the users service).</w:t>
       </w:r>
     </w:p>
     <w:p>
@@ -2661,6 +3502,7 @@
         </w:numPr>
       </w:pPr>
       <w:r>
+        <w:lastRenderedPageBreak/>
         <w:t>If an error occurred, the status of the request is set to HTTP 500 and the error output to the console.</w:t>
       </w:r>
     </w:p>
@@ -2681,26 +3523,122 @@
       <w:pPr>
         <w:pStyle w:val="Heading2"/>
       </w:pPr>
-      <w:bookmarkStart w:id="10" w:name="_Toc481429008"/>
-      <w:r>
-        <w:t>Users Microservice</w:t>
-      </w:r>
-      <w:bookmarkEnd w:id="10"/>
-    </w:p>
-    <w:p>
-      <w:r>
+      <w:bookmarkStart w:id="12" w:name="_Toc481499511"/>
+      <w:r>
+        <w:t>User</w:t>
+      </w:r>
+      <w:r>
+        <w:t xml:space="preserve"> </w:t>
+      </w:r>
+      <w:r>
+        <w:t>Service</w:t>
+      </w:r>
+      <w:bookmarkEnd w:id="12"/>
+    </w:p>
+    <w:p>
+      <w:pPr>
+        <w:pStyle w:val="Heading3"/>
+      </w:pPr>
+      <w:bookmarkStart w:id="13" w:name="_Toc481499512"/>
+      <w:r>
+        <w:t>Purpose</w:t>
+      </w:r>
+      <w:bookmarkEnd w:id="13"/>
+    </w:p>
+    <w:p>
+      <w:r>
+        <w:t>The user service is responsible for user management in terms of user registration, and also handling requests to login to the application.</w:t>
+      </w:r>
+    </w:p>
+    <w:p>
+      <w:pPr>
+        <w:pStyle w:val="Heading3"/>
+      </w:pPr>
+      <w:bookmarkStart w:id="14" w:name="_Toc481499513"/>
+      <w:r>
+        <w:t>Functionality Provided</w:t>
+      </w:r>
+      <w:bookmarkEnd w:id="14"/>
+    </w:p>
+    <w:p>
+      <w:r>
+        <w:t>This service provides the following main areas of functionality:</w:t>
+      </w:r>
+    </w:p>
+    <w:p>
+      <w:pPr>
+        <w:pStyle w:val="ListParagraph"/>
+        <w:numPr>
+          <w:ilvl w:val="0"/>
+          <w:numId w:val="6"/>
+        </w:numPr>
+      </w:pPr>
+      <w:r>
+        <w:t>User Registration – the registration user interface on the front-end calls into this functionality in order to add new users to the database. All new users are added as Customer users, but any user can be made an Administrator later (</w:t>
+      </w:r>
+      <w:r>
+        <w:rPr>
+          <w:highlight w:val="yellow"/>
+        </w:rPr>
         <w:t>TODO</w:t>
       </w:r>
+      <w:r>
+        <w:t>: how?).</w:t>
+      </w:r>
+      <w:r>
+        <w:t xml:space="preserve"> The registration functionality will return errors in the event of a user already existing in the database (based on the username), or if any MySQL errors occur.</w:t>
+      </w:r>
+    </w:p>
+    <w:p>
+      <w:pPr>
+        <w:pStyle w:val="ListParagraph"/>
+        <w:numPr>
+          <w:ilvl w:val="0"/>
+          <w:numId w:val="6"/>
+        </w:numPr>
+      </w:pPr>
+      <w:r>
+        <w:t>User Log-In – this logic is invoked from the front-end service and is responsible for validating that user credentials are correct when a user attempts to login to the application.</w:t>
+      </w:r>
+      <w:r>
+        <w:t xml:space="preserve"> If the credentials are not valid, then an error is returned to the front-end service which displays a message to the user.</w:t>
+      </w:r>
+      <w:r>
+        <w:t xml:space="preserve"> If successful, the customer ID and customer type are returned to the front-end service as a JSON response.</w:t>
+      </w:r>
     </w:p>
     <w:p>
       <w:pPr>
         <w:pStyle w:val="Heading2"/>
       </w:pPr>
-      <w:bookmarkStart w:id="11" w:name="_Toc481429009"/>
-      <w:r>
-        <w:t>Stock Administration Microservice</w:t>
-      </w:r>
-      <w:bookmarkEnd w:id="11"/>
+    </w:p>
+    <w:p>
+      <w:pPr>
+        <w:pStyle w:val="Heading2"/>
+      </w:pPr>
+      <w:bookmarkStart w:id="15" w:name="_Toc481499514"/>
+      <w:r>
+        <w:t xml:space="preserve">Stock Administration </w:t>
+      </w:r>
+      <w:r>
+        <w:t>Service</w:t>
+      </w:r>
+      <w:bookmarkEnd w:id="15"/>
+    </w:p>
+    <w:p>
+      <w:pPr>
+        <w:pStyle w:val="Heading3"/>
+      </w:pPr>
+      <w:bookmarkStart w:id="16" w:name="_Toc481499515"/>
+      <w:r>
+        <w:t>Purpose</w:t>
+      </w:r>
+      <w:bookmarkEnd w:id="16"/>
+    </w:p>
+    <w:p>
+      <w:r>
+        <w:t>The purpose of this service is to administer the stock levels available in the application.</w:t>
+      </w:r>
     </w:p>
     <w:p>
       <w:r>
@@ -2709,13 +3647,182 @@
     </w:p>
     <w:p>
       <w:pPr>
+        <w:pStyle w:val="Heading3"/>
+      </w:pPr>
+      <w:bookmarkStart w:id="17" w:name="_Toc481499516"/>
+      <w:r>
+        <w:t>Functionality Provided</w:t>
+      </w:r>
+      <w:bookmarkEnd w:id="17"/>
+    </w:p>
+    <w:p>
+      <w:r>
+        <w:t>The following functionality is available in this service:</w:t>
+      </w:r>
+    </w:p>
+    <w:p>
+      <w:pPr>
+        <w:pStyle w:val="ListParagraph"/>
+        <w:numPr>
+          <w:ilvl w:val="0"/>
+          <w:numId w:val="5"/>
+        </w:numPr>
+      </w:pPr>
+      <w:r>
+        <w:t xml:space="preserve">The ability to increment stock levels of a particular </w:t>
+      </w:r>
+      <w:r>
+        <w:t>item from the catalogue</w:t>
+      </w:r>
+      <w:r>
+        <w:t>. This would be used for example in the event of new stock being purchased by the company.</w:t>
+      </w:r>
+    </w:p>
+    <w:p>
+      <w:pPr>
+        <w:pStyle w:val="ListParagraph"/>
+        <w:numPr>
+          <w:ilvl w:val="0"/>
+          <w:numId w:val="5"/>
+        </w:numPr>
+      </w:pPr>
+      <w:r>
+        <w:t>The ability to decrement stock</w:t>
+      </w:r>
+      <w:r>
+        <w:t xml:space="preserve"> levels for a particular item </w:t>
+      </w:r>
+      <w:r>
+        <w:t>from the catalogue</w:t>
+      </w:r>
+      <w:r>
+        <w:t>. This would be used in the event of a customer making a purchase of this item.</w:t>
+      </w:r>
+    </w:p>
+    <w:p>
+      <w:pPr>
+        <w:pStyle w:val="ListParagraph"/>
+        <w:numPr>
+          <w:ilvl w:val="0"/>
+          <w:numId w:val="5"/>
+        </w:numPr>
+      </w:pPr>
+      <w:r>
+        <w:t>The ability to get the current stock levels for each product. This is used in the administrator interface so that administrators can keep an eye on stock levels.</w:t>
+      </w:r>
+    </w:p>
+    <w:p>
+      <w:pPr>
+        <w:pStyle w:val="ListParagraph"/>
+        <w:numPr>
+          <w:ilvl w:val="0"/>
+          <w:numId w:val="5"/>
+        </w:numPr>
+      </w:pPr>
+      <w:r>
+        <w:t>Best sellers???</w:t>
+      </w:r>
+    </w:p>
+    <w:p/>
+    <w:p>
+      <w:pPr>
         <w:pStyle w:val="Heading2"/>
       </w:pPr>
-      <w:bookmarkStart w:id="12" w:name="_Toc481429010"/>
-      <w:r>
-        <w:t>Order Microservice</w:t>
-      </w:r>
-      <w:bookmarkEnd w:id="12"/>
+      <w:bookmarkStart w:id="18" w:name="_Toc481499517"/>
+      <w:r>
+        <w:lastRenderedPageBreak/>
+        <w:t xml:space="preserve">Order </w:t>
+      </w:r>
+      <w:r>
+        <w:t>Service</w:t>
+      </w:r>
+      <w:bookmarkEnd w:id="18"/>
+    </w:p>
+    <w:p>
+      <w:pPr>
+        <w:pStyle w:val="Heading3"/>
+      </w:pPr>
+      <w:bookmarkStart w:id="19" w:name="_Toc481499518"/>
+      <w:r>
+        <w:t>Purpose</w:t>
+      </w:r>
+      <w:bookmarkEnd w:id="19"/>
+    </w:p>
+    <w:p>
+      <w:r>
+        <w:t>This service is used to process user orders.</w:t>
+      </w:r>
+    </w:p>
+    <w:p>
+      <w:pPr>
+        <w:pStyle w:val="Heading3"/>
+      </w:pPr>
+      <w:bookmarkStart w:id="20" w:name="_Toc481499519"/>
+      <w:r>
+        <w:t>Functionality Provided</w:t>
+      </w:r>
+      <w:bookmarkEnd w:id="20"/>
+    </w:p>
+    <w:p>
+      <w:r>
+        <w:t>The following functionality is available in this service:</w:t>
+      </w:r>
+    </w:p>
+    <w:p>
+      <w:pPr>
+        <w:pStyle w:val="ListParagraph"/>
+        <w:numPr>
+          <w:ilvl w:val="0"/>
+          <w:numId w:val="8"/>
+        </w:numPr>
+      </w:pPr>
+      <w:r>
+        <w:t>The ability to place an order</w:t>
+      </w:r>
+      <w:r>
+        <w:t xml:space="preserve"> for a customer. In the database a record of this order is persisted.</w:t>
+      </w:r>
+    </w:p>
+    <w:p>
+      <w:pPr>
+        <w:pStyle w:val="ListParagraph"/>
+        <w:numPr>
+          <w:ilvl w:val="0"/>
+          <w:numId w:val="8"/>
+        </w:numPr>
+        <w:rPr>
+          <w:highlight w:val="yellow"/>
+        </w:rPr>
+      </w:pPr>
+      <w:r>
+        <w:rPr>
+          <w:highlight w:val="yellow"/>
+        </w:rPr>
+        <w:t>TODO - ???</w:t>
+      </w:r>
+    </w:p>
+    <w:p/>
+    <w:p>
+      <w:pPr>
+        <w:pStyle w:val="Heading1"/>
+      </w:pPr>
+      <w:bookmarkStart w:id="21" w:name="_Toc481499520"/>
+      <w:r>
+        <w:t>Section 3</w:t>
+      </w:r>
+      <w:r>
+        <w:t xml:space="preserve"> - </w:t>
+      </w:r>
+      <w:r>
+        <w:t>Microservice</w:t>
+      </w:r>
+      <w:r>
+        <w:t>s</w:t>
+      </w:r>
+      <w:r>
+        <w:t xml:space="preserve"> Communication</w:t>
+      </w:r>
+      <w:bookmarkEnd w:id="21"/>
     </w:p>
     <w:p>
       <w:r>
@@ -2727,17 +3834,14 @@
       <w:pPr>
         <w:pStyle w:val="Heading1"/>
       </w:pPr>
-      <w:bookmarkStart w:id="13" w:name="_Toc481429011"/>
-      <w:r>
-        <w:t>Microservice</w:t>
-      </w:r>
-      <w:r>
-        <w:t>s</w:t>
-      </w:r>
-      <w:r>
-        <w:t xml:space="preserve"> Communication</w:t>
-      </w:r>
-      <w:bookmarkEnd w:id="13"/>
+      <w:bookmarkStart w:id="22" w:name="_Toc481499521"/>
+      <w:r>
+        <w:t>Section 4</w:t>
+      </w:r>
+      <w:r>
+        <w:t xml:space="preserve"> – Database Design</w:t>
+      </w:r>
+      <w:bookmarkEnd w:id="22"/>
     </w:p>
     <w:p>
       <w:r>
@@ -2756,9 +3860,75 @@
 </w:document>
 </file>
 
+<file path=word/endnotes.xml><?xml version="1.0" encoding="utf-8"?>
+<w:endnotes xmlns:wpc="http://schemas.microsoft.com/office/word/2010/wordprocessingCanvas" xmlns:mc="http://schemas.openxmlformats.org/markup-compatibility/2006" xmlns:o="urn:schemas-microsoft-com:office:office" xmlns:r="http://schemas.openxmlformats.org/officeDocument/2006/relationships" xmlns:m="http://schemas.openxmlformats.org/officeDocument/2006/math" xmlns:v="urn:schemas-microsoft-com:vml" xmlns:wp14="http://schemas.microsoft.com/office/word/2010/wordprocessingDrawing" xmlns:wp="http://schemas.openxmlformats.org/drawingml/2006/wordprocessingDrawing" xmlns:w10="urn:schemas-microsoft-com:office:word" xmlns:w="http://schemas.openxmlformats.org/wordprocessingml/2006/main" xmlns:w14="http://schemas.microsoft.com/office/word/2010/wordml" xmlns:w15="http://schemas.microsoft.com/office/word/2012/wordml" xmlns:wpg="http://schemas.microsoft.com/office/word/2010/wordprocessingGroup" xmlns:wpi="http://schemas.microsoft.com/office/word/2010/wordprocessingInk" xmlns:wne="http://schemas.microsoft.com/office/word/2006/wordml" xmlns:wps="http://schemas.microsoft.com/office/word/2010/wordprocessingShape" mc:Ignorable="w14 w15 wp14">
+  <w:endnote w:type="separator" w:id="-1">
+    <w:p>
+      <w:pPr>
+        <w:spacing w:after="0" w:line="240" w:lineRule="auto"/>
+      </w:pPr>
+      <w:r>
+        <w:separator/>
+      </w:r>
+    </w:p>
+  </w:endnote>
+  <w:endnote w:type="continuationSeparator" w:id="0">
+    <w:p>
+      <w:pPr>
+        <w:spacing w:after="0" w:line="240" w:lineRule="auto"/>
+      </w:pPr>
+      <w:r>
+        <w:continuationSeparator/>
+      </w:r>
+    </w:p>
+  </w:endnote>
+</w:endnotes>
+</file>
+
+<file path=word/footnotes.xml><?xml version="1.0" encoding="utf-8"?>
+<w:footnotes xmlns:wpc="http://schemas.microsoft.com/office/word/2010/wordprocessingCanvas" xmlns:mc="http://schemas.openxmlformats.org/markup-compatibility/2006" xmlns:o="urn:schemas-microsoft-com:office:office" xmlns:r="http://schemas.openxmlformats.org/officeDocument/2006/relationships" xmlns:m="http://schemas.openxmlformats.org/officeDocument/2006/math" xmlns:v="urn:schemas-microsoft-com:vml" xmlns:wp14="http://schemas.microsoft.com/office/word/2010/wordprocessingDrawing" xmlns:wp="http://schemas.openxmlformats.org/drawingml/2006/wordprocessingDrawing" xmlns:w10="urn:schemas-microsoft-com:office:word" xmlns:w="http://schemas.openxmlformats.org/wordprocessingml/2006/main" xmlns:w14="http://schemas.microsoft.com/office/word/2010/wordml" xmlns:w15="http://schemas.microsoft.com/office/word/2012/wordml" xmlns:wpg="http://schemas.microsoft.com/office/word/2010/wordprocessingGroup" xmlns:wpi="http://schemas.microsoft.com/office/word/2010/wordprocessingInk" xmlns:wne="http://schemas.microsoft.com/office/word/2006/wordml" xmlns:wps="http://schemas.microsoft.com/office/word/2010/wordprocessingShape" mc:Ignorable="w14 w15 wp14">
+  <w:footnote w:type="separator" w:id="-1">
+    <w:p>
+      <w:pPr>
+        <w:spacing w:after="0" w:line="240" w:lineRule="auto"/>
+      </w:pPr>
+      <w:r>
+        <w:separator/>
+      </w:r>
+    </w:p>
+  </w:footnote>
+  <w:footnote w:type="continuationSeparator" w:id="0">
+    <w:p>
+      <w:pPr>
+        <w:spacing w:after="0" w:line="240" w:lineRule="auto"/>
+      </w:pPr>
+      <w:r>
+        <w:continuationSeparator/>
+      </w:r>
+    </w:p>
+  </w:footnote>
+  <w:footnote w:id="1">
+    <w:p>
+      <w:pPr>
+        <w:pStyle w:val="FootnoteText"/>
+      </w:pPr>
+      <w:r>
+        <w:rPr>
+          <w:rStyle w:val="FootnoteReference"/>
+        </w:rPr>
+        <w:footnoteRef/>
+      </w:r>
+      <w:r>
+        <w:t xml:space="preserve"> Note that the application is still in development at time of writing this document, please ignore any issues until the final codebase is submitted.</w:t>
+      </w:r>
+    </w:p>
+  </w:footnote>
+</w:footnotes>
+</file>
+
 <file path=word/numbering.xml><?xml version="1.0" encoding="utf-8"?>
-<w:numbering xmlns:wpc="http://schemas.microsoft.com/office/word/2010/wordprocessingCanvas" xmlns:mc="http://schemas.openxmlformats.org/markup-compatibility/2006" xmlns:o="urn:schemas-microsoft-com:office:office" xmlns:r="http://schemas.openxmlformats.org/officeDocument/2006/relationships" xmlns:m="http://schemas.openxmlformats.org/officeDocument/2006/math" xmlns:v="urn:schemas-microsoft-com:vml" xmlns:wp14="http://schemas.microsoft.com/office/word/2010/wordprocessingDrawing" xmlns:wp="http://schemas.openxmlformats.org/drawingml/2006/wordprocessingDrawing" xmlns:w10="urn:schemas-microsoft-com:office:word" xmlns:w="http://schemas.openxmlformats.org/wordprocessingml/2006/main" xmlns:w14="http://schemas.microsoft.com/office/word/2010/wordml" xmlns:wpg="http://schemas.microsoft.com/office/word/2010/wordprocessingGroup" xmlns:wpi="http://schemas.microsoft.com/office/word/2010/wordprocessingInk" xmlns:wne="http://schemas.microsoft.com/office/word/2006/wordml" xmlns:wps="http://schemas.microsoft.com/office/word/2010/wordprocessingShape" mc:Ignorable="w14 wp14">
-  <w:abstractNum w:abstractNumId="0">
+<w:numbering xmlns:wpc="http://schemas.microsoft.com/office/word/2010/wordprocessingCanvas" xmlns:mc="http://schemas.openxmlformats.org/markup-compatibility/2006" xmlns:o="urn:schemas-microsoft-com:office:office" xmlns:r="http://schemas.openxmlformats.org/officeDocument/2006/relationships" xmlns:m="http://schemas.openxmlformats.org/officeDocument/2006/math" xmlns:v="urn:schemas-microsoft-com:vml" xmlns:wp14="http://schemas.microsoft.com/office/word/2010/wordprocessingDrawing" xmlns:wp="http://schemas.openxmlformats.org/drawingml/2006/wordprocessingDrawing" xmlns:w10="urn:schemas-microsoft-com:office:word" xmlns:w="http://schemas.openxmlformats.org/wordprocessingml/2006/main" xmlns:w14="http://schemas.microsoft.com/office/word/2010/wordml" xmlns:w15="http://schemas.microsoft.com/office/word/2012/wordml" xmlns:wpg="http://schemas.microsoft.com/office/word/2010/wordprocessingGroup" xmlns:wpi="http://schemas.microsoft.com/office/word/2010/wordprocessingInk" xmlns:wne="http://schemas.microsoft.com/office/word/2006/wordml" xmlns:wps="http://schemas.microsoft.com/office/word/2010/wordprocessingShape" mc:Ignorable="w14 w15 wp14">
+  <w:abstractNum w:abstractNumId="0" w15:restartNumberingAfterBreak="0">
     <w:nsid w:val="05A544C4"/>
     <w:multiLevelType w:val="hybridMultilevel"/>
     <w:tmpl w:val="9ECC6FD6"/>
@@ -2871,14 +4041,745 @@
       </w:rPr>
     </w:lvl>
   </w:abstractNum>
+  <w:abstractNum w:abstractNumId="1" w15:restartNumberingAfterBreak="0">
+    <w:nsid w:val="0B2F351F"/>
+    <w:multiLevelType w:val="hybridMultilevel"/>
+    <w:tmpl w:val="4E489652"/>
+    <w:lvl w:ilvl="0" w:tplc="1809000F">
+      <w:start w:val="1"/>
+      <w:numFmt w:val="decimal"/>
+      <w:lvlText w:val="%1."/>
+      <w:lvlJc w:val="left"/>
+      <w:pPr>
+        <w:ind w:left="720" w:hanging="360"/>
+      </w:pPr>
+      <w:rPr>
+        <w:rFonts w:hint="default"/>
+      </w:rPr>
+    </w:lvl>
+    <w:lvl w:ilvl="1" w:tplc="18090003" w:tentative="1">
+      <w:start w:val="1"/>
+      <w:numFmt w:val="bullet"/>
+      <w:lvlText w:val="o"/>
+      <w:lvlJc w:val="left"/>
+      <w:pPr>
+        <w:ind w:left="1440" w:hanging="360"/>
+      </w:pPr>
+      <w:rPr>
+        <w:rFonts w:ascii="Courier New" w:hAnsi="Courier New" w:cs="Courier New" w:hint="default"/>
+      </w:rPr>
+    </w:lvl>
+    <w:lvl w:ilvl="2" w:tplc="18090005" w:tentative="1">
+      <w:start w:val="1"/>
+      <w:numFmt w:val="bullet"/>
+      <w:lvlText w:val=""/>
+      <w:lvlJc w:val="left"/>
+      <w:pPr>
+        <w:ind w:left="2160" w:hanging="360"/>
+      </w:pPr>
+      <w:rPr>
+        <w:rFonts w:ascii="Wingdings" w:hAnsi="Wingdings" w:hint="default"/>
+      </w:rPr>
+    </w:lvl>
+    <w:lvl w:ilvl="3" w:tplc="18090001" w:tentative="1">
+      <w:start w:val="1"/>
+      <w:numFmt w:val="bullet"/>
+      <w:lvlText w:val=""/>
+      <w:lvlJc w:val="left"/>
+      <w:pPr>
+        <w:ind w:left="2880" w:hanging="360"/>
+      </w:pPr>
+      <w:rPr>
+        <w:rFonts w:ascii="Symbol" w:hAnsi="Symbol" w:hint="default"/>
+      </w:rPr>
+    </w:lvl>
+    <w:lvl w:ilvl="4" w:tplc="18090003" w:tentative="1">
+      <w:start w:val="1"/>
+      <w:numFmt w:val="bullet"/>
+      <w:lvlText w:val="o"/>
+      <w:lvlJc w:val="left"/>
+      <w:pPr>
+        <w:ind w:left="3600" w:hanging="360"/>
+      </w:pPr>
+      <w:rPr>
+        <w:rFonts w:ascii="Courier New" w:hAnsi="Courier New" w:cs="Courier New" w:hint="default"/>
+      </w:rPr>
+    </w:lvl>
+    <w:lvl w:ilvl="5" w:tplc="18090005" w:tentative="1">
+      <w:start w:val="1"/>
+      <w:numFmt w:val="bullet"/>
+      <w:lvlText w:val=""/>
+      <w:lvlJc w:val="left"/>
+      <w:pPr>
+        <w:ind w:left="4320" w:hanging="360"/>
+      </w:pPr>
+      <w:rPr>
+        <w:rFonts w:ascii="Wingdings" w:hAnsi="Wingdings" w:hint="default"/>
+      </w:rPr>
+    </w:lvl>
+    <w:lvl w:ilvl="6" w:tplc="18090001" w:tentative="1">
+      <w:start w:val="1"/>
+      <w:numFmt w:val="bullet"/>
+      <w:lvlText w:val=""/>
+      <w:lvlJc w:val="left"/>
+      <w:pPr>
+        <w:ind w:left="5040" w:hanging="360"/>
+      </w:pPr>
+      <w:rPr>
+        <w:rFonts w:ascii="Symbol" w:hAnsi="Symbol" w:hint="default"/>
+      </w:rPr>
+    </w:lvl>
+    <w:lvl w:ilvl="7" w:tplc="18090003" w:tentative="1">
+      <w:start w:val="1"/>
+      <w:numFmt w:val="bullet"/>
+      <w:lvlText w:val="o"/>
+      <w:lvlJc w:val="left"/>
+      <w:pPr>
+        <w:ind w:left="5760" w:hanging="360"/>
+      </w:pPr>
+      <w:rPr>
+        <w:rFonts w:ascii="Courier New" w:hAnsi="Courier New" w:cs="Courier New" w:hint="default"/>
+      </w:rPr>
+    </w:lvl>
+    <w:lvl w:ilvl="8" w:tplc="18090005" w:tentative="1">
+      <w:start w:val="1"/>
+      <w:numFmt w:val="bullet"/>
+      <w:lvlText w:val=""/>
+      <w:lvlJc w:val="left"/>
+      <w:pPr>
+        <w:ind w:left="6480" w:hanging="360"/>
+      </w:pPr>
+      <w:rPr>
+        <w:rFonts w:ascii="Wingdings" w:hAnsi="Wingdings" w:hint="default"/>
+      </w:rPr>
+    </w:lvl>
+  </w:abstractNum>
+  <w:abstractNum w:abstractNumId="2" w15:restartNumberingAfterBreak="0">
+    <w:nsid w:val="2B6E444E"/>
+    <w:multiLevelType w:val="hybridMultilevel"/>
+    <w:tmpl w:val="349459F0"/>
+    <w:lvl w:ilvl="0" w:tplc="1809000F">
+      <w:start w:val="1"/>
+      <w:numFmt w:val="decimal"/>
+      <w:lvlText w:val="%1."/>
+      <w:lvlJc w:val="left"/>
+      <w:pPr>
+        <w:ind w:left="720" w:hanging="360"/>
+      </w:pPr>
+    </w:lvl>
+    <w:lvl w:ilvl="1" w:tplc="18090019" w:tentative="1">
+      <w:start w:val="1"/>
+      <w:numFmt w:val="lowerLetter"/>
+      <w:lvlText w:val="%2."/>
+      <w:lvlJc w:val="left"/>
+      <w:pPr>
+        <w:ind w:left="1440" w:hanging="360"/>
+      </w:pPr>
+    </w:lvl>
+    <w:lvl w:ilvl="2" w:tplc="1809001B" w:tentative="1">
+      <w:start w:val="1"/>
+      <w:numFmt w:val="lowerRoman"/>
+      <w:lvlText w:val="%3."/>
+      <w:lvlJc w:val="right"/>
+      <w:pPr>
+        <w:ind w:left="2160" w:hanging="180"/>
+      </w:pPr>
+    </w:lvl>
+    <w:lvl w:ilvl="3" w:tplc="1809000F" w:tentative="1">
+      <w:start w:val="1"/>
+      <w:numFmt w:val="decimal"/>
+      <w:lvlText w:val="%4."/>
+      <w:lvlJc w:val="left"/>
+      <w:pPr>
+        <w:ind w:left="2880" w:hanging="360"/>
+      </w:pPr>
+    </w:lvl>
+    <w:lvl w:ilvl="4" w:tplc="18090019" w:tentative="1">
+      <w:start w:val="1"/>
+      <w:numFmt w:val="lowerLetter"/>
+      <w:lvlText w:val="%5."/>
+      <w:lvlJc w:val="left"/>
+      <w:pPr>
+        <w:ind w:left="3600" w:hanging="360"/>
+      </w:pPr>
+    </w:lvl>
+    <w:lvl w:ilvl="5" w:tplc="1809001B" w:tentative="1">
+      <w:start w:val="1"/>
+      <w:numFmt w:val="lowerRoman"/>
+      <w:lvlText w:val="%6."/>
+      <w:lvlJc w:val="right"/>
+      <w:pPr>
+        <w:ind w:left="4320" w:hanging="180"/>
+      </w:pPr>
+    </w:lvl>
+    <w:lvl w:ilvl="6" w:tplc="1809000F" w:tentative="1">
+      <w:start w:val="1"/>
+      <w:numFmt w:val="decimal"/>
+      <w:lvlText w:val="%7."/>
+      <w:lvlJc w:val="left"/>
+      <w:pPr>
+        <w:ind w:left="5040" w:hanging="360"/>
+      </w:pPr>
+    </w:lvl>
+    <w:lvl w:ilvl="7" w:tplc="18090019" w:tentative="1">
+      <w:start w:val="1"/>
+      <w:numFmt w:val="lowerLetter"/>
+      <w:lvlText w:val="%8."/>
+      <w:lvlJc w:val="left"/>
+      <w:pPr>
+        <w:ind w:left="5760" w:hanging="360"/>
+      </w:pPr>
+    </w:lvl>
+    <w:lvl w:ilvl="8" w:tplc="1809001B" w:tentative="1">
+      <w:start w:val="1"/>
+      <w:numFmt w:val="lowerRoman"/>
+      <w:lvlText w:val="%9."/>
+      <w:lvlJc w:val="right"/>
+      <w:pPr>
+        <w:ind w:left="6480" w:hanging="180"/>
+      </w:pPr>
+    </w:lvl>
+  </w:abstractNum>
+  <w:abstractNum w:abstractNumId="3" w15:restartNumberingAfterBreak="0">
+    <w:nsid w:val="41370D6F"/>
+    <w:multiLevelType w:val="hybridMultilevel"/>
+    <w:tmpl w:val="05E0BDA8"/>
+    <w:lvl w:ilvl="0" w:tplc="1809000F">
+      <w:start w:val="1"/>
+      <w:numFmt w:val="decimal"/>
+      <w:lvlText w:val="%1."/>
+      <w:lvlJc w:val="left"/>
+      <w:pPr>
+        <w:ind w:left="720" w:hanging="360"/>
+      </w:pPr>
+      <w:rPr>
+        <w:rFonts w:hint="default"/>
+      </w:rPr>
+    </w:lvl>
+    <w:lvl w:ilvl="1" w:tplc="18090003" w:tentative="1">
+      <w:start w:val="1"/>
+      <w:numFmt w:val="bullet"/>
+      <w:lvlText w:val="o"/>
+      <w:lvlJc w:val="left"/>
+      <w:pPr>
+        <w:ind w:left="1440" w:hanging="360"/>
+      </w:pPr>
+      <w:rPr>
+        <w:rFonts w:ascii="Courier New" w:hAnsi="Courier New" w:cs="Courier New" w:hint="default"/>
+      </w:rPr>
+    </w:lvl>
+    <w:lvl w:ilvl="2" w:tplc="18090005" w:tentative="1">
+      <w:start w:val="1"/>
+      <w:numFmt w:val="bullet"/>
+      <w:lvlText w:val=""/>
+      <w:lvlJc w:val="left"/>
+      <w:pPr>
+        <w:ind w:left="2160" w:hanging="360"/>
+      </w:pPr>
+      <w:rPr>
+        <w:rFonts w:ascii="Wingdings" w:hAnsi="Wingdings" w:hint="default"/>
+      </w:rPr>
+    </w:lvl>
+    <w:lvl w:ilvl="3" w:tplc="18090001" w:tentative="1">
+      <w:start w:val="1"/>
+      <w:numFmt w:val="bullet"/>
+      <w:lvlText w:val=""/>
+      <w:lvlJc w:val="left"/>
+      <w:pPr>
+        <w:ind w:left="2880" w:hanging="360"/>
+      </w:pPr>
+      <w:rPr>
+        <w:rFonts w:ascii="Symbol" w:hAnsi="Symbol" w:hint="default"/>
+      </w:rPr>
+    </w:lvl>
+    <w:lvl w:ilvl="4" w:tplc="18090003" w:tentative="1">
+      <w:start w:val="1"/>
+      <w:numFmt w:val="bullet"/>
+      <w:lvlText w:val="o"/>
+      <w:lvlJc w:val="left"/>
+      <w:pPr>
+        <w:ind w:left="3600" w:hanging="360"/>
+      </w:pPr>
+      <w:rPr>
+        <w:rFonts w:ascii="Courier New" w:hAnsi="Courier New" w:cs="Courier New" w:hint="default"/>
+      </w:rPr>
+    </w:lvl>
+    <w:lvl w:ilvl="5" w:tplc="18090005" w:tentative="1">
+      <w:start w:val="1"/>
+      <w:numFmt w:val="bullet"/>
+      <w:lvlText w:val=""/>
+      <w:lvlJc w:val="left"/>
+      <w:pPr>
+        <w:ind w:left="4320" w:hanging="360"/>
+      </w:pPr>
+      <w:rPr>
+        <w:rFonts w:ascii="Wingdings" w:hAnsi="Wingdings" w:hint="default"/>
+      </w:rPr>
+    </w:lvl>
+    <w:lvl w:ilvl="6" w:tplc="18090001" w:tentative="1">
+      <w:start w:val="1"/>
+      <w:numFmt w:val="bullet"/>
+      <w:lvlText w:val=""/>
+      <w:lvlJc w:val="left"/>
+      <w:pPr>
+        <w:ind w:left="5040" w:hanging="360"/>
+      </w:pPr>
+      <w:rPr>
+        <w:rFonts w:ascii="Symbol" w:hAnsi="Symbol" w:hint="default"/>
+      </w:rPr>
+    </w:lvl>
+    <w:lvl w:ilvl="7" w:tplc="18090003" w:tentative="1">
+      <w:start w:val="1"/>
+      <w:numFmt w:val="bullet"/>
+      <w:lvlText w:val="o"/>
+      <w:lvlJc w:val="left"/>
+      <w:pPr>
+        <w:ind w:left="5760" w:hanging="360"/>
+      </w:pPr>
+      <w:rPr>
+        <w:rFonts w:ascii="Courier New" w:hAnsi="Courier New" w:cs="Courier New" w:hint="default"/>
+      </w:rPr>
+    </w:lvl>
+    <w:lvl w:ilvl="8" w:tplc="18090005" w:tentative="1">
+      <w:start w:val="1"/>
+      <w:numFmt w:val="bullet"/>
+      <w:lvlText w:val=""/>
+      <w:lvlJc w:val="left"/>
+      <w:pPr>
+        <w:ind w:left="6480" w:hanging="360"/>
+      </w:pPr>
+      <w:rPr>
+        <w:rFonts w:ascii="Wingdings" w:hAnsi="Wingdings" w:hint="default"/>
+      </w:rPr>
+    </w:lvl>
+  </w:abstractNum>
+  <w:abstractNum w:abstractNumId="4" w15:restartNumberingAfterBreak="0">
+    <w:nsid w:val="4AC82132"/>
+    <w:multiLevelType w:val="hybridMultilevel"/>
+    <w:tmpl w:val="71125A5A"/>
+    <w:lvl w:ilvl="0" w:tplc="1809000F">
+      <w:start w:val="1"/>
+      <w:numFmt w:val="decimal"/>
+      <w:lvlText w:val="%1."/>
+      <w:lvlJc w:val="left"/>
+      <w:pPr>
+        <w:ind w:left="720" w:hanging="360"/>
+      </w:pPr>
+    </w:lvl>
+    <w:lvl w:ilvl="1" w:tplc="18090019" w:tentative="1">
+      <w:start w:val="1"/>
+      <w:numFmt w:val="lowerLetter"/>
+      <w:lvlText w:val="%2."/>
+      <w:lvlJc w:val="left"/>
+      <w:pPr>
+        <w:ind w:left="1440" w:hanging="360"/>
+      </w:pPr>
+    </w:lvl>
+    <w:lvl w:ilvl="2" w:tplc="1809001B" w:tentative="1">
+      <w:start w:val="1"/>
+      <w:numFmt w:val="lowerRoman"/>
+      <w:lvlText w:val="%3."/>
+      <w:lvlJc w:val="right"/>
+      <w:pPr>
+        <w:ind w:left="2160" w:hanging="180"/>
+      </w:pPr>
+    </w:lvl>
+    <w:lvl w:ilvl="3" w:tplc="1809000F" w:tentative="1">
+      <w:start w:val="1"/>
+      <w:numFmt w:val="decimal"/>
+      <w:lvlText w:val="%4."/>
+      <w:lvlJc w:val="left"/>
+      <w:pPr>
+        <w:ind w:left="2880" w:hanging="360"/>
+      </w:pPr>
+    </w:lvl>
+    <w:lvl w:ilvl="4" w:tplc="18090019" w:tentative="1">
+      <w:start w:val="1"/>
+      <w:numFmt w:val="lowerLetter"/>
+      <w:lvlText w:val="%5."/>
+      <w:lvlJc w:val="left"/>
+      <w:pPr>
+        <w:ind w:left="3600" w:hanging="360"/>
+      </w:pPr>
+    </w:lvl>
+    <w:lvl w:ilvl="5" w:tplc="1809001B" w:tentative="1">
+      <w:start w:val="1"/>
+      <w:numFmt w:val="lowerRoman"/>
+      <w:lvlText w:val="%6."/>
+      <w:lvlJc w:val="right"/>
+      <w:pPr>
+        <w:ind w:left="4320" w:hanging="180"/>
+      </w:pPr>
+    </w:lvl>
+    <w:lvl w:ilvl="6" w:tplc="1809000F" w:tentative="1">
+      <w:start w:val="1"/>
+      <w:numFmt w:val="decimal"/>
+      <w:lvlText w:val="%7."/>
+      <w:lvlJc w:val="left"/>
+      <w:pPr>
+        <w:ind w:left="5040" w:hanging="360"/>
+      </w:pPr>
+    </w:lvl>
+    <w:lvl w:ilvl="7" w:tplc="18090019" w:tentative="1">
+      <w:start w:val="1"/>
+      <w:numFmt w:val="lowerLetter"/>
+      <w:lvlText w:val="%8."/>
+      <w:lvlJc w:val="left"/>
+      <w:pPr>
+        <w:ind w:left="5760" w:hanging="360"/>
+      </w:pPr>
+    </w:lvl>
+    <w:lvl w:ilvl="8" w:tplc="1809001B" w:tentative="1">
+      <w:start w:val="1"/>
+      <w:numFmt w:val="lowerRoman"/>
+      <w:lvlText w:val="%9."/>
+      <w:lvlJc w:val="right"/>
+      <w:pPr>
+        <w:ind w:left="6480" w:hanging="180"/>
+      </w:pPr>
+    </w:lvl>
+  </w:abstractNum>
+  <w:abstractNum w:abstractNumId="5" w15:restartNumberingAfterBreak="0">
+    <w:nsid w:val="500E784B"/>
+    <w:multiLevelType w:val="hybridMultilevel"/>
+    <w:tmpl w:val="5482667C"/>
+    <w:lvl w:ilvl="0" w:tplc="18090001">
+      <w:start w:val="1"/>
+      <w:numFmt w:val="bullet"/>
+      <w:lvlText w:val=""/>
+      <w:lvlJc w:val="left"/>
+      <w:pPr>
+        <w:ind w:left="720" w:hanging="360"/>
+      </w:pPr>
+      <w:rPr>
+        <w:rFonts w:ascii="Symbol" w:hAnsi="Symbol" w:hint="default"/>
+      </w:rPr>
+    </w:lvl>
+    <w:lvl w:ilvl="1" w:tplc="18090003" w:tentative="1">
+      <w:start w:val="1"/>
+      <w:numFmt w:val="bullet"/>
+      <w:lvlText w:val="o"/>
+      <w:lvlJc w:val="left"/>
+      <w:pPr>
+        <w:ind w:left="1440" w:hanging="360"/>
+      </w:pPr>
+      <w:rPr>
+        <w:rFonts w:ascii="Courier New" w:hAnsi="Courier New" w:cs="Courier New" w:hint="default"/>
+      </w:rPr>
+    </w:lvl>
+    <w:lvl w:ilvl="2" w:tplc="18090005" w:tentative="1">
+      <w:start w:val="1"/>
+      <w:numFmt w:val="bullet"/>
+      <w:lvlText w:val=""/>
+      <w:lvlJc w:val="left"/>
+      <w:pPr>
+        <w:ind w:left="2160" w:hanging="360"/>
+      </w:pPr>
+      <w:rPr>
+        <w:rFonts w:ascii="Wingdings" w:hAnsi="Wingdings" w:hint="default"/>
+      </w:rPr>
+    </w:lvl>
+    <w:lvl w:ilvl="3" w:tplc="18090001" w:tentative="1">
+      <w:start w:val="1"/>
+      <w:numFmt w:val="bullet"/>
+      <w:lvlText w:val=""/>
+      <w:lvlJc w:val="left"/>
+      <w:pPr>
+        <w:ind w:left="2880" w:hanging="360"/>
+      </w:pPr>
+      <w:rPr>
+        <w:rFonts w:ascii="Symbol" w:hAnsi="Symbol" w:hint="default"/>
+      </w:rPr>
+    </w:lvl>
+    <w:lvl w:ilvl="4" w:tplc="18090003" w:tentative="1">
+      <w:start w:val="1"/>
+      <w:numFmt w:val="bullet"/>
+      <w:lvlText w:val="o"/>
+      <w:lvlJc w:val="left"/>
+      <w:pPr>
+        <w:ind w:left="3600" w:hanging="360"/>
+      </w:pPr>
+      <w:rPr>
+        <w:rFonts w:ascii="Courier New" w:hAnsi="Courier New" w:cs="Courier New" w:hint="default"/>
+      </w:rPr>
+    </w:lvl>
+    <w:lvl w:ilvl="5" w:tplc="18090005" w:tentative="1">
+      <w:start w:val="1"/>
+      <w:numFmt w:val="bullet"/>
+      <w:lvlText w:val=""/>
+      <w:lvlJc w:val="left"/>
+      <w:pPr>
+        <w:ind w:left="4320" w:hanging="360"/>
+      </w:pPr>
+      <w:rPr>
+        <w:rFonts w:ascii="Wingdings" w:hAnsi="Wingdings" w:hint="default"/>
+      </w:rPr>
+    </w:lvl>
+    <w:lvl w:ilvl="6" w:tplc="18090001" w:tentative="1">
+      <w:start w:val="1"/>
+      <w:numFmt w:val="bullet"/>
+      <w:lvlText w:val=""/>
+      <w:lvlJc w:val="left"/>
+      <w:pPr>
+        <w:ind w:left="5040" w:hanging="360"/>
+      </w:pPr>
+      <w:rPr>
+        <w:rFonts w:ascii="Symbol" w:hAnsi="Symbol" w:hint="default"/>
+      </w:rPr>
+    </w:lvl>
+    <w:lvl w:ilvl="7" w:tplc="18090003" w:tentative="1">
+      <w:start w:val="1"/>
+      <w:numFmt w:val="bullet"/>
+      <w:lvlText w:val="o"/>
+      <w:lvlJc w:val="left"/>
+      <w:pPr>
+        <w:ind w:left="5760" w:hanging="360"/>
+      </w:pPr>
+      <w:rPr>
+        <w:rFonts w:ascii="Courier New" w:hAnsi="Courier New" w:cs="Courier New" w:hint="default"/>
+      </w:rPr>
+    </w:lvl>
+    <w:lvl w:ilvl="8" w:tplc="18090005" w:tentative="1">
+      <w:start w:val="1"/>
+      <w:numFmt w:val="bullet"/>
+      <w:lvlText w:val=""/>
+      <w:lvlJc w:val="left"/>
+      <w:pPr>
+        <w:ind w:left="6480" w:hanging="360"/>
+      </w:pPr>
+      <w:rPr>
+        <w:rFonts w:ascii="Wingdings" w:hAnsi="Wingdings" w:hint="default"/>
+      </w:rPr>
+    </w:lvl>
+  </w:abstractNum>
+  <w:abstractNum w:abstractNumId="6" w15:restartNumberingAfterBreak="0">
+    <w:nsid w:val="71D13D56"/>
+    <w:multiLevelType w:val="hybridMultilevel"/>
+    <w:tmpl w:val="B6A69126"/>
+    <w:lvl w:ilvl="0" w:tplc="1809000F">
+      <w:start w:val="1"/>
+      <w:numFmt w:val="decimal"/>
+      <w:lvlText w:val="%1."/>
+      <w:lvlJc w:val="left"/>
+      <w:pPr>
+        <w:ind w:left="720" w:hanging="360"/>
+      </w:pPr>
+    </w:lvl>
+    <w:lvl w:ilvl="1" w:tplc="18090019" w:tentative="1">
+      <w:start w:val="1"/>
+      <w:numFmt w:val="lowerLetter"/>
+      <w:lvlText w:val="%2."/>
+      <w:lvlJc w:val="left"/>
+      <w:pPr>
+        <w:ind w:left="1440" w:hanging="360"/>
+      </w:pPr>
+    </w:lvl>
+    <w:lvl w:ilvl="2" w:tplc="1809001B" w:tentative="1">
+      <w:start w:val="1"/>
+      <w:numFmt w:val="lowerRoman"/>
+      <w:lvlText w:val="%3."/>
+      <w:lvlJc w:val="right"/>
+      <w:pPr>
+        <w:ind w:left="2160" w:hanging="180"/>
+      </w:pPr>
+    </w:lvl>
+    <w:lvl w:ilvl="3" w:tplc="1809000F" w:tentative="1">
+      <w:start w:val="1"/>
+      <w:numFmt w:val="decimal"/>
+      <w:lvlText w:val="%4."/>
+      <w:lvlJc w:val="left"/>
+      <w:pPr>
+        <w:ind w:left="2880" w:hanging="360"/>
+      </w:pPr>
+    </w:lvl>
+    <w:lvl w:ilvl="4" w:tplc="18090019" w:tentative="1">
+      <w:start w:val="1"/>
+      <w:numFmt w:val="lowerLetter"/>
+      <w:lvlText w:val="%5."/>
+      <w:lvlJc w:val="left"/>
+      <w:pPr>
+        <w:ind w:left="3600" w:hanging="360"/>
+      </w:pPr>
+    </w:lvl>
+    <w:lvl w:ilvl="5" w:tplc="1809001B" w:tentative="1">
+      <w:start w:val="1"/>
+      <w:numFmt w:val="lowerRoman"/>
+      <w:lvlText w:val="%6."/>
+      <w:lvlJc w:val="right"/>
+      <w:pPr>
+        <w:ind w:left="4320" w:hanging="180"/>
+      </w:pPr>
+    </w:lvl>
+    <w:lvl w:ilvl="6" w:tplc="1809000F" w:tentative="1">
+      <w:start w:val="1"/>
+      <w:numFmt w:val="decimal"/>
+      <w:lvlText w:val="%7."/>
+      <w:lvlJc w:val="left"/>
+      <w:pPr>
+        <w:ind w:left="5040" w:hanging="360"/>
+      </w:pPr>
+    </w:lvl>
+    <w:lvl w:ilvl="7" w:tplc="18090019" w:tentative="1">
+      <w:start w:val="1"/>
+      <w:numFmt w:val="lowerLetter"/>
+      <w:lvlText w:val="%8."/>
+      <w:lvlJc w:val="left"/>
+      <w:pPr>
+        <w:ind w:left="5760" w:hanging="360"/>
+      </w:pPr>
+    </w:lvl>
+    <w:lvl w:ilvl="8" w:tplc="1809001B" w:tentative="1">
+      <w:start w:val="1"/>
+      <w:numFmt w:val="lowerRoman"/>
+      <w:lvlText w:val="%9."/>
+      <w:lvlJc w:val="right"/>
+      <w:pPr>
+        <w:ind w:left="6480" w:hanging="180"/>
+      </w:pPr>
+    </w:lvl>
+  </w:abstractNum>
+  <w:abstractNum w:abstractNumId="7" w15:restartNumberingAfterBreak="0">
+    <w:nsid w:val="7A722FD2"/>
+    <w:multiLevelType w:val="hybridMultilevel"/>
+    <w:tmpl w:val="73086726"/>
+    <w:lvl w:ilvl="0" w:tplc="18090001">
+      <w:start w:val="1"/>
+      <w:numFmt w:val="bullet"/>
+      <w:lvlText w:val=""/>
+      <w:lvlJc w:val="left"/>
+      <w:pPr>
+        <w:ind w:left="720" w:hanging="360"/>
+      </w:pPr>
+      <w:rPr>
+        <w:rFonts w:ascii="Symbol" w:hAnsi="Symbol" w:hint="default"/>
+      </w:rPr>
+    </w:lvl>
+    <w:lvl w:ilvl="1" w:tplc="18090003" w:tentative="1">
+      <w:start w:val="1"/>
+      <w:numFmt w:val="bullet"/>
+      <w:lvlText w:val="o"/>
+      <w:lvlJc w:val="left"/>
+      <w:pPr>
+        <w:ind w:left="1440" w:hanging="360"/>
+      </w:pPr>
+      <w:rPr>
+        <w:rFonts w:ascii="Courier New" w:hAnsi="Courier New" w:cs="Courier New" w:hint="default"/>
+      </w:rPr>
+    </w:lvl>
+    <w:lvl w:ilvl="2" w:tplc="18090005" w:tentative="1">
+      <w:start w:val="1"/>
+      <w:numFmt w:val="bullet"/>
+      <w:lvlText w:val=""/>
+      <w:lvlJc w:val="left"/>
+      <w:pPr>
+        <w:ind w:left="2160" w:hanging="360"/>
+      </w:pPr>
+      <w:rPr>
+        <w:rFonts w:ascii="Wingdings" w:hAnsi="Wingdings" w:hint="default"/>
+      </w:rPr>
+    </w:lvl>
+    <w:lvl w:ilvl="3" w:tplc="18090001" w:tentative="1">
+      <w:start w:val="1"/>
+      <w:numFmt w:val="bullet"/>
+      <w:lvlText w:val=""/>
+      <w:lvlJc w:val="left"/>
+      <w:pPr>
+        <w:ind w:left="2880" w:hanging="360"/>
+      </w:pPr>
+      <w:rPr>
+        <w:rFonts w:ascii="Symbol" w:hAnsi="Symbol" w:hint="default"/>
+      </w:rPr>
+    </w:lvl>
+    <w:lvl w:ilvl="4" w:tplc="18090003" w:tentative="1">
+      <w:start w:val="1"/>
+      <w:numFmt w:val="bullet"/>
+      <w:lvlText w:val="o"/>
+      <w:lvlJc w:val="left"/>
+      <w:pPr>
+        <w:ind w:left="3600" w:hanging="360"/>
+      </w:pPr>
+      <w:rPr>
+        <w:rFonts w:ascii="Courier New" w:hAnsi="Courier New" w:cs="Courier New" w:hint="default"/>
+      </w:rPr>
+    </w:lvl>
+    <w:lvl w:ilvl="5" w:tplc="18090005" w:tentative="1">
+      <w:start w:val="1"/>
+      <w:numFmt w:val="bullet"/>
+      <w:lvlText w:val=""/>
+      <w:lvlJc w:val="left"/>
+      <w:pPr>
+        <w:ind w:left="4320" w:hanging="360"/>
+      </w:pPr>
+      <w:rPr>
+        <w:rFonts w:ascii="Wingdings" w:hAnsi="Wingdings" w:hint="default"/>
+      </w:rPr>
+    </w:lvl>
+    <w:lvl w:ilvl="6" w:tplc="18090001" w:tentative="1">
+      <w:start w:val="1"/>
+      <w:numFmt w:val="bullet"/>
+      <w:lvlText w:val=""/>
+      <w:lvlJc w:val="left"/>
+      <w:pPr>
+        <w:ind w:left="5040" w:hanging="360"/>
+      </w:pPr>
+      <w:rPr>
+        <w:rFonts w:ascii="Symbol" w:hAnsi="Symbol" w:hint="default"/>
+      </w:rPr>
+    </w:lvl>
+    <w:lvl w:ilvl="7" w:tplc="18090003" w:tentative="1">
+      <w:start w:val="1"/>
+      <w:numFmt w:val="bullet"/>
+      <w:lvlText w:val="o"/>
+      <w:lvlJc w:val="left"/>
+      <w:pPr>
+        <w:ind w:left="5760" w:hanging="360"/>
+      </w:pPr>
+      <w:rPr>
+        <w:rFonts w:ascii="Courier New" w:hAnsi="Courier New" w:cs="Courier New" w:hint="default"/>
+      </w:rPr>
+    </w:lvl>
+    <w:lvl w:ilvl="8" w:tplc="18090005" w:tentative="1">
+      <w:start w:val="1"/>
+      <w:numFmt w:val="bullet"/>
+      <w:lvlText w:val=""/>
+      <w:lvlJc w:val="left"/>
+      <w:pPr>
+        <w:ind w:left="6480" w:hanging="360"/>
+      </w:pPr>
+      <w:rPr>
+        <w:rFonts w:ascii="Wingdings" w:hAnsi="Wingdings" w:hint="default"/>
+      </w:rPr>
+    </w:lvl>
+  </w:abstractNum>
   <w:num w:numId="1">
     <w:abstractNumId w:val="0"/>
+  </w:num>
+  <w:num w:numId="2">
+    <w:abstractNumId w:val="2"/>
+  </w:num>
+  <w:num w:numId="3">
+    <w:abstractNumId w:val="7"/>
+  </w:num>
+  <w:num w:numId="4">
+    <w:abstractNumId w:val="5"/>
+  </w:num>
+  <w:num w:numId="5">
+    <w:abstractNumId w:val="6"/>
+  </w:num>
+  <w:num w:numId="6">
+    <w:abstractNumId w:val="1"/>
+  </w:num>
+  <w:num w:numId="7">
+    <w:abstractNumId w:val="3"/>
+  </w:num>
+  <w:num w:numId="8">
+    <w:abstractNumId w:val="4"/>
   </w:num>
 </w:numbering>
 </file>
 
 <file path=word/styles.xml><?xml version="1.0" encoding="utf-8"?>
-<w:styles xmlns:mc="http://schemas.openxmlformats.org/markup-compatibility/2006" xmlns:r="http://schemas.openxmlformats.org/officeDocument/2006/relationships" xmlns:w="http://schemas.openxmlformats.org/wordprocessingml/2006/main" xmlns:w14="http://schemas.microsoft.com/office/word/2010/wordml" mc:Ignorable="w14">
+<w:styles xmlns:mc="http://schemas.openxmlformats.org/markup-compatibility/2006" xmlns:r="http://schemas.openxmlformats.org/officeDocument/2006/relationships" xmlns:w="http://schemas.openxmlformats.org/wordprocessingml/2006/main" xmlns:w14="http://schemas.microsoft.com/office/word/2010/wordml" xmlns:w15="http://schemas.microsoft.com/office/word/2012/wordml" mc:Ignorable="w14 w15">
   <w:docDefaults>
     <w:rPrDefault>
       <w:rPr>
@@ -2894,144 +4795,378 @@
       </w:pPr>
     </w:pPrDefault>
   </w:docDefaults>
-  <w:latentStyles w:defLockedState="0" w:defUIPriority="99" w:defSemiHidden="1" w:defUnhideWhenUsed="1" w:defQFormat="0" w:count="267">
-    <w:lsdException w:name="Normal" w:semiHidden="0" w:uiPriority="0" w:unhideWhenUsed="0" w:qFormat="1"/>
-    <w:lsdException w:name="heading 1" w:semiHidden="0" w:uiPriority="9" w:unhideWhenUsed="0" w:qFormat="1"/>
-    <w:lsdException w:name="heading 2" w:uiPriority="9" w:qFormat="1"/>
-    <w:lsdException w:name="heading 3" w:uiPriority="9" w:qFormat="1"/>
-    <w:lsdException w:name="heading 4" w:uiPriority="9" w:qFormat="1"/>
-    <w:lsdException w:name="heading 5" w:uiPriority="9" w:qFormat="1"/>
-    <w:lsdException w:name="heading 6" w:uiPriority="9" w:qFormat="1"/>
-    <w:lsdException w:name="heading 7" w:uiPriority="9" w:qFormat="1"/>
-    <w:lsdException w:name="heading 8" w:uiPriority="9" w:qFormat="1"/>
-    <w:lsdException w:name="heading 9" w:uiPriority="9" w:qFormat="1"/>
-    <w:lsdException w:name="toc 1" w:uiPriority="39"/>
-    <w:lsdException w:name="toc 2" w:uiPriority="39"/>
-    <w:lsdException w:name="toc 3" w:uiPriority="39"/>
-    <w:lsdException w:name="toc 4" w:uiPriority="39"/>
-    <w:lsdException w:name="toc 5" w:uiPriority="39"/>
-    <w:lsdException w:name="toc 6" w:uiPriority="39"/>
-    <w:lsdException w:name="toc 7" w:uiPriority="39"/>
-    <w:lsdException w:name="toc 8" w:uiPriority="39"/>
-    <w:lsdException w:name="toc 9" w:uiPriority="39"/>
-    <w:lsdException w:name="caption" w:uiPriority="35" w:qFormat="1"/>
-    <w:lsdException w:name="Title" w:semiHidden="0" w:uiPriority="10" w:unhideWhenUsed="0" w:qFormat="1"/>
-    <w:lsdException w:name="Default Paragraph Font" w:uiPriority="1"/>
-    <w:lsdException w:name="Subtitle" w:semiHidden="0" w:uiPriority="11" w:unhideWhenUsed="0" w:qFormat="1"/>
-    <w:lsdException w:name="Strong" w:semiHidden="0" w:uiPriority="22" w:unhideWhenUsed="0" w:qFormat="1"/>
-    <w:lsdException w:name="Emphasis" w:semiHidden="0" w:uiPriority="20" w:unhideWhenUsed="0" w:qFormat="1"/>
-    <w:lsdException w:name="Table Grid" w:semiHidden="0" w:uiPriority="59" w:unhideWhenUsed="0"/>
-    <w:lsdException w:name="Placeholder Text" w:unhideWhenUsed="0"/>
-    <w:lsdException w:name="No Spacing" w:semiHidden="0" w:uiPriority="1" w:unhideWhenUsed="0" w:qFormat="1"/>
-    <w:lsdException w:name="Light Shading" w:semiHidden="0" w:uiPriority="60" w:unhideWhenUsed="0"/>
-    <w:lsdException w:name="Light List" w:semiHidden="0" w:uiPriority="61" w:unhideWhenUsed="0"/>
-    <w:lsdException w:name="Light Grid" w:semiHidden="0" w:uiPriority="62" w:unhideWhenUsed="0"/>
-    <w:lsdException w:name="Medium Shading 1" w:semiHidden="0" w:uiPriority="63" w:unhideWhenUsed="0"/>
-    <w:lsdException w:name="Medium Shading 2" w:semiHidden="0" w:uiPriority="64" w:unhideWhenUsed="0"/>
-    <w:lsdException w:name="Medium List 1" w:semiHidden="0" w:uiPriority="65" w:unhideWhenUsed="0"/>
-    <w:lsdException w:name="Medium List 2" w:semiHidden="0" w:uiPriority="66" w:unhideWhenUsed="0"/>
-    <w:lsdException w:name="Medium Grid 1" w:semiHidden="0" w:uiPriority="67" w:unhideWhenUsed="0"/>
-    <w:lsdException w:name="Medium Grid 2" w:semiHidden="0" w:uiPriority="68" w:unhideWhenUsed="0"/>
-    <w:lsdException w:name="Medium Grid 3" w:semiHidden="0" w:uiPriority="69" w:unhideWhenUsed="0"/>
-    <w:lsdException w:name="Dark List" w:semiHidden="0" w:uiPriority="70" w:unhideWhenUsed="0"/>
-    <w:lsdException w:name="Colorful Shading" w:semiHidden="0" w:uiPriority="71" w:unhideWhenUsed="0"/>
-    <w:lsdException w:name="Colorful List" w:semiHidden="0" w:uiPriority="72" w:unhideWhenUsed="0"/>
-    <w:lsdException w:name="Colorful Grid" w:semiHidden="0" w:uiPriority="73" w:unhideWhenUsed="0"/>
-    <w:lsdException w:name="Light Shading Accent 1" w:semiHidden="0" w:uiPriority="60" w:unhideWhenUsed="0"/>
-    <w:lsdException w:name="Light List Accent 1" w:semiHidden="0" w:uiPriority="61" w:unhideWhenUsed="0"/>
-    <w:lsdException w:name="Light Grid Accent 1" w:semiHidden="0" w:uiPriority="62" w:unhideWhenUsed="0"/>
-    <w:lsdException w:name="Medium Shading 1 Accent 1" w:semiHidden="0" w:uiPriority="63" w:unhideWhenUsed="0"/>
-    <w:lsdException w:name="Medium Shading 2 Accent 1" w:semiHidden="0" w:uiPriority="64" w:unhideWhenUsed="0"/>
-    <w:lsdException w:name="Medium List 1 Accent 1" w:semiHidden="0" w:uiPriority="65" w:unhideWhenUsed="0"/>
-    <w:lsdException w:name="Revision" w:unhideWhenUsed="0"/>
-    <w:lsdException w:name="List Paragraph" w:semiHidden="0" w:uiPriority="34" w:unhideWhenUsed="0" w:qFormat="1"/>
-    <w:lsdException w:name="Quote" w:semiHidden="0" w:uiPriority="29" w:unhideWhenUsed="0" w:qFormat="1"/>
-    <w:lsdException w:name="Intense Quote" w:semiHidden="0" w:uiPriority="30" w:unhideWhenUsed="0" w:qFormat="1"/>
-    <w:lsdException w:name="Medium List 2 Accent 1" w:semiHidden="0" w:uiPriority="66" w:unhideWhenUsed="0"/>
-    <w:lsdException w:name="Medium Grid 1 Accent 1" w:semiHidden="0" w:uiPriority="67" w:unhideWhenUsed="0"/>
-    <w:lsdException w:name="Medium Grid 2 Accent 1" w:semiHidden="0" w:uiPriority="68" w:unhideWhenUsed="0"/>
-    <w:lsdException w:name="Medium Grid 3 Accent 1" w:semiHidden="0" w:uiPriority="69" w:unhideWhenUsed="0"/>
-    <w:lsdException w:name="Dark List Accent 1" w:semiHidden="0" w:uiPriority="70" w:unhideWhenUsed="0"/>
-    <w:lsdException w:name="Colorful Shading Accent 1" w:semiHidden="0" w:uiPriority="71" w:unhideWhenUsed="0"/>
-    <w:lsdException w:name="Colorful List Accent 1" w:semiHidden="0" w:uiPriority="72" w:unhideWhenUsed="0"/>
-    <w:lsdException w:name="Colorful Grid Accent 1" w:semiHidden="0" w:uiPriority="73" w:unhideWhenUsed="0"/>
-    <w:lsdException w:name="Light Shading Accent 2" w:semiHidden="0" w:uiPriority="60" w:unhideWhenUsed="0"/>
-    <w:lsdException w:name="Light List Accent 2" w:semiHidden="0" w:uiPriority="61" w:unhideWhenUsed="0"/>
-    <w:lsdException w:name="Light Grid Accent 2" w:semiHidden="0" w:uiPriority="62" w:unhideWhenUsed="0"/>
-    <w:lsdException w:name="Medium Shading 1 Accent 2" w:semiHidden="0" w:uiPriority="63" w:unhideWhenUsed="0"/>
-    <w:lsdException w:name="Medium Shading 2 Accent 2" w:semiHidden="0" w:uiPriority="64" w:unhideWhenUsed="0"/>
-    <w:lsdException w:name="Medium List 1 Accent 2" w:semiHidden="0" w:uiPriority="65" w:unhideWhenUsed="0"/>
-    <w:lsdException w:name="Medium List 2 Accent 2" w:semiHidden="0" w:uiPriority="66" w:unhideWhenUsed="0"/>
-    <w:lsdException w:name="Medium Grid 1 Accent 2" w:semiHidden="0" w:uiPriority="67" w:unhideWhenUsed="0"/>
-    <w:lsdException w:name="Medium Grid 2 Accent 2" w:semiHidden="0" w:uiPriority="68" w:unhideWhenUsed="0"/>
-    <w:lsdException w:name="Medium Grid 3 Accent 2" w:semiHidden="0" w:uiPriority="69" w:unhideWhenUsed="0"/>
-    <w:lsdException w:name="Dark List Accent 2" w:semiHidden="0" w:uiPriority="70" w:unhideWhenUsed="0"/>
-    <w:lsdException w:name="Colorful Shading Accent 2" w:semiHidden="0" w:uiPriority="71" w:unhideWhenUsed="0"/>
-    <w:lsdException w:name="Colorful List Accent 2" w:semiHidden="0" w:uiPriority="72" w:unhideWhenUsed="0"/>
-    <w:lsdException w:name="Colorful Grid Accent 2" w:semiHidden="0" w:uiPriority="73" w:unhideWhenUsed="0"/>
-    <w:lsdException w:name="Light Shading Accent 3" w:semiHidden="0" w:uiPriority="60" w:unhideWhenUsed="0"/>
-    <w:lsdException w:name="Light List Accent 3" w:semiHidden="0" w:uiPriority="61" w:unhideWhenUsed="0"/>
-    <w:lsdException w:name="Light Grid Accent 3" w:semiHidden="0" w:uiPriority="62" w:unhideWhenUsed="0"/>
-    <w:lsdException w:name="Medium Shading 1 Accent 3" w:semiHidden="0" w:uiPriority="63" w:unhideWhenUsed="0"/>
-    <w:lsdException w:name="Medium Shading 2 Accent 3" w:semiHidden="0" w:uiPriority="64" w:unhideWhenUsed="0"/>
-    <w:lsdException w:name="Medium List 1 Accent 3" w:semiHidden="0" w:uiPriority="65" w:unhideWhenUsed="0"/>
-    <w:lsdException w:name="Medium List 2 Accent 3" w:semiHidden="0" w:uiPriority="66" w:unhideWhenUsed="0"/>
-    <w:lsdException w:name="Medium Grid 1 Accent 3" w:semiHidden="0" w:uiPriority="67" w:unhideWhenUsed="0"/>
-    <w:lsdException w:name="Medium Grid 2 Accent 3" w:semiHidden="0" w:uiPriority="68" w:unhideWhenUsed="0"/>
-    <w:lsdException w:name="Medium Grid 3 Accent 3" w:semiHidden="0" w:uiPriority="69" w:unhideWhenUsed="0"/>
-    <w:lsdException w:name="Dark List Accent 3" w:semiHidden="0" w:uiPriority="70" w:unhideWhenUsed="0"/>
-    <w:lsdException w:name="Colorful Shading Accent 3" w:semiHidden="0" w:uiPriority="71" w:unhideWhenUsed="0"/>
-    <w:lsdException w:name="Colorful List Accent 3" w:semiHidden="0" w:uiPriority="72" w:unhideWhenUsed="0"/>
-    <w:lsdException w:name="Colorful Grid Accent 3" w:semiHidden="0" w:uiPriority="73" w:unhideWhenUsed="0"/>
-    <w:lsdException w:name="Light Shading Accent 4" w:semiHidden="0" w:uiPriority="60" w:unhideWhenUsed="0"/>
-    <w:lsdException w:name="Light List Accent 4" w:semiHidden="0" w:uiPriority="61" w:unhideWhenUsed="0"/>
-    <w:lsdException w:name="Light Grid Accent 4" w:semiHidden="0" w:uiPriority="62" w:unhideWhenUsed="0"/>
-    <w:lsdException w:name="Medium Shading 1 Accent 4" w:semiHidden="0" w:uiPriority="63" w:unhideWhenUsed="0"/>
-    <w:lsdException w:name="Medium Shading 2 Accent 4" w:semiHidden="0" w:uiPriority="64" w:unhideWhenUsed="0"/>
-    <w:lsdException w:name="Medium List 1 Accent 4" w:semiHidden="0" w:uiPriority="65" w:unhideWhenUsed="0"/>
-    <w:lsdException w:name="Medium List 2 Accent 4" w:semiHidden="0" w:uiPriority="66" w:unhideWhenUsed="0"/>
-    <w:lsdException w:name="Medium Grid 1 Accent 4" w:semiHidden="0" w:uiPriority="67" w:unhideWhenUsed="0"/>
-    <w:lsdException w:name="Medium Grid 2 Accent 4" w:semiHidden="0" w:uiPriority="68" w:unhideWhenUsed="0"/>
-    <w:lsdException w:name="Medium Grid 3 Accent 4" w:semiHidden="0" w:uiPriority="69" w:unhideWhenUsed="0"/>
-    <w:lsdException w:name="Dark List Accent 4" w:semiHidden="0" w:uiPriority="70" w:unhideWhenUsed="0"/>
-    <w:lsdException w:name="Colorful Shading Accent 4" w:semiHidden="0" w:uiPriority="71" w:unhideWhenUsed="0"/>
-    <w:lsdException w:name="Colorful List Accent 4" w:semiHidden="0" w:uiPriority="72" w:unhideWhenUsed="0"/>
-    <w:lsdException w:name="Colorful Grid Accent 4" w:semiHidden="0" w:uiPriority="73" w:unhideWhenUsed="0"/>
-    <w:lsdException w:name="Light Shading Accent 5" w:semiHidden="0" w:uiPriority="60" w:unhideWhenUsed="0"/>
-    <w:lsdException w:name="Light List Accent 5" w:semiHidden="0" w:uiPriority="61" w:unhideWhenUsed="0"/>
-    <w:lsdException w:name="Light Grid Accent 5" w:semiHidden="0" w:uiPriority="62" w:unhideWhenUsed="0"/>
-    <w:lsdException w:name="Medium Shading 1 Accent 5" w:semiHidden="0" w:uiPriority="63" w:unhideWhenUsed="0"/>
-    <w:lsdException w:name="Medium Shading 2 Accent 5" w:semiHidden="0" w:uiPriority="64" w:unhideWhenUsed="0"/>
-    <w:lsdException w:name="Medium List 1 Accent 5" w:semiHidden="0" w:uiPriority="65" w:unhideWhenUsed="0"/>
-    <w:lsdException w:name="Medium List 2 Accent 5" w:semiHidden="0" w:uiPriority="66" w:unhideWhenUsed="0"/>
-    <w:lsdException w:name="Medium Grid 1 Accent 5" w:semiHidden="0" w:uiPriority="67" w:unhideWhenUsed="0"/>
-    <w:lsdException w:name="Medium Grid 2 Accent 5" w:semiHidden="0" w:uiPriority="68" w:unhideWhenUsed="0"/>
-    <w:lsdException w:name="Medium Grid 3 Accent 5" w:semiHidden="0" w:uiPriority="69" w:unhideWhenUsed="0"/>
-    <w:lsdException w:name="Dark List Accent 5" w:semiHidden="0" w:uiPriority="70" w:unhideWhenUsed="0"/>
-    <w:lsdException w:name="Colorful Shading Accent 5" w:semiHidden="0" w:uiPriority="71" w:unhideWhenUsed="0"/>
-    <w:lsdException w:name="Colorful List Accent 5" w:semiHidden="0" w:uiPriority="72" w:unhideWhenUsed="0"/>
-    <w:lsdException w:name="Colorful Grid Accent 5" w:semiHidden="0" w:uiPriority="73" w:unhideWhenUsed="0"/>
-    <w:lsdException w:name="Light Shading Accent 6" w:semiHidden="0" w:uiPriority="60" w:unhideWhenUsed="0"/>
-    <w:lsdException w:name="Light List Accent 6" w:semiHidden="0" w:uiPriority="61" w:unhideWhenUsed="0"/>
-    <w:lsdException w:name="Light Grid Accent 6" w:semiHidden="0" w:uiPriority="62" w:unhideWhenUsed="0"/>
-    <w:lsdException w:name="Medium Shading 1 Accent 6" w:semiHidden="0" w:uiPriority="63" w:unhideWhenUsed="0"/>
-    <w:lsdException w:name="Medium Shading 2 Accent 6" w:semiHidden="0" w:uiPriority="64" w:unhideWhenUsed="0"/>
-    <w:lsdException w:name="Medium List 1 Accent 6" w:semiHidden="0" w:uiPriority="65" w:unhideWhenUsed="0"/>
-    <w:lsdException w:name="Medium List 2 Accent 6" w:semiHidden="0" w:uiPriority="66" w:unhideWhenUsed="0"/>
-    <w:lsdException w:name="Medium Grid 1 Accent 6" w:semiHidden="0" w:uiPriority="67" w:unhideWhenUsed="0"/>
-    <w:lsdException w:name="Medium Grid 2 Accent 6" w:semiHidden="0" w:uiPriority="68" w:unhideWhenUsed="0"/>
-    <w:lsdException w:name="Medium Grid 3 Accent 6" w:semiHidden="0" w:uiPriority="69" w:unhideWhenUsed="0"/>
-    <w:lsdException w:name="Dark List Accent 6" w:semiHidden="0" w:uiPriority="70" w:unhideWhenUsed="0"/>
-    <w:lsdException w:name="Colorful Shading Accent 6" w:semiHidden="0" w:uiPriority="71" w:unhideWhenUsed="0"/>
-    <w:lsdException w:name="Colorful List Accent 6" w:semiHidden="0" w:uiPriority="72" w:unhideWhenUsed="0"/>
-    <w:lsdException w:name="Colorful Grid Accent 6" w:semiHidden="0" w:uiPriority="73" w:unhideWhenUsed="0"/>
-    <w:lsdException w:name="Subtle Emphasis" w:semiHidden="0" w:uiPriority="19" w:unhideWhenUsed="0" w:qFormat="1"/>
-    <w:lsdException w:name="Intense Emphasis" w:semiHidden="0" w:uiPriority="21" w:unhideWhenUsed="0" w:qFormat="1"/>
-    <w:lsdException w:name="Subtle Reference" w:semiHidden="0" w:uiPriority="31" w:unhideWhenUsed="0" w:qFormat="1"/>
-    <w:lsdException w:name="Intense Reference" w:semiHidden="0" w:uiPriority="32" w:unhideWhenUsed="0" w:qFormat="1"/>
-    <w:lsdException w:name="Book Title" w:semiHidden="0" w:uiPriority="33" w:unhideWhenUsed="0" w:qFormat="1"/>
-    <w:lsdException w:name="Bibliography" w:uiPriority="37"/>
-    <w:lsdException w:name="TOC Heading" w:uiPriority="39" w:qFormat="1"/>
+  <w:latentStyles w:defLockedState="0" w:defUIPriority="99" w:defSemiHidden="0" w:defUnhideWhenUsed="0" w:defQFormat="0" w:count="371">
+    <w:lsdException w:name="Normal" w:uiPriority="0" w:qFormat="1"/>
+    <w:lsdException w:name="heading 1" w:uiPriority="9" w:qFormat="1"/>
+    <w:lsdException w:name="heading 2" w:semiHidden="1" w:uiPriority="9" w:unhideWhenUsed="1" w:qFormat="1"/>
+    <w:lsdException w:name="heading 3" w:semiHidden="1" w:uiPriority="9" w:unhideWhenUsed="1" w:qFormat="1"/>
+    <w:lsdException w:name="heading 4" w:semiHidden="1" w:uiPriority="9" w:unhideWhenUsed="1" w:qFormat="1"/>
+    <w:lsdException w:name="heading 5" w:semiHidden="1" w:uiPriority="9" w:unhideWhenUsed="1" w:qFormat="1"/>
+    <w:lsdException w:name="heading 6" w:semiHidden="1" w:uiPriority="9" w:unhideWhenUsed="1" w:qFormat="1"/>
+    <w:lsdException w:name="heading 7" w:semiHidden="1" w:uiPriority="9" w:unhideWhenUsed="1" w:qFormat="1"/>
+    <w:lsdException w:name="heading 8" w:semiHidden="1" w:uiPriority="9" w:unhideWhenUsed="1" w:qFormat="1"/>
+    <w:lsdException w:name="heading 9" w:semiHidden="1" w:uiPriority="9" w:unhideWhenUsed="1" w:qFormat="1"/>
+    <w:lsdException w:name="index 1" w:semiHidden="1" w:unhideWhenUsed="1"/>
+    <w:lsdException w:name="index 2" w:semiHidden="1" w:unhideWhenUsed="1"/>
+    <w:lsdException w:name="index 3" w:semiHidden="1" w:unhideWhenUsed="1"/>
+    <w:lsdException w:name="index 4" w:semiHidden="1" w:unhideWhenUsed="1"/>
+    <w:lsdException w:name="index 5" w:semiHidden="1" w:unhideWhenUsed="1"/>
+    <w:lsdException w:name="index 6" w:semiHidden="1" w:unhideWhenUsed="1"/>
+    <w:lsdException w:name="index 7" w:semiHidden="1" w:unhideWhenUsed="1"/>
+    <w:lsdException w:name="index 8" w:semiHidden="1" w:unhideWhenUsed="1"/>
+    <w:lsdException w:name="index 9" w:semiHidden="1" w:unhideWhenUsed="1"/>
+    <w:lsdException w:name="toc 1" w:semiHidden="1" w:uiPriority="39" w:unhideWhenUsed="1"/>
+    <w:lsdException w:name="toc 2" w:semiHidden="1" w:uiPriority="39" w:unhideWhenUsed="1"/>
+    <w:lsdException w:name="toc 3" w:semiHidden="1" w:uiPriority="39" w:unhideWhenUsed="1"/>
+    <w:lsdException w:name="toc 4" w:semiHidden="1" w:uiPriority="39" w:unhideWhenUsed="1"/>
+    <w:lsdException w:name="toc 5" w:semiHidden="1" w:uiPriority="39" w:unhideWhenUsed="1"/>
+    <w:lsdException w:name="toc 6" w:semiHidden="1" w:uiPriority="39" w:unhideWhenUsed="1"/>
+    <w:lsdException w:name="toc 7" w:semiHidden="1" w:uiPriority="39" w:unhideWhenUsed="1"/>
+    <w:lsdException w:name="toc 8" w:semiHidden="1" w:uiPriority="39" w:unhideWhenUsed="1"/>
+    <w:lsdException w:name="toc 9" w:semiHidden="1" w:uiPriority="39" w:unhideWhenUsed="1"/>
+    <w:lsdException w:name="Normal Indent" w:semiHidden="1" w:unhideWhenUsed="1"/>
+    <w:lsdException w:name="footnote text" w:semiHidden="1" w:unhideWhenUsed="1"/>
+    <w:lsdException w:name="annotation text" w:semiHidden="1" w:unhideWhenUsed="1"/>
+    <w:lsdException w:name="header" w:semiHidden="1" w:unhideWhenUsed="1"/>
+    <w:lsdException w:name="footer" w:semiHidden="1" w:unhideWhenUsed="1"/>
+    <w:lsdException w:name="index heading" w:semiHidden="1" w:unhideWhenUsed="1"/>
+    <w:lsdException w:name="caption" w:semiHidden="1" w:uiPriority="35" w:unhideWhenUsed="1" w:qFormat="1"/>
+    <w:lsdException w:name="table of figures" w:semiHidden="1" w:unhideWhenUsed="1"/>
+    <w:lsdException w:name="envelope address" w:semiHidden="1" w:unhideWhenUsed="1"/>
+    <w:lsdException w:name="envelope return" w:semiHidden="1" w:unhideWhenUsed="1"/>
+    <w:lsdException w:name="footnote reference" w:semiHidden="1" w:unhideWhenUsed="1"/>
+    <w:lsdException w:name="annotation reference" w:semiHidden="1" w:unhideWhenUsed="1"/>
+    <w:lsdException w:name="line number" w:semiHidden="1" w:unhideWhenUsed="1"/>
+    <w:lsdException w:name="page number" w:semiHidden="1" w:unhideWhenUsed="1"/>
+    <w:lsdException w:name="endnote reference" w:semiHidden="1" w:unhideWhenUsed="1"/>
+    <w:lsdException w:name="endnote text" w:semiHidden="1" w:unhideWhenUsed="1"/>
+    <w:lsdException w:name="table of authorities" w:semiHidden="1" w:unhideWhenUsed="1"/>
+    <w:lsdException w:name="macro" w:semiHidden="1" w:unhideWhenUsed="1"/>
+    <w:lsdException w:name="toa heading" w:semiHidden="1" w:unhideWhenUsed="1"/>
+    <w:lsdException w:name="List" w:semiHidden="1" w:unhideWhenUsed="1"/>
+    <w:lsdException w:name="List Bullet" w:semiHidden="1" w:unhideWhenUsed="1"/>
+    <w:lsdException w:name="List Number" w:semiHidden="1" w:unhideWhenUsed="1"/>
+    <w:lsdException w:name="List 2" w:semiHidden="1" w:unhideWhenUsed="1"/>
+    <w:lsdException w:name="List 3" w:semiHidden="1" w:unhideWhenUsed="1"/>
+    <w:lsdException w:name="List 4" w:semiHidden="1" w:unhideWhenUsed="1"/>
+    <w:lsdException w:name="List 5" w:semiHidden="1" w:unhideWhenUsed="1"/>
+    <w:lsdException w:name="List Bullet 2" w:semiHidden="1" w:unhideWhenUsed="1"/>
+    <w:lsdException w:name="List Bullet 3" w:semiHidden="1" w:unhideWhenUsed="1"/>
+    <w:lsdException w:name="List Bullet 4" w:semiHidden="1" w:unhideWhenUsed="1"/>
+    <w:lsdException w:name="List Bullet 5" w:semiHidden="1" w:unhideWhenUsed="1"/>
+    <w:lsdException w:name="List Number 2" w:semiHidden="1" w:unhideWhenUsed="1"/>
+    <w:lsdException w:name="List Number 3" w:semiHidden="1" w:unhideWhenUsed="1"/>
+    <w:lsdException w:name="List Number 4" w:semiHidden="1" w:unhideWhenUsed="1"/>
+    <w:lsdException w:name="List Number 5" w:semiHidden="1" w:unhideWhenUsed="1"/>
+    <w:lsdException w:name="Title" w:uiPriority="10" w:qFormat="1"/>
+    <w:lsdException w:name="Closing" w:semiHidden="1" w:unhideWhenUsed="1"/>
+    <w:lsdException w:name="Signature" w:semiHidden="1" w:unhideWhenUsed="1"/>
+    <w:lsdException w:name="Default Paragraph Font" w:semiHidden="1" w:uiPriority="1" w:unhideWhenUsed="1"/>
+    <w:lsdException w:name="Body Text" w:semiHidden="1" w:unhideWhenUsed="1"/>
+    <w:lsdException w:name="Body Text Indent" w:semiHidden="1" w:unhideWhenUsed="1"/>
+    <w:lsdException w:name="List Continue" w:semiHidden="1" w:unhideWhenUsed="1"/>
+    <w:lsdException w:name="List Continue 2" w:semiHidden="1" w:unhideWhenUsed="1"/>
+    <w:lsdException w:name="List Continue 3" w:semiHidden="1" w:unhideWhenUsed="1"/>
+    <w:lsdException w:name="List Continue 4" w:semiHidden="1" w:unhideWhenUsed="1"/>
+    <w:lsdException w:name="List Continue 5" w:semiHidden="1" w:unhideWhenUsed="1"/>
+    <w:lsdException w:name="Message Header" w:semiHidden="1" w:unhideWhenUsed="1"/>
+    <w:lsdException w:name="Subtitle" w:uiPriority="11" w:qFormat="1"/>
+    <w:lsdException w:name="Salutation" w:semiHidden="1" w:unhideWhenUsed="1"/>
+    <w:lsdException w:name="Date" w:semiHidden="1" w:unhideWhenUsed="1"/>
+    <w:lsdException w:name="Body Text First Indent" w:semiHidden="1" w:unhideWhenUsed="1"/>
+    <w:lsdException w:name="Body Text First Indent 2" w:semiHidden="1" w:unhideWhenUsed="1"/>
+    <w:lsdException w:name="Note Heading" w:semiHidden="1" w:unhideWhenUsed="1"/>
+    <w:lsdException w:name="Body Text 2" w:semiHidden="1" w:unhideWhenUsed="1"/>
+    <w:lsdException w:name="Body Text 3" w:semiHidden="1" w:unhideWhenUsed="1"/>
+    <w:lsdException w:name="Body Text Indent 2" w:semiHidden="1" w:unhideWhenUsed="1"/>
+    <w:lsdException w:name="Body Text Indent 3" w:semiHidden="1" w:unhideWhenUsed="1"/>
+    <w:lsdException w:name="Block Text" w:semiHidden="1" w:unhideWhenUsed="1"/>
+    <w:lsdException w:name="Hyperlink" w:semiHidden="1" w:unhideWhenUsed="1"/>
+    <w:lsdException w:name="FollowedHyperlink" w:semiHidden="1" w:unhideWhenUsed="1"/>
+    <w:lsdException w:name="Strong" w:uiPriority="22" w:qFormat="1"/>
+    <w:lsdException w:name="Emphasis" w:uiPriority="20" w:qFormat="1"/>
+    <w:lsdException w:name="Document Map" w:semiHidden="1" w:unhideWhenUsed="1"/>
+    <w:lsdException w:name="Plain Text" w:semiHidden="1" w:unhideWhenUsed="1"/>
+    <w:lsdException w:name="E-mail Signature" w:semiHidden="1" w:unhideWhenUsed="1"/>
+    <w:lsdException w:name="HTML Top of Form" w:semiHidden="1" w:unhideWhenUsed="1"/>
+    <w:lsdException w:name="HTML Bottom of Form" w:semiHidden="1" w:unhideWhenUsed="1"/>
+    <w:lsdException w:name="Normal (Web)" w:semiHidden="1" w:unhideWhenUsed="1"/>
+    <w:lsdException w:name="HTML Acronym" w:semiHidden="1" w:unhideWhenUsed="1"/>
+    <w:lsdException w:name="HTML Address" w:semiHidden="1" w:unhideWhenUsed="1"/>
+    <w:lsdException w:name="HTML Cite" w:semiHidden="1" w:unhideWhenUsed="1"/>
+    <w:lsdException w:name="HTML Code" w:semiHidden="1" w:unhideWhenUsed="1"/>
+    <w:lsdException w:name="HTML Definition" w:semiHidden="1" w:unhideWhenUsed="1"/>
+    <w:lsdException w:name="HTML Keyboard" w:semiHidden="1" w:unhideWhenUsed="1"/>
+    <w:lsdException w:name="HTML Preformatted" w:semiHidden="1" w:unhideWhenUsed="1"/>
+    <w:lsdException w:name="HTML Sample" w:semiHidden="1" w:unhideWhenUsed="1"/>
+    <w:lsdException w:name="HTML Typewriter" w:semiHidden="1" w:unhideWhenUsed="1"/>
+    <w:lsdException w:name="HTML Variable" w:semiHidden="1" w:unhideWhenUsed="1"/>
+    <w:lsdException w:name="Normal Table" w:semiHidden="1" w:unhideWhenUsed="1"/>
+    <w:lsdException w:name="annotation subject" w:semiHidden="1" w:unhideWhenUsed="1"/>
+    <w:lsdException w:name="No List" w:semiHidden="1" w:unhideWhenUsed="1"/>
+    <w:lsdException w:name="Outline List 1" w:semiHidden="1" w:unhideWhenUsed="1"/>
+    <w:lsdException w:name="Outline List 2" w:semiHidden="1" w:unhideWhenUsed="1"/>
+    <w:lsdException w:name="Outline List 3" w:semiHidden="1" w:unhideWhenUsed="1"/>
+    <w:lsdException w:name="Table Simple 1" w:semiHidden="1" w:unhideWhenUsed="1"/>
+    <w:lsdException w:name="Table Simple 2" w:semiHidden="1" w:unhideWhenUsed="1"/>
+    <w:lsdException w:name="Table Simple 3" w:semiHidden="1" w:unhideWhenUsed="1"/>
+    <w:lsdException w:name="Table Classic 1" w:semiHidden="1" w:unhideWhenUsed="1"/>
+    <w:lsdException w:name="Table Classic 2" w:semiHidden="1" w:unhideWhenUsed="1"/>
+    <w:lsdException w:name="Table Classic 3" w:semiHidden="1" w:unhideWhenUsed="1"/>
+    <w:lsdException w:name="Table Classic 4" w:semiHidden="1" w:unhideWhenUsed="1"/>
+    <w:lsdException w:name="Table Colorful 1" w:semiHidden="1" w:unhideWhenUsed="1"/>
+    <w:lsdException w:name="Table Colorful 2" w:semiHidden="1" w:unhideWhenUsed="1"/>
+    <w:lsdException w:name="Table Colorful 3" w:semiHidden="1" w:unhideWhenUsed="1"/>
+    <w:lsdException w:name="Table Columns 1" w:semiHidden="1" w:unhideWhenUsed="1"/>
+    <w:lsdException w:name="Table Columns 2" w:semiHidden="1" w:unhideWhenUsed="1"/>
+    <w:lsdException w:name="Table Columns 3" w:semiHidden="1" w:unhideWhenUsed="1"/>
+    <w:lsdException w:name="Table Columns 4" w:semiHidden="1" w:unhideWhenUsed="1"/>
+    <w:lsdException w:name="Table Columns 5" w:semiHidden="1" w:unhideWhenUsed="1"/>
+    <w:lsdException w:name="Table Grid 1" w:semiHidden="1" w:unhideWhenUsed="1"/>
+    <w:lsdException w:name="Table Grid 2" w:semiHidden="1" w:unhideWhenUsed="1"/>
+    <w:lsdException w:name="Table Grid 3" w:semiHidden="1" w:unhideWhenUsed="1"/>
+    <w:lsdException w:name="Table Grid 4" w:semiHidden="1" w:unhideWhenUsed="1"/>
+    <w:lsdException w:name="Table Grid 5" w:semiHidden="1" w:unhideWhenUsed="1"/>
+    <w:lsdException w:name="Table Grid 6" w:semiHidden="1" w:unhideWhenUsed="1"/>
+    <w:lsdException w:name="Table Grid 7" w:semiHidden="1" w:unhideWhenUsed="1"/>
+    <w:lsdException w:name="Table Grid 8" w:semiHidden="1" w:unhideWhenUsed="1"/>
+    <w:lsdException w:name="Table List 1" w:semiHidden="1" w:unhideWhenUsed="1"/>
+    <w:lsdException w:name="Table List 2" w:semiHidden="1" w:unhideWhenUsed="1"/>
+    <w:lsdException w:name="Table List 3" w:semiHidden="1" w:unhideWhenUsed="1"/>
+    <w:lsdException w:name="Table List 4" w:semiHidden="1" w:unhideWhenUsed="1"/>
+    <w:lsdException w:name="Table List 5" w:semiHidden="1" w:unhideWhenUsed="1"/>
+    <w:lsdException w:name="Table List 6" w:semiHidden="1" w:unhideWhenUsed="1"/>
+    <w:lsdException w:name="Table List 7" w:semiHidden="1" w:unhideWhenUsed="1"/>
+    <w:lsdException w:name="Table List 8" w:semiHidden="1" w:unhideWhenUsed="1"/>
+    <w:lsdException w:name="Table 3D effects 1" w:semiHidden="1" w:unhideWhenUsed="1"/>
+    <w:lsdException w:name="Table 3D effects 2" w:semiHidden="1" w:unhideWhenUsed="1"/>
+    <w:lsdException w:name="Table 3D effects 3" w:semiHidden="1" w:unhideWhenUsed="1"/>
+    <w:lsdException w:name="Table Contemporary" w:semiHidden="1" w:unhideWhenUsed="1"/>
+    <w:lsdException w:name="Table Elegant" w:semiHidden="1" w:unhideWhenUsed="1"/>
+    <w:lsdException w:name="Table Professional" w:semiHidden="1" w:unhideWhenUsed="1"/>
+    <w:lsdException w:name="Table Subtle 1" w:semiHidden="1" w:unhideWhenUsed="1"/>
+    <w:lsdException w:name="Table Subtle 2" w:semiHidden="1" w:unhideWhenUsed="1"/>
+    <w:lsdException w:name="Table Web 1" w:semiHidden="1" w:unhideWhenUsed="1"/>
+    <w:lsdException w:name="Table Web 2" w:semiHidden="1" w:unhideWhenUsed="1"/>
+    <w:lsdException w:name="Table Web 3" w:semiHidden="1" w:unhideWhenUsed="1"/>
+    <w:lsdException w:name="Balloon Text" w:semiHidden="1" w:unhideWhenUsed="1"/>
+    <w:lsdException w:name="Table Grid" w:uiPriority="59"/>
+    <w:lsdException w:name="Table Theme" w:semiHidden="1" w:unhideWhenUsed="1"/>
+    <w:lsdException w:name="Placeholder Text" w:semiHidden="1"/>
+    <w:lsdException w:name="No Spacing" w:uiPriority="1" w:qFormat="1"/>
+    <w:lsdException w:name="Light Shading" w:uiPriority="60"/>
+    <w:lsdException w:name="Light List" w:uiPriority="61"/>
+    <w:lsdException w:name="Light Grid" w:uiPriority="62"/>
+    <w:lsdException w:name="Medium Shading 1" w:uiPriority="63"/>
+    <w:lsdException w:name="Medium Shading 2" w:uiPriority="64"/>
+    <w:lsdException w:name="Medium List 1" w:uiPriority="65"/>
+    <w:lsdException w:name="Medium List 2" w:uiPriority="66"/>
+    <w:lsdException w:name="Medium Grid 1" w:uiPriority="67"/>
+    <w:lsdException w:name="Medium Grid 2" w:uiPriority="68"/>
+    <w:lsdException w:name="Medium Grid 3" w:uiPriority="69"/>
+    <w:lsdException w:name="Dark List" w:uiPriority="70"/>
+    <w:lsdException w:name="Colorful Shading" w:uiPriority="71"/>
+    <w:lsdException w:name="Colorful List" w:uiPriority="72"/>
+    <w:lsdException w:name="Colorful Grid" w:uiPriority="73"/>
+    <w:lsdException w:name="Light Shading Accent 1" w:uiPriority="60"/>
+    <w:lsdException w:name="Light List Accent 1" w:uiPriority="61"/>
+    <w:lsdException w:name="Light Grid Accent 1" w:uiPriority="62"/>
+    <w:lsdException w:name="Medium Shading 1 Accent 1" w:uiPriority="63"/>
+    <w:lsdException w:name="Medium Shading 2 Accent 1" w:uiPriority="64"/>
+    <w:lsdException w:name="Medium List 1 Accent 1" w:uiPriority="65"/>
+    <w:lsdException w:name="Revision" w:semiHidden="1"/>
+    <w:lsdException w:name="List Paragraph" w:uiPriority="34" w:qFormat="1"/>
+    <w:lsdException w:name="Quote" w:uiPriority="29" w:qFormat="1"/>
+    <w:lsdException w:name="Intense Quote" w:uiPriority="30" w:qFormat="1"/>
+    <w:lsdException w:name="Medium List 2 Accent 1" w:uiPriority="66"/>
+    <w:lsdException w:name="Medium Grid 1 Accent 1" w:uiPriority="67"/>
+    <w:lsdException w:name="Medium Grid 2 Accent 1" w:uiPriority="68"/>
+    <w:lsdException w:name="Medium Grid 3 Accent 1" w:uiPriority="69"/>
+    <w:lsdException w:name="Dark List Accent 1" w:uiPriority="70"/>
+    <w:lsdException w:name="Colorful Shading Accent 1" w:uiPriority="71"/>
+    <w:lsdException w:name="Colorful List Accent 1" w:uiPriority="72"/>
+    <w:lsdException w:name="Colorful Grid Accent 1" w:uiPriority="73"/>
+    <w:lsdException w:name="Light Shading Accent 2" w:uiPriority="60"/>
+    <w:lsdException w:name="Light List Accent 2" w:uiPriority="61"/>
+    <w:lsdException w:name="Light Grid Accent 2" w:uiPriority="62"/>
+    <w:lsdException w:name="Medium Shading 1 Accent 2" w:uiPriority="63"/>
+    <w:lsdException w:name="Medium Shading 2 Accent 2" w:uiPriority="64"/>
+    <w:lsdException w:name="Medium List 1 Accent 2" w:uiPriority="65"/>
+    <w:lsdException w:name="Medium List 2 Accent 2" w:uiPriority="66"/>
+    <w:lsdException w:name="Medium Grid 1 Accent 2" w:uiPriority="67"/>
+    <w:lsdException w:name="Medium Grid 2 Accent 2" w:uiPriority="68"/>
+    <w:lsdException w:name="Medium Grid 3 Accent 2" w:uiPriority="69"/>
+    <w:lsdException w:name="Dark List Accent 2" w:uiPriority="70"/>
+    <w:lsdException w:name="Colorful Shading Accent 2" w:uiPriority="71"/>
+    <w:lsdException w:name="Colorful List Accent 2" w:uiPriority="72"/>
+    <w:lsdException w:name="Colorful Grid Accent 2" w:uiPriority="73"/>
+    <w:lsdException w:name="Light Shading Accent 3" w:uiPriority="60"/>
+    <w:lsdException w:name="Light List Accent 3" w:uiPriority="61"/>
+    <w:lsdException w:name="Light Grid Accent 3" w:uiPriority="62"/>
+    <w:lsdException w:name="Medium Shading 1 Accent 3" w:uiPriority="63"/>
+    <w:lsdException w:name="Medium Shading 2 Accent 3" w:uiPriority="64"/>
+    <w:lsdException w:name="Medium List 1 Accent 3" w:uiPriority="65"/>
+    <w:lsdException w:name="Medium List 2 Accent 3" w:uiPriority="66"/>
+    <w:lsdException w:name="Medium Grid 1 Accent 3" w:uiPriority="67"/>
+    <w:lsdException w:name="Medium Grid 2 Accent 3" w:uiPriority="68"/>
+    <w:lsdException w:name="Medium Grid 3 Accent 3" w:uiPriority="69"/>
+    <w:lsdException w:name="Dark List Accent 3" w:uiPriority="70"/>
+    <w:lsdException w:name="Colorful Shading Accent 3" w:uiPriority="71"/>
+    <w:lsdException w:name="Colorful List Accent 3" w:uiPriority="72"/>
+    <w:lsdException w:name="Colorful Grid Accent 3" w:uiPriority="73"/>
+    <w:lsdException w:name="Light Shading Accent 4" w:uiPriority="60"/>
+    <w:lsdException w:name="Light List Accent 4" w:uiPriority="61"/>
+    <w:lsdException w:name="Light Grid Accent 4" w:uiPriority="62"/>
+    <w:lsdException w:name="Medium Shading 1 Accent 4" w:uiPriority="63"/>
+    <w:lsdException w:name="Medium Shading 2 Accent 4" w:uiPriority="64"/>
+    <w:lsdException w:name="Medium List 1 Accent 4" w:uiPriority="65"/>
+    <w:lsdException w:name="Medium List 2 Accent 4" w:uiPriority="66"/>
+    <w:lsdException w:name="Medium Grid 1 Accent 4" w:uiPriority="67"/>
+    <w:lsdException w:name="Medium Grid 2 Accent 4" w:uiPriority="68"/>
+    <w:lsdException w:name="Medium Grid 3 Accent 4" w:uiPriority="69"/>
+    <w:lsdException w:name="Dark List Accent 4" w:uiPriority="70"/>
+    <w:lsdException w:name="Colorful Shading Accent 4" w:uiPriority="71"/>
+    <w:lsdException w:name="Colorful List Accent 4" w:uiPriority="72"/>
+    <w:lsdException w:name="Colorful Grid Accent 4" w:uiPriority="73"/>
+    <w:lsdException w:name="Light Shading Accent 5" w:uiPriority="60"/>
+    <w:lsdException w:name="Light List Accent 5" w:uiPriority="61"/>
+    <w:lsdException w:name="Light Grid Accent 5" w:uiPriority="62"/>
+    <w:lsdException w:name="Medium Shading 1 Accent 5" w:uiPriority="63"/>
+    <w:lsdException w:name="Medium Shading 2 Accent 5" w:uiPriority="64"/>
+    <w:lsdException w:name="Medium List 1 Accent 5" w:uiPriority="65"/>
+    <w:lsdException w:name="Medium List 2 Accent 5" w:uiPriority="66"/>
+    <w:lsdException w:name="Medium Grid 1 Accent 5" w:uiPriority="67"/>
+    <w:lsdException w:name="Medium Grid 2 Accent 5" w:uiPriority="68"/>
+    <w:lsdException w:name="Medium Grid 3 Accent 5" w:uiPriority="69"/>
+    <w:lsdException w:name="Dark List Accent 5" w:uiPriority="70"/>
+    <w:lsdException w:name="Colorful Shading Accent 5" w:uiPriority="71"/>
+    <w:lsdException w:name="Colorful List Accent 5" w:uiPriority="72"/>
+    <w:lsdException w:name="Colorful Grid Accent 5" w:uiPriority="73"/>
+    <w:lsdException w:name="Light Shading Accent 6" w:uiPriority="60"/>
+    <w:lsdException w:name="Light List Accent 6" w:uiPriority="61"/>
+    <w:lsdException w:name="Light Grid Accent 6" w:uiPriority="62"/>
+    <w:lsdException w:name="Medium Shading 1 Accent 6" w:uiPriority="63"/>
+    <w:lsdException w:name="Medium Shading 2 Accent 6" w:uiPriority="64"/>
+    <w:lsdException w:name="Medium List 1 Accent 6" w:uiPriority="65"/>
+    <w:lsdException w:name="Medium List 2 Accent 6" w:uiPriority="66"/>
+    <w:lsdException w:name="Medium Grid 1 Accent 6" w:uiPriority="67"/>
+    <w:lsdException w:name="Medium Grid 2 Accent 6" w:uiPriority="68"/>
+    <w:lsdException w:name="Medium Grid 3 Accent 6" w:uiPriority="69"/>
+    <w:lsdException w:name="Dark List Accent 6" w:uiPriority="70"/>
+    <w:lsdException w:name="Colorful Shading Accent 6" w:uiPriority="71"/>
+    <w:lsdException w:name="Colorful List Accent 6" w:uiPriority="72"/>
+    <w:lsdException w:name="Colorful Grid Accent 6" w:uiPriority="73"/>
+    <w:lsdException w:name="Subtle Emphasis" w:uiPriority="19" w:qFormat="1"/>
+    <w:lsdException w:name="Intense Emphasis" w:uiPriority="21" w:qFormat="1"/>
+    <w:lsdException w:name="Subtle Reference" w:uiPriority="31" w:qFormat="1"/>
+    <w:lsdException w:name="Intense Reference" w:uiPriority="32" w:qFormat="1"/>
+    <w:lsdException w:name="Book Title" w:uiPriority="33" w:qFormat="1"/>
+    <w:lsdException w:name="Bibliography" w:semiHidden="1" w:uiPriority="37" w:unhideWhenUsed="1"/>
+    <w:lsdException w:name="TOC Heading" w:semiHidden="1" w:uiPriority="39" w:unhideWhenUsed="1" w:qFormat="1"/>
+    <w:lsdException w:name="Plain Table 1" w:uiPriority="41"/>
+    <w:lsdException w:name="Plain Table 2" w:uiPriority="42"/>
+    <w:lsdException w:name="Plain Table 3" w:uiPriority="43"/>
+    <w:lsdException w:name="Plain Table 4" w:uiPriority="44"/>
+    <w:lsdException w:name="Plain Table 5" w:uiPriority="45"/>
+    <w:lsdException w:name="Grid Table Light" w:uiPriority="40"/>
+    <w:lsdException w:name="Grid Table 1 Light" w:uiPriority="46"/>
+    <w:lsdException w:name="Grid Table 2" w:uiPriority="47"/>
+    <w:lsdException w:name="Grid Table 3" w:uiPriority="48"/>
+    <w:lsdException w:name="Grid Table 4" w:uiPriority="49"/>
+    <w:lsdException w:name="Grid Table 5 Dark" w:uiPriority="50"/>
+    <w:lsdException w:name="Grid Table 6 Colorful" w:uiPriority="51"/>
+    <w:lsdException w:name="Grid Table 7 Colorful" w:uiPriority="52"/>
+    <w:lsdException w:name="Grid Table 1 Light Accent 1" w:uiPriority="46"/>
+    <w:lsdException w:name="Grid Table 2 Accent 1" w:uiPriority="47"/>
+    <w:lsdException w:name="Grid Table 3 Accent 1" w:uiPriority="48"/>
+    <w:lsdException w:name="Grid Table 4 Accent 1" w:uiPriority="49"/>
+    <w:lsdException w:name="Grid Table 5 Dark Accent 1" w:uiPriority="50"/>
+    <w:lsdException w:name="Grid Table 6 Colorful Accent 1" w:uiPriority="51"/>
+    <w:lsdException w:name="Grid Table 7 Colorful Accent 1" w:uiPriority="52"/>
+    <w:lsdException w:name="Grid Table 1 Light Accent 2" w:uiPriority="46"/>
+    <w:lsdException w:name="Grid Table 2 Accent 2" w:uiPriority="47"/>
+    <w:lsdException w:name="Grid Table 3 Accent 2" w:uiPriority="48"/>
+    <w:lsdException w:name="Grid Table 4 Accent 2" w:uiPriority="49"/>
+    <w:lsdException w:name="Grid Table 5 Dark Accent 2" w:uiPriority="50"/>
+    <w:lsdException w:name="Grid Table 6 Colorful Accent 2" w:uiPriority="51"/>
+    <w:lsdException w:name="Grid Table 7 Colorful Accent 2" w:uiPriority="52"/>
+    <w:lsdException w:name="Grid Table 1 Light Accent 3" w:uiPriority="46"/>
+    <w:lsdException w:name="Grid Table 2 Accent 3" w:uiPriority="47"/>
+    <w:lsdException w:name="Grid Table 3 Accent 3" w:uiPriority="48"/>
+    <w:lsdException w:name="Grid Table 4 Accent 3" w:uiPriority="49"/>
+    <w:lsdException w:name="Grid Table 5 Dark Accent 3" w:uiPriority="50"/>
+    <w:lsdException w:name="Grid Table 6 Colorful Accent 3" w:uiPriority="51"/>
+    <w:lsdException w:name="Grid Table 7 Colorful Accent 3" w:uiPriority="52"/>
+    <w:lsdException w:name="Grid Table 1 Light Accent 4" w:uiPriority="46"/>
+    <w:lsdException w:name="Grid Table 2 Accent 4" w:uiPriority="47"/>
+    <w:lsdException w:name="Grid Table 3 Accent 4" w:uiPriority="48"/>
+    <w:lsdException w:name="Grid Table 4 Accent 4" w:uiPriority="49"/>
+    <w:lsdException w:name="Grid Table 5 Dark Accent 4" w:uiPriority="50"/>
+    <w:lsdException w:name="Grid Table 6 Colorful Accent 4" w:uiPriority="51"/>
+    <w:lsdException w:name="Grid Table 7 Colorful Accent 4" w:uiPriority="52"/>
+    <w:lsdException w:name="Grid Table 1 Light Accent 5" w:uiPriority="46"/>
+    <w:lsdException w:name="Grid Table 2 Accent 5" w:uiPriority="47"/>
+    <w:lsdException w:name="Grid Table 3 Accent 5" w:uiPriority="48"/>
+    <w:lsdException w:name="Grid Table 4 Accent 5" w:uiPriority="49"/>
+    <w:lsdException w:name="Grid Table 5 Dark Accent 5" w:uiPriority="50"/>
+    <w:lsdException w:name="Grid Table 6 Colorful Accent 5" w:uiPriority="51"/>
+    <w:lsdException w:name="Grid Table 7 Colorful Accent 5" w:uiPriority="52"/>
+    <w:lsdException w:name="Grid Table 1 Light Accent 6" w:uiPriority="46"/>
+    <w:lsdException w:name="Grid Table 2 Accent 6" w:uiPriority="47"/>
+    <w:lsdException w:name="Grid Table 3 Accent 6" w:uiPriority="48"/>
+    <w:lsdException w:name="Grid Table 4 Accent 6" w:uiPriority="49"/>
+    <w:lsdException w:name="Grid Table 5 Dark Accent 6" w:uiPriority="50"/>
+    <w:lsdException w:name="Grid Table 6 Colorful Accent 6" w:uiPriority="51"/>
+    <w:lsdException w:name="Grid Table 7 Colorful Accent 6" w:uiPriority="52"/>
+    <w:lsdException w:name="List Table 1 Light" w:uiPriority="46"/>
+    <w:lsdException w:name="List Table 2" w:uiPriority="47"/>
+    <w:lsdException w:name="List Table 3" w:uiPriority="48"/>
+    <w:lsdException w:name="List Table 4" w:uiPriority="49"/>
+    <w:lsdException w:name="List Table 5 Dark" w:uiPriority="50"/>
+    <w:lsdException w:name="List Table 6 Colorful" w:uiPriority="51"/>
+    <w:lsdException w:name="List Table 7 Colorful" w:uiPriority="52"/>
+    <w:lsdException w:name="List Table 1 Light Accent 1" w:uiPriority="46"/>
+    <w:lsdException w:name="List Table 2 Accent 1" w:uiPriority="47"/>
+    <w:lsdException w:name="List Table 3 Accent 1" w:uiPriority="48"/>
+    <w:lsdException w:name="List Table 4 Accent 1" w:uiPriority="49"/>
+    <w:lsdException w:name="List Table 5 Dark Accent 1" w:uiPriority="50"/>
+    <w:lsdException w:name="List Table 6 Colorful Accent 1" w:uiPriority="51"/>
+    <w:lsdException w:name="List Table 7 Colorful Accent 1" w:uiPriority="52"/>
+    <w:lsdException w:name="List Table 1 Light Accent 2" w:uiPriority="46"/>
+    <w:lsdException w:name="List Table 2 Accent 2" w:uiPriority="47"/>
+    <w:lsdException w:name="List Table 3 Accent 2" w:uiPriority="48"/>
+    <w:lsdException w:name="List Table 4 Accent 2" w:uiPriority="49"/>
+    <w:lsdException w:name="List Table 5 Dark Accent 2" w:uiPriority="50"/>
+    <w:lsdException w:name="List Table 6 Colorful Accent 2" w:uiPriority="51"/>
+    <w:lsdException w:name="List Table 7 Colorful Accent 2" w:uiPriority="52"/>
+    <w:lsdException w:name="List Table 1 Light Accent 3" w:uiPriority="46"/>
+    <w:lsdException w:name="List Table 2 Accent 3" w:uiPriority="47"/>
+    <w:lsdException w:name="List Table 3 Accent 3" w:uiPriority="48"/>
+    <w:lsdException w:name="List Table 4 Accent 3" w:uiPriority="49"/>
+    <w:lsdException w:name="List Table 5 Dark Accent 3" w:uiPriority="50"/>
+    <w:lsdException w:name="List Table 6 Colorful Accent 3" w:uiPriority="51"/>
+    <w:lsdException w:name="List Table 7 Colorful Accent 3" w:uiPriority="52"/>
+    <w:lsdException w:name="List Table 1 Light Accent 4" w:uiPriority="46"/>
+    <w:lsdException w:name="List Table 2 Accent 4" w:uiPriority="47"/>
+    <w:lsdException w:name="List Table 3 Accent 4" w:uiPriority="48"/>
+    <w:lsdException w:name="List Table 4 Accent 4" w:uiPriority="49"/>
+    <w:lsdException w:name="List Table 5 Dark Accent 4" w:uiPriority="50"/>
+    <w:lsdException w:name="List Table 6 Colorful Accent 4" w:uiPriority="51"/>
+    <w:lsdException w:name="List Table 7 Colorful Accent 4" w:uiPriority="52"/>
+    <w:lsdException w:name="List Table 1 Light Accent 5" w:uiPriority="46"/>
+    <w:lsdException w:name="List Table 2 Accent 5" w:uiPriority="47"/>
+    <w:lsdException w:name="List Table 3 Accent 5" w:uiPriority="48"/>
+    <w:lsdException w:name="List Table 4 Accent 5" w:uiPriority="49"/>
+    <w:lsdException w:name="List Table 5 Dark Accent 5" w:uiPriority="50"/>
+    <w:lsdException w:name="List Table 6 Colorful Accent 5" w:uiPriority="51"/>
+    <w:lsdException w:name="List Table 7 Colorful Accent 5" w:uiPriority="52"/>
+    <w:lsdException w:name="List Table 1 Light Accent 6" w:uiPriority="46"/>
+    <w:lsdException w:name="List Table 2 Accent 6" w:uiPriority="47"/>
+    <w:lsdException w:name="List Table 3 Accent 6" w:uiPriority="48"/>
+    <w:lsdException w:name="List Table 4 Accent 6" w:uiPriority="49"/>
+    <w:lsdException w:name="List Table 5 Dark Accent 6" w:uiPriority="50"/>
+    <w:lsdException w:name="List Table 6 Colorful Accent 6" w:uiPriority="51"/>
+    <w:lsdException w:name="List Table 7 Colorful Accent 6" w:uiPriority="52"/>
   </w:latentStyles>
   <w:style w:type="paragraph" w:default="1" w:styleId="Normal">
     <w:name w:val="Normal"/>
@@ -3321,452 +5456,44 @@
       <w:ind w:left="440"/>
     </w:pPr>
   </w:style>
-</w:styles>
-</file>
-
-<file path=word/stylesWithEffects.xml><?xml version="1.0" encoding="utf-8"?>
-<w:styles xmlns:wpc="http://schemas.microsoft.com/office/word/2010/wordprocessingCanvas" xmlns:mc="http://schemas.openxmlformats.org/markup-compatibility/2006" xmlns:o="urn:schemas-microsoft-com:office:office" xmlns:r="http://schemas.openxmlformats.org/officeDocument/2006/relationships" xmlns:m="http://schemas.openxmlformats.org/officeDocument/2006/math" xmlns:v="urn:schemas-microsoft-com:vml" xmlns:wp14="http://schemas.microsoft.com/office/word/2010/wordprocessingDrawing" xmlns:wp="http://schemas.openxmlformats.org/drawingml/2006/wordprocessingDrawing" xmlns:w10="urn:schemas-microsoft-com:office:word" xmlns:w="http://schemas.openxmlformats.org/wordprocessingml/2006/main" xmlns:w14="http://schemas.microsoft.com/office/word/2010/wordml" xmlns:wpg="http://schemas.microsoft.com/office/word/2010/wordprocessingGroup" xmlns:wpi="http://schemas.microsoft.com/office/word/2010/wordprocessingInk" xmlns:wne="http://schemas.microsoft.com/office/word/2006/wordml" xmlns:wps="http://schemas.microsoft.com/office/word/2010/wordprocessingShape" mc:Ignorable="w14 wp14">
-  <w:docDefaults>
-    <w:rPrDefault>
-      <w:rPr>
-        <w:rFonts w:asciiTheme="minorHAnsi" w:eastAsiaTheme="minorHAnsi" w:hAnsiTheme="minorHAnsi" w:cstheme="minorBidi"/>
-        <w:sz w:val="22"/>
-        <w:szCs w:val="22"/>
-        <w:lang w:val="en-IE" w:eastAsia="en-US" w:bidi="ar-SA"/>
-      </w:rPr>
-    </w:rPrDefault>
-    <w:pPrDefault>
-      <w:pPr>
-        <w:spacing w:after="200" w:line="276" w:lineRule="auto"/>
-      </w:pPr>
-    </w:pPrDefault>
-  </w:docDefaults>
-  <w:latentStyles w:defLockedState="0" w:defUIPriority="99" w:defSemiHidden="1" w:defUnhideWhenUsed="1" w:defQFormat="0" w:count="267">
-    <w:lsdException w:name="Normal" w:semiHidden="0" w:uiPriority="0" w:unhideWhenUsed="0" w:qFormat="1"/>
-    <w:lsdException w:name="heading 1" w:semiHidden="0" w:uiPriority="9" w:unhideWhenUsed="0" w:qFormat="1"/>
-    <w:lsdException w:name="heading 2" w:uiPriority="9" w:qFormat="1"/>
-    <w:lsdException w:name="heading 3" w:uiPriority="9" w:qFormat="1"/>
-    <w:lsdException w:name="heading 4" w:uiPriority="9" w:qFormat="1"/>
-    <w:lsdException w:name="heading 5" w:uiPriority="9" w:qFormat="1"/>
-    <w:lsdException w:name="heading 6" w:uiPriority="9" w:qFormat="1"/>
-    <w:lsdException w:name="heading 7" w:uiPriority="9" w:qFormat="1"/>
-    <w:lsdException w:name="heading 8" w:uiPriority="9" w:qFormat="1"/>
-    <w:lsdException w:name="heading 9" w:uiPriority="9" w:qFormat="1"/>
-    <w:lsdException w:name="toc 1" w:uiPriority="39"/>
-    <w:lsdException w:name="toc 2" w:uiPriority="39"/>
-    <w:lsdException w:name="toc 3" w:uiPriority="39"/>
-    <w:lsdException w:name="toc 4" w:uiPriority="39"/>
-    <w:lsdException w:name="toc 5" w:uiPriority="39"/>
-    <w:lsdException w:name="toc 6" w:uiPriority="39"/>
-    <w:lsdException w:name="toc 7" w:uiPriority="39"/>
-    <w:lsdException w:name="toc 8" w:uiPriority="39"/>
-    <w:lsdException w:name="toc 9" w:uiPriority="39"/>
-    <w:lsdException w:name="caption" w:uiPriority="35" w:qFormat="1"/>
-    <w:lsdException w:name="Title" w:semiHidden="0" w:uiPriority="10" w:unhideWhenUsed="0" w:qFormat="1"/>
-    <w:lsdException w:name="Default Paragraph Font" w:uiPriority="1"/>
-    <w:lsdException w:name="Subtitle" w:semiHidden="0" w:uiPriority="11" w:unhideWhenUsed="0" w:qFormat="1"/>
-    <w:lsdException w:name="Strong" w:semiHidden="0" w:uiPriority="22" w:unhideWhenUsed="0" w:qFormat="1"/>
-    <w:lsdException w:name="Emphasis" w:semiHidden="0" w:uiPriority="20" w:unhideWhenUsed="0" w:qFormat="1"/>
-    <w:lsdException w:name="Table Grid" w:semiHidden="0" w:uiPriority="59" w:unhideWhenUsed="0"/>
-    <w:lsdException w:name="Placeholder Text" w:unhideWhenUsed="0"/>
-    <w:lsdException w:name="No Spacing" w:semiHidden="0" w:uiPriority="1" w:unhideWhenUsed="0" w:qFormat="1"/>
-    <w:lsdException w:name="Light Shading" w:semiHidden="0" w:uiPriority="60" w:unhideWhenUsed="0"/>
-    <w:lsdException w:name="Light List" w:semiHidden="0" w:uiPriority="61" w:unhideWhenUsed="0"/>
-    <w:lsdException w:name="Light Grid" w:semiHidden="0" w:uiPriority="62" w:unhideWhenUsed="0"/>
-    <w:lsdException w:name="Medium Shading 1" w:semiHidden="0" w:uiPriority="63" w:unhideWhenUsed="0"/>
-    <w:lsdException w:name="Medium Shading 2" w:semiHidden="0" w:uiPriority="64" w:unhideWhenUsed="0"/>
-    <w:lsdException w:name="Medium List 1" w:semiHidden="0" w:uiPriority="65" w:unhideWhenUsed="0"/>
-    <w:lsdException w:name="Medium List 2" w:semiHidden="0" w:uiPriority="66" w:unhideWhenUsed="0"/>
-    <w:lsdException w:name="Medium Grid 1" w:semiHidden="0" w:uiPriority="67" w:unhideWhenUsed="0"/>
-    <w:lsdException w:name="Medium Grid 2" w:semiHidden="0" w:uiPriority="68" w:unhideWhenUsed="0"/>
-    <w:lsdException w:name="Medium Grid 3" w:semiHidden="0" w:uiPriority="69" w:unhideWhenUsed="0"/>
-    <w:lsdException w:name="Dark List" w:semiHidden="0" w:uiPriority="70" w:unhideWhenUsed="0"/>
-    <w:lsdException w:name="Colorful Shading" w:semiHidden="0" w:uiPriority="71" w:unhideWhenUsed="0"/>
-    <w:lsdException w:name="Colorful List" w:semiHidden="0" w:uiPriority="72" w:unhideWhenUsed="0"/>
-    <w:lsdException w:name="Colorful Grid" w:semiHidden="0" w:uiPriority="73" w:unhideWhenUsed="0"/>
-    <w:lsdException w:name="Light Shading Accent 1" w:semiHidden="0" w:uiPriority="60" w:unhideWhenUsed="0"/>
-    <w:lsdException w:name="Light List Accent 1" w:semiHidden="0" w:uiPriority="61" w:unhideWhenUsed="0"/>
-    <w:lsdException w:name="Light Grid Accent 1" w:semiHidden="0" w:uiPriority="62" w:unhideWhenUsed="0"/>
-    <w:lsdException w:name="Medium Shading 1 Accent 1" w:semiHidden="0" w:uiPriority="63" w:unhideWhenUsed="0"/>
-    <w:lsdException w:name="Medium Shading 2 Accent 1" w:semiHidden="0" w:uiPriority="64" w:unhideWhenUsed="0"/>
-    <w:lsdException w:name="Medium List 1 Accent 1" w:semiHidden="0" w:uiPriority="65" w:unhideWhenUsed="0"/>
-    <w:lsdException w:name="Revision" w:unhideWhenUsed="0"/>
-    <w:lsdException w:name="List Paragraph" w:semiHidden="0" w:uiPriority="34" w:unhideWhenUsed="0" w:qFormat="1"/>
-    <w:lsdException w:name="Quote" w:semiHidden="0" w:uiPriority="29" w:unhideWhenUsed="0" w:qFormat="1"/>
-    <w:lsdException w:name="Intense Quote" w:semiHidden="0" w:uiPriority="30" w:unhideWhenUsed="0" w:qFormat="1"/>
-    <w:lsdException w:name="Medium List 2 Accent 1" w:semiHidden="0" w:uiPriority="66" w:unhideWhenUsed="0"/>
-    <w:lsdException w:name="Medium Grid 1 Accent 1" w:semiHidden="0" w:uiPriority="67" w:unhideWhenUsed="0"/>
-    <w:lsdException w:name="Medium Grid 2 Accent 1" w:semiHidden="0" w:uiPriority="68" w:unhideWhenUsed="0"/>
-    <w:lsdException w:name="Medium Grid 3 Accent 1" w:semiHidden="0" w:uiPriority="69" w:unhideWhenUsed="0"/>
-    <w:lsdException w:name="Dark List Accent 1" w:semiHidden="0" w:uiPriority="70" w:unhideWhenUsed="0"/>
-    <w:lsdException w:name="Colorful Shading Accent 1" w:semiHidden="0" w:uiPriority="71" w:unhideWhenUsed="0"/>
-    <w:lsdException w:name="Colorful List Accent 1" w:semiHidden="0" w:uiPriority="72" w:unhideWhenUsed="0"/>
-    <w:lsdException w:name="Colorful Grid Accent 1" w:semiHidden="0" w:uiPriority="73" w:unhideWhenUsed="0"/>
-    <w:lsdException w:name="Light Shading Accent 2" w:semiHidden="0" w:uiPriority="60" w:unhideWhenUsed="0"/>
-    <w:lsdException w:name="Light List Accent 2" w:semiHidden="0" w:uiPriority="61" w:unhideWhenUsed="0"/>
-    <w:lsdException w:name="Light Grid Accent 2" w:semiHidden="0" w:uiPriority="62" w:unhideWhenUsed="0"/>
-    <w:lsdException w:name="Medium Shading 1 Accent 2" w:semiHidden="0" w:uiPriority="63" w:unhideWhenUsed="0"/>
-    <w:lsdException w:name="Medium Shading 2 Accent 2" w:semiHidden="0" w:uiPriority="64" w:unhideWhenUsed="0"/>
-    <w:lsdException w:name="Medium List 1 Accent 2" w:semiHidden="0" w:uiPriority="65" w:unhideWhenUsed="0"/>
-    <w:lsdException w:name="Medium List 2 Accent 2" w:semiHidden="0" w:uiPriority="66" w:unhideWhenUsed="0"/>
-    <w:lsdException w:name="Medium Grid 1 Accent 2" w:semiHidden="0" w:uiPriority="67" w:unhideWhenUsed="0"/>
-    <w:lsdException w:name="Medium Grid 2 Accent 2" w:semiHidden="0" w:uiPriority="68" w:unhideWhenUsed="0"/>
-    <w:lsdException w:name="Medium Grid 3 Accent 2" w:semiHidden="0" w:uiPriority="69" w:unhideWhenUsed="0"/>
-    <w:lsdException w:name="Dark List Accent 2" w:semiHidden="0" w:uiPriority="70" w:unhideWhenUsed="0"/>
-    <w:lsdException w:name="Colorful Shading Accent 2" w:semiHidden="0" w:uiPriority="71" w:unhideWhenUsed="0"/>
-    <w:lsdException w:name="Colorful List Accent 2" w:semiHidden="0" w:uiPriority="72" w:unhideWhenUsed="0"/>
-    <w:lsdException w:name="Colorful Grid Accent 2" w:semiHidden="0" w:uiPriority="73" w:unhideWhenUsed="0"/>
-    <w:lsdException w:name="Light Shading Accent 3" w:semiHidden="0" w:uiPriority="60" w:unhideWhenUsed="0"/>
-    <w:lsdException w:name="Light List Accent 3" w:semiHidden="0" w:uiPriority="61" w:unhideWhenUsed="0"/>
-    <w:lsdException w:name="Light Grid Accent 3" w:semiHidden="0" w:uiPriority="62" w:unhideWhenUsed="0"/>
-    <w:lsdException w:name="Medium Shading 1 Accent 3" w:semiHidden="0" w:uiPriority="63" w:unhideWhenUsed="0"/>
-    <w:lsdException w:name="Medium Shading 2 Accent 3" w:semiHidden="0" w:uiPriority="64" w:unhideWhenUsed="0"/>
-    <w:lsdException w:name="Medium List 1 Accent 3" w:semiHidden="0" w:uiPriority="65" w:unhideWhenUsed="0"/>
-    <w:lsdException w:name="Medium List 2 Accent 3" w:semiHidden="0" w:uiPriority="66" w:unhideWhenUsed="0"/>
-    <w:lsdException w:name="Medium Grid 1 Accent 3" w:semiHidden="0" w:uiPriority="67" w:unhideWhenUsed="0"/>
-    <w:lsdException w:name="Medium Grid 2 Accent 3" w:semiHidden="0" w:uiPriority="68" w:unhideWhenUsed="0"/>
-    <w:lsdException w:name="Medium Grid 3 Accent 3" w:semiHidden="0" w:uiPriority="69" w:unhideWhenUsed="0"/>
-    <w:lsdException w:name="Dark List Accent 3" w:semiHidden="0" w:uiPriority="70" w:unhideWhenUsed="0"/>
-    <w:lsdException w:name="Colorful Shading Accent 3" w:semiHidden="0" w:uiPriority="71" w:unhideWhenUsed="0"/>
-    <w:lsdException w:name="Colorful List Accent 3" w:semiHidden="0" w:uiPriority="72" w:unhideWhenUsed="0"/>
-    <w:lsdException w:name="Colorful Grid Accent 3" w:semiHidden="0" w:uiPriority="73" w:unhideWhenUsed="0"/>
-    <w:lsdException w:name="Light Shading Accent 4" w:semiHidden="0" w:uiPriority="60" w:unhideWhenUsed="0"/>
-    <w:lsdException w:name="Light List Accent 4" w:semiHidden="0" w:uiPriority="61" w:unhideWhenUsed="0"/>
-    <w:lsdException w:name="Light Grid Accent 4" w:semiHidden="0" w:uiPriority="62" w:unhideWhenUsed="0"/>
-    <w:lsdException w:name="Medium Shading 1 Accent 4" w:semiHidden="0" w:uiPriority="63" w:unhideWhenUsed="0"/>
-    <w:lsdException w:name="Medium Shading 2 Accent 4" w:semiHidden="0" w:uiPriority="64" w:unhideWhenUsed="0"/>
-    <w:lsdException w:name="Medium List 1 Accent 4" w:semiHidden="0" w:uiPriority="65" w:unhideWhenUsed="0"/>
-    <w:lsdException w:name="Medium List 2 Accent 4" w:semiHidden="0" w:uiPriority="66" w:unhideWhenUsed="0"/>
-    <w:lsdException w:name="Medium Grid 1 Accent 4" w:semiHidden="0" w:uiPriority="67" w:unhideWhenUsed="0"/>
-    <w:lsdException w:name="Medium Grid 2 Accent 4" w:semiHidden="0" w:uiPriority="68" w:unhideWhenUsed="0"/>
-    <w:lsdException w:name="Medium Grid 3 Accent 4" w:semiHidden="0" w:uiPriority="69" w:unhideWhenUsed="0"/>
-    <w:lsdException w:name="Dark List Accent 4" w:semiHidden="0" w:uiPriority="70" w:unhideWhenUsed="0"/>
-    <w:lsdException w:name="Colorful Shading Accent 4" w:semiHidden="0" w:uiPriority="71" w:unhideWhenUsed="0"/>
-    <w:lsdException w:name="Colorful List Accent 4" w:semiHidden="0" w:uiPriority="72" w:unhideWhenUsed="0"/>
-    <w:lsdException w:name="Colorful Grid Accent 4" w:semiHidden="0" w:uiPriority="73" w:unhideWhenUsed="0"/>
-    <w:lsdException w:name="Light Shading Accent 5" w:semiHidden="0" w:uiPriority="60" w:unhideWhenUsed="0"/>
-    <w:lsdException w:name="Light List Accent 5" w:semiHidden="0" w:uiPriority="61" w:unhideWhenUsed="0"/>
-    <w:lsdException w:name="Light Grid Accent 5" w:semiHidden="0" w:uiPriority="62" w:unhideWhenUsed="0"/>
-    <w:lsdException w:name="Medium Shading 1 Accent 5" w:semiHidden="0" w:uiPriority="63" w:unhideWhenUsed="0"/>
-    <w:lsdException w:name="Medium Shading 2 Accent 5" w:semiHidden="0" w:uiPriority="64" w:unhideWhenUsed="0"/>
-    <w:lsdException w:name="Medium List 1 Accent 5" w:semiHidden="0" w:uiPriority="65" w:unhideWhenUsed="0"/>
-    <w:lsdException w:name="Medium List 2 Accent 5" w:semiHidden="0" w:uiPriority="66" w:unhideWhenUsed="0"/>
-    <w:lsdException w:name="Medium Grid 1 Accent 5" w:semiHidden="0" w:uiPriority="67" w:unhideWhenUsed="0"/>
-    <w:lsdException w:name="Medium Grid 2 Accent 5" w:semiHidden="0" w:uiPriority="68" w:unhideWhenUsed="0"/>
-    <w:lsdException w:name="Medium Grid 3 Accent 5" w:semiHidden="0" w:uiPriority="69" w:unhideWhenUsed="0"/>
-    <w:lsdException w:name="Dark List Accent 5" w:semiHidden="0" w:uiPriority="70" w:unhideWhenUsed="0"/>
-    <w:lsdException w:name="Colorful Shading Accent 5" w:semiHidden="0" w:uiPriority="71" w:unhideWhenUsed="0"/>
-    <w:lsdException w:name="Colorful List Accent 5" w:semiHidden="0" w:uiPriority="72" w:unhideWhenUsed="0"/>
-    <w:lsdException w:name="Colorful Grid Accent 5" w:semiHidden="0" w:uiPriority="73" w:unhideWhenUsed="0"/>
-    <w:lsdException w:name="Light Shading Accent 6" w:semiHidden="0" w:uiPriority="60" w:unhideWhenUsed="0"/>
-    <w:lsdException w:name="Light List Accent 6" w:semiHidden="0" w:uiPriority="61" w:unhideWhenUsed="0"/>
-    <w:lsdException w:name="Light Grid Accent 6" w:semiHidden="0" w:uiPriority="62" w:unhideWhenUsed="0"/>
-    <w:lsdException w:name="Medium Shading 1 Accent 6" w:semiHidden="0" w:uiPriority="63" w:unhideWhenUsed="0"/>
-    <w:lsdException w:name="Medium Shading 2 Accent 6" w:semiHidden="0" w:uiPriority="64" w:unhideWhenUsed="0"/>
-    <w:lsdException w:name="Medium List 1 Accent 6" w:semiHidden="0" w:uiPriority="65" w:unhideWhenUsed="0"/>
-    <w:lsdException w:name="Medium List 2 Accent 6" w:semiHidden="0" w:uiPriority="66" w:unhideWhenUsed="0"/>
-    <w:lsdException w:name="Medium Grid 1 Accent 6" w:semiHidden="0" w:uiPriority="67" w:unhideWhenUsed="0"/>
-    <w:lsdException w:name="Medium Grid 2 Accent 6" w:semiHidden="0" w:uiPriority="68" w:unhideWhenUsed="0"/>
-    <w:lsdException w:name="Medium Grid 3 Accent 6" w:semiHidden="0" w:uiPriority="69" w:unhideWhenUsed="0"/>
-    <w:lsdException w:name="Dark List Accent 6" w:semiHidden="0" w:uiPriority="70" w:unhideWhenUsed="0"/>
-    <w:lsdException w:name="Colorful Shading Accent 6" w:semiHidden="0" w:uiPriority="71" w:unhideWhenUsed="0"/>
-    <w:lsdException w:name="Colorful List Accent 6" w:semiHidden="0" w:uiPriority="72" w:unhideWhenUsed="0"/>
-    <w:lsdException w:name="Colorful Grid Accent 6" w:semiHidden="0" w:uiPriority="73" w:unhideWhenUsed="0"/>
-    <w:lsdException w:name="Subtle Emphasis" w:semiHidden="0" w:uiPriority="19" w:unhideWhenUsed="0" w:qFormat="1"/>
-    <w:lsdException w:name="Intense Emphasis" w:semiHidden="0" w:uiPriority="21" w:unhideWhenUsed="0" w:qFormat="1"/>
-    <w:lsdException w:name="Subtle Reference" w:semiHidden="0" w:uiPriority="31" w:unhideWhenUsed="0" w:qFormat="1"/>
-    <w:lsdException w:name="Intense Reference" w:semiHidden="0" w:uiPriority="32" w:unhideWhenUsed="0" w:qFormat="1"/>
-    <w:lsdException w:name="Book Title" w:semiHidden="0" w:uiPriority="33" w:unhideWhenUsed="0" w:qFormat="1"/>
-    <w:lsdException w:name="Bibliography" w:uiPriority="37"/>
-    <w:lsdException w:name="TOC Heading" w:uiPriority="39" w:qFormat="1"/>
-  </w:latentStyles>
-  <w:style w:type="paragraph" w:default="1" w:styleId="Normal">
-    <w:name w:val="Normal"/>
-    <w:qFormat/>
-  </w:style>
-  <w:style w:type="paragraph" w:styleId="Heading1">
-    <w:name w:val="heading 1"/>
+  <w:style w:type="paragraph" w:styleId="FootnoteText">
+    <w:name w:val="footnote text"/>
     <w:basedOn w:val="Normal"/>
-    <w:next w:val="Normal"/>
-    <w:link w:val="Heading1Char"/>
-    <w:uiPriority w:val="9"/>
-    <w:qFormat/>
-    <w:rsid w:val="00630E35"/>
-    <w:pPr>
-      <w:keepNext/>
-      <w:keepLines/>
-      <w:spacing w:before="480" w:after="0"/>
-      <w:outlineLvl w:val="0"/>
-    </w:pPr>
-    <w:rPr>
-      <w:rFonts w:asciiTheme="majorHAnsi" w:eastAsiaTheme="majorEastAsia" w:hAnsiTheme="majorHAnsi" w:cstheme="majorBidi"/>
-      <w:b/>
-      <w:bCs/>
-      <w:color w:val="365F91" w:themeColor="accent1" w:themeShade="BF"/>
-      <w:sz w:val="28"/>
-      <w:szCs w:val="28"/>
-    </w:rPr>
-  </w:style>
-  <w:style w:type="paragraph" w:styleId="Heading2">
-    <w:name w:val="heading 2"/>
-    <w:basedOn w:val="Normal"/>
-    <w:next w:val="Normal"/>
-    <w:link w:val="Heading2Char"/>
-    <w:uiPriority w:val="9"/>
-    <w:unhideWhenUsed/>
-    <w:qFormat/>
-    <w:rsid w:val="00630E35"/>
-    <w:pPr>
-      <w:keepNext/>
-      <w:keepLines/>
-      <w:spacing w:before="200" w:after="0"/>
-      <w:outlineLvl w:val="1"/>
-    </w:pPr>
-    <w:rPr>
-      <w:rFonts w:asciiTheme="majorHAnsi" w:eastAsiaTheme="majorEastAsia" w:hAnsiTheme="majorHAnsi" w:cstheme="majorBidi"/>
-      <w:b/>
-      <w:bCs/>
-      <w:color w:val="4F81BD" w:themeColor="accent1"/>
-      <w:sz w:val="26"/>
-      <w:szCs w:val="26"/>
-    </w:rPr>
-  </w:style>
-  <w:style w:type="paragraph" w:styleId="Heading3">
-    <w:name w:val="heading 3"/>
-    <w:basedOn w:val="Normal"/>
-    <w:next w:val="Normal"/>
-    <w:link w:val="Heading3Char"/>
-    <w:uiPriority w:val="9"/>
-    <w:unhideWhenUsed/>
-    <w:qFormat/>
-    <w:rsid w:val="003A1E80"/>
-    <w:pPr>
-      <w:keepNext/>
-      <w:keepLines/>
-      <w:spacing w:before="200" w:after="0"/>
-      <w:outlineLvl w:val="2"/>
-    </w:pPr>
-    <w:rPr>
-      <w:rFonts w:asciiTheme="majorHAnsi" w:eastAsiaTheme="majorEastAsia" w:hAnsiTheme="majorHAnsi" w:cstheme="majorBidi"/>
-      <w:b/>
-      <w:bCs/>
-      <w:color w:val="4F81BD" w:themeColor="accent1"/>
-    </w:rPr>
-  </w:style>
-  <w:style w:type="paragraph" w:styleId="Heading4">
-    <w:name w:val="heading 4"/>
-    <w:basedOn w:val="Normal"/>
-    <w:next w:val="Normal"/>
-    <w:link w:val="Heading4Char"/>
-    <w:uiPriority w:val="9"/>
-    <w:unhideWhenUsed/>
-    <w:qFormat/>
-    <w:rsid w:val="003A1E80"/>
-    <w:pPr>
-      <w:keepNext/>
-      <w:keepLines/>
-      <w:spacing w:before="200" w:after="0"/>
-      <w:outlineLvl w:val="3"/>
-    </w:pPr>
-    <w:rPr>
-      <w:rFonts w:asciiTheme="majorHAnsi" w:eastAsiaTheme="majorEastAsia" w:hAnsiTheme="majorHAnsi" w:cstheme="majorBidi"/>
-      <w:b/>
-      <w:bCs/>
-      <w:i/>
-      <w:iCs/>
-      <w:color w:val="4F81BD" w:themeColor="accent1"/>
-    </w:rPr>
-  </w:style>
-  <w:style w:type="character" w:default="1" w:styleId="DefaultParagraphFont">
-    <w:name w:val="Default Paragraph Font"/>
-    <w:uiPriority w:val="1"/>
-    <w:semiHidden/>
-    <w:unhideWhenUsed/>
-  </w:style>
-  <w:style w:type="table" w:default="1" w:styleId="TableNormal">
-    <w:name w:val="Normal Table"/>
+    <w:link w:val="FootnoteTextChar"/>
     <w:uiPriority w:val="99"/>
     <w:semiHidden/>
     <w:unhideWhenUsed/>
-    <w:tblPr>
-      <w:tblInd w:w="0" w:type="dxa"/>
-      <w:tblCellMar>
-        <w:top w:w="0" w:type="dxa"/>
-        <w:left w:w="108" w:type="dxa"/>
-        <w:bottom w:w="0" w:type="dxa"/>
-        <w:right w:w="108" w:type="dxa"/>
-      </w:tblCellMar>
-    </w:tblPr>
-  </w:style>
-  <w:style w:type="numbering" w:default="1" w:styleId="NoList">
-    <w:name w:val="No List"/>
-    <w:uiPriority w:val="99"/>
-    <w:semiHidden/>
-    <w:unhideWhenUsed/>
-  </w:style>
-  <w:style w:type="paragraph" w:styleId="BalloonText">
-    <w:name w:val="Balloon Text"/>
-    <w:basedOn w:val="Normal"/>
-    <w:link w:val="BalloonTextChar"/>
-    <w:uiPriority w:val="99"/>
-    <w:semiHidden/>
-    <w:unhideWhenUsed/>
-    <w:rsid w:val="00AB2DD6"/>
+    <w:rsid w:val="007A2D8E"/>
     <w:pPr>
       <w:spacing w:after="0" w:line="240" w:lineRule="auto"/>
     </w:pPr>
     <w:rPr>
-      <w:rFonts w:ascii="Tahoma" w:hAnsi="Tahoma" w:cs="Tahoma"/>
-      <w:sz w:val="16"/>
-      <w:szCs w:val="16"/>
+      <w:sz w:val="20"/>
+      <w:szCs w:val="20"/>
     </w:rPr>
   </w:style>
-  <w:style w:type="character" w:customStyle="1" w:styleId="BalloonTextChar">
-    <w:name w:val="Balloon Text Char"/>
+  <w:style w:type="character" w:customStyle="1" w:styleId="FootnoteTextChar">
+    <w:name w:val="Footnote Text Char"/>
     <w:basedOn w:val="DefaultParagraphFont"/>
-    <w:link w:val="BalloonText"/>
+    <w:link w:val="FootnoteText"/>
     <w:uiPriority w:val="99"/>
     <w:semiHidden/>
-    <w:rsid w:val="00AB2DD6"/>
+    <w:rsid w:val="007A2D8E"/>
     <w:rPr>
-      <w:rFonts w:ascii="Tahoma" w:hAnsi="Tahoma" w:cs="Tahoma"/>
-      <w:sz w:val="16"/>
-      <w:szCs w:val="16"/>
+      <w:sz w:val="20"/>
+      <w:szCs w:val="20"/>
     </w:rPr>
   </w:style>
-  <w:style w:type="character" w:customStyle="1" w:styleId="Heading1Char">
-    <w:name w:val="Heading 1 Char"/>
+  <w:style w:type="character" w:styleId="FootnoteReference">
+    <w:name w:val="footnote reference"/>
     <w:basedOn w:val="DefaultParagraphFont"/>
-    <w:link w:val="Heading1"/>
-    <w:uiPriority w:val="9"/>
-    <w:rsid w:val="00630E35"/>
-    <w:rPr>
-      <w:rFonts w:asciiTheme="majorHAnsi" w:eastAsiaTheme="majorEastAsia" w:hAnsiTheme="majorHAnsi" w:cstheme="majorBidi"/>
-      <w:b/>
-      <w:bCs/>
-      <w:color w:val="365F91" w:themeColor="accent1" w:themeShade="BF"/>
-      <w:sz w:val="28"/>
-      <w:szCs w:val="28"/>
-    </w:rPr>
-  </w:style>
-  <w:style w:type="character" w:customStyle="1" w:styleId="Heading2Char">
-    <w:name w:val="Heading 2 Char"/>
-    <w:basedOn w:val="DefaultParagraphFont"/>
-    <w:link w:val="Heading2"/>
-    <w:uiPriority w:val="9"/>
-    <w:rsid w:val="00630E35"/>
-    <w:rPr>
-      <w:rFonts w:asciiTheme="majorHAnsi" w:eastAsiaTheme="majorEastAsia" w:hAnsiTheme="majorHAnsi" w:cstheme="majorBidi"/>
-      <w:b/>
-      <w:bCs/>
-      <w:color w:val="4F81BD" w:themeColor="accent1"/>
-      <w:sz w:val="26"/>
-      <w:szCs w:val="26"/>
-    </w:rPr>
-  </w:style>
-  <w:style w:type="paragraph" w:styleId="TOCHeading">
-    <w:name w:val="TOC Heading"/>
-    <w:basedOn w:val="Heading1"/>
-    <w:next w:val="Normal"/>
-    <w:uiPriority w:val="39"/>
+    <w:uiPriority w:val="99"/>
     <w:semiHidden/>
     <w:unhideWhenUsed/>
-    <w:qFormat/>
-    <w:rsid w:val="00AE5C2F"/>
-    <w:pPr>
-      <w:outlineLvl w:val="9"/>
-    </w:pPr>
+    <w:rsid w:val="007A2D8E"/>
     <w:rPr>
-      <w:lang w:val="en-US" w:eastAsia="ja-JP"/>
+      <w:vertAlign w:val="superscript"/>
     </w:rPr>
-  </w:style>
-  <w:style w:type="paragraph" w:styleId="TOC1">
-    <w:name w:val="toc 1"/>
-    <w:basedOn w:val="Normal"/>
-    <w:next w:val="Normal"/>
-    <w:autoRedefine/>
-    <w:uiPriority w:val="39"/>
-    <w:unhideWhenUsed/>
-    <w:rsid w:val="00AE5C2F"/>
-    <w:pPr>
-      <w:spacing w:after="100"/>
-    </w:pPr>
-  </w:style>
-  <w:style w:type="paragraph" w:styleId="TOC2">
-    <w:name w:val="toc 2"/>
-    <w:basedOn w:val="Normal"/>
-    <w:next w:val="Normal"/>
-    <w:autoRedefine/>
-    <w:uiPriority w:val="39"/>
-    <w:unhideWhenUsed/>
-    <w:rsid w:val="00AE5C2F"/>
-    <w:pPr>
-      <w:spacing w:after="100"/>
-      <w:ind w:left="220"/>
-    </w:pPr>
-  </w:style>
-  <w:style w:type="character" w:styleId="Hyperlink">
-    <w:name w:val="Hyperlink"/>
-    <w:basedOn w:val="DefaultParagraphFont"/>
-    <w:uiPriority w:val="99"/>
-    <w:unhideWhenUsed/>
-    <w:rsid w:val="00AE5C2F"/>
-    <w:rPr>
-      <w:color w:val="0000FF" w:themeColor="hyperlink"/>
-      <w:u w:val="single"/>
-    </w:rPr>
-  </w:style>
-  <w:style w:type="character" w:customStyle="1" w:styleId="Heading3Char">
-    <w:name w:val="Heading 3 Char"/>
-    <w:basedOn w:val="DefaultParagraphFont"/>
-    <w:link w:val="Heading3"/>
-    <w:uiPriority w:val="9"/>
-    <w:rsid w:val="003A1E80"/>
-    <w:rPr>
-      <w:rFonts w:asciiTheme="majorHAnsi" w:eastAsiaTheme="majorEastAsia" w:hAnsiTheme="majorHAnsi" w:cstheme="majorBidi"/>
-      <w:b/>
-      <w:bCs/>
-      <w:color w:val="4F81BD" w:themeColor="accent1"/>
-    </w:rPr>
-  </w:style>
-  <w:style w:type="character" w:customStyle="1" w:styleId="Heading4Char">
-    <w:name w:val="Heading 4 Char"/>
-    <w:basedOn w:val="DefaultParagraphFont"/>
-    <w:link w:val="Heading4"/>
-    <w:uiPriority w:val="9"/>
-    <w:rsid w:val="003A1E80"/>
-    <w:rPr>
-      <w:rFonts w:asciiTheme="majorHAnsi" w:eastAsiaTheme="majorEastAsia" w:hAnsiTheme="majorHAnsi" w:cstheme="majorBidi"/>
-      <w:b/>
-      <w:bCs/>
-      <w:i/>
-      <w:iCs/>
-      <w:color w:val="4F81BD" w:themeColor="accent1"/>
-    </w:rPr>
-  </w:style>
-  <w:style w:type="paragraph" w:styleId="ListParagraph">
-    <w:name w:val="List Paragraph"/>
-    <w:basedOn w:val="Normal"/>
-    <w:uiPriority w:val="34"/>
-    <w:qFormat/>
-    <w:rsid w:val="003A1E80"/>
-    <w:pPr>
-      <w:ind w:left="720"/>
-      <w:contextualSpacing/>
-    </w:pPr>
-  </w:style>
-  <w:style w:type="paragraph" w:styleId="TOC3">
-    <w:name w:val="toc 3"/>
-    <w:basedOn w:val="Normal"/>
-    <w:next w:val="Normal"/>
-    <w:autoRedefine/>
-    <w:uiPriority w:val="39"/>
-    <w:unhideWhenUsed/>
-    <w:rsid w:val="00A91F65"/>
-    <w:pPr>
-      <w:spacing w:after="100"/>
-      <w:ind w:left="440"/>
-    </w:pPr>
   </w:style>
 </w:styles>
 </file>
@@ -4061,7 +5788,7 @@
 </file>
 
 <file path=customXml/itemProps1.xml><?xml version="1.0" encoding="utf-8"?>
-<ds:datastoreItem xmlns:ds="http://schemas.openxmlformats.org/officeDocument/2006/customXml" ds:itemID="{43C650C2-AB80-40F4-923C-E23F97400241}">
+<ds:datastoreItem xmlns:ds="http://schemas.openxmlformats.org/officeDocument/2006/customXml" ds:itemID="{96A75E99-03D2-47BC-9D5D-E32E769CF7FC}">
   <ds:schemaRefs>
     <ds:schemaRef ds:uri="http://schemas.openxmlformats.org/officeDocument/2006/bibliography"/>
   </ds:schemaRefs>

</xml_diff>

<commit_message>
Add modals to checkout flow. Minor doc updates.
</commit_message>
<xml_diff>
--- a/doc/Assignment 2 - Design Document.docx
+++ b/doc/Assignment 2 - Design Document.docx
@@ -1396,8 +1396,6 @@
             <w:t>Contents</w:t>
           </w:r>
         </w:p>
-        <w:bookmarkStart w:id="0" w:name="_GoBack"/>
-        <w:bookmarkEnd w:id="0"/>
         <w:p>
           <w:pPr>
             <w:pStyle w:val="TOC1"/>
@@ -1419,7 +1417,7 @@
           <w:r>
             <w:fldChar w:fldCharType="separate"/>
           </w:r>
-          <w:hyperlink w:anchor="_Toc481499500" w:history="1">
+          <w:hyperlink w:anchor="_Toc482009750" w:history="1">
             <w:r>
               <w:rPr>
                 <w:rStyle w:val="Hyperlink"/>
@@ -1446,7 +1444,7 @@
                 <w:noProof/>
                 <w:webHidden/>
               </w:rPr>
-              <w:instrText xml:space="preserve"> PAGEREF _Toc481499500 \h </w:instrText>
+              <w:instrText xml:space="preserve"> PAGEREF _Toc482009750 \h </w:instrText>
             </w:r>
             <w:r>
               <w:rPr>
@@ -1489,7 +1487,7 @@
               <w:lang w:eastAsia="en-IE"/>
             </w:rPr>
           </w:pPr>
-          <w:hyperlink w:anchor="_Toc481499501" w:history="1">
+          <w:hyperlink w:anchor="_Toc482009751" w:history="1">
             <w:r>
               <w:rPr>
                 <w:rStyle w:val="Hyperlink"/>
@@ -1516,7 +1514,7 @@
                 <w:noProof/>
                 <w:webHidden/>
               </w:rPr>
-              <w:instrText xml:space="preserve"> PAGEREF _Toc481499501 \h </w:instrText>
+              <w:instrText xml:space="preserve"> PAGEREF _Toc482009751 \h </w:instrText>
             </w:r>
             <w:r>
               <w:rPr>
@@ -1559,7 +1557,7 @@
               <w:lang w:eastAsia="en-IE"/>
             </w:rPr>
           </w:pPr>
-          <w:hyperlink w:anchor="_Toc481499502" w:history="1">
+          <w:hyperlink w:anchor="_Toc482009752" w:history="1">
             <w:r>
               <w:rPr>
                 <w:rStyle w:val="Hyperlink"/>
@@ -1586,7 +1584,7 @@
                 <w:noProof/>
                 <w:webHidden/>
               </w:rPr>
-              <w:instrText xml:space="preserve"> PAGEREF _Toc481499502 \h </w:instrText>
+              <w:instrText xml:space="preserve"> PAGEREF _Toc482009752 \h </w:instrText>
             </w:r>
             <w:r>
               <w:rPr>
@@ -1629,7 +1627,7 @@
               <w:lang w:eastAsia="en-IE"/>
             </w:rPr>
           </w:pPr>
-          <w:hyperlink w:anchor="_Toc481499503" w:history="1">
+          <w:hyperlink w:anchor="_Toc482009753" w:history="1">
             <w:r>
               <w:rPr>
                 <w:rStyle w:val="Hyperlink"/>
@@ -1656,7 +1654,7 @@
                 <w:noProof/>
                 <w:webHidden/>
               </w:rPr>
-              <w:instrText xml:space="preserve"> PAGEREF _Toc481499503 \h </w:instrText>
+              <w:instrText xml:space="preserve"> PAGEREF _Toc482009753 \h </w:instrText>
             </w:r>
             <w:r>
               <w:rPr>
@@ -1699,7 +1697,7 @@
               <w:lang w:eastAsia="en-IE"/>
             </w:rPr>
           </w:pPr>
-          <w:hyperlink w:anchor="_Toc481499504" w:history="1">
+          <w:hyperlink w:anchor="_Toc482009754" w:history="1">
             <w:r>
               <w:rPr>
                 <w:rStyle w:val="Hyperlink"/>
@@ -1726,7 +1724,7 @@
                 <w:noProof/>
                 <w:webHidden/>
               </w:rPr>
-              <w:instrText xml:space="preserve"> PAGEREF _Toc481499504 \h </w:instrText>
+              <w:instrText xml:space="preserve"> PAGEREF _Toc482009754 \h </w:instrText>
             </w:r>
             <w:r>
               <w:rPr>
@@ -1769,7 +1767,7 @@
               <w:lang w:eastAsia="en-IE"/>
             </w:rPr>
           </w:pPr>
-          <w:hyperlink w:anchor="_Toc481499505" w:history="1">
+          <w:hyperlink w:anchor="_Toc482009755" w:history="1">
             <w:r>
               <w:rPr>
                 <w:rStyle w:val="Hyperlink"/>
@@ -1796,7 +1794,7 @@
                 <w:noProof/>
                 <w:webHidden/>
               </w:rPr>
-              <w:instrText xml:space="preserve"> PAGEREF _Toc481499505 \h </w:instrText>
+              <w:instrText xml:space="preserve"> PAGEREF _Toc482009755 \h </w:instrText>
             </w:r>
             <w:r>
               <w:rPr>
@@ -1839,7 +1837,7 @@
               <w:lang w:eastAsia="en-IE"/>
             </w:rPr>
           </w:pPr>
-          <w:hyperlink w:anchor="_Toc481499506" w:history="1">
+          <w:hyperlink w:anchor="_Toc482009756" w:history="1">
             <w:r>
               <w:rPr>
                 <w:rStyle w:val="Hyperlink"/>
@@ -1866,7 +1864,7 @@
                 <w:noProof/>
                 <w:webHidden/>
               </w:rPr>
-              <w:instrText xml:space="preserve"> PAGEREF _Toc481499506 \h </w:instrText>
+              <w:instrText xml:space="preserve"> PAGEREF _Toc482009756 \h </w:instrText>
             </w:r>
             <w:r>
               <w:rPr>
@@ -1909,7 +1907,7 @@
               <w:lang w:eastAsia="en-IE"/>
             </w:rPr>
           </w:pPr>
-          <w:hyperlink w:anchor="_Toc481499507" w:history="1">
+          <w:hyperlink w:anchor="_Toc482009757" w:history="1">
             <w:r>
               <w:rPr>
                 <w:rStyle w:val="Hyperlink"/>
@@ -1936,7 +1934,7 @@
                 <w:noProof/>
                 <w:webHidden/>
               </w:rPr>
-              <w:instrText xml:space="preserve"> PAGEREF _Toc481499507 \h </w:instrText>
+              <w:instrText xml:space="preserve"> PAGEREF _Toc482009757 \h </w:instrText>
             </w:r>
             <w:r>
               <w:rPr>
@@ -1979,7 +1977,7 @@
               <w:lang w:eastAsia="en-IE"/>
             </w:rPr>
           </w:pPr>
-          <w:hyperlink w:anchor="_Toc481499508" w:history="1">
+          <w:hyperlink w:anchor="_Toc482009758" w:history="1">
             <w:r>
               <w:rPr>
                 <w:rStyle w:val="Hyperlink"/>
@@ -2006,7 +2004,7 @@
                 <w:noProof/>
                 <w:webHidden/>
               </w:rPr>
-              <w:instrText xml:space="preserve"> PAGEREF _Toc481499508 \h </w:instrText>
+              <w:instrText xml:space="preserve"> PAGEREF _Toc482009758 \h </w:instrText>
             </w:r>
             <w:r>
               <w:rPr>
@@ -2049,7 +2047,7 @@
               <w:lang w:eastAsia="en-IE"/>
             </w:rPr>
           </w:pPr>
-          <w:hyperlink w:anchor="_Toc481499509" w:history="1">
+          <w:hyperlink w:anchor="_Toc482009759" w:history="1">
             <w:r>
               <w:rPr>
                 <w:rStyle w:val="Hyperlink"/>
@@ -2076,7 +2074,7 @@
                 <w:noProof/>
                 <w:webHidden/>
               </w:rPr>
-              <w:instrText xml:space="preserve"> PAGEREF _Toc481499509 \h </w:instrText>
+              <w:instrText xml:space="preserve"> PAGEREF _Toc482009759 \h </w:instrText>
             </w:r>
             <w:r>
               <w:rPr>
@@ -2119,7 +2117,7 @@
               <w:lang w:eastAsia="en-IE"/>
             </w:rPr>
           </w:pPr>
-          <w:hyperlink w:anchor="_Toc481499510" w:history="1">
+          <w:hyperlink w:anchor="_Toc482009760" w:history="1">
             <w:r>
               <w:rPr>
                 <w:rStyle w:val="Hyperlink"/>
@@ -2146,7 +2144,7 @@
                 <w:noProof/>
                 <w:webHidden/>
               </w:rPr>
-              <w:instrText xml:space="preserve"> PAGEREF _Toc481499510 \h </w:instrText>
+              <w:instrText xml:space="preserve"> PAGEREF _Toc482009760 \h </w:instrText>
             </w:r>
             <w:r>
               <w:rPr>
@@ -2189,7 +2187,7 @@
               <w:lang w:eastAsia="en-IE"/>
             </w:rPr>
           </w:pPr>
-          <w:hyperlink w:anchor="_Toc481499511" w:history="1">
+          <w:hyperlink w:anchor="_Toc482009761" w:history="1">
             <w:r>
               <w:rPr>
                 <w:rStyle w:val="Hyperlink"/>
@@ -2216,7 +2214,7 @@
                 <w:noProof/>
                 <w:webHidden/>
               </w:rPr>
-              <w:instrText xml:space="preserve"> PAGEREF _Toc481499511 \h </w:instrText>
+              <w:instrText xml:space="preserve"> PAGEREF _Toc482009761 \h </w:instrText>
             </w:r>
             <w:r>
               <w:rPr>
@@ -2259,7 +2257,7 @@
               <w:lang w:eastAsia="en-IE"/>
             </w:rPr>
           </w:pPr>
-          <w:hyperlink w:anchor="_Toc481499512" w:history="1">
+          <w:hyperlink w:anchor="_Toc482009762" w:history="1">
             <w:r>
               <w:rPr>
                 <w:rStyle w:val="Hyperlink"/>
@@ -2286,7 +2284,7 @@
                 <w:noProof/>
                 <w:webHidden/>
               </w:rPr>
-              <w:instrText xml:space="preserve"> PAGEREF _Toc481499512 \h </w:instrText>
+              <w:instrText xml:space="preserve"> PAGEREF _Toc482009762 \h </w:instrText>
             </w:r>
             <w:r>
               <w:rPr>
@@ -2329,7 +2327,7 @@
               <w:lang w:eastAsia="en-IE"/>
             </w:rPr>
           </w:pPr>
-          <w:hyperlink w:anchor="_Toc481499513" w:history="1">
+          <w:hyperlink w:anchor="_Toc482009763" w:history="1">
             <w:r>
               <w:rPr>
                 <w:rStyle w:val="Hyperlink"/>
@@ -2356,7 +2354,7 @@
                 <w:noProof/>
                 <w:webHidden/>
               </w:rPr>
-              <w:instrText xml:space="preserve"> PAGEREF _Toc481499513 \h </w:instrText>
+              <w:instrText xml:space="preserve"> PAGEREF _Toc482009763 \h </w:instrText>
             </w:r>
             <w:r>
               <w:rPr>
@@ -2399,7 +2397,7 @@
               <w:lang w:eastAsia="en-IE"/>
             </w:rPr>
           </w:pPr>
-          <w:hyperlink w:anchor="_Toc481499514" w:history="1">
+          <w:hyperlink w:anchor="_Toc482009764" w:history="1">
             <w:r>
               <w:rPr>
                 <w:rStyle w:val="Hyperlink"/>
@@ -2426,7 +2424,7 @@
                 <w:noProof/>
                 <w:webHidden/>
               </w:rPr>
-              <w:instrText xml:space="preserve"> PAGEREF _Toc481499514 \h </w:instrText>
+              <w:instrText xml:space="preserve"> PAGEREF _Toc482009764 \h </w:instrText>
             </w:r>
             <w:r>
               <w:rPr>
@@ -2469,7 +2467,7 @@
               <w:lang w:eastAsia="en-IE"/>
             </w:rPr>
           </w:pPr>
-          <w:hyperlink w:anchor="_Toc481499515" w:history="1">
+          <w:hyperlink w:anchor="_Toc482009765" w:history="1">
             <w:r>
               <w:rPr>
                 <w:rStyle w:val="Hyperlink"/>
@@ -2496,7 +2494,7 @@
                 <w:noProof/>
                 <w:webHidden/>
               </w:rPr>
-              <w:instrText xml:space="preserve"> PAGEREF _Toc481499515 \h </w:instrText>
+              <w:instrText xml:space="preserve"> PAGEREF _Toc482009765 \h </w:instrText>
             </w:r>
             <w:r>
               <w:rPr>
@@ -2539,7 +2537,7 @@
               <w:lang w:eastAsia="en-IE"/>
             </w:rPr>
           </w:pPr>
-          <w:hyperlink w:anchor="_Toc481499516" w:history="1">
+          <w:hyperlink w:anchor="_Toc482009766" w:history="1">
             <w:r>
               <w:rPr>
                 <w:rStyle w:val="Hyperlink"/>
@@ -2566,7 +2564,7 @@
                 <w:noProof/>
                 <w:webHidden/>
               </w:rPr>
-              <w:instrText xml:space="preserve"> PAGEREF _Toc481499516 \h </w:instrText>
+              <w:instrText xml:space="preserve"> PAGEREF _Toc482009766 \h </w:instrText>
             </w:r>
             <w:r>
               <w:rPr>
@@ -2609,7 +2607,7 @@
               <w:lang w:eastAsia="en-IE"/>
             </w:rPr>
           </w:pPr>
-          <w:hyperlink w:anchor="_Toc481499517" w:history="1">
+          <w:hyperlink w:anchor="_Toc482009767" w:history="1">
             <w:r>
               <w:rPr>
                 <w:rStyle w:val="Hyperlink"/>
@@ -2636,7 +2634,7 @@
                 <w:noProof/>
                 <w:webHidden/>
               </w:rPr>
-              <w:instrText xml:space="preserve"> PAGEREF _Toc481499517 \h </w:instrText>
+              <w:instrText xml:space="preserve"> PAGEREF _Toc482009767 \h </w:instrText>
             </w:r>
             <w:r>
               <w:rPr>
@@ -2679,7 +2677,7 @@
               <w:lang w:eastAsia="en-IE"/>
             </w:rPr>
           </w:pPr>
-          <w:hyperlink w:anchor="_Toc481499518" w:history="1">
+          <w:hyperlink w:anchor="_Toc482009768" w:history="1">
             <w:r>
               <w:rPr>
                 <w:rStyle w:val="Hyperlink"/>
@@ -2706,7 +2704,7 @@
                 <w:noProof/>
                 <w:webHidden/>
               </w:rPr>
-              <w:instrText xml:space="preserve"> PAGEREF _Toc481499518 \h </w:instrText>
+              <w:instrText xml:space="preserve"> PAGEREF _Toc482009768 \h </w:instrText>
             </w:r>
             <w:r>
               <w:rPr>
@@ -2749,7 +2747,7 @@
               <w:lang w:eastAsia="en-IE"/>
             </w:rPr>
           </w:pPr>
-          <w:hyperlink w:anchor="_Toc481499519" w:history="1">
+          <w:hyperlink w:anchor="_Toc482009769" w:history="1">
             <w:r>
               <w:rPr>
                 <w:rStyle w:val="Hyperlink"/>
@@ -2776,7 +2774,7 @@
                 <w:noProof/>
                 <w:webHidden/>
               </w:rPr>
-              <w:instrText xml:space="preserve"> PAGEREF _Toc481499519 \h </w:instrText>
+              <w:instrText xml:space="preserve"> PAGEREF _Toc482009769 \h </w:instrText>
             </w:r>
             <w:r>
               <w:rPr>
@@ -2819,13 +2817,13 @@
               <w:lang w:eastAsia="en-IE"/>
             </w:rPr>
           </w:pPr>
-          <w:hyperlink w:anchor="_Toc481499520" w:history="1">
+          <w:hyperlink w:anchor="_Toc482009770" w:history="1">
             <w:r>
               <w:rPr>
                 <w:rStyle w:val="Hyperlink"/>
                 <w:noProof/>
               </w:rPr>
-              <w:t>Section 3 - Microservices Communication</w:t>
+              <w:t>Section 3 – Database Design</w:t>
             </w:r>
             <w:r>
               <w:rPr>
@@ -2846,77 +2844,7 @@
                 <w:noProof/>
                 <w:webHidden/>
               </w:rPr>
-              <w:instrText xml:space="preserve"> PAGEREF _Toc481499520 \h </w:instrText>
-            </w:r>
-            <w:r>
-              <w:rPr>
-                <w:noProof/>
-                <w:webHidden/>
-              </w:rPr>
-            </w:r>
-            <w:r>
-              <w:rPr>
-                <w:noProof/>
-                <w:webHidden/>
-              </w:rPr>
-              <w:fldChar w:fldCharType="separate"/>
-            </w:r>
-            <w:r>
-              <w:rPr>
-                <w:noProof/>
-                <w:webHidden/>
-              </w:rPr>
-              <w:t>5</w:t>
-            </w:r>
-            <w:r>
-              <w:rPr>
-                <w:noProof/>
-                <w:webHidden/>
-              </w:rPr>
-              <w:fldChar w:fldCharType="end"/>
-            </w:r>
-          </w:hyperlink>
-        </w:p>
-        <w:p>
-          <w:pPr>
-            <w:pStyle w:val="TOC1"/>
-            <w:tabs>
-              <w:tab w:val="right" w:leader="dot" w:pos="9016"/>
-            </w:tabs>
-            <w:rPr>
-              <w:rFonts w:eastAsiaTheme="minorEastAsia"/>
-              <w:noProof/>
-              <w:lang w:eastAsia="en-IE"/>
-            </w:rPr>
-          </w:pPr>
-          <w:hyperlink w:anchor="_Toc481499521" w:history="1">
-            <w:r>
-              <w:rPr>
-                <w:rStyle w:val="Hyperlink"/>
-                <w:noProof/>
-              </w:rPr>
-              <w:t>Section 4 – Database Design</w:t>
-            </w:r>
-            <w:r>
-              <w:rPr>
-                <w:noProof/>
-                <w:webHidden/>
-              </w:rPr>
-              <w:tab/>
-            </w:r>
-            <w:r>
-              <w:rPr>
-                <w:noProof/>
-                <w:webHidden/>
-              </w:rPr>
-              <w:fldChar w:fldCharType="begin"/>
-            </w:r>
-            <w:r>
-              <w:rPr>
-                <w:noProof/>
-                <w:webHidden/>
-              </w:rPr>
-              <w:instrText xml:space="preserve"> PAGEREF _Toc481499521 \h </w:instrText>
+              <w:instrText xml:space="preserve"> PAGEREF _Toc482009770 \h </w:instrText>
             </w:r>
             <w:r>
               <w:rPr>
@@ -2975,7 +2903,7 @@
       <w:pPr>
         <w:pStyle w:val="Heading1"/>
       </w:pPr>
-      <w:bookmarkStart w:id="1" w:name="_Toc481499500"/>
+      <w:bookmarkStart w:id="0" w:name="_Toc482009750"/>
       <w:r>
         <w:lastRenderedPageBreak/>
         <w:t xml:space="preserve">Section 1 - </w:t>
@@ -2983,11 +2911,26 @@
       <w:r>
         <w:t>Introduction</w:t>
       </w:r>
-      <w:bookmarkEnd w:id="1"/>
-    </w:p>
-    <w:p>
-      <w:r>
-        <w:t xml:space="preserve">This document outlines the design of the ‘Super Carz’ site that that I decided to implement for my final project. The code base is based on the Assignment 1 code base, with some improvements and additions required to make the application </w:t>
+      <w:bookmarkEnd w:id="0"/>
+    </w:p>
+    <w:p>
+      <w:r>
+        <w:t>This document outlines the design of the ‘</w:t>
+      </w:r>
+      <w:r>
+        <w:rPr>
+          <w:i/>
+        </w:rPr>
+        <w:t>Super Carz</w:t>
+      </w:r>
+      <w:r>
+        <w:t xml:space="preserve">’ site that that I decided to implement for my final project. The code base is based on the Assignment 1 code base, with </w:t>
+      </w:r>
+      <w:r>
+        <w:t>the necessary</w:t>
+      </w:r>
+      <w:r>
+        <w:t xml:space="preserve"> improvements and additions required to make the application </w:t>
       </w:r>
       <w:r>
         <w:t>functionally</w:t>
@@ -3009,7 +2952,13 @@
     </w:p>
     <w:p>
       <w:r>
-        <w:t>The application is currently available at LINK for viewing</w:t>
+        <w:t xml:space="preserve">The application is currently </w:t>
+      </w:r>
+      <w:r>
+        <w:t xml:space="preserve">hosted on IBM Bluemix and is </w:t>
+      </w:r>
+      <w:r>
+        <w:t>available at LINK for viewing</w:t>
       </w:r>
       <w:r>
         <w:rPr>
@@ -3022,10 +2971,23 @@
       </w:r>
     </w:p>
     <w:p>
+      <w:r>
+        <w:rPr>
+          <w:highlight w:val="yellow"/>
+        </w:rPr>
+        <w:t>TODO</w:t>
+      </w:r>
+      <w:r>
+        <w:t xml:space="preserve"> – Add details of admin and non-admin user.</w:t>
+      </w:r>
+      <w:bookmarkStart w:id="1" w:name="_GoBack"/>
+      <w:bookmarkEnd w:id="1"/>
+    </w:p>
+    <w:p>
       <w:pPr>
         <w:pStyle w:val="Heading1"/>
       </w:pPr>
-      <w:bookmarkStart w:id="2" w:name="_Toc481499501"/>
+      <w:bookmarkStart w:id="2" w:name="_Toc482009751"/>
       <w:r>
         <w:t>Section 2</w:t>
       </w:r>
@@ -3047,7 +3009,7 @@
       <w:pPr>
         <w:pStyle w:val="Heading2"/>
       </w:pPr>
-      <w:bookmarkStart w:id="3" w:name="_Toc481499502"/>
+      <w:bookmarkStart w:id="3" w:name="_Toc482009752"/>
       <w:r>
         <w:t xml:space="preserve">Cart </w:t>
       </w:r>
@@ -3060,7 +3022,7 @@
       <w:pPr>
         <w:pStyle w:val="Heading3"/>
       </w:pPr>
-      <w:bookmarkStart w:id="4" w:name="_Toc481499503"/>
+      <w:bookmarkStart w:id="4" w:name="_Toc482009753"/>
       <w:r>
         <w:t>Purpose</w:t>
       </w:r>
@@ -3086,7 +3048,7 @@
       <w:pPr>
         <w:pStyle w:val="Heading3"/>
       </w:pPr>
-      <w:bookmarkStart w:id="5" w:name="_Toc481499504"/>
+      <w:bookmarkStart w:id="5" w:name="_Toc482009754"/>
       <w:r>
         <w:t>Functionality Provided</w:t>
       </w:r>
@@ -3151,7 +3113,7 @@
       <w:pPr>
         <w:pStyle w:val="Heading2"/>
       </w:pPr>
-      <w:bookmarkStart w:id="6" w:name="_Toc481499505"/>
+      <w:bookmarkStart w:id="6" w:name="_Toc482009755"/>
       <w:r>
         <w:t xml:space="preserve">Catalogue </w:t>
       </w:r>
@@ -3164,7 +3126,7 @@
       <w:pPr>
         <w:pStyle w:val="Heading3"/>
       </w:pPr>
-      <w:bookmarkStart w:id="7" w:name="_Toc481499506"/>
+      <w:bookmarkStart w:id="7" w:name="_Toc482009756"/>
       <w:r>
         <w:t>Purpose</w:t>
       </w:r>
@@ -3182,6 +3144,7 @@
     </w:p>
     <w:p>
       <w:r>
+        <w:lastRenderedPageBreak/>
         <w:t>The catalogue service runs on port 3002.</w:t>
       </w:r>
     </w:p>
@@ -3189,9 +3152,8 @@
       <w:pPr>
         <w:pStyle w:val="Heading3"/>
       </w:pPr>
-      <w:bookmarkStart w:id="8" w:name="_Toc481499507"/>
-      <w:r>
-        <w:lastRenderedPageBreak/>
+      <w:bookmarkStart w:id="8" w:name="_Toc482009757"/>
+      <w:r>
         <w:t>Functionality Provided</w:t>
       </w:r>
       <w:bookmarkEnd w:id="8"/>
@@ -3220,14 +3182,26 @@
           <w:ilvl w:val="0"/>
           <w:numId w:val="7"/>
         </w:numPr>
-      </w:pPr>
-      <w:r>
+        <w:rPr>
+          <w:highlight w:val="yellow"/>
+        </w:rPr>
+      </w:pPr>
+      <w:r>
+        <w:rPr>
+          <w:highlight w:val="yellow"/>
+        </w:rPr>
         <w:t>The ability to completely delete a product from the catalogue (e.g. if that product is no longer available</w:t>
       </w:r>
       <w:r>
+        <w:rPr>
+          <w:highlight w:val="yellow"/>
+        </w:rPr>
         <w:t xml:space="preserve"> for sale</w:t>
       </w:r>
       <w:r>
+        <w:rPr>
+          <w:highlight w:val="yellow"/>
+        </w:rPr>
         <w:t>).</w:t>
       </w:r>
     </w:p>
@@ -3238,8 +3212,14 @@
           <w:ilvl w:val="0"/>
           <w:numId w:val="7"/>
         </w:numPr>
-      </w:pPr>
-      <w:r>
+        <w:rPr>
+          <w:highlight w:val="yellow"/>
+        </w:rPr>
+      </w:pPr>
+      <w:r>
+        <w:rPr>
+          <w:highlight w:val="yellow"/>
+        </w:rPr>
         <w:t>The ability to deactivate a product in the catalogue (e.g. if it is out of stock). Such products will still be displayed in the front-end, but with an ‘Out of Stock’ indicator.</w:t>
       </w:r>
     </w:p>
@@ -3262,10 +3242,67 @@
           <w:ilvl w:val="0"/>
           <w:numId w:val="7"/>
         </w:numPr>
-      </w:pPr>
-      <w:r>
-        <w:t>The ability to get the details of a specific product, given its product ID. (</w:t>
-      </w:r>
+        <w:rPr>
+          <w:highlight w:val="yellow"/>
+        </w:rPr>
+      </w:pPr>
+      <w:r>
+        <w:rPr>
+          <w:highlight w:val="yellow"/>
+        </w:rPr>
+        <w:t>The ability to get the details of a specific product, given its product ID. (TODO: Where is this used?)</w:t>
+      </w:r>
+    </w:p>
+    <w:p/>
+    <w:p>
+      <w:pPr>
+        <w:pStyle w:val="Heading2"/>
+      </w:pPr>
+      <w:bookmarkStart w:id="9" w:name="_Toc482009758"/>
+      <w:r>
+        <w:t xml:space="preserve">Front-end </w:t>
+      </w:r>
+      <w:r>
+        <w:t>Service</w:t>
+      </w:r>
+      <w:bookmarkEnd w:id="9"/>
+    </w:p>
+    <w:p>
+      <w:pPr>
+        <w:pStyle w:val="Heading3"/>
+      </w:pPr>
+      <w:bookmarkStart w:id="10" w:name="_Toc482009759"/>
+      <w:r>
+        <w:t>Purpose</w:t>
+      </w:r>
+      <w:bookmarkEnd w:id="10"/>
+    </w:p>
+    <w:p>
+      <w:r>
+        <w:t xml:space="preserve">The front-end service is responsible for defining and managing the main user </w:t>
+      </w:r>
+      <w:r>
+        <w:t>interface of the application.</w:t>
+      </w:r>
+      <w:r>
+        <w:t xml:space="preserve"> </w:t>
+      </w:r>
+      <w:r>
+        <w:t xml:space="preserve">It is to main entry point to the application for users. </w:t>
+      </w:r>
+      <w:r>
+        <w:t xml:space="preserve">In order to achieve this, it interacts with </w:t>
+      </w:r>
+      <w:r>
+        <w:t>the other services.</w:t>
+      </w:r>
+    </w:p>
+    <w:p>
+      <w:r>
+        <w:t>Within the front-end source tree, the ‘api’ folder contains wrappers that enable the front-end to talk to the other services.</w:t>
+      </w:r>
+    </w:p>
+    <w:p>
       <w:r>
         <w:rPr>
           <w:highlight w:val="yellow"/>
@@ -3273,82 +3310,22 @@
         <w:t>TODO</w:t>
       </w:r>
       <w:r>
-        <w:t>: Where is this used?)</w:t>
-      </w:r>
-    </w:p>
-    <w:p/>
-    <w:p>
-      <w:pPr>
-        <w:pStyle w:val="Heading2"/>
-      </w:pPr>
-      <w:bookmarkStart w:id="9" w:name="_Toc481499508"/>
-      <w:r>
-        <w:t xml:space="preserve">Front-end </w:t>
-      </w:r>
-      <w:r>
-        <w:t>Service</w:t>
-      </w:r>
-      <w:bookmarkEnd w:id="9"/>
+        <w:t xml:space="preserve"> – More general stuff about the code base.</w:t>
+      </w:r>
+    </w:p>
+    <w:p>
+      <w:r>
+        <w:t xml:space="preserve">The front-end service runs on port 8079. The cart, catalogue, user, stock, and order service need to be running in order for the </w:t>
+      </w:r>
+      <w:r>
+        <w:t>front-end to function correctly.</w:t>
+      </w:r>
     </w:p>
     <w:p>
       <w:pPr>
         <w:pStyle w:val="Heading3"/>
       </w:pPr>
-      <w:bookmarkStart w:id="10" w:name="_Toc481499509"/>
-      <w:r>
-        <w:t>Purpose</w:t>
-      </w:r>
-      <w:bookmarkEnd w:id="10"/>
-    </w:p>
-    <w:p>
-      <w:r>
-        <w:t xml:space="preserve">The front-end service is responsible for defining and managing the main user </w:t>
-      </w:r>
-      <w:r>
-        <w:t>interface of the application.</w:t>
-      </w:r>
-      <w:r>
-        <w:t xml:space="preserve"> </w:t>
-      </w:r>
-      <w:r>
-        <w:t xml:space="preserve">It is to main entry point to the application for users. </w:t>
-      </w:r>
-      <w:r>
-        <w:t xml:space="preserve">In order to achieve this, it interacts with </w:t>
-      </w:r>
-      <w:r>
-        <w:t>the other services.</w:t>
-      </w:r>
-    </w:p>
-    <w:p>
-      <w:r>
-        <w:t>Within the front-end source tree, the ‘api’ folder contains wrappers that enable the front-end to talk to the other services.</w:t>
-      </w:r>
-    </w:p>
-    <w:p>
-      <w:r>
-        <w:rPr>
-          <w:highlight w:val="yellow"/>
-        </w:rPr>
-        <w:t>TODO</w:t>
-      </w:r>
-      <w:r>
-        <w:t xml:space="preserve"> – More general stuff about the code base.</w:t>
-      </w:r>
-    </w:p>
-    <w:p>
-      <w:r>
-        <w:t xml:space="preserve">The front-end service runs on port 8079. The cart, catalogue, user, stock, and order service need to be running in order for the </w:t>
-      </w:r>
-      <w:r>
-        <w:t>front-end to function correctly.</w:t>
-      </w:r>
-    </w:p>
-    <w:p>
-      <w:pPr>
-        <w:pStyle w:val="Heading3"/>
-      </w:pPr>
-      <w:bookmarkStart w:id="11" w:name="_Toc481499510"/>
+      <w:bookmarkStart w:id="11" w:name="_Toc482009760"/>
       <w:r>
         <w:t>Functionality Provided</w:t>
       </w:r>
@@ -3481,6 +3458,7 @@
         </w:numPr>
       </w:pPr>
       <w:r>
+        <w:lastRenderedPageBreak/>
         <w:t xml:space="preserve">If the response code is </w:t>
       </w:r>
       <w:r>
@@ -3502,7 +3480,6 @@
         </w:numPr>
       </w:pPr>
       <w:r>
-        <w:lastRenderedPageBreak/>
         <w:t>If an error occurred, the status of the request is set to HTTP 500 and the error output to the console.</w:t>
       </w:r>
     </w:p>
@@ -3523,7 +3500,7 @@
       <w:pPr>
         <w:pStyle w:val="Heading2"/>
       </w:pPr>
-      <w:bookmarkStart w:id="12" w:name="_Toc481499511"/>
+      <w:bookmarkStart w:id="12" w:name="_Toc482009761"/>
       <w:r>
         <w:t>User</w:t>
       </w:r>
@@ -3539,7 +3516,7 @@
       <w:pPr>
         <w:pStyle w:val="Heading3"/>
       </w:pPr>
-      <w:bookmarkStart w:id="13" w:name="_Toc481499512"/>
+      <w:bookmarkStart w:id="13" w:name="_Toc482009762"/>
       <w:r>
         <w:t>Purpose</w:t>
       </w:r>
@@ -3554,7 +3531,7 @@
       <w:pPr>
         <w:pStyle w:val="Heading3"/>
       </w:pPr>
-      <w:bookmarkStart w:id="14" w:name="_Toc481499513"/>
+      <w:bookmarkStart w:id="14" w:name="_Toc482009763"/>
       <w:r>
         <w:t>Functionality Provided</w:t>
       </w:r>
@@ -3616,7 +3593,7 @@
       <w:pPr>
         <w:pStyle w:val="Heading2"/>
       </w:pPr>
-      <w:bookmarkStart w:id="15" w:name="_Toc481499514"/>
+      <w:bookmarkStart w:id="15" w:name="_Toc482009764"/>
       <w:r>
         <w:t xml:space="preserve">Stock Administration </w:t>
       </w:r>
@@ -3629,7 +3606,7 @@
       <w:pPr>
         <w:pStyle w:val="Heading3"/>
       </w:pPr>
-      <w:bookmarkStart w:id="16" w:name="_Toc481499515"/>
+      <w:bookmarkStart w:id="16" w:name="_Toc482009765"/>
       <w:r>
         <w:t>Purpose</w:t>
       </w:r>
@@ -3649,7 +3626,7 @@
       <w:pPr>
         <w:pStyle w:val="Heading3"/>
       </w:pPr>
-      <w:bookmarkStart w:id="17" w:name="_Toc481499516"/>
+      <w:bookmarkStart w:id="17" w:name="_Toc482009766"/>
       <w:r>
         <w:t>Functionality Provided</w:t>
       </w:r>
@@ -3690,13 +3667,7 @@
         <w:t>The ability to decrement stock</w:t>
       </w:r>
       <w:r>
-        <w:t xml:space="preserve"> levels for a particular item </w:t>
-      </w:r>
-      <w:r>
-        <w:t>from the catalogue</w:t>
-      </w:r>
-      <w:r>
-        <w:t>. This would be used in the event of a customer making a purchase of this item.</w:t>
+        <w:t xml:space="preserve"> levels for a particular item from the catalogue. This would be used in the event of a customer making a purchase of this item.</w:t>
       </w:r>
     </w:p>
     <w:p>
@@ -3728,7 +3699,7 @@
       <w:pPr>
         <w:pStyle w:val="Heading2"/>
       </w:pPr>
-      <w:bookmarkStart w:id="18" w:name="_Toc481499517"/>
+      <w:bookmarkStart w:id="18" w:name="_Toc482009767"/>
       <w:r>
         <w:lastRenderedPageBreak/>
         <w:t xml:space="preserve">Order </w:t>
@@ -3742,7 +3713,7 @@
       <w:pPr>
         <w:pStyle w:val="Heading3"/>
       </w:pPr>
-      <w:bookmarkStart w:id="19" w:name="_Toc481499518"/>
+      <w:bookmarkStart w:id="19" w:name="_Toc482009768"/>
       <w:r>
         <w:t>Purpose</w:t>
       </w:r>
@@ -3757,7 +3728,7 @@
       <w:pPr>
         <w:pStyle w:val="Heading3"/>
       </w:pPr>
-      <w:bookmarkStart w:id="20" w:name="_Toc481499519"/>
+      <w:bookmarkStart w:id="20" w:name="_Toc482009769"/>
       <w:r>
         <w:t>Functionality Provided</w:t>
       </w:r>
@@ -3790,58 +3761,25 @@
           <w:ilvl w:val="0"/>
           <w:numId w:val="8"/>
         </w:numPr>
-        <w:rPr>
-          <w:highlight w:val="yellow"/>
-        </w:rPr>
-      </w:pPr>
-      <w:r>
-        <w:rPr>
-          <w:highlight w:val="yellow"/>
-        </w:rPr>
-        <w:t>TODO - ???</w:t>
+      </w:pPr>
+      <w:r>
+        <w:t>The ability to retrieve a list of orders for a particular user. A link to view these is available in the navigation bar when a user is logged in.</w:t>
       </w:r>
     </w:p>
     <w:p/>
+    <w:p/>
     <w:p>
       <w:pPr>
         <w:pStyle w:val="Heading1"/>
       </w:pPr>
-      <w:bookmarkStart w:id="21" w:name="_Toc481499520"/>
+      <w:bookmarkStart w:id="21" w:name="_Toc482009770"/>
       <w:r>
         <w:t>Section 3</w:t>
       </w:r>
       <w:r>
-        <w:t xml:space="preserve"> - </w:t>
-      </w:r>
-      <w:r>
-        <w:t>Microservice</w:t>
-      </w:r>
-      <w:r>
-        <w:t>s</w:t>
-      </w:r>
-      <w:r>
-        <w:t xml:space="preserve"> Communication</w:t>
+        <w:t xml:space="preserve"> – Database Design</w:t>
       </w:r>
       <w:bookmarkEnd w:id="21"/>
-    </w:p>
-    <w:p>
-      <w:r>
-        <w:t>TODO</w:t>
-      </w:r>
-    </w:p>
-    <w:p/>
-    <w:p>
-      <w:pPr>
-        <w:pStyle w:val="Heading1"/>
-      </w:pPr>
-      <w:bookmarkStart w:id="22" w:name="_Toc481499521"/>
-      <w:r>
-        <w:t>Section 4</w:t>
-      </w:r>
-      <w:r>
-        <w:t xml:space="preserve"> – Database Design</w:t>
-      </w:r>
-      <w:bookmarkEnd w:id="22"/>
     </w:p>
     <w:p>
       <w:r>
@@ -3919,7 +3857,19 @@
         <w:footnoteRef/>
       </w:r>
       <w:r>
-        <w:t xml:space="preserve"> Note that the application is still in development at time of writing this document, please ignore any issues until the final codebase is submitted.</w:t>
+        <w:t xml:space="preserve"> Note that the application is still in development at time of writing this document, please ignore any issues until </w:t>
+      </w:r>
+      <w:r>
+        <w:t>the final codebase is submitted before the Assignment 2 deadline (May 22</w:t>
+      </w:r>
+      <w:r>
+        <w:rPr>
+          <w:vertAlign w:val="superscript"/>
+        </w:rPr>
+        <w:t>nd</w:t>
+      </w:r>
+      <w:r>
+        <w:t>).</w:t>
       </w:r>
     </w:p>
   </w:footnote>
@@ -5788,7 +5738,7 @@
 </file>
 
 <file path=customXml/itemProps1.xml><?xml version="1.0" encoding="utf-8"?>
-<ds:datastoreItem xmlns:ds="http://schemas.openxmlformats.org/officeDocument/2006/customXml" ds:itemID="{96A75E99-03D2-47BC-9D5D-E32E769CF7FC}">
+<ds:datastoreItem xmlns:ds="http://schemas.openxmlformats.org/officeDocument/2006/customXml" ds:itemID="{CC66E855-75C5-4472-B227-F5957A72661B}">
   <ds:schemaRefs>
     <ds:schemaRef ds:uri="http://schemas.openxmlformats.org/officeDocument/2006/bibliography"/>
   </ds:schemaRefs>

</xml_diff>

<commit_message>
Updated endpoint URL's to work locally and in the cloud (needs testing in Bluemix). Fixed add new product. Doc updates.
</commit_message>
<xml_diff>
--- a/doc/Assignment 2 - Design Document.docx
+++ b/doc/Assignment 2 - Design Document.docx
@@ -1,6 +1,6 @@
 
 <file path=word/document.xml><?xml version="1.0" encoding="utf-8"?>
-<w:document xmlns:wpc="http://schemas.microsoft.com/office/word/2010/wordprocessingCanvas" xmlns:mc="http://schemas.openxmlformats.org/markup-compatibility/2006" xmlns:o="urn:schemas-microsoft-com:office:office" xmlns:r="http://schemas.openxmlformats.org/officeDocument/2006/relationships" xmlns:m="http://schemas.openxmlformats.org/officeDocument/2006/math" xmlns:v="urn:schemas-microsoft-com:vml" xmlns:wp14="http://schemas.microsoft.com/office/word/2010/wordprocessingDrawing" xmlns:wp="http://schemas.openxmlformats.org/drawingml/2006/wordprocessingDrawing" xmlns:w10="urn:schemas-microsoft-com:office:word" xmlns:w="http://schemas.openxmlformats.org/wordprocessingml/2006/main" xmlns:w14="http://schemas.microsoft.com/office/word/2010/wordml" xmlns:wpg="http://schemas.microsoft.com/office/word/2010/wordprocessingGroup" xmlns:wpi="http://schemas.microsoft.com/office/word/2010/wordprocessingInk" xmlns:wne="http://schemas.microsoft.com/office/word/2006/wordml" xmlns:wps="http://schemas.microsoft.com/office/word/2010/wordprocessingShape" mc:Ignorable="w14 wp14">
+<w:document xmlns:wpc="http://schemas.microsoft.com/office/word/2010/wordprocessingCanvas" xmlns:mc="http://schemas.openxmlformats.org/markup-compatibility/2006" xmlns:o="urn:schemas-microsoft-com:office:office" xmlns:r="http://schemas.openxmlformats.org/officeDocument/2006/relationships" xmlns:m="http://schemas.openxmlformats.org/officeDocument/2006/math" xmlns:v="urn:schemas-microsoft-com:vml" xmlns:wp14="http://schemas.microsoft.com/office/word/2010/wordprocessingDrawing" xmlns:wp="http://schemas.openxmlformats.org/drawingml/2006/wordprocessingDrawing" xmlns:w10="urn:schemas-microsoft-com:office:word" xmlns:w="http://schemas.openxmlformats.org/wordprocessingml/2006/main" xmlns:w14="http://schemas.microsoft.com/office/word/2010/wordml" xmlns:w15="http://schemas.microsoft.com/office/word/2012/wordml" xmlns:wpg="http://schemas.microsoft.com/office/word/2010/wordprocessingGroup" xmlns:wpi="http://schemas.microsoft.com/office/word/2010/wordprocessingInk" xmlns:wne="http://schemas.microsoft.com/office/word/2006/wordml" xmlns:wps="http://schemas.microsoft.com/office/word/2010/wordprocessingShape" mc:Ignorable="w14 w15 wp14">
   <w:body>
     <w:sdt>
       <w:sdtPr>
@@ -1132,7 +1132,7 @@
               </mc:Choice>
               <mc:Fallback>
                 <w:pict>
-                  <v:group id="Group 3" o:spid="_x0000_s1026" style="position:absolute;margin-left:0;margin-top:0;width:612pt;height:647.95pt;z-index:251659264;mso-width-percent:1000;mso-height-percent:1000;mso-position-horizontal:center;mso-position-horizontal-relative:page;mso-position-vertical:center;mso-position-vertical-relative:margin;mso-width-percent:1000;mso-height-percent:1000;mso-height-relative:margin" coordorigin=",1440" coordsize="12240,12959" o:gfxdata="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" o:allowincell="f">
+                  <v:group w14:anchorId="2BE89200" id="Group 3" o:spid="_x0000_s1026" style="position:absolute;margin-left:0;margin-top:0;width:612pt;height:647.95pt;z-index:251659264;mso-width-percent:1000;mso-height-percent:1000;mso-position-horizontal:center;mso-position-horizontal-relative:page;mso-position-vertical:center;mso-position-vertical-relative:margin;mso-width-percent:1000;mso-height-percent:1000;mso-height-relative:margin" coordorigin=",1440" coordsize="12240,12959" o:gfxdata="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" o:allowincell="f">
                     <v:group id="Group 4" o:spid="_x0000_s1027" style="position:absolute;top:9661;width:12240;height:4738" coordorigin="-6,3399" coordsize="12197,4253" o:gfxdata="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">
                       <v:group id="Group 5" o:spid="_x0000_s1028" style="position:absolute;left:-6;top:3717;width:12189;height:3550" coordorigin="18,7468" coordsize="12189,3550" o:gfxdata="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">
                         <v:shape id="Freeform 6" o:spid="_x0000_s1029" style="position:absolute;left:18;top:7837;width:7132;height:2863;visibility:visible;mso-wrap-style:square;v-text-anchor:top" coordsize="7132,2863" o:gfxdata="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" path="m,l17,2863,7132,2578r,-2378l,xe" fillcolor="#a7bfde" stroked="f">
@@ -2931,9 +2931,7 @@
       <w:r>
         <w:t>Introduction</w:t>
       </w:r>
-      <w:bookmarkStart w:id="1" w:name="_GoBack"/>
       <w:bookmarkEnd w:id="0"/>
-      <w:bookmarkEnd w:id="1"/>
     </w:p>
     <w:p>
       <w:r>
@@ -2994,14 +2992,19 @@
       <w:r>
         <w:t xml:space="preserve">available at </w:t>
       </w:r>
-      <w:r>
-        <w:rPr>
-          <w:highlight w:val="yellow"/>
-        </w:rPr>
-        <w:t>LINK</w:t>
-      </w:r>
-      <w:r>
-        <w:t xml:space="preserve"> for viewing</w:t>
+      <w:hyperlink r:id="rId8" w:history="1">
+        <w:r>
+          <w:rPr>
+            <w:rStyle w:val="Hyperlink"/>
+          </w:rPr>
+          <w:t>https://shop-jc.mybluemix.net/</w:t>
+        </w:r>
+      </w:hyperlink>
+      <w:r>
+        <w:t xml:space="preserve"> </w:t>
+      </w:r>
+      <w:r>
+        <w:t>for viewing</w:t>
       </w:r>
       <w:r>
         <w:rPr>
@@ -3042,6 +3045,14 @@
       <w:r>
         <w:t>Username:</w:t>
       </w:r>
+      <w:r>
+        <w:t xml:space="preserve"> </w:t>
+      </w:r>
+      <w:proofErr w:type="spellStart"/>
+      <w:r>
+        <w:t>jim</w:t>
+      </w:r>
+      <w:proofErr w:type="spellEnd"/>
     </w:p>
     <w:p>
       <w:pPr>
@@ -3054,6 +3065,14 @@
       <w:r>
         <w:t>Password:</w:t>
       </w:r>
+      <w:r>
+        <w:t xml:space="preserve"> </w:t>
+      </w:r>
+      <w:proofErr w:type="spellStart"/>
+      <w:r>
+        <w:t>jim</w:t>
+      </w:r>
+      <w:proofErr w:type="spellEnd"/>
     </w:p>
     <w:p>
       <w:pPr>
@@ -3079,6 +3098,9 @@
       <w:r>
         <w:t>Username:</w:t>
       </w:r>
+      <w:r>
+        <w:t xml:space="preserve"> joe</w:t>
+      </w:r>
     </w:p>
     <w:p>
       <w:pPr>
@@ -3090,6 +3112,9 @@
       </w:pPr>
       <w:r>
         <w:t>Password:</w:t>
+      </w:r>
+      <w:r>
+        <w:t xml:space="preserve"> joe</w:t>
       </w:r>
     </w:p>
     <w:p>
@@ -3115,12 +3140,11 @@
     <w:p/>
     <w:p/>
     <w:p/>
-    <w:p/>
     <w:p>
       <w:pPr>
         <w:pStyle w:val="Heading1"/>
       </w:pPr>
-      <w:bookmarkStart w:id="2" w:name="_Toc482129407"/>
+      <w:bookmarkStart w:id="1" w:name="_Toc482129407"/>
       <w:r>
         <w:lastRenderedPageBreak/>
         <w:t>Section 2</w:t>
@@ -3131,68 +3155,172 @@
       <w:r>
         <w:t>Microservices Overview</w:t>
       </w:r>
+      <w:bookmarkEnd w:id="1"/>
+    </w:p>
+    <w:p>
+      <w:r>
+        <w:t xml:space="preserve">This section outlines the operation of each of the services that comprise the </w:t>
+      </w:r>
+      <w:r>
+        <w:t>‘</w:t>
+      </w:r>
+      <w:r>
+        <w:rPr>
+          <w:i/>
+        </w:rPr>
+        <w:t>Super Carz</w:t>
+      </w:r>
+      <w:r>
+        <w:t xml:space="preserve">’ </w:t>
+      </w:r>
+      <w:r>
+        <w:t>application.</w:t>
+      </w:r>
+    </w:p>
+    <w:p>
+      <w:r>
+        <w:t>There are 6 in total:</w:t>
+      </w:r>
+    </w:p>
+    <w:p>
+      <w:pPr>
+        <w:pStyle w:val="ListParagraph"/>
+        <w:numPr>
+          <w:ilvl w:val="0"/>
+          <w:numId w:val="10"/>
+        </w:numPr>
+      </w:pPr>
+      <w:r>
+        <w:t>Cart Service</w:t>
+      </w:r>
+    </w:p>
+    <w:p>
+      <w:pPr>
+        <w:pStyle w:val="ListParagraph"/>
+        <w:numPr>
+          <w:ilvl w:val="0"/>
+          <w:numId w:val="10"/>
+        </w:numPr>
+      </w:pPr>
+      <w:r>
+        <w:t>Catalogue Service</w:t>
+      </w:r>
+    </w:p>
+    <w:p>
+      <w:pPr>
+        <w:pStyle w:val="ListParagraph"/>
+        <w:numPr>
+          <w:ilvl w:val="0"/>
+          <w:numId w:val="10"/>
+        </w:numPr>
+      </w:pPr>
+      <w:r>
+        <w:t>User Service</w:t>
+      </w:r>
+    </w:p>
+    <w:p>
+      <w:pPr>
+        <w:pStyle w:val="ListParagraph"/>
+        <w:numPr>
+          <w:ilvl w:val="0"/>
+          <w:numId w:val="10"/>
+        </w:numPr>
+      </w:pPr>
+      <w:r>
+        <w:t>Stock Service</w:t>
+      </w:r>
+    </w:p>
+    <w:p>
+      <w:pPr>
+        <w:pStyle w:val="ListParagraph"/>
+        <w:numPr>
+          <w:ilvl w:val="0"/>
+          <w:numId w:val="10"/>
+        </w:numPr>
+      </w:pPr>
+      <w:r>
+        <w:t>Order Service</w:t>
+      </w:r>
+    </w:p>
+    <w:p>
+      <w:pPr>
+        <w:pStyle w:val="ListParagraph"/>
+        <w:numPr>
+          <w:ilvl w:val="0"/>
+          <w:numId w:val="10"/>
+        </w:numPr>
+      </w:pPr>
+      <w:r>
+        <w:t>Front-end Service</w:t>
+      </w:r>
+    </w:p>
+    <w:p/>
+    <w:p>
+      <w:pPr>
+        <w:pStyle w:val="Heading2"/>
+      </w:pPr>
+      <w:bookmarkStart w:id="2" w:name="_Toc482129408"/>
+      <w:r>
+        <w:t xml:space="preserve">Cart </w:t>
+      </w:r>
+      <w:r>
+        <w:t>Service</w:t>
+      </w:r>
       <w:bookmarkEnd w:id="2"/>
     </w:p>
     <w:p>
-      <w:r>
-        <w:t>This section outlines the operation of each of the services that comprise the application.</w:t>
-      </w:r>
-    </w:p>
-    <w:p/>
-    <w:p>
-      <w:pPr>
-        <w:pStyle w:val="Heading2"/>
-      </w:pPr>
-      <w:bookmarkStart w:id="3" w:name="_Toc482129408"/>
-      <w:r>
-        <w:t xml:space="preserve">Cart </w:t>
-      </w:r>
-      <w:r>
-        <w:t>Service</w:t>
+      <w:pPr>
+        <w:pStyle w:val="Heading3"/>
+      </w:pPr>
+      <w:bookmarkStart w:id="3" w:name="_Toc482129409"/>
+      <w:r>
+        <w:t>Purpose</w:t>
       </w:r>
       <w:bookmarkEnd w:id="3"/>
     </w:p>
     <w:p>
+      <w:r>
+        <w:t xml:space="preserve">The purpose of the cart service is to provide an </w:t>
+      </w:r>
+      <w:r>
+        <w:t>(</w:t>
+      </w:r>
+      <w:r>
+        <w:t>in-memory</w:t>
+      </w:r>
+      <w:r>
+        <w:t>)</w:t>
+      </w:r>
+      <w:r>
+        <w:t xml:space="preserve"> storage area for items that a customer has added to their cart on the </w:t>
+      </w:r>
+      <w:r>
+        <w:t>site which</w:t>
+      </w:r>
+      <w:r>
+        <w:t xml:space="preserve"> they may wish to purchase later when they </w:t>
+      </w:r>
+      <w:r>
+        <w:t>use the checkout functionality.</w:t>
+      </w:r>
+    </w:p>
+    <w:p>
+      <w:r>
+        <w:t>The cart is mainly used by the front-end service to provide this functionality.</w:t>
+      </w:r>
+    </w:p>
+    <w:p>
       <w:pPr>
         <w:pStyle w:val="Heading3"/>
       </w:pPr>
-      <w:bookmarkStart w:id="4" w:name="_Toc482129409"/>
-      <w:r>
-        <w:t>Purpose</w:t>
+      <w:bookmarkStart w:id="4" w:name="_Toc482129410"/>
+      <w:r>
+        <w:t>Functionality Provided</w:t>
       </w:r>
       <w:bookmarkEnd w:id="4"/>
     </w:p>
     <w:p>
       <w:r>
-        <w:t xml:space="preserve">The purpose of the cart service is to provide an in-memory storage area for items that a customer has added to their cart on the </w:t>
-      </w:r>
-      <w:r>
-        <w:t>site which</w:t>
-      </w:r>
-      <w:r>
-        <w:t xml:space="preserve"> they may wish to purchase later when they </w:t>
-      </w:r>
-      <w:r>
-        <w:t>use the checkout functionality.</w:t>
-      </w:r>
-    </w:p>
-    <w:p>
-      <w:r>
-        <w:t>The cart service runs on port 3003.</w:t>
-      </w:r>
-    </w:p>
-    <w:p>
-      <w:pPr>
-        <w:pStyle w:val="Heading3"/>
-      </w:pPr>
-      <w:bookmarkStart w:id="5" w:name="_Toc482129410"/>
-      <w:r>
-        <w:t>Functionality Provided</w:t>
-      </w:r>
-      <w:bookmarkEnd w:id="5"/>
-    </w:p>
-    <w:p>
-      <w:r>
         <w:t xml:space="preserve">The cart </w:t>
       </w:r>
       <w:r>
@@ -3202,7 +3330,7 @@
         <w:t xml:space="preserve"> thr</w:t>
       </w:r>
       <w:r>
-        <w:t xml:space="preserve">ee main </w:t>
+        <w:t xml:space="preserve">ee </w:t>
       </w:r>
       <w:r>
         <w:t>API’s</w:t>
@@ -3253,6 +3381,614 @@
       </w:r>
     </w:p>
     <w:p>
+      <w:pPr>
+        <w:pStyle w:val="Heading4"/>
+      </w:pPr>
+      <w:r>
+        <w:t>Example JSON Request</w:t>
+      </w:r>
+    </w:p>
+    <w:p>
+      <w:r>
+        <w:rPr>
+          <w:noProof/>
+          <w:lang w:eastAsia="en-IE"/>
+        </w:rPr>
+        <w:drawing>
+          <wp:inline distT="0" distB="0" distL="0" distR="0" wp14:anchorId="6594F804" wp14:editId="646E57B3">
+            <wp:extent cx="2962275" cy="2105025"/>
+            <wp:effectExtent l="0" t="0" r="9525" b="9525"/>
+            <wp:docPr id="1" name="Picture 1"/>
+            <wp:cNvGraphicFramePr>
+              <a:graphicFrameLocks xmlns:a="http://schemas.openxmlformats.org/drawingml/2006/main" noChangeAspect="1"/>
+            </wp:cNvGraphicFramePr>
+            <a:graphic xmlns:a="http://schemas.openxmlformats.org/drawingml/2006/main">
+              <a:graphicData uri="http://schemas.openxmlformats.org/drawingml/2006/picture">
+                <pic:pic xmlns:pic="http://schemas.openxmlformats.org/drawingml/2006/picture">
+                  <pic:nvPicPr>
+                    <pic:cNvPr id="1" name=""/>
+                    <pic:cNvPicPr/>
+                  </pic:nvPicPr>
+                  <pic:blipFill>
+                    <a:blip r:embed="rId9"/>
+                    <a:stretch>
+                      <a:fillRect/>
+                    </a:stretch>
+                  </pic:blipFill>
+                  <pic:spPr>
+                    <a:xfrm>
+                      <a:off x="0" y="0"/>
+                      <a:ext cx="2962275" cy="2105025"/>
+                    </a:xfrm>
+                    <a:prstGeom prst="rect">
+                      <a:avLst/>
+                    </a:prstGeom>
+                  </pic:spPr>
+                </pic:pic>
+              </a:graphicData>
+            </a:graphic>
+          </wp:inline>
+        </w:drawing>
+      </w:r>
+    </w:p>
+    <w:p/>
+    <w:p>
+      <w:pPr>
+        <w:rPr>
+          <w:u w:val="single"/>
+        </w:rPr>
+      </w:pPr>
+      <w:r>
+        <w:rPr>
+          <w:u w:val="single"/>
+        </w:rPr>
+        <w:lastRenderedPageBreak/>
+        <w:t>HTTP GET</w:t>
+      </w:r>
+    </w:p>
+    <w:p>
+      <w:pPr>
+        <w:pStyle w:val="Heading4"/>
+      </w:pPr>
+      <w:r>
+        <w:t>/cart/</w:t>
+      </w:r>
+      <w:proofErr w:type="gramStart"/>
+      <w:r>
+        <w:t>:</w:t>
+      </w:r>
+      <w:proofErr w:type="spellStart"/>
+      <w:r>
+        <w:t>custId</w:t>
+      </w:r>
+      <w:proofErr w:type="spellEnd"/>
+      <w:proofErr w:type="gramEnd"/>
+      <w:r>
+        <w:t>/items/</w:t>
+      </w:r>
+    </w:p>
+    <w:p>
+      <w:r>
+        <w:t xml:space="preserve">This API provides </w:t>
+      </w:r>
+      <w:r>
+        <w:t xml:space="preserve">the </w:t>
+      </w:r>
+      <w:r>
+        <w:t xml:space="preserve">ability to retrieve the current contents of a </w:t>
+      </w:r>
+      <w:r>
+        <w:t xml:space="preserve">specific </w:t>
+      </w:r>
+      <w:r>
+        <w:t>customer’s cart as JSON.</w:t>
+      </w:r>
+    </w:p>
+    <w:p>
+      <w:pPr>
+        <w:pStyle w:val="Heading4"/>
+      </w:pPr>
+      <w:r>
+        <w:t>Example JSON Response</w:t>
+      </w:r>
+    </w:p>
+    <w:p>
+      <w:r>
+        <w:rPr>
+          <w:noProof/>
+          <w:lang w:eastAsia="en-IE"/>
+        </w:rPr>
+        <w:drawing>
+          <wp:inline distT="0" distB="0" distL="0" distR="0" wp14:anchorId="45DAD9A7" wp14:editId="718C4C51">
+            <wp:extent cx="3057525" cy="2228850"/>
+            <wp:effectExtent l="0" t="0" r="9525" b="0"/>
+            <wp:docPr id="2" name="Picture 2"/>
+            <wp:cNvGraphicFramePr>
+              <a:graphicFrameLocks xmlns:a="http://schemas.openxmlformats.org/drawingml/2006/main" noChangeAspect="1"/>
+            </wp:cNvGraphicFramePr>
+            <a:graphic xmlns:a="http://schemas.openxmlformats.org/drawingml/2006/main">
+              <a:graphicData uri="http://schemas.openxmlformats.org/drawingml/2006/picture">
+                <pic:pic xmlns:pic="http://schemas.openxmlformats.org/drawingml/2006/picture">
+                  <pic:nvPicPr>
+                    <pic:cNvPr id="1" name=""/>
+                    <pic:cNvPicPr/>
+                  </pic:nvPicPr>
+                  <pic:blipFill>
+                    <a:blip r:embed="rId10"/>
+                    <a:stretch>
+                      <a:fillRect/>
+                    </a:stretch>
+                  </pic:blipFill>
+                  <pic:spPr>
+                    <a:xfrm>
+                      <a:off x="0" y="0"/>
+                      <a:ext cx="3057525" cy="2228850"/>
+                    </a:xfrm>
+                    <a:prstGeom prst="rect">
+                      <a:avLst/>
+                    </a:prstGeom>
+                  </pic:spPr>
+                </pic:pic>
+              </a:graphicData>
+            </a:graphic>
+          </wp:inline>
+        </w:drawing>
+      </w:r>
+    </w:p>
+    <w:p/>
+    <w:p>
+      <w:pPr>
+        <w:rPr>
+          <w:u w:val="single"/>
+        </w:rPr>
+      </w:pPr>
+      <w:r>
+        <w:rPr>
+          <w:u w:val="single"/>
+        </w:rPr>
+        <w:t>HTTP DELETE</w:t>
+      </w:r>
+    </w:p>
+    <w:p>
+      <w:pPr>
+        <w:pStyle w:val="Heading4"/>
+      </w:pPr>
+      <w:r>
+        <w:t>/cart/</w:t>
+      </w:r>
+      <w:proofErr w:type="gramStart"/>
+      <w:r>
+        <w:t>:</w:t>
+      </w:r>
+      <w:proofErr w:type="spellStart"/>
+      <w:r>
+        <w:t>custId</w:t>
+      </w:r>
+      <w:proofErr w:type="spellEnd"/>
+      <w:proofErr w:type="gramEnd"/>
+      <w:r>
+        <w:t>/items/:id</w:t>
+      </w:r>
+    </w:p>
+    <w:p>
+      <w:r>
+        <w:t xml:space="preserve">This API provides the </w:t>
+      </w:r>
+      <w:r>
+        <w:t>ability to delete a</w:t>
+      </w:r>
+      <w:r>
+        <w:t>n item from the customer’s cart.</w:t>
+      </w:r>
+    </w:p>
+    <w:p>
+      <w:r>
+        <w:t xml:space="preserve">For example, </w:t>
+      </w:r>
+      <w:r>
+        <w:rPr>
+          <w:rFonts w:ascii="Courier New" w:hAnsi="Courier New" w:cs="Courier New"/>
+        </w:rPr>
+        <w:t>/cart/5/items/1</w:t>
+      </w:r>
+      <w:r>
+        <w:t xml:space="preserve"> would delete item 1 in the cart of the customer with the customer ID of 5.</w:t>
+      </w:r>
+    </w:p>
+    <w:p/>
+    <w:p/>
+    <w:p/>
+    <w:p/>
+    <w:p/>
+    <w:p/>
+    <w:p/>
+    <w:p/>
+    <w:p/>
+    <w:p>
+      <w:pPr>
+        <w:pStyle w:val="Heading2"/>
+      </w:pPr>
+      <w:bookmarkStart w:id="5" w:name="_Toc482129411"/>
+      <w:r>
+        <w:lastRenderedPageBreak/>
+        <w:t xml:space="preserve">Catalogue </w:t>
+      </w:r>
+      <w:r>
+        <w:t>Service</w:t>
+      </w:r>
+      <w:bookmarkEnd w:id="5"/>
+    </w:p>
+    <w:p>
+      <w:pPr>
+        <w:pStyle w:val="Heading3"/>
+      </w:pPr>
+      <w:bookmarkStart w:id="6" w:name="_Toc482129412"/>
+      <w:r>
+        <w:t>Purpose</w:t>
+      </w:r>
+      <w:bookmarkEnd w:id="6"/>
+    </w:p>
+    <w:p>
+      <w:r>
+        <w:t>The catalogue service handles interactions with the backend MySQL database where details of th</w:t>
+      </w:r>
+      <w:r>
+        <w:t>e available products are stored (</w:t>
+      </w:r>
+      <w:r>
+        <w:rPr>
+          <w:i/>
+        </w:rPr>
+        <w:t>high-end cars in the example of the site that I have developed</w:t>
+      </w:r>
+      <w:r>
+        <w:rPr>
+          <w:i/>
+        </w:rPr>
+        <w:t xml:space="preserve"> based on the Assignment 1 Codebase</w:t>
+      </w:r>
+      <w:r>
+        <w:t>).</w:t>
+      </w:r>
+    </w:p>
+    <w:p>
+      <w:r>
+        <w:t xml:space="preserve">The functionality within the catalogue service is </w:t>
+      </w:r>
+      <w:r>
+        <w:t>used by both customer facing features and some of the administrator-only features.</w:t>
+      </w:r>
+    </w:p>
+    <w:p>
+      <w:pPr>
+        <w:pStyle w:val="Heading3"/>
+      </w:pPr>
+      <w:bookmarkStart w:id="7" w:name="_Toc482129413"/>
+      <w:r>
+        <w:t>Functionality Provided</w:t>
+      </w:r>
+      <w:bookmarkEnd w:id="7"/>
+    </w:p>
+    <w:p>
+      <w:r>
+        <w:t>The following functionality is provid</w:t>
+      </w:r>
+      <w:r>
+        <w:t>ed within the catalogue service.</w:t>
+      </w:r>
+    </w:p>
+    <w:p>
+      <w:pPr>
+        <w:rPr>
+          <w:u w:val="single"/>
+        </w:rPr>
+      </w:pPr>
+      <w:r>
+        <w:rPr>
+          <w:u w:val="single"/>
+        </w:rPr>
+        <w:t>HTTP POST</w:t>
+      </w:r>
+    </w:p>
+    <w:p>
+      <w:pPr>
+        <w:pStyle w:val="Heading4"/>
+      </w:pPr>
+      <w:r>
+        <w:t>/</w:t>
+      </w:r>
+      <w:proofErr w:type="spellStart"/>
+      <w:r>
+        <w:t>newProduct</w:t>
+      </w:r>
+      <w:proofErr w:type="spellEnd"/>
+    </w:p>
+    <w:p>
+      <w:r>
+        <w:t>This API provides the</w:t>
+      </w:r>
+      <w:r>
+        <w:t xml:space="preserve"> ability to add new products to the catalogue. This area from which this functionality is available in the front-end service is restricted to administrator users.</w:t>
+      </w:r>
+    </w:p>
+    <w:p>
+      <w:pPr>
+        <w:pStyle w:val="Heading4"/>
+      </w:pPr>
+      <w:r>
+        <w:t>Example JSON Request</w:t>
+      </w:r>
+      <w:bookmarkStart w:id="8" w:name="_GoBack"/>
+      <w:bookmarkEnd w:id="8"/>
+    </w:p>
+    <w:p>
+      <w:r>
+        <w:rPr>
+          <w:noProof/>
+          <w:lang w:eastAsia="en-IE"/>
+        </w:rPr>
+        <w:drawing>
+          <wp:inline distT="0" distB="0" distL="0" distR="0" wp14:anchorId="61983249" wp14:editId="4B17E610">
+            <wp:extent cx="3924300" cy="1905000"/>
+            <wp:effectExtent l="0" t="0" r="0" b="0"/>
+            <wp:docPr id="3" name="Picture 3"/>
+            <wp:cNvGraphicFramePr>
+              <a:graphicFrameLocks xmlns:a="http://schemas.openxmlformats.org/drawingml/2006/main" noChangeAspect="1"/>
+            </wp:cNvGraphicFramePr>
+            <a:graphic xmlns:a="http://schemas.openxmlformats.org/drawingml/2006/main">
+              <a:graphicData uri="http://schemas.openxmlformats.org/drawingml/2006/picture">
+                <pic:pic xmlns:pic="http://schemas.openxmlformats.org/drawingml/2006/picture">
+                  <pic:nvPicPr>
+                    <pic:cNvPr id="1" name=""/>
+                    <pic:cNvPicPr/>
+                  </pic:nvPicPr>
+                  <pic:blipFill>
+                    <a:blip r:embed="rId11"/>
+                    <a:stretch>
+                      <a:fillRect/>
+                    </a:stretch>
+                  </pic:blipFill>
+                  <pic:spPr>
+                    <a:xfrm>
+                      <a:off x="0" y="0"/>
+                      <a:ext cx="3924300" cy="1905000"/>
+                    </a:xfrm>
+                    <a:prstGeom prst="rect">
+                      <a:avLst/>
+                    </a:prstGeom>
+                  </pic:spPr>
+                </pic:pic>
+              </a:graphicData>
+            </a:graphic>
+          </wp:inline>
+        </w:drawing>
+      </w:r>
+    </w:p>
+    <w:p/>
+    <w:p>
+      <w:pPr>
+        <w:pStyle w:val="Heading4"/>
+      </w:pPr>
+      <w:r>
+        <w:t>/</w:t>
+      </w:r>
+      <w:proofErr w:type="spellStart"/>
+      <w:r>
+        <w:t>deleteProduct</w:t>
+      </w:r>
+      <w:proofErr w:type="spellEnd"/>
+    </w:p>
+    <w:p>
+      <w:pPr>
+        <w:rPr>
+          <w:highlight w:val="yellow"/>
+        </w:rPr>
+      </w:pPr>
+      <w:r>
+        <w:rPr>
+          <w:highlight w:val="yellow"/>
+        </w:rPr>
+        <w:t>The ability to completely delete a product from the catalogue (e.g. if that product is no longer available</w:t>
+      </w:r>
+      <w:r>
+        <w:rPr>
+          <w:highlight w:val="yellow"/>
+        </w:rPr>
+        <w:t xml:space="preserve"> for sale</w:t>
+      </w:r>
+      <w:r>
+        <w:rPr>
+          <w:highlight w:val="yellow"/>
+        </w:rPr>
+        <w:t>).</w:t>
+      </w:r>
+    </w:p>
+    <w:p>
+      <w:pPr>
+        <w:rPr>
+          <w:highlight w:val="yellow"/>
+        </w:rPr>
+      </w:pPr>
+    </w:p>
+    <w:p>
+      <w:pPr>
+        <w:pStyle w:val="Heading4"/>
+      </w:pPr>
+      <w:r>
+        <w:t>/</w:t>
+      </w:r>
+      <w:proofErr w:type="spellStart"/>
+      <w:r>
+        <w:t>deactivateProduct</w:t>
+      </w:r>
+      <w:proofErr w:type="spellEnd"/>
+    </w:p>
+    <w:p>
+      <w:pPr>
+        <w:rPr>
+          <w:highlight w:val="yellow"/>
+        </w:rPr>
+      </w:pPr>
+      <w:r>
+        <w:rPr>
+          <w:highlight w:val="yellow"/>
+        </w:rPr>
+        <w:t>The ability to deactivate a product in the catalogue (e.g. if it is out of stock). Such products will still be displayed in the front-end, but with an ‘Out of Stock’ indicator.</w:t>
+      </w:r>
+    </w:p>
+    <w:p/>
+    <w:p>
+      <w:pPr>
+        <w:rPr>
+          <w:u w:val="single"/>
+        </w:rPr>
+      </w:pPr>
+      <w:r>
+        <w:rPr>
+          <w:u w:val="single"/>
+        </w:rPr>
+        <w:t>HTTP GET</w:t>
+      </w:r>
+    </w:p>
+    <w:p>
+      <w:pPr>
+        <w:pStyle w:val="Heading4"/>
+      </w:pPr>
+      <w:r>
+        <w:t>/</w:t>
+      </w:r>
+      <w:proofErr w:type="spellStart"/>
+      <w:r>
+        <w:t>getProducts</w:t>
+      </w:r>
+      <w:proofErr w:type="spellEnd"/>
+    </w:p>
+    <w:p>
+      <w:r>
+        <w:t xml:space="preserve">This API provides the ability </w:t>
+      </w:r>
+      <w:r>
+        <w:t>to get all the active products in the catalog. This is used by the front-end service to show the available products to users.</w:t>
+      </w:r>
+    </w:p>
+    <w:p/>
+    <w:p>
+      <w:pPr>
+        <w:pStyle w:val="Heading4"/>
+      </w:pPr>
+      <w:r>
+        <w:t>/</w:t>
+      </w:r>
+      <w:proofErr w:type="spellStart"/>
+      <w:r>
+        <w:t>getProduct</w:t>
+      </w:r>
+      <w:proofErr w:type="spellEnd"/>
+    </w:p>
+    <w:p>
+      <w:pPr>
+        <w:rPr>
+          <w:highlight w:val="yellow"/>
+        </w:rPr>
+      </w:pPr>
+      <w:r>
+        <w:rPr>
+          <w:highlight w:val="yellow"/>
+        </w:rPr>
+        <w:t>The ability to get the details of a specific product, given its produc</w:t>
+      </w:r>
+      <w:r>
+        <w:rPr>
+          <w:highlight w:val="yellow"/>
+        </w:rPr>
+        <w:t>t ID. (TODO: Is this used anywhere?</w:t>
+      </w:r>
+      <w:r>
+        <w:rPr>
+          <w:highlight w:val="yellow"/>
+        </w:rPr>
+        <w:t>)</w:t>
+      </w:r>
+    </w:p>
+    <w:p/>
+    <w:p/>
+    <w:p>
+      <w:pPr>
+        <w:pStyle w:val="Heading2"/>
+      </w:pPr>
+      <w:bookmarkStart w:id="9" w:name="_Toc482129414"/>
+      <w:r>
+        <w:t>User</w:t>
+      </w:r>
+      <w:r>
+        <w:t xml:space="preserve"> </w:t>
+      </w:r>
+      <w:r>
+        <w:t>Service</w:t>
+      </w:r>
+      <w:bookmarkEnd w:id="9"/>
+    </w:p>
+    <w:p>
+      <w:pPr>
+        <w:pStyle w:val="Heading3"/>
+      </w:pPr>
+      <w:bookmarkStart w:id="10" w:name="_Toc482129415"/>
+      <w:r>
+        <w:t>Purpose</w:t>
+      </w:r>
+      <w:bookmarkEnd w:id="10"/>
+    </w:p>
+    <w:p>
+      <w:r>
+        <w:t>The user service is responsible for user management in terms of user registration, and also handling requests to login to the application.</w:t>
+      </w:r>
+    </w:p>
+    <w:p>
+      <w:pPr>
+        <w:pStyle w:val="Heading3"/>
+      </w:pPr>
+      <w:bookmarkStart w:id="11" w:name="_Toc482129416"/>
+      <w:r>
+        <w:t>Functionality Provided</w:t>
+      </w:r>
+      <w:bookmarkEnd w:id="11"/>
+    </w:p>
+    <w:p>
+      <w:r>
+        <w:t>This service provides the follow</w:t>
+      </w:r>
+      <w:r>
+        <w:t xml:space="preserve">ing </w:t>
+      </w:r>
+      <w:r>
+        <w:t>API’s that are used by the front-end service for user registration and user login validation.</w:t>
+      </w:r>
+    </w:p>
+    <w:p>
+      <w:pPr>
+        <w:rPr>
+          <w:u w:val="single"/>
+        </w:rPr>
+      </w:pPr>
+      <w:r>
+        <w:rPr>
+          <w:u w:val="single"/>
+        </w:rPr>
+        <w:t>HTTP POST</w:t>
+      </w:r>
+    </w:p>
+    <w:p>
+      <w:pPr>
+        <w:pStyle w:val="Heading4"/>
+      </w:pPr>
+      <w:r>
+        <w:t>/login</w:t>
+      </w:r>
+    </w:p>
+    <w:p>
+      <w:r>
+        <w:t>User Registration – the registration user interface on the front-end calls into this functionality in order to add new users to the database. All new users are added as Customer users, but any user can be made an Administrator later (</w:t>
+      </w:r>
       <w:r>
         <w:rPr>
           <w:highlight w:val="yellow"/>
@@ -3260,7 +3996,273 @@
         <w:t>TODO</w:t>
       </w:r>
       <w:r>
-        <w:t xml:space="preserve"> – Example JSON?</w:t>
+        <w:t>: how?).</w:t>
+      </w:r>
+      <w:r>
+        <w:t xml:space="preserve"> The registration functionality will return errors in the event of a user already existing in the database (based on the username), or if any MySQL errors occur.</w:t>
+      </w:r>
+    </w:p>
+    <w:p/>
+    <w:p>
+      <w:pPr>
+        <w:pStyle w:val="Heading4"/>
+      </w:pPr>
+      <w:r>
+        <w:t>/register</w:t>
+      </w:r>
+    </w:p>
+    <w:p>
+      <w:r>
+        <w:t>User Log-In – this logic is invoked from the front-end service and is responsible for validating that user credentials are correct when a user attempts to login to the application.</w:t>
+      </w:r>
+      <w:r>
+        <w:t xml:space="preserve"> If the credentials are not valid, then an error is returned to the front-end service which displays a message to the user.</w:t>
+      </w:r>
+      <w:r>
+        <w:t xml:space="preserve"> If successful, the customer ID and customer type are returned to the front-end service as a JSON response.</w:t>
+      </w:r>
+    </w:p>
+    <w:p>
+      <w:pPr>
+        <w:pStyle w:val="Heading2"/>
+      </w:pPr>
+    </w:p>
+    <w:p>
+      <w:pPr>
+        <w:pStyle w:val="Heading2"/>
+      </w:pPr>
+      <w:bookmarkStart w:id="12" w:name="_Toc482129417"/>
+      <w:r>
+        <w:t xml:space="preserve">Stock Administration </w:t>
+      </w:r>
+      <w:r>
+        <w:t>Service</w:t>
+      </w:r>
+      <w:bookmarkEnd w:id="12"/>
+    </w:p>
+    <w:p>
+      <w:pPr>
+        <w:pStyle w:val="Heading3"/>
+      </w:pPr>
+      <w:bookmarkStart w:id="13" w:name="_Toc482129418"/>
+      <w:r>
+        <w:t>Purpose</w:t>
+      </w:r>
+      <w:bookmarkEnd w:id="13"/>
+    </w:p>
+    <w:p>
+      <w:r>
+        <w:t>The purpose of this service is to administer the stock levels available in the application.</w:t>
+      </w:r>
+    </w:p>
+    <w:p>
+      <w:r>
+        <w:t>TODO</w:t>
+      </w:r>
+    </w:p>
+    <w:p>
+      <w:pPr>
+        <w:pStyle w:val="Heading3"/>
+      </w:pPr>
+      <w:bookmarkStart w:id="14" w:name="_Toc482129419"/>
+      <w:r>
+        <w:t>Functionality Provided</w:t>
+      </w:r>
+      <w:bookmarkEnd w:id="14"/>
+    </w:p>
+    <w:p>
+      <w:r>
+        <w:t>The following functionali</w:t>
+      </w:r>
+      <w:r>
+        <w:t>ty is available in this service.</w:t>
+      </w:r>
+    </w:p>
+    <w:p>
+      <w:pPr>
+        <w:rPr>
+          <w:u w:val="single"/>
+        </w:rPr>
+      </w:pPr>
+      <w:r>
+        <w:rPr>
+          <w:u w:val="single"/>
+        </w:rPr>
+        <w:lastRenderedPageBreak/>
+        <w:t>HTTP POST</w:t>
+      </w:r>
+    </w:p>
+    <w:p>
+      <w:pPr>
+        <w:pStyle w:val="Heading4"/>
+      </w:pPr>
+      <w:r>
+        <w:t>/</w:t>
+      </w:r>
+      <w:proofErr w:type="spellStart"/>
+      <w:r>
+        <w:t>incrementStock</w:t>
+      </w:r>
+      <w:proofErr w:type="spellEnd"/>
+    </w:p>
+    <w:p>
+      <w:r>
+        <w:t xml:space="preserve">The ability to increment stock levels of a particular </w:t>
+      </w:r>
+      <w:r>
+        <w:t>item from the catalogue</w:t>
+      </w:r>
+      <w:r>
+        <w:t>. This would be used for example in the event of new stock being purchased by the company.</w:t>
+      </w:r>
+    </w:p>
+    <w:p/>
+    <w:p/>
+    <w:p>
+      <w:pPr>
+        <w:pStyle w:val="Heading4"/>
+      </w:pPr>
+      <w:r>
+        <w:t>/</w:t>
+      </w:r>
+      <w:proofErr w:type="spellStart"/>
+      <w:r>
+        <w:t>decrementStock</w:t>
+      </w:r>
+      <w:proofErr w:type="spellEnd"/>
+    </w:p>
+    <w:p>
+      <w:r>
+        <w:t>The ability to decrement stock</w:t>
+      </w:r>
+      <w:r>
+        <w:t xml:space="preserve"> levels for a particular item from the catalogue. This would be used in the event of a customer making a purchase of this item.</w:t>
+      </w:r>
+    </w:p>
+    <w:p/>
+    <w:p>
+      <w:pPr>
+        <w:pStyle w:val="Heading4"/>
+      </w:pPr>
+      <w:r>
+        <w:t>/</w:t>
+      </w:r>
+      <w:proofErr w:type="spellStart"/>
+      <w:r>
+        <w:t>currentStock</w:t>
+      </w:r>
+      <w:proofErr w:type="spellEnd"/>
+    </w:p>
+    <w:p>
+      <w:r>
+        <w:t>The ability to get the current stock levels for each product. This is used in the administrator interface so that administrators can keep an eye on stock levels.</w:t>
+      </w:r>
+    </w:p>
+    <w:p/>
+    <w:p>
+      <w:pPr>
+        <w:pStyle w:val="Heading4"/>
+      </w:pPr>
+      <w:r>
+        <w:t>/</w:t>
+      </w:r>
+      <w:proofErr w:type="spellStart"/>
+      <w:r>
+        <w:t>bestSellers</w:t>
+      </w:r>
+      <w:proofErr w:type="spellEnd"/>
+    </w:p>
+    <w:p>
+      <w:r>
+        <w:rPr>
+          <w:highlight w:val="yellow"/>
+        </w:rPr>
+        <w:t>Best sellers???</w:t>
+      </w:r>
+      <w:r>
+        <w:rPr>
+          <w:highlight w:val="yellow"/>
+        </w:rPr>
+        <w:t xml:space="preserve"> TODO</w:t>
+      </w:r>
+    </w:p>
+    <w:p/>
+    <w:p>
+      <w:pPr>
+        <w:pStyle w:val="Heading2"/>
+      </w:pPr>
+      <w:bookmarkStart w:id="15" w:name="_Toc482129420"/>
+      <w:r>
+        <w:t xml:space="preserve">Order </w:t>
+      </w:r>
+      <w:r>
+        <w:t>Service</w:t>
+      </w:r>
+      <w:bookmarkEnd w:id="15"/>
+    </w:p>
+    <w:p>
+      <w:pPr>
+        <w:pStyle w:val="Heading3"/>
+      </w:pPr>
+      <w:bookmarkStart w:id="16" w:name="_Toc482129421"/>
+      <w:r>
+        <w:t>Purpose</w:t>
+      </w:r>
+      <w:bookmarkEnd w:id="16"/>
+    </w:p>
+    <w:p>
+      <w:r>
+        <w:t>This service is used to process user orders.</w:t>
+      </w:r>
+    </w:p>
+    <w:p>
+      <w:pPr>
+        <w:pStyle w:val="Heading3"/>
+      </w:pPr>
+      <w:bookmarkStart w:id="17" w:name="_Toc482129422"/>
+      <w:r>
+        <w:t>Functionality Provided</w:t>
+      </w:r>
+      <w:bookmarkEnd w:id="17"/>
+    </w:p>
+    <w:p>
+      <w:r>
+        <w:t>The following functionali</w:t>
+      </w:r>
+      <w:r>
+        <w:t>ty is available in this service.</w:t>
+      </w:r>
+    </w:p>
+    <w:p>
+      <w:pPr>
+        <w:rPr>
+          <w:u w:val="single"/>
+        </w:rPr>
+      </w:pPr>
+      <w:r>
+        <w:rPr>
+          <w:u w:val="single"/>
+        </w:rPr>
+        <w:t>HTTP POST</w:t>
+      </w:r>
+    </w:p>
+    <w:p>
+      <w:pPr>
+        <w:pStyle w:val="Heading4"/>
+      </w:pPr>
+      <w:r>
+        <w:t>/order</w:t>
+      </w:r>
+    </w:p>
+    <w:p>
+      <w:r>
+        <w:t xml:space="preserve"> </w:t>
+      </w:r>
+      <w:r>
+        <w:t>The ability to place an order</w:t>
+      </w:r>
+      <w:r>
+        <w:t xml:space="preserve"> for a customer. In the database a record of this order is persisted.</w:t>
       </w:r>
     </w:p>
     <w:p/>
@@ -3282,25 +4284,81 @@
         <w:pStyle w:val="Heading4"/>
       </w:pPr>
       <w:r>
-        <w:t>/cart/</w:t>
-      </w:r>
-      <w:proofErr w:type="gramStart"/>
-      <w:r>
-        <w:t>:</w:t>
+        <w:t>/order</w:t>
+      </w:r>
+    </w:p>
+    <w:p>
+      <w:r>
+        <w:t>The ability to retrieve a list of orders for a particular user. A link to view these is available in the navigation bar when a user is logged in.</w:t>
+      </w:r>
+    </w:p>
+    <w:p/>
+    <w:p>
+      <w:pPr>
+        <w:pStyle w:val="Heading4"/>
+      </w:pPr>
+      <w:r>
+        <w:t>/</w:t>
       </w:r>
       <w:proofErr w:type="spellStart"/>
       <w:r>
-        <w:t>custId</w:t>
+        <w:t>orderDetails</w:t>
       </w:r>
       <w:proofErr w:type="spellEnd"/>
-      <w:proofErr w:type="gramEnd"/>
-      <w:r>
-        <w:t>/items/</w:t>
-      </w:r>
-    </w:p>
-    <w:p>
-      <w:r>
-        <w:t>This API provides ability to retrieve the current contents of a customer’s cart as JSON.</w:t>
+    </w:p>
+    <w:p>
+      <w:r>
+        <w:t>TODO</w:t>
+      </w:r>
+    </w:p>
+    <w:p/>
+    <w:p>
+      <w:pPr>
+        <w:pStyle w:val="Heading4"/>
+      </w:pPr>
+      <w:r>
+        <w:t>/</w:t>
+      </w:r>
+      <w:proofErr w:type="spellStart"/>
+      <w:r>
+        <w:t>allOrders</w:t>
+      </w:r>
+      <w:proofErr w:type="spellEnd"/>
+    </w:p>
+    <w:p>
+      <w:r>
+        <w:t>TODO</w:t>
+      </w:r>
+    </w:p>
+    <w:p/>
+    <w:p>
+      <w:pPr>
+        <w:pStyle w:val="Heading2"/>
+      </w:pPr>
+      <w:bookmarkStart w:id="18" w:name="_Toc482129423"/>
+      <w:r>
+        <w:t>Front-end Service</w:t>
+      </w:r>
+      <w:bookmarkEnd w:id="18"/>
+    </w:p>
+    <w:p>
+      <w:pPr>
+        <w:pStyle w:val="Heading3"/>
+      </w:pPr>
+      <w:bookmarkStart w:id="19" w:name="_Toc482129424"/>
+      <w:r>
+        <w:t>Purpose</w:t>
+      </w:r>
+      <w:bookmarkEnd w:id="19"/>
+    </w:p>
+    <w:p>
+      <w:r>
+        <w:t>The front-end service is responsible for defining and managing the main user interface of the application. It is to main entry point to the application for users. In order to achieve this, it interacts with the other services.</w:t>
+      </w:r>
+    </w:p>
+    <w:p>
+      <w:r>
+        <w:t>Within the front-end source tree, the ‘api’ folder contains wrappers that enable the front-end to talk to the other services.</w:t>
       </w:r>
     </w:p>
     <w:p>
@@ -3311,809 +4369,8 @@
         <w:t>TODO</w:t>
       </w:r>
       <w:r>
-        <w:t>: Example JSON response?</w:t>
-      </w:r>
-    </w:p>
-    <w:p/>
-    <w:p>
-      <w:pPr>
-        <w:rPr>
-          <w:u w:val="single"/>
-        </w:rPr>
-      </w:pPr>
-      <w:r>
-        <w:rPr>
-          <w:u w:val="single"/>
-        </w:rPr>
-        <w:t>HTTP DELETE</w:t>
-      </w:r>
-    </w:p>
-    <w:p>
-      <w:pPr>
-        <w:pStyle w:val="Heading4"/>
-      </w:pPr>
-      <w:r>
-        <w:t>/cart/</w:t>
-      </w:r>
-      <w:proofErr w:type="gramStart"/>
-      <w:r>
-        <w:t>:</w:t>
-      </w:r>
-      <w:proofErr w:type="spellStart"/>
-      <w:r>
-        <w:t>custId</w:t>
-      </w:r>
-      <w:proofErr w:type="spellEnd"/>
-      <w:proofErr w:type="gramEnd"/>
-      <w:r>
-        <w:t>/items/:id</w:t>
-      </w:r>
-    </w:p>
-    <w:p>
-      <w:r>
-        <w:t xml:space="preserve">This API provides the </w:t>
-      </w:r>
-      <w:r>
-        <w:t xml:space="preserve">ability </w:t>
-      </w:r>
-      <w:r>
-        <w:t>to delete an item from the customer’s cart.</w:t>
-      </w:r>
-    </w:p>
-    <w:p/>
-    <w:p/>
-    <w:p/>
-    <w:p/>
-    <w:p>
-      <w:pPr>
-        <w:pStyle w:val="Heading2"/>
-      </w:pPr>
-      <w:bookmarkStart w:id="6" w:name="_Toc482129411"/>
-      <w:r>
-        <w:lastRenderedPageBreak/>
-        <w:t xml:space="preserve">Catalogue </w:t>
-      </w:r>
-      <w:r>
-        <w:t>Service</w:t>
-      </w:r>
-      <w:bookmarkEnd w:id="6"/>
-    </w:p>
-    <w:p>
-      <w:pPr>
-        <w:pStyle w:val="Heading3"/>
-      </w:pPr>
-      <w:bookmarkStart w:id="7" w:name="_Toc482129412"/>
-      <w:r>
-        <w:t>Purpose</w:t>
-      </w:r>
-      <w:bookmarkEnd w:id="7"/>
-    </w:p>
-    <w:p>
-      <w:r>
-        <w:t>The catalogue service handles interactions with the backend MySQL database where details of th</w:t>
-      </w:r>
-      <w:r>
-        <w:t>e available products are stored (high-end cars in the example of the site that I have developed).</w:t>
-      </w:r>
-    </w:p>
-    <w:p>
-      <w:r>
-        <w:t xml:space="preserve">The functionality within the catalogue service is </w:t>
-      </w:r>
-      <w:r>
-        <w:t>used by both customer facing features and some of the administrator-only features.</w:t>
-      </w:r>
-    </w:p>
-    <w:p>
-      <w:r>
-        <w:t>The catalogue service runs on port 3002.</w:t>
-      </w:r>
-    </w:p>
-    <w:p>
-      <w:pPr>
-        <w:pStyle w:val="Heading3"/>
-      </w:pPr>
-      <w:bookmarkStart w:id="8" w:name="_Toc482129413"/>
-      <w:r>
-        <w:t>Functionality Provided</w:t>
-      </w:r>
-      <w:bookmarkEnd w:id="8"/>
-    </w:p>
-    <w:p>
-      <w:r>
-        <w:t>The following functionality is provid</w:t>
-      </w:r>
-      <w:r>
-        <w:t>ed within the catalogue service.</w:t>
-      </w:r>
-    </w:p>
-    <w:p>
-      <w:pPr>
-        <w:rPr>
-          <w:u w:val="single"/>
-        </w:rPr>
-      </w:pPr>
-      <w:r>
-        <w:rPr>
-          <w:u w:val="single"/>
-        </w:rPr>
-        <w:t>HTTP POST</w:t>
-      </w:r>
-    </w:p>
-    <w:p>
-      <w:pPr>
-        <w:pStyle w:val="Heading4"/>
-      </w:pPr>
-      <w:r>
-        <w:t>/</w:t>
-      </w:r>
-      <w:proofErr w:type="spellStart"/>
-      <w:r>
-        <w:t>newProduct</w:t>
-      </w:r>
-      <w:proofErr w:type="spellEnd"/>
-    </w:p>
-    <w:p>
-      <w:r>
-        <w:t>This API provides the</w:t>
-      </w:r>
-      <w:r>
-        <w:t xml:space="preserve"> ability to add new products to the catalogue. This area from which this functionality is available in the front-end service is restricted to administrator users.</w:t>
-      </w:r>
-    </w:p>
-    <w:p/>
-    <w:p>
-      <w:pPr>
-        <w:pStyle w:val="Heading4"/>
-      </w:pPr>
-      <w:r>
-        <w:t>/</w:t>
-      </w:r>
-      <w:proofErr w:type="spellStart"/>
-      <w:r>
-        <w:t>deleteProduct</w:t>
-      </w:r>
-      <w:proofErr w:type="spellEnd"/>
-    </w:p>
-    <w:p>
-      <w:pPr>
-        <w:rPr>
-          <w:highlight w:val="yellow"/>
-        </w:rPr>
-      </w:pPr>
-      <w:proofErr w:type="gramStart"/>
-      <w:r>
-        <w:rPr>
-          <w:highlight w:val="yellow"/>
-        </w:rPr>
-        <w:t>The ability to completely delete a product from the catalogue (e.g. if that product is no longer available</w:t>
-      </w:r>
-      <w:r>
-        <w:rPr>
-          <w:highlight w:val="yellow"/>
-        </w:rPr>
-        <w:t xml:space="preserve"> for sale</w:t>
-      </w:r>
-      <w:r>
-        <w:rPr>
-          <w:highlight w:val="yellow"/>
-        </w:rPr>
-        <w:t>).</w:t>
-      </w:r>
-      <w:proofErr w:type="gramEnd"/>
-    </w:p>
-    <w:p>
-      <w:pPr>
-        <w:rPr>
-          <w:highlight w:val="yellow"/>
-        </w:rPr>
-      </w:pPr>
-    </w:p>
-    <w:p>
-      <w:pPr>
-        <w:pStyle w:val="Heading4"/>
-      </w:pPr>
-      <w:r>
-        <w:t>/</w:t>
-      </w:r>
-      <w:proofErr w:type="spellStart"/>
-      <w:r>
-        <w:t>deactivateProduct</w:t>
-      </w:r>
-      <w:proofErr w:type="spellEnd"/>
-    </w:p>
-    <w:p>
-      <w:pPr>
-        <w:rPr>
-          <w:highlight w:val="yellow"/>
-        </w:rPr>
-      </w:pPr>
-      <w:proofErr w:type="gramStart"/>
-      <w:r>
-        <w:rPr>
-          <w:highlight w:val="yellow"/>
-        </w:rPr>
-        <w:t>The ability to deactivate a product in the catalogue (e.g. if it is out of stock).</w:t>
-      </w:r>
-      <w:proofErr w:type="gramEnd"/>
-      <w:r>
-        <w:rPr>
-          <w:highlight w:val="yellow"/>
-        </w:rPr>
-        <w:t xml:space="preserve"> Such products will still be displayed in the front-end, but with an ‘Out of Stock’ indicator.</w:t>
-      </w:r>
-    </w:p>
-    <w:p/>
-    <w:p>
-      <w:pPr>
-        <w:rPr>
-          <w:u w:val="single"/>
-        </w:rPr>
-      </w:pPr>
-      <w:r>
-        <w:rPr>
-          <w:u w:val="single"/>
-        </w:rPr>
-        <w:t>HTTP GET</w:t>
-      </w:r>
-    </w:p>
-    <w:p>
-      <w:pPr>
-        <w:pStyle w:val="Heading4"/>
-      </w:pPr>
-      <w:r>
-        <w:t>/</w:t>
-      </w:r>
-      <w:proofErr w:type="spellStart"/>
-      <w:r>
-        <w:t>getProducts</w:t>
-      </w:r>
-      <w:proofErr w:type="spellEnd"/>
-    </w:p>
-    <w:p>
-      <w:r>
-        <w:t xml:space="preserve">This API provides the ability </w:t>
-      </w:r>
-      <w:r>
-        <w:t>to get all the active products in the catalog. This is used by the front-end service to show the available products to users.</w:t>
-      </w:r>
-    </w:p>
-    <w:p/>
-    <w:p>
-      <w:pPr>
-        <w:pStyle w:val="Heading4"/>
-      </w:pPr>
-      <w:r>
-        <w:t>/</w:t>
-      </w:r>
-      <w:proofErr w:type="spellStart"/>
-      <w:r>
-        <w:t>getProduct</w:t>
-      </w:r>
-      <w:proofErr w:type="spellEnd"/>
-    </w:p>
-    <w:p>
-      <w:pPr>
-        <w:rPr>
-          <w:highlight w:val="yellow"/>
-        </w:rPr>
-      </w:pPr>
-      <w:r>
-        <w:rPr>
-          <w:highlight w:val="yellow"/>
-        </w:rPr>
-        <w:t>The ability to get the details of a specific product, given its produc</w:t>
-      </w:r>
-      <w:r>
-        <w:rPr>
-          <w:highlight w:val="yellow"/>
-        </w:rPr>
-        <w:t xml:space="preserve">t </w:t>
-      </w:r>
-      <w:proofErr w:type="gramStart"/>
-      <w:r>
-        <w:rPr>
-          <w:highlight w:val="yellow"/>
-        </w:rPr>
-        <w:t>ID.</w:t>
-      </w:r>
-      <w:proofErr w:type="gramEnd"/>
-      <w:r>
-        <w:rPr>
-          <w:highlight w:val="yellow"/>
-        </w:rPr>
-        <w:t xml:space="preserve"> (TODO: Is this used anywhere?</w:t>
-      </w:r>
-      <w:r>
-        <w:rPr>
-          <w:highlight w:val="yellow"/>
-        </w:rPr>
-        <w:t>)</w:t>
-      </w:r>
-    </w:p>
-    <w:p/>
-    <w:p/>
-    <w:p>
-      <w:pPr>
-        <w:pStyle w:val="Heading2"/>
-      </w:pPr>
-      <w:bookmarkStart w:id="9" w:name="_Toc482129414"/>
-      <w:r>
-        <w:lastRenderedPageBreak/>
-        <w:t>User</w:t>
-      </w:r>
-      <w:r>
-        <w:t xml:space="preserve"> </w:t>
-      </w:r>
-      <w:r>
-        <w:t>Service</w:t>
-      </w:r>
-      <w:bookmarkEnd w:id="9"/>
-    </w:p>
-    <w:p>
-      <w:pPr>
-        <w:pStyle w:val="Heading3"/>
-      </w:pPr>
-      <w:bookmarkStart w:id="10" w:name="_Toc482129415"/>
-      <w:r>
-        <w:t>Purpose</w:t>
-      </w:r>
-      <w:bookmarkEnd w:id="10"/>
-    </w:p>
-    <w:p>
-      <w:r>
-        <w:t>The user service is responsible for user management in terms of user registration, and also handling requests to login to the application.</w:t>
-      </w:r>
-    </w:p>
-    <w:p>
-      <w:pPr>
-        <w:pStyle w:val="Heading3"/>
-      </w:pPr>
-      <w:bookmarkStart w:id="11" w:name="_Toc482129416"/>
-      <w:r>
-        <w:t>Functionality Provided</w:t>
-      </w:r>
-      <w:bookmarkEnd w:id="11"/>
-    </w:p>
-    <w:p>
-      <w:r>
-        <w:t>This service provides the follow</w:t>
-      </w:r>
-      <w:r>
-        <w:t xml:space="preserve">ing </w:t>
-      </w:r>
-      <w:r>
-        <w:t>API’s that are used by the front-end service for user registration and user login validation.</w:t>
-      </w:r>
-    </w:p>
-    <w:p>
-      <w:pPr>
-        <w:rPr>
-          <w:u w:val="single"/>
-        </w:rPr>
-      </w:pPr>
-      <w:r>
-        <w:rPr>
-          <w:u w:val="single"/>
-        </w:rPr>
-        <w:t>HTTP POST</w:t>
-      </w:r>
-    </w:p>
-    <w:p>
-      <w:pPr>
-        <w:pStyle w:val="Heading4"/>
-      </w:pPr>
-      <w:r>
-        <w:t>/login</w:t>
-      </w:r>
-    </w:p>
-    <w:p>
-      <w:r>
-        <w:t>User Registration – the registration user interface on the front-end calls into this functionality in order to add new users to the database. All new users are added as Customer users, but any user can be made an Administrator later (</w:t>
-      </w:r>
-      <w:r>
-        <w:rPr>
-          <w:highlight w:val="yellow"/>
-        </w:rPr>
-        <w:t>TODO</w:t>
-      </w:r>
-      <w:r>
-        <w:t>: how?).</w:t>
-      </w:r>
-      <w:r>
-        <w:t xml:space="preserve"> The registration functionality will return errors in the event of a user already existing in the database (based on the username), or if any MySQL errors occur.</w:t>
-      </w:r>
-    </w:p>
-    <w:p/>
-    <w:p>
-      <w:pPr>
-        <w:pStyle w:val="Heading4"/>
-      </w:pPr>
-      <w:r>
-        <w:t>/register</w:t>
-      </w:r>
-    </w:p>
-    <w:p>
-      <w:r>
-        <w:t>User Log-In – this logic is invoked from the front-end service and is responsible for validating that user credentials are correct when a user attempts to login to the application.</w:t>
-      </w:r>
-      <w:r>
-        <w:t xml:space="preserve"> If the credentials are not valid, then an error is returned to the front-end service which displays a message to the user.</w:t>
-      </w:r>
-      <w:r>
-        <w:t xml:space="preserve"> If successful, the customer ID and customer type are returned to the front-end service as a JSON response.</w:t>
-      </w:r>
-    </w:p>
-    <w:p>
-      <w:pPr>
-        <w:pStyle w:val="Heading2"/>
-      </w:pPr>
-    </w:p>
-    <w:p>
-      <w:pPr>
-        <w:pStyle w:val="Heading2"/>
-      </w:pPr>
-      <w:bookmarkStart w:id="12" w:name="_Toc482129417"/>
-      <w:r>
-        <w:t xml:space="preserve">Stock Administration </w:t>
-      </w:r>
-      <w:r>
-        <w:t>Service</w:t>
-      </w:r>
-      <w:bookmarkEnd w:id="12"/>
-    </w:p>
-    <w:p>
-      <w:pPr>
-        <w:pStyle w:val="Heading3"/>
-      </w:pPr>
-      <w:bookmarkStart w:id="13" w:name="_Toc482129418"/>
-      <w:r>
-        <w:t>Purpose</w:t>
-      </w:r>
-      <w:bookmarkEnd w:id="13"/>
-    </w:p>
-    <w:p>
-      <w:r>
-        <w:t>The purpose of this service is to administer the stock levels available in the application.</w:t>
-      </w:r>
-    </w:p>
-    <w:p>
-      <w:r>
-        <w:t>TODO</w:t>
-      </w:r>
-    </w:p>
-    <w:p>
-      <w:pPr>
-        <w:pStyle w:val="Heading3"/>
-      </w:pPr>
-      <w:bookmarkStart w:id="14" w:name="_Toc482129419"/>
-      <w:r>
-        <w:t>Functionality Provided</w:t>
-      </w:r>
-      <w:bookmarkEnd w:id="14"/>
-    </w:p>
-    <w:p>
-      <w:r>
-        <w:t>The following functionali</w:t>
-      </w:r>
-      <w:r>
-        <w:t>ty is available in this service.</w:t>
-      </w:r>
-    </w:p>
-    <w:p>
-      <w:pPr>
-        <w:rPr>
-          <w:u w:val="single"/>
-        </w:rPr>
-      </w:pPr>
-      <w:r>
-        <w:rPr>
-          <w:u w:val="single"/>
-        </w:rPr>
-        <w:t>HTTP POST</w:t>
-      </w:r>
-    </w:p>
-    <w:p>
-      <w:pPr>
-        <w:pStyle w:val="Heading4"/>
-      </w:pPr>
-      <w:r>
-        <w:t>/</w:t>
-      </w:r>
-      <w:proofErr w:type="spellStart"/>
-      <w:r>
-        <w:t>incrementStock</w:t>
-      </w:r>
-      <w:proofErr w:type="spellEnd"/>
-    </w:p>
-    <w:p>
-      <w:r>
-        <w:t xml:space="preserve">The ability to increment stock levels of a particular </w:t>
-      </w:r>
-      <w:r>
-        <w:t>item from the catalogue</w:t>
-      </w:r>
-      <w:r>
-        <w:t>. This would be used for example in the event of new stock being purchased by the company.</w:t>
-      </w:r>
-    </w:p>
-    <w:p/>
-    <w:p/>
-    <w:p>
-      <w:pPr>
-        <w:pStyle w:val="Heading4"/>
-      </w:pPr>
-      <w:r>
-        <w:lastRenderedPageBreak/>
-        <w:t>/</w:t>
-      </w:r>
-      <w:proofErr w:type="spellStart"/>
-      <w:r>
-        <w:t>decrementStock</w:t>
-      </w:r>
-      <w:proofErr w:type="spellEnd"/>
-    </w:p>
-    <w:p>
-      <w:r>
-        <w:t>The ability to decrement stock</w:t>
-      </w:r>
-      <w:r>
-        <w:t xml:space="preserve"> levels for a particular item from the catalogue. This would be used in the event of a customer making a purchase of this item.</w:t>
-      </w:r>
-    </w:p>
-    <w:p/>
-    <w:p>
-      <w:pPr>
-        <w:pStyle w:val="Heading4"/>
-      </w:pPr>
-      <w:r>
-        <w:t>/</w:t>
-      </w:r>
-      <w:proofErr w:type="spellStart"/>
-      <w:r>
-        <w:t>currentStock</w:t>
-      </w:r>
-      <w:proofErr w:type="spellEnd"/>
-    </w:p>
-    <w:p>
-      <w:r>
-        <w:t>The ability to get the current stock levels for each product. This is used in the administrator interface so that administrators can keep an eye on stock levels.</w:t>
-      </w:r>
-    </w:p>
-    <w:p/>
-    <w:p>
-      <w:pPr>
-        <w:pStyle w:val="Heading4"/>
-      </w:pPr>
-      <w:r>
-        <w:t>/</w:t>
-      </w:r>
-      <w:proofErr w:type="spellStart"/>
-      <w:r>
-        <w:t>bestSellers</w:t>
-      </w:r>
-      <w:proofErr w:type="spellEnd"/>
-    </w:p>
-    <w:p>
-      <w:r>
-        <w:rPr>
-          <w:highlight w:val="yellow"/>
-        </w:rPr>
-        <w:t>Best sellers???</w:t>
-      </w:r>
-      <w:r>
-        <w:rPr>
-          <w:highlight w:val="yellow"/>
-        </w:rPr>
-        <w:t xml:space="preserve"> TODO</w:t>
-      </w:r>
-    </w:p>
-    <w:p/>
-    <w:p>
-      <w:pPr>
-        <w:pStyle w:val="Heading2"/>
-      </w:pPr>
-      <w:bookmarkStart w:id="15" w:name="_Toc482129420"/>
-      <w:r>
-        <w:t xml:space="preserve">Order </w:t>
-      </w:r>
-      <w:r>
-        <w:t>Service</w:t>
-      </w:r>
-      <w:bookmarkEnd w:id="15"/>
-    </w:p>
-    <w:p>
-      <w:pPr>
-        <w:pStyle w:val="Heading3"/>
-      </w:pPr>
-      <w:bookmarkStart w:id="16" w:name="_Toc482129421"/>
-      <w:r>
-        <w:t>Purpose</w:t>
-      </w:r>
-      <w:bookmarkEnd w:id="16"/>
-    </w:p>
-    <w:p>
-      <w:r>
-        <w:t>This service is used to process user orders.</w:t>
-      </w:r>
-    </w:p>
-    <w:p>
-      <w:pPr>
-        <w:pStyle w:val="Heading3"/>
-      </w:pPr>
-      <w:bookmarkStart w:id="17" w:name="_Toc482129422"/>
-      <w:r>
-        <w:t>Functionality Provided</w:t>
-      </w:r>
-      <w:bookmarkEnd w:id="17"/>
-    </w:p>
-    <w:p>
-      <w:r>
-        <w:t>The following functionali</w:t>
-      </w:r>
-      <w:r>
-        <w:t>ty is available in this service.</w:t>
-      </w:r>
-    </w:p>
-    <w:p>
-      <w:pPr>
-        <w:rPr>
-          <w:u w:val="single"/>
-        </w:rPr>
-      </w:pPr>
-      <w:r>
-        <w:rPr>
-          <w:u w:val="single"/>
-        </w:rPr>
-        <w:t>HTTP POST</w:t>
-      </w:r>
-    </w:p>
-    <w:p>
-      <w:pPr>
-        <w:pStyle w:val="Heading4"/>
-      </w:pPr>
-      <w:r>
-        <w:t>/order</w:t>
-      </w:r>
-    </w:p>
-    <w:p>
-      <w:r>
-        <w:t xml:space="preserve"> </w:t>
-      </w:r>
-      <w:proofErr w:type="gramStart"/>
-      <w:r>
-        <w:t>The ability to place an order</w:t>
-      </w:r>
-      <w:r>
-        <w:t xml:space="preserve"> for a customer.</w:t>
-      </w:r>
-      <w:proofErr w:type="gramEnd"/>
-      <w:r>
-        <w:t xml:space="preserve"> In the database a record of this order is persisted.</w:t>
-      </w:r>
-    </w:p>
-    <w:p/>
-    <w:p>
-      <w:pPr>
-        <w:rPr>
-          <w:u w:val="single"/>
-        </w:rPr>
-      </w:pPr>
-      <w:r>
-        <w:rPr>
-          <w:u w:val="single"/>
-        </w:rPr>
-        <w:t>HTTP GET</w:t>
-      </w:r>
-    </w:p>
-    <w:p>
-      <w:pPr>
-        <w:pStyle w:val="Heading4"/>
-      </w:pPr>
-      <w:r>
-        <w:t>/order</w:t>
-      </w:r>
-    </w:p>
-    <w:p>
-      <w:proofErr w:type="gramStart"/>
-      <w:r>
-        <w:t>The ability to retrieve a list of orders for a particular user.</w:t>
-      </w:r>
-      <w:proofErr w:type="gramEnd"/>
-      <w:r>
-        <w:t xml:space="preserve"> A link to view these is available in the navigation bar when a user is logged in.</w:t>
-      </w:r>
-    </w:p>
-    <w:p/>
-    <w:p>
-      <w:pPr>
-        <w:pStyle w:val="Heading4"/>
-      </w:pPr>
-      <w:r>
-        <w:t>/</w:t>
-      </w:r>
-      <w:proofErr w:type="spellStart"/>
-      <w:r>
-        <w:t>orderDetails</w:t>
-      </w:r>
-      <w:proofErr w:type="spellEnd"/>
-    </w:p>
-    <w:p>
-      <w:r>
-        <w:t>TODO</w:t>
-      </w:r>
-    </w:p>
-    <w:p/>
-    <w:p>
-      <w:pPr>
-        <w:pStyle w:val="Heading4"/>
-      </w:pPr>
-      <w:r>
-        <w:t>/</w:t>
-      </w:r>
-      <w:proofErr w:type="spellStart"/>
-      <w:r>
-        <w:t>allOrders</w:t>
-      </w:r>
-      <w:proofErr w:type="spellEnd"/>
-    </w:p>
-    <w:p>
-      <w:r>
-        <w:t>TODO</w:t>
-      </w:r>
-    </w:p>
-    <w:p/>
-    <w:p>
-      <w:pPr>
-        <w:pStyle w:val="Heading2"/>
-      </w:pPr>
-      <w:bookmarkStart w:id="18" w:name="_Toc482129423"/>
-      <w:r>
-        <w:lastRenderedPageBreak/>
-        <w:t>Front-end Service</w:t>
-      </w:r>
-      <w:bookmarkEnd w:id="18"/>
-    </w:p>
-    <w:p>
-      <w:pPr>
-        <w:pStyle w:val="Heading3"/>
-      </w:pPr>
-      <w:bookmarkStart w:id="19" w:name="_Toc482129424"/>
-      <w:r>
-        <w:t>Purpose</w:t>
-      </w:r>
-      <w:bookmarkEnd w:id="19"/>
-    </w:p>
-    <w:p>
-      <w:r>
-        <w:t>The front-end service is responsible for defining and managing the main user interface of the application. It is to main entry point to the application for users. In order to achieve this, it interacts with the other services.</w:t>
-      </w:r>
-    </w:p>
-    <w:p>
-      <w:r>
-        <w:t>Within the front-end source tree, the ‘</w:t>
-      </w:r>
-      <w:proofErr w:type="spellStart"/>
-      <w:r>
-        <w:t>api</w:t>
-      </w:r>
-      <w:proofErr w:type="spellEnd"/>
-      <w:r>
-        <w:t>’ folder contains wrappers that enable the front-end to talk to the other services.</w:t>
-      </w:r>
-    </w:p>
-    <w:p>
-      <w:proofErr w:type="gramStart"/>
-      <w:r>
-        <w:rPr>
-          <w:highlight w:val="yellow"/>
-        </w:rPr>
-        <w:t>TODO</w:t>
-      </w:r>
-      <w:r>
         <w:t xml:space="preserve"> – More general stuff about the code base.</w:t>
       </w:r>
-      <w:proofErr w:type="gramEnd"/>
     </w:p>
     <w:p>
       <w:r>
@@ -4222,15 +4479,7 @@
         </w:numPr>
       </w:pPr>
       <w:r>
-        <w:t xml:space="preserve">Next this is posted to /login (contained in the </w:t>
-      </w:r>
-      <w:proofErr w:type="spellStart"/>
-      <w:r>
-        <w:t>api</w:t>
-      </w:r>
-      <w:proofErr w:type="spellEnd"/>
-      <w:r>
-        <w:t>/users/index.js – the ‘helper’ for the users service).</w:t>
+        <w:t>Next this is posted to /login (contained in the api/users/index.js – the ‘helper’ for the users service).</w:t>
       </w:r>
     </w:p>
     <w:p>
@@ -4297,6 +4546,7 @@
       </w:pPr>
       <w:bookmarkStart w:id="21" w:name="_Toc482129426"/>
       <w:r>
+        <w:lastRenderedPageBreak/>
         <w:t>Section 3</w:t>
       </w:r>
       <w:r>
@@ -4322,7 +4572,7 @@
 </file>
 
 <file path=word/endnotes.xml><?xml version="1.0" encoding="utf-8"?>
-<w:endnotes xmlns:wpc="http://schemas.microsoft.com/office/word/2010/wordprocessingCanvas" xmlns:mc="http://schemas.openxmlformats.org/markup-compatibility/2006" xmlns:o="urn:schemas-microsoft-com:office:office" xmlns:r="http://schemas.openxmlformats.org/officeDocument/2006/relationships" xmlns:m="http://schemas.openxmlformats.org/officeDocument/2006/math" xmlns:v="urn:schemas-microsoft-com:vml" xmlns:wp14="http://schemas.microsoft.com/office/word/2010/wordprocessingDrawing" xmlns:wp="http://schemas.openxmlformats.org/drawingml/2006/wordprocessingDrawing" xmlns:w10="urn:schemas-microsoft-com:office:word" xmlns:w="http://schemas.openxmlformats.org/wordprocessingml/2006/main" xmlns:w14="http://schemas.microsoft.com/office/word/2010/wordml" xmlns:wpg="http://schemas.microsoft.com/office/word/2010/wordprocessingGroup" xmlns:wpi="http://schemas.microsoft.com/office/word/2010/wordprocessingInk" xmlns:wne="http://schemas.microsoft.com/office/word/2006/wordml" xmlns:wps="http://schemas.microsoft.com/office/word/2010/wordprocessingShape" mc:Ignorable="w14 wp14">
+<w:endnotes xmlns:wpc="http://schemas.microsoft.com/office/word/2010/wordprocessingCanvas" xmlns:mc="http://schemas.openxmlformats.org/markup-compatibility/2006" xmlns:o="urn:schemas-microsoft-com:office:office" xmlns:r="http://schemas.openxmlformats.org/officeDocument/2006/relationships" xmlns:m="http://schemas.openxmlformats.org/officeDocument/2006/math" xmlns:v="urn:schemas-microsoft-com:vml" xmlns:wp14="http://schemas.microsoft.com/office/word/2010/wordprocessingDrawing" xmlns:wp="http://schemas.openxmlformats.org/drawingml/2006/wordprocessingDrawing" xmlns:w10="urn:schemas-microsoft-com:office:word" xmlns:w="http://schemas.openxmlformats.org/wordprocessingml/2006/main" xmlns:w14="http://schemas.microsoft.com/office/word/2010/wordml" xmlns:w15="http://schemas.microsoft.com/office/word/2012/wordml" xmlns:wpg="http://schemas.microsoft.com/office/word/2010/wordprocessingGroup" xmlns:wpi="http://schemas.microsoft.com/office/word/2010/wordprocessingInk" xmlns:wne="http://schemas.microsoft.com/office/word/2006/wordml" xmlns:wps="http://schemas.microsoft.com/office/word/2010/wordprocessingShape" mc:Ignorable="w14 w15 wp14">
   <w:endnote w:type="separator" w:id="-1">
     <w:p>
       <w:pPr>
@@ -4347,7 +4597,7 @@
 </file>
 
 <file path=word/footnotes.xml><?xml version="1.0" encoding="utf-8"?>
-<w:footnotes xmlns:wpc="http://schemas.microsoft.com/office/word/2010/wordprocessingCanvas" xmlns:mc="http://schemas.openxmlformats.org/markup-compatibility/2006" xmlns:o="urn:schemas-microsoft-com:office:office" xmlns:r="http://schemas.openxmlformats.org/officeDocument/2006/relationships" xmlns:m="http://schemas.openxmlformats.org/officeDocument/2006/math" xmlns:v="urn:schemas-microsoft-com:vml" xmlns:wp14="http://schemas.microsoft.com/office/word/2010/wordprocessingDrawing" xmlns:wp="http://schemas.openxmlformats.org/drawingml/2006/wordprocessingDrawing" xmlns:w10="urn:schemas-microsoft-com:office:word" xmlns:w="http://schemas.openxmlformats.org/wordprocessingml/2006/main" xmlns:w14="http://schemas.microsoft.com/office/word/2010/wordml" xmlns:wpg="http://schemas.microsoft.com/office/word/2010/wordprocessingGroup" xmlns:wpi="http://schemas.microsoft.com/office/word/2010/wordprocessingInk" xmlns:wne="http://schemas.microsoft.com/office/word/2006/wordml" xmlns:wps="http://schemas.microsoft.com/office/word/2010/wordprocessingShape" mc:Ignorable="w14 wp14">
+<w:footnotes xmlns:wpc="http://schemas.microsoft.com/office/word/2010/wordprocessingCanvas" xmlns:mc="http://schemas.openxmlformats.org/markup-compatibility/2006" xmlns:o="urn:schemas-microsoft-com:office:office" xmlns:r="http://schemas.openxmlformats.org/officeDocument/2006/relationships" xmlns:m="http://schemas.openxmlformats.org/officeDocument/2006/math" xmlns:v="urn:schemas-microsoft-com:vml" xmlns:wp14="http://schemas.microsoft.com/office/word/2010/wordprocessingDrawing" xmlns:wp="http://schemas.openxmlformats.org/drawingml/2006/wordprocessingDrawing" xmlns:w10="urn:schemas-microsoft-com:office:word" xmlns:w="http://schemas.openxmlformats.org/wordprocessingml/2006/main" xmlns:w14="http://schemas.microsoft.com/office/word/2010/wordml" xmlns:w15="http://schemas.microsoft.com/office/word/2012/wordml" xmlns:wpg="http://schemas.microsoft.com/office/word/2010/wordprocessingGroup" xmlns:wpi="http://schemas.microsoft.com/office/word/2010/wordprocessingInk" xmlns:wne="http://schemas.microsoft.com/office/word/2006/wordml" xmlns:wps="http://schemas.microsoft.com/office/word/2010/wordprocessingShape" mc:Ignorable="w14 w15 wp14">
   <w:footnote w:type="separator" w:id="-1">
     <w:p>
       <w:pPr>
@@ -4380,7 +4630,13 @@
         <w:footnoteRef/>
       </w:r>
       <w:r>
-        <w:t xml:space="preserve"> Note that the application is still in development at time of writing this document, please ignore any issues until </w:t>
+        <w:t xml:space="preserve"> Note that the application is still in development at time of writing this document, please ignore any issues</w:t>
+      </w:r>
+      <w:r>
+        <w:t>/downtime</w:t>
+      </w:r>
+      <w:r>
+        <w:t xml:space="preserve"> until </w:t>
       </w:r>
       <w:r>
         <w:t>the final codebase is submitted before the Assignment 2 deadline (May 22</w:t>
@@ -4400,8 +4656,8 @@
 </file>
 
 <file path=word/numbering.xml><?xml version="1.0" encoding="utf-8"?>
-<w:numbering xmlns:wpc="http://schemas.microsoft.com/office/word/2010/wordprocessingCanvas" xmlns:mc="http://schemas.openxmlformats.org/markup-compatibility/2006" xmlns:o="urn:schemas-microsoft-com:office:office" xmlns:r="http://schemas.openxmlformats.org/officeDocument/2006/relationships" xmlns:m="http://schemas.openxmlformats.org/officeDocument/2006/math" xmlns:v="urn:schemas-microsoft-com:vml" xmlns:wp14="http://schemas.microsoft.com/office/word/2010/wordprocessingDrawing" xmlns:wp="http://schemas.openxmlformats.org/drawingml/2006/wordprocessingDrawing" xmlns:w10="urn:schemas-microsoft-com:office:word" xmlns:w="http://schemas.openxmlformats.org/wordprocessingml/2006/main" xmlns:w14="http://schemas.microsoft.com/office/word/2010/wordml" xmlns:wpg="http://schemas.microsoft.com/office/word/2010/wordprocessingGroup" xmlns:wpi="http://schemas.microsoft.com/office/word/2010/wordprocessingInk" xmlns:wne="http://schemas.microsoft.com/office/word/2006/wordml" xmlns:wps="http://schemas.microsoft.com/office/word/2010/wordprocessingShape" mc:Ignorable="w14 wp14">
-  <w:abstractNum w:abstractNumId="0">
+<w:numbering xmlns:wpc="http://schemas.microsoft.com/office/word/2010/wordprocessingCanvas" xmlns:mc="http://schemas.openxmlformats.org/markup-compatibility/2006" xmlns:o="urn:schemas-microsoft-com:office:office" xmlns:r="http://schemas.openxmlformats.org/officeDocument/2006/relationships" xmlns:m="http://schemas.openxmlformats.org/officeDocument/2006/math" xmlns:v="urn:schemas-microsoft-com:vml" xmlns:wp14="http://schemas.microsoft.com/office/word/2010/wordprocessingDrawing" xmlns:wp="http://schemas.openxmlformats.org/drawingml/2006/wordprocessingDrawing" xmlns:w10="urn:schemas-microsoft-com:office:word" xmlns:w="http://schemas.openxmlformats.org/wordprocessingml/2006/main" xmlns:w14="http://schemas.microsoft.com/office/word/2010/wordml" xmlns:w15="http://schemas.microsoft.com/office/word/2012/wordml" xmlns:wpg="http://schemas.microsoft.com/office/word/2010/wordprocessingGroup" xmlns:wpi="http://schemas.microsoft.com/office/word/2010/wordprocessingInk" xmlns:wne="http://schemas.microsoft.com/office/word/2006/wordml" xmlns:wps="http://schemas.microsoft.com/office/word/2010/wordprocessingShape" mc:Ignorable="w14 w15 wp14">
+  <w:abstractNum w:abstractNumId="0" w15:restartNumberingAfterBreak="0">
     <w:nsid w:val="05A544C4"/>
     <w:multiLevelType w:val="hybridMultilevel"/>
     <w:tmpl w:val="9ECC6FD6"/>
@@ -4514,7 +4770,7 @@
       </w:rPr>
     </w:lvl>
   </w:abstractNum>
-  <w:abstractNum w:abstractNumId="1">
+  <w:abstractNum w:abstractNumId="1" w15:restartNumberingAfterBreak="0">
     <w:nsid w:val="0B2F351F"/>
     <w:multiLevelType w:val="hybridMultilevel"/>
     <w:tmpl w:val="4E489652"/>
@@ -4627,7 +4883,7 @@
       </w:rPr>
     </w:lvl>
   </w:abstractNum>
-  <w:abstractNum w:abstractNumId="2">
+  <w:abstractNum w:abstractNumId="2" w15:restartNumberingAfterBreak="0">
     <w:nsid w:val="0EDA6352"/>
     <w:multiLevelType w:val="hybridMultilevel"/>
     <w:tmpl w:val="3B70B0A2"/>
@@ -4740,7 +4996,7 @@
       </w:rPr>
     </w:lvl>
   </w:abstractNum>
-  <w:abstractNum w:abstractNumId="3">
+  <w:abstractNum w:abstractNumId="3" w15:restartNumberingAfterBreak="0">
     <w:nsid w:val="2B6E444E"/>
     <w:multiLevelType w:val="hybridMultilevel"/>
     <w:tmpl w:val="349459F0"/>
@@ -4826,7 +5082,7 @@
       </w:pPr>
     </w:lvl>
   </w:abstractNum>
-  <w:abstractNum w:abstractNumId="4">
+  <w:abstractNum w:abstractNumId="4" w15:restartNumberingAfterBreak="0">
     <w:nsid w:val="41370D6F"/>
     <w:multiLevelType w:val="hybridMultilevel"/>
     <w:tmpl w:val="05E0BDA8"/>
@@ -4939,7 +5195,7 @@
       </w:rPr>
     </w:lvl>
   </w:abstractNum>
-  <w:abstractNum w:abstractNumId="5">
+  <w:abstractNum w:abstractNumId="5" w15:restartNumberingAfterBreak="0">
     <w:nsid w:val="4AC82132"/>
     <w:multiLevelType w:val="hybridMultilevel"/>
     <w:tmpl w:val="71125A5A"/>
@@ -5025,7 +5281,7 @@
       </w:pPr>
     </w:lvl>
   </w:abstractNum>
-  <w:abstractNum w:abstractNumId="6">
+  <w:abstractNum w:abstractNumId="6" w15:restartNumberingAfterBreak="0">
     <w:nsid w:val="500E784B"/>
     <w:multiLevelType w:val="hybridMultilevel"/>
     <w:tmpl w:val="5482667C"/>
@@ -5138,7 +5394,7 @@
       </w:rPr>
     </w:lvl>
   </w:abstractNum>
-  <w:abstractNum w:abstractNumId="7">
+  <w:abstractNum w:abstractNumId="7" w15:restartNumberingAfterBreak="0">
     <w:nsid w:val="71D13D56"/>
     <w:multiLevelType w:val="hybridMultilevel"/>
     <w:tmpl w:val="B6A69126"/>
@@ -5224,10 +5480,123 @@
       </w:pPr>
     </w:lvl>
   </w:abstractNum>
-  <w:abstractNum w:abstractNumId="8">
+  <w:abstractNum w:abstractNumId="8" w15:restartNumberingAfterBreak="0">
     <w:nsid w:val="7A722FD2"/>
     <w:multiLevelType w:val="hybridMultilevel"/>
     <w:tmpl w:val="73086726"/>
+    <w:lvl w:ilvl="0" w:tplc="18090001">
+      <w:start w:val="1"/>
+      <w:numFmt w:val="bullet"/>
+      <w:lvlText w:val=""/>
+      <w:lvlJc w:val="left"/>
+      <w:pPr>
+        <w:ind w:left="720" w:hanging="360"/>
+      </w:pPr>
+      <w:rPr>
+        <w:rFonts w:ascii="Symbol" w:hAnsi="Symbol" w:hint="default"/>
+      </w:rPr>
+    </w:lvl>
+    <w:lvl w:ilvl="1" w:tplc="18090003" w:tentative="1">
+      <w:start w:val="1"/>
+      <w:numFmt w:val="bullet"/>
+      <w:lvlText w:val="o"/>
+      <w:lvlJc w:val="left"/>
+      <w:pPr>
+        <w:ind w:left="1440" w:hanging="360"/>
+      </w:pPr>
+      <w:rPr>
+        <w:rFonts w:ascii="Courier New" w:hAnsi="Courier New" w:cs="Courier New" w:hint="default"/>
+      </w:rPr>
+    </w:lvl>
+    <w:lvl w:ilvl="2" w:tplc="18090005" w:tentative="1">
+      <w:start w:val="1"/>
+      <w:numFmt w:val="bullet"/>
+      <w:lvlText w:val=""/>
+      <w:lvlJc w:val="left"/>
+      <w:pPr>
+        <w:ind w:left="2160" w:hanging="360"/>
+      </w:pPr>
+      <w:rPr>
+        <w:rFonts w:ascii="Wingdings" w:hAnsi="Wingdings" w:hint="default"/>
+      </w:rPr>
+    </w:lvl>
+    <w:lvl w:ilvl="3" w:tplc="18090001" w:tentative="1">
+      <w:start w:val="1"/>
+      <w:numFmt w:val="bullet"/>
+      <w:lvlText w:val=""/>
+      <w:lvlJc w:val="left"/>
+      <w:pPr>
+        <w:ind w:left="2880" w:hanging="360"/>
+      </w:pPr>
+      <w:rPr>
+        <w:rFonts w:ascii="Symbol" w:hAnsi="Symbol" w:hint="default"/>
+      </w:rPr>
+    </w:lvl>
+    <w:lvl w:ilvl="4" w:tplc="18090003" w:tentative="1">
+      <w:start w:val="1"/>
+      <w:numFmt w:val="bullet"/>
+      <w:lvlText w:val="o"/>
+      <w:lvlJc w:val="left"/>
+      <w:pPr>
+        <w:ind w:left="3600" w:hanging="360"/>
+      </w:pPr>
+      <w:rPr>
+        <w:rFonts w:ascii="Courier New" w:hAnsi="Courier New" w:cs="Courier New" w:hint="default"/>
+      </w:rPr>
+    </w:lvl>
+    <w:lvl w:ilvl="5" w:tplc="18090005" w:tentative="1">
+      <w:start w:val="1"/>
+      <w:numFmt w:val="bullet"/>
+      <w:lvlText w:val=""/>
+      <w:lvlJc w:val="left"/>
+      <w:pPr>
+        <w:ind w:left="4320" w:hanging="360"/>
+      </w:pPr>
+      <w:rPr>
+        <w:rFonts w:ascii="Wingdings" w:hAnsi="Wingdings" w:hint="default"/>
+      </w:rPr>
+    </w:lvl>
+    <w:lvl w:ilvl="6" w:tplc="18090001" w:tentative="1">
+      <w:start w:val="1"/>
+      <w:numFmt w:val="bullet"/>
+      <w:lvlText w:val=""/>
+      <w:lvlJc w:val="left"/>
+      <w:pPr>
+        <w:ind w:left="5040" w:hanging="360"/>
+      </w:pPr>
+      <w:rPr>
+        <w:rFonts w:ascii="Symbol" w:hAnsi="Symbol" w:hint="default"/>
+      </w:rPr>
+    </w:lvl>
+    <w:lvl w:ilvl="7" w:tplc="18090003" w:tentative="1">
+      <w:start w:val="1"/>
+      <w:numFmt w:val="bullet"/>
+      <w:lvlText w:val="o"/>
+      <w:lvlJc w:val="left"/>
+      <w:pPr>
+        <w:ind w:left="5760" w:hanging="360"/>
+      </w:pPr>
+      <w:rPr>
+        <w:rFonts w:ascii="Courier New" w:hAnsi="Courier New" w:cs="Courier New" w:hint="default"/>
+      </w:rPr>
+    </w:lvl>
+    <w:lvl w:ilvl="8" w:tplc="18090005" w:tentative="1">
+      <w:start w:val="1"/>
+      <w:numFmt w:val="bullet"/>
+      <w:lvlText w:val=""/>
+      <w:lvlJc w:val="left"/>
+      <w:pPr>
+        <w:ind w:left="6480" w:hanging="360"/>
+      </w:pPr>
+      <w:rPr>
+        <w:rFonts w:ascii="Wingdings" w:hAnsi="Wingdings" w:hint="default"/>
+      </w:rPr>
+    </w:lvl>
+  </w:abstractNum>
+  <w:abstractNum w:abstractNumId="9" w15:restartNumberingAfterBreak="0">
+    <w:nsid w:val="7DBB3F75"/>
+    <w:multiLevelType w:val="hybridMultilevel"/>
+    <w:tmpl w:val="6C509172"/>
     <w:lvl w:ilvl="0" w:tplc="18090001">
       <w:start w:val="1"/>
       <w:numFmt w:val="bullet"/>
@@ -5364,11 +5733,14 @@
   <w:num w:numId="9">
     <w:abstractNumId w:val="2"/>
   </w:num>
+  <w:num w:numId="10">
+    <w:abstractNumId w:val="9"/>
+  </w:num>
 </w:numbering>
 </file>
 
 <file path=word/styles.xml><?xml version="1.0" encoding="utf-8"?>
-<w:styles xmlns:mc="http://schemas.openxmlformats.org/markup-compatibility/2006" xmlns:r="http://schemas.openxmlformats.org/officeDocument/2006/relationships" xmlns:w="http://schemas.openxmlformats.org/wordprocessingml/2006/main" xmlns:w14="http://schemas.microsoft.com/office/word/2010/wordml" mc:Ignorable="w14">
+<w:styles xmlns:mc="http://schemas.openxmlformats.org/markup-compatibility/2006" xmlns:r="http://schemas.openxmlformats.org/officeDocument/2006/relationships" xmlns:w="http://schemas.openxmlformats.org/wordprocessingml/2006/main" xmlns:w14="http://schemas.microsoft.com/office/word/2010/wordml" xmlns:w15="http://schemas.microsoft.com/office/word/2012/wordml" mc:Ignorable="w14 w15">
   <w:docDefaults>
     <w:rPrDefault>
       <w:rPr>
@@ -5384,630 +5756,378 @@
       </w:pPr>
     </w:pPrDefault>
   </w:docDefaults>
-  <w:latentStyles w:defLockedState="0" w:defUIPriority="99" w:defSemiHidden="1" w:defUnhideWhenUsed="1" w:defQFormat="0" w:count="267">
-    <w:lsdException w:name="Normal" w:semiHidden="0" w:uiPriority="0" w:unhideWhenUsed="0" w:qFormat="1"/>
-    <w:lsdException w:name="heading 1" w:semiHidden="0" w:uiPriority="9" w:unhideWhenUsed="0" w:qFormat="1"/>
-    <w:lsdException w:name="heading 2" w:uiPriority="9" w:qFormat="1"/>
-    <w:lsdException w:name="heading 3" w:uiPriority="9" w:qFormat="1"/>
-    <w:lsdException w:name="heading 4" w:uiPriority="9" w:qFormat="1"/>
-    <w:lsdException w:name="heading 5" w:uiPriority="9" w:qFormat="1"/>
-    <w:lsdException w:name="heading 6" w:uiPriority="9" w:qFormat="1"/>
-    <w:lsdException w:name="heading 7" w:uiPriority="9" w:qFormat="1"/>
-    <w:lsdException w:name="heading 8" w:uiPriority="9" w:qFormat="1"/>
-    <w:lsdException w:name="heading 9" w:uiPriority="9" w:qFormat="1"/>
-    <w:lsdException w:name="toc 1" w:uiPriority="39"/>
-    <w:lsdException w:name="toc 2" w:uiPriority="39"/>
-    <w:lsdException w:name="toc 3" w:uiPriority="39"/>
-    <w:lsdException w:name="toc 4" w:uiPriority="39"/>
-    <w:lsdException w:name="toc 5" w:uiPriority="39"/>
-    <w:lsdException w:name="toc 6" w:uiPriority="39"/>
-    <w:lsdException w:name="toc 7" w:uiPriority="39"/>
-    <w:lsdException w:name="toc 8" w:uiPriority="39"/>
-    <w:lsdException w:name="toc 9" w:uiPriority="39"/>
-    <w:lsdException w:name="caption" w:uiPriority="35" w:qFormat="1"/>
-    <w:lsdException w:name="Title" w:semiHidden="0" w:uiPriority="10" w:unhideWhenUsed="0" w:qFormat="1"/>
-    <w:lsdException w:name="Default Paragraph Font" w:uiPriority="1"/>
-    <w:lsdException w:name="Subtitle" w:semiHidden="0" w:uiPriority="11" w:unhideWhenUsed="0" w:qFormat="1"/>
-    <w:lsdException w:name="Strong" w:semiHidden="0" w:uiPriority="22" w:unhideWhenUsed="0" w:qFormat="1"/>
-    <w:lsdException w:name="Emphasis" w:semiHidden="0" w:uiPriority="20" w:unhideWhenUsed="0" w:qFormat="1"/>
-    <w:lsdException w:name="Table Grid" w:semiHidden="0" w:uiPriority="59" w:unhideWhenUsed="0"/>
-    <w:lsdException w:name="Placeholder Text" w:unhideWhenUsed="0"/>
-    <w:lsdException w:name="No Spacing" w:semiHidden="0" w:uiPriority="1" w:unhideWhenUsed="0" w:qFormat="1"/>
-    <w:lsdException w:name="Light Shading" w:semiHidden="0" w:uiPriority="60" w:unhideWhenUsed="0"/>
-    <w:lsdException w:name="Light List" w:semiHidden="0" w:uiPriority="61" w:unhideWhenUsed="0"/>
-    <w:lsdException w:name="Light Grid" w:semiHidden="0" w:uiPriority="62" w:unhideWhenUsed="0"/>
-    <w:lsdException w:name="Medium Shading 1" w:semiHidden="0" w:uiPriority="63" w:unhideWhenUsed="0"/>
-    <w:lsdException w:name="Medium Shading 2" w:semiHidden="0" w:uiPriority="64" w:unhideWhenUsed="0"/>
-    <w:lsdException w:name="Medium List 1" w:semiHidden="0" w:uiPriority="65" w:unhideWhenUsed="0"/>
-    <w:lsdException w:name="Medium List 2" w:semiHidden="0" w:uiPriority="66" w:unhideWhenUsed="0"/>
-    <w:lsdException w:name="Medium Grid 1" w:semiHidden="0" w:uiPriority="67" w:unhideWhenUsed="0"/>
-    <w:lsdException w:name="Medium Grid 2" w:semiHidden="0" w:uiPriority="68" w:unhideWhenUsed="0"/>
-    <w:lsdException w:name="Medium Grid 3" w:semiHidden="0" w:uiPriority="69" w:unhideWhenUsed="0"/>
-    <w:lsdException w:name="Dark List" w:semiHidden="0" w:uiPriority="70" w:unhideWhenUsed="0"/>
-    <w:lsdException w:name="Colorful Shading" w:semiHidden="0" w:uiPriority="71" w:unhideWhenUsed="0"/>
-    <w:lsdException w:name="Colorful List" w:semiHidden="0" w:uiPriority="72" w:unhideWhenUsed="0"/>
-    <w:lsdException w:name="Colorful Grid" w:semiHidden="0" w:uiPriority="73" w:unhideWhenUsed="0"/>
-    <w:lsdException w:name="Light Shading Accent 1" w:semiHidden="0" w:uiPriority="60" w:unhideWhenUsed="0"/>
-    <w:lsdException w:name="Light List Accent 1" w:semiHidden="0" w:uiPriority="61" w:unhideWhenUsed="0"/>
-    <w:lsdException w:name="Light Grid Accent 1" w:semiHidden="0" w:uiPriority="62" w:unhideWhenUsed="0"/>
-    <w:lsdException w:name="Medium Shading 1 Accent 1" w:semiHidden="0" w:uiPriority="63" w:unhideWhenUsed="0"/>
-    <w:lsdException w:name="Medium Shading 2 Accent 1" w:semiHidden="0" w:uiPriority="64" w:unhideWhenUsed="0"/>
-    <w:lsdException w:name="Medium List 1 Accent 1" w:semiHidden="0" w:uiPriority="65" w:unhideWhenUsed="0"/>
-    <w:lsdException w:name="Revision" w:unhideWhenUsed="0"/>
-    <w:lsdException w:name="List Paragraph" w:semiHidden="0" w:uiPriority="34" w:unhideWhenUsed="0" w:qFormat="1"/>
-    <w:lsdException w:name="Quote" w:semiHidden="0" w:uiPriority="29" w:unhideWhenUsed="0" w:qFormat="1"/>
-    <w:lsdException w:name="Intense Quote" w:semiHidden="0" w:uiPriority="30" w:unhideWhenUsed="0" w:qFormat="1"/>
-    <w:lsdException w:name="Medium List 2 Accent 1" w:semiHidden="0" w:uiPriority="66" w:unhideWhenUsed="0"/>
-    <w:lsdException w:name="Medium Grid 1 Accent 1" w:semiHidden="0" w:uiPriority="67" w:unhideWhenUsed="0"/>
-    <w:lsdException w:name="Medium Grid 2 Accent 1" w:semiHidden="0" w:uiPriority="68" w:unhideWhenUsed="0"/>
-    <w:lsdException w:name="Medium Grid 3 Accent 1" w:semiHidden="0" w:uiPriority="69" w:unhideWhenUsed="0"/>
-    <w:lsdException w:name="Dark List Accent 1" w:semiHidden="0" w:uiPriority="70" w:unhideWhenUsed="0"/>
-    <w:lsdException w:name="Colorful Shading Accent 1" w:semiHidden="0" w:uiPriority="71" w:unhideWhenUsed="0"/>
-    <w:lsdException w:name="Colorful List Accent 1" w:semiHidden="0" w:uiPriority="72" w:unhideWhenUsed="0"/>
-    <w:lsdException w:name="Colorful Grid Accent 1" w:semiHidden="0" w:uiPriority="73" w:unhideWhenUsed="0"/>
-    <w:lsdException w:name="Light Shading Accent 2" w:semiHidden="0" w:uiPriority="60" w:unhideWhenUsed="0"/>
-    <w:lsdException w:name="Light List Accent 2" w:semiHidden="0" w:uiPriority="61" w:unhideWhenUsed="0"/>
-    <w:lsdException w:name="Light Grid Accent 2" w:semiHidden="0" w:uiPriority="62" w:unhideWhenUsed="0"/>
-    <w:lsdException w:name="Medium Shading 1 Accent 2" w:semiHidden="0" w:uiPriority="63" w:unhideWhenUsed="0"/>
-    <w:lsdException w:name="Medium Shading 2 Accent 2" w:semiHidden="0" w:uiPriority="64" w:unhideWhenUsed="0"/>
-    <w:lsdException w:name="Medium List 1 Accent 2" w:semiHidden="0" w:uiPriority="65" w:unhideWhenUsed="0"/>
-    <w:lsdException w:name="Medium List 2 Accent 2" w:semiHidden="0" w:uiPriority="66" w:unhideWhenUsed="0"/>
-    <w:lsdException w:name="Medium Grid 1 Accent 2" w:semiHidden="0" w:uiPriority="67" w:unhideWhenUsed="0"/>
-    <w:lsdException w:name="Medium Grid 2 Accent 2" w:semiHidden="0" w:uiPriority="68" w:unhideWhenUsed="0"/>
-    <w:lsdException w:name="Medium Grid 3 Accent 2" w:semiHidden="0" w:uiPriority="69" w:unhideWhenUsed="0"/>
-    <w:lsdException w:name="Dark List Accent 2" w:semiHidden="0" w:uiPriority="70" w:unhideWhenUsed="0"/>
-    <w:lsdException w:name="Colorful Shading Accent 2" w:semiHidden="0" w:uiPriority="71" w:unhideWhenUsed="0"/>
-    <w:lsdException w:name="Colorful List Accent 2" w:semiHidden="0" w:uiPriority="72" w:unhideWhenUsed="0"/>
-    <w:lsdException w:name="Colorful Grid Accent 2" w:semiHidden="0" w:uiPriority="73" w:unhideWhenUsed="0"/>
-    <w:lsdException w:name="Light Shading Accent 3" w:semiHidden="0" w:uiPriority="60" w:unhideWhenUsed="0"/>
-    <w:lsdException w:name="Light List Accent 3" w:semiHidden="0" w:uiPriority="61" w:unhideWhenUsed="0"/>
-    <w:lsdException w:name="Light Grid Accent 3" w:semiHidden="0" w:uiPriority="62" w:unhideWhenUsed="0"/>
-    <w:lsdException w:name="Medium Shading 1 Accent 3" w:semiHidden="0" w:uiPriority="63" w:unhideWhenUsed="0"/>
-    <w:lsdException w:name="Medium Shading 2 Accent 3" w:semiHidden="0" w:uiPriority="64" w:unhideWhenUsed="0"/>
-    <w:lsdException w:name="Medium List 1 Accent 3" w:semiHidden="0" w:uiPriority="65" w:unhideWhenUsed="0"/>
-    <w:lsdException w:name="Medium List 2 Accent 3" w:semiHidden="0" w:uiPriority="66" w:unhideWhenUsed="0"/>
-    <w:lsdException w:name="Medium Grid 1 Accent 3" w:semiHidden="0" w:uiPriority="67" w:unhideWhenUsed="0"/>
-    <w:lsdException w:name="Medium Grid 2 Accent 3" w:semiHidden="0" w:uiPriority="68" w:unhideWhenUsed="0"/>
-    <w:lsdException w:name="Medium Grid 3 Accent 3" w:semiHidden="0" w:uiPriority="69" w:unhideWhenUsed="0"/>
-    <w:lsdException w:name="Dark List Accent 3" w:semiHidden="0" w:uiPriority="70" w:unhideWhenUsed="0"/>
-    <w:lsdException w:name="Colorful Shading Accent 3" w:semiHidden="0" w:uiPriority="71" w:unhideWhenUsed="0"/>
-    <w:lsdException w:name="Colorful List Accent 3" w:semiHidden="0" w:uiPriority="72" w:unhideWhenUsed="0"/>
-    <w:lsdException w:name="Colorful Grid Accent 3" w:semiHidden="0" w:uiPriority="73" w:unhideWhenUsed="0"/>
-    <w:lsdException w:name="Light Shading Accent 4" w:semiHidden="0" w:uiPriority="60" w:unhideWhenUsed="0"/>
-    <w:lsdException w:name="Light List Accent 4" w:semiHidden="0" w:uiPriority="61" w:unhideWhenUsed="0"/>
-    <w:lsdException w:name="Light Grid Accent 4" w:semiHidden="0" w:uiPriority="62" w:unhideWhenUsed="0"/>
-    <w:lsdException w:name="Medium Shading 1 Accent 4" w:semiHidden="0" w:uiPriority="63" w:unhideWhenUsed="0"/>
-    <w:lsdException w:name="Medium Shading 2 Accent 4" w:semiHidden="0" w:uiPriority="64" w:unhideWhenUsed="0"/>
-    <w:lsdException w:name="Medium List 1 Accent 4" w:semiHidden="0" w:uiPriority="65" w:unhideWhenUsed="0"/>
-    <w:lsdException w:name="Medium List 2 Accent 4" w:semiHidden="0" w:uiPriority="66" w:unhideWhenUsed="0"/>
-    <w:lsdException w:name="Medium Grid 1 Accent 4" w:semiHidden="0" w:uiPriority="67" w:unhideWhenUsed="0"/>
-    <w:lsdException w:name="Medium Grid 2 Accent 4" w:semiHidden="0" w:uiPriority="68" w:unhideWhenUsed="0"/>
-    <w:lsdException w:name="Medium Grid 3 Accent 4" w:semiHidden="0" w:uiPriority="69" w:unhideWhenUsed="0"/>
-    <w:lsdException w:name="Dark List Accent 4" w:semiHidden="0" w:uiPriority="70" w:unhideWhenUsed="0"/>
-    <w:lsdException w:name="Colorful Shading Accent 4" w:semiHidden="0" w:uiPriority="71" w:unhideWhenUsed="0"/>
-    <w:lsdException w:name="Colorful List Accent 4" w:semiHidden="0" w:uiPriority="72" w:unhideWhenUsed="0"/>
-    <w:lsdException w:name="Colorful Grid Accent 4" w:semiHidden="0" w:uiPriority="73" w:unhideWhenUsed="0"/>
-    <w:lsdException w:name="Light Shading Accent 5" w:semiHidden="0" w:uiPriority="60" w:unhideWhenUsed="0"/>
-    <w:lsdException w:name="Light List Accent 5" w:semiHidden="0" w:uiPriority="61" w:unhideWhenUsed="0"/>
-    <w:lsdException w:name="Light Grid Accent 5" w:semiHidden="0" w:uiPriority="62" w:unhideWhenUsed="0"/>
-    <w:lsdException w:name="Medium Shading 1 Accent 5" w:semiHidden="0" w:uiPriority="63" w:unhideWhenUsed="0"/>
-    <w:lsdException w:name="Medium Shading 2 Accent 5" w:semiHidden="0" w:uiPriority="64" w:unhideWhenUsed="0"/>
-    <w:lsdException w:name="Medium List 1 Accent 5" w:semiHidden="0" w:uiPriority="65" w:unhideWhenUsed="0"/>
-    <w:lsdException w:name="Medium List 2 Accent 5" w:semiHidden="0" w:uiPriority="66" w:unhideWhenUsed="0"/>
-    <w:lsdException w:name="Medium Grid 1 Accent 5" w:semiHidden="0" w:uiPriority="67" w:unhideWhenUsed="0"/>
-    <w:lsdException w:name="Medium Grid 2 Accent 5" w:semiHidden="0" w:uiPriority="68" w:unhideWhenUsed="0"/>
-    <w:lsdException w:name="Medium Grid 3 Accent 5" w:semiHidden="0" w:uiPriority="69" w:unhideWhenUsed="0"/>
-    <w:lsdException w:name="Dark List Accent 5" w:semiHidden="0" w:uiPriority="70" w:unhideWhenUsed="0"/>
-    <w:lsdException w:name="Colorful Shading Accent 5" w:semiHidden="0" w:uiPriority="71" w:unhideWhenUsed="0"/>
-    <w:lsdException w:name="Colorful List Accent 5" w:semiHidden="0" w:uiPriority="72" w:unhideWhenUsed="0"/>
-    <w:lsdException w:name="Colorful Grid Accent 5" w:semiHidden="0" w:uiPriority="73" w:unhideWhenUsed="0"/>
-    <w:lsdException w:name="Light Shading Accent 6" w:semiHidden="0" w:uiPriority="60" w:unhideWhenUsed="0"/>
-    <w:lsdException w:name="Light List Accent 6" w:semiHidden="0" w:uiPriority="61" w:unhideWhenUsed="0"/>
-    <w:lsdException w:name="Light Grid Accent 6" w:semiHidden="0" w:uiPriority="62" w:unhideWhenUsed="0"/>
-    <w:lsdException w:name="Medium Shading 1 Accent 6" w:semiHidden="0" w:uiPriority="63" w:unhideWhenUsed="0"/>
-    <w:lsdException w:name="Medium Shading 2 Accent 6" w:semiHidden="0" w:uiPriority="64" w:unhideWhenUsed="0"/>
-    <w:lsdException w:name="Medium List 1 Accent 6" w:semiHidden="0" w:uiPriority="65" w:unhideWhenUsed="0"/>
-    <w:lsdException w:name="Medium List 2 Accent 6" w:semiHidden="0" w:uiPriority="66" w:unhideWhenUsed="0"/>
-    <w:lsdException w:name="Medium Grid 1 Accent 6" w:semiHidden="0" w:uiPriority="67" w:unhideWhenUsed="0"/>
-    <w:lsdException w:name="Medium Grid 2 Accent 6" w:semiHidden="0" w:uiPriority="68" w:unhideWhenUsed="0"/>
-    <w:lsdException w:name="Medium Grid 3 Accent 6" w:semiHidden="0" w:uiPriority="69" w:unhideWhenUsed="0"/>
-    <w:lsdException w:name="Dark List Accent 6" w:semiHidden="0" w:uiPriority="70" w:unhideWhenUsed="0"/>
-    <w:lsdException w:name="Colorful Shading Accent 6" w:semiHidden="0" w:uiPriority="71" w:unhideWhenUsed="0"/>
-    <w:lsdException w:name="Colorful List Accent 6" w:semiHidden="0" w:uiPriority="72" w:unhideWhenUsed="0"/>
-    <w:lsdException w:name="Colorful Grid Accent 6" w:semiHidden="0" w:uiPriority="73" w:unhideWhenUsed="0"/>
-    <w:lsdException w:name="Subtle Emphasis" w:semiHidden="0" w:uiPriority="19" w:unhideWhenUsed="0" w:qFormat="1"/>
-    <w:lsdException w:name="Intense Emphasis" w:semiHidden="0" w:uiPriority="21" w:unhideWhenUsed="0" w:qFormat="1"/>
-    <w:lsdException w:name="Subtle Reference" w:semiHidden="0" w:uiPriority="31" w:unhideWhenUsed="0" w:qFormat="1"/>
-    <w:lsdException w:name="Intense Reference" w:semiHidden="0" w:uiPriority="32" w:unhideWhenUsed="0" w:qFormat="1"/>
-    <w:lsdException w:name="Book Title" w:semiHidden="0" w:uiPriority="33" w:unhideWhenUsed="0" w:qFormat="1"/>
-    <w:lsdException w:name="Bibliography" w:uiPriority="37"/>
-    <w:lsdException w:name="TOC Heading" w:uiPriority="39" w:qFormat="1"/>
-  </w:latentStyles>
-  <w:style w:type="paragraph" w:default="1" w:styleId="Normal">
-    <w:name w:val="Normal"/>
-    <w:qFormat/>
-  </w:style>
-  <w:style w:type="paragraph" w:styleId="Heading1">
-    <w:name w:val="heading 1"/>
-    <w:basedOn w:val="Normal"/>
-    <w:next w:val="Normal"/>
-    <w:link w:val="Heading1Char"/>
-    <w:uiPriority w:val="9"/>
-    <w:qFormat/>
-    <w:rsid w:val="00630E35"/>
-    <w:pPr>
-      <w:keepNext/>
-      <w:keepLines/>
-      <w:spacing w:before="480" w:after="0"/>
-      <w:outlineLvl w:val="0"/>
-    </w:pPr>
-    <w:rPr>
-      <w:rFonts w:asciiTheme="majorHAnsi" w:eastAsiaTheme="majorEastAsia" w:hAnsiTheme="majorHAnsi" w:cstheme="majorBidi"/>
-      <w:b/>
-      <w:bCs/>
-      <w:color w:val="365F91" w:themeColor="accent1" w:themeShade="BF"/>
-      <w:sz w:val="28"/>
-      <w:szCs w:val="28"/>
-    </w:rPr>
-  </w:style>
-  <w:style w:type="paragraph" w:styleId="Heading2">
-    <w:name w:val="heading 2"/>
-    <w:basedOn w:val="Normal"/>
-    <w:next w:val="Normal"/>
-    <w:link w:val="Heading2Char"/>
-    <w:uiPriority w:val="9"/>
-    <w:unhideWhenUsed/>
-    <w:qFormat/>
-    <w:rsid w:val="00630E35"/>
-    <w:pPr>
-      <w:keepNext/>
-      <w:keepLines/>
-      <w:spacing w:before="200" w:after="0"/>
-      <w:outlineLvl w:val="1"/>
-    </w:pPr>
-    <w:rPr>
-      <w:rFonts w:asciiTheme="majorHAnsi" w:eastAsiaTheme="majorEastAsia" w:hAnsiTheme="majorHAnsi" w:cstheme="majorBidi"/>
-      <w:b/>
-      <w:bCs/>
-      <w:color w:val="4F81BD" w:themeColor="accent1"/>
-      <w:sz w:val="26"/>
-      <w:szCs w:val="26"/>
-    </w:rPr>
-  </w:style>
-  <w:style w:type="paragraph" w:styleId="Heading3">
-    <w:name w:val="heading 3"/>
-    <w:basedOn w:val="Normal"/>
-    <w:next w:val="Normal"/>
-    <w:link w:val="Heading3Char"/>
-    <w:uiPriority w:val="9"/>
-    <w:unhideWhenUsed/>
-    <w:qFormat/>
-    <w:rsid w:val="003A1E80"/>
-    <w:pPr>
-      <w:keepNext/>
-      <w:keepLines/>
-      <w:spacing w:before="200" w:after="0"/>
-      <w:outlineLvl w:val="2"/>
-    </w:pPr>
-    <w:rPr>
-      <w:rFonts w:asciiTheme="majorHAnsi" w:eastAsiaTheme="majorEastAsia" w:hAnsiTheme="majorHAnsi" w:cstheme="majorBidi"/>
-      <w:b/>
-      <w:bCs/>
-      <w:color w:val="4F81BD" w:themeColor="accent1"/>
-    </w:rPr>
-  </w:style>
-  <w:style w:type="paragraph" w:styleId="Heading4">
-    <w:name w:val="heading 4"/>
-    <w:basedOn w:val="Normal"/>
-    <w:next w:val="Normal"/>
-    <w:link w:val="Heading4Char"/>
-    <w:uiPriority w:val="9"/>
-    <w:unhideWhenUsed/>
-    <w:qFormat/>
-    <w:rsid w:val="003A1E80"/>
-    <w:pPr>
-      <w:keepNext/>
-      <w:keepLines/>
-      <w:spacing w:before="200" w:after="0"/>
-      <w:outlineLvl w:val="3"/>
-    </w:pPr>
-    <w:rPr>
-      <w:rFonts w:asciiTheme="majorHAnsi" w:eastAsiaTheme="majorEastAsia" w:hAnsiTheme="majorHAnsi" w:cstheme="majorBidi"/>
-      <w:b/>
-      <w:bCs/>
-      <w:i/>
-      <w:iCs/>
-      <w:color w:val="4F81BD" w:themeColor="accent1"/>
-    </w:rPr>
-  </w:style>
-  <w:style w:type="character" w:default="1" w:styleId="DefaultParagraphFont">
-    <w:name w:val="Default Paragraph Font"/>
-    <w:uiPriority w:val="1"/>
-    <w:semiHidden/>
-    <w:unhideWhenUsed/>
-  </w:style>
-  <w:style w:type="table" w:default="1" w:styleId="TableNormal">
-    <w:name w:val="Normal Table"/>
-    <w:uiPriority w:val="99"/>
-    <w:semiHidden/>
-    <w:unhideWhenUsed/>
-    <w:tblPr>
-      <w:tblInd w:w="0" w:type="dxa"/>
-      <w:tblCellMar>
-        <w:top w:w="0" w:type="dxa"/>
-        <w:left w:w="108" w:type="dxa"/>
-        <w:bottom w:w="0" w:type="dxa"/>
-        <w:right w:w="108" w:type="dxa"/>
-      </w:tblCellMar>
-    </w:tblPr>
-  </w:style>
-  <w:style w:type="numbering" w:default="1" w:styleId="NoList">
-    <w:name w:val="No List"/>
-    <w:uiPriority w:val="99"/>
-    <w:semiHidden/>
-    <w:unhideWhenUsed/>
-  </w:style>
-  <w:style w:type="paragraph" w:styleId="BalloonText">
-    <w:name w:val="Balloon Text"/>
-    <w:basedOn w:val="Normal"/>
-    <w:link w:val="BalloonTextChar"/>
-    <w:uiPriority w:val="99"/>
-    <w:semiHidden/>
-    <w:unhideWhenUsed/>
-    <w:rsid w:val="00AB2DD6"/>
-    <w:pPr>
-      <w:spacing w:after="0" w:line="240" w:lineRule="auto"/>
-    </w:pPr>
-    <w:rPr>
-      <w:rFonts w:ascii="Tahoma" w:hAnsi="Tahoma" w:cs="Tahoma"/>
-      <w:sz w:val="16"/>
-      <w:szCs w:val="16"/>
-    </w:rPr>
-  </w:style>
-  <w:style w:type="character" w:customStyle="1" w:styleId="BalloonTextChar">
-    <w:name w:val="Balloon Text Char"/>
-    <w:basedOn w:val="DefaultParagraphFont"/>
-    <w:link w:val="BalloonText"/>
-    <w:uiPriority w:val="99"/>
-    <w:semiHidden/>
-    <w:rsid w:val="00AB2DD6"/>
-    <w:rPr>
-      <w:rFonts w:ascii="Tahoma" w:hAnsi="Tahoma" w:cs="Tahoma"/>
-      <w:sz w:val="16"/>
-      <w:szCs w:val="16"/>
-    </w:rPr>
-  </w:style>
-  <w:style w:type="character" w:customStyle="1" w:styleId="Heading1Char">
-    <w:name w:val="Heading 1 Char"/>
-    <w:basedOn w:val="DefaultParagraphFont"/>
-    <w:link w:val="Heading1"/>
-    <w:uiPriority w:val="9"/>
-    <w:rsid w:val="00630E35"/>
-    <w:rPr>
-      <w:rFonts w:asciiTheme="majorHAnsi" w:eastAsiaTheme="majorEastAsia" w:hAnsiTheme="majorHAnsi" w:cstheme="majorBidi"/>
-      <w:b/>
-      <w:bCs/>
-      <w:color w:val="365F91" w:themeColor="accent1" w:themeShade="BF"/>
-      <w:sz w:val="28"/>
-      <w:szCs w:val="28"/>
-    </w:rPr>
-  </w:style>
-  <w:style w:type="character" w:customStyle="1" w:styleId="Heading2Char">
-    <w:name w:val="Heading 2 Char"/>
-    <w:basedOn w:val="DefaultParagraphFont"/>
-    <w:link w:val="Heading2"/>
-    <w:uiPriority w:val="9"/>
-    <w:rsid w:val="00630E35"/>
-    <w:rPr>
-      <w:rFonts w:asciiTheme="majorHAnsi" w:eastAsiaTheme="majorEastAsia" w:hAnsiTheme="majorHAnsi" w:cstheme="majorBidi"/>
-      <w:b/>
-      <w:bCs/>
-      <w:color w:val="4F81BD" w:themeColor="accent1"/>
-      <w:sz w:val="26"/>
-      <w:szCs w:val="26"/>
-    </w:rPr>
-  </w:style>
-  <w:style w:type="paragraph" w:styleId="TOCHeading">
-    <w:name w:val="TOC Heading"/>
-    <w:basedOn w:val="Heading1"/>
-    <w:next w:val="Normal"/>
-    <w:uiPriority w:val="39"/>
-    <w:semiHidden/>
-    <w:unhideWhenUsed/>
-    <w:qFormat/>
-    <w:rsid w:val="00AE5C2F"/>
-    <w:pPr>
-      <w:outlineLvl w:val="9"/>
-    </w:pPr>
-    <w:rPr>
-      <w:lang w:val="en-US" w:eastAsia="ja-JP"/>
-    </w:rPr>
-  </w:style>
-  <w:style w:type="paragraph" w:styleId="TOC1">
-    <w:name w:val="toc 1"/>
-    <w:basedOn w:val="Normal"/>
-    <w:next w:val="Normal"/>
-    <w:autoRedefine/>
-    <w:uiPriority w:val="39"/>
-    <w:unhideWhenUsed/>
-    <w:rsid w:val="00AE5C2F"/>
-    <w:pPr>
-      <w:spacing w:after="100"/>
-    </w:pPr>
-  </w:style>
-  <w:style w:type="paragraph" w:styleId="TOC2">
-    <w:name w:val="toc 2"/>
-    <w:basedOn w:val="Normal"/>
-    <w:next w:val="Normal"/>
-    <w:autoRedefine/>
-    <w:uiPriority w:val="39"/>
-    <w:unhideWhenUsed/>
-    <w:rsid w:val="00AE5C2F"/>
-    <w:pPr>
-      <w:spacing w:after="100"/>
-      <w:ind w:left="220"/>
-    </w:pPr>
-  </w:style>
-  <w:style w:type="character" w:styleId="Hyperlink">
-    <w:name w:val="Hyperlink"/>
-    <w:basedOn w:val="DefaultParagraphFont"/>
-    <w:uiPriority w:val="99"/>
-    <w:unhideWhenUsed/>
-    <w:rsid w:val="00AE5C2F"/>
-    <w:rPr>
-      <w:color w:val="0000FF" w:themeColor="hyperlink"/>
-      <w:u w:val="single"/>
-    </w:rPr>
-  </w:style>
-  <w:style w:type="character" w:customStyle="1" w:styleId="Heading3Char">
-    <w:name w:val="Heading 3 Char"/>
-    <w:basedOn w:val="DefaultParagraphFont"/>
-    <w:link w:val="Heading3"/>
-    <w:uiPriority w:val="9"/>
-    <w:rsid w:val="003A1E80"/>
-    <w:rPr>
-      <w:rFonts w:asciiTheme="majorHAnsi" w:eastAsiaTheme="majorEastAsia" w:hAnsiTheme="majorHAnsi" w:cstheme="majorBidi"/>
-      <w:b/>
-      <w:bCs/>
-      <w:color w:val="4F81BD" w:themeColor="accent1"/>
-    </w:rPr>
-  </w:style>
-  <w:style w:type="character" w:customStyle="1" w:styleId="Heading4Char">
-    <w:name w:val="Heading 4 Char"/>
-    <w:basedOn w:val="DefaultParagraphFont"/>
-    <w:link w:val="Heading4"/>
-    <w:uiPriority w:val="9"/>
-    <w:rsid w:val="003A1E80"/>
-    <w:rPr>
-      <w:rFonts w:asciiTheme="majorHAnsi" w:eastAsiaTheme="majorEastAsia" w:hAnsiTheme="majorHAnsi" w:cstheme="majorBidi"/>
-      <w:b/>
-      <w:bCs/>
-      <w:i/>
-      <w:iCs/>
-      <w:color w:val="4F81BD" w:themeColor="accent1"/>
-    </w:rPr>
-  </w:style>
-  <w:style w:type="paragraph" w:styleId="ListParagraph">
-    <w:name w:val="List Paragraph"/>
-    <w:basedOn w:val="Normal"/>
-    <w:uiPriority w:val="34"/>
-    <w:qFormat/>
-    <w:rsid w:val="003A1E80"/>
-    <w:pPr>
-      <w:ind w:left="720"/>
-      <w:contextualSpacing/>
-    </w:pPr>
-  </w:style>
-  <w:style w:type="paragraph" w:styleId="TOC3">
-    <w:name w:val="toc 3"/>
-    <w:basedOn w:val="Normal"/>
-    <w:next w:val="Normal"/>
-    <w:autoRedefine/>
-    <w:uiPriority w:val="39"/>
-    <w:unhideWhenUsed/>
-    <w:rsid w:val="00A91F65"/>
-    <w:pPr>
-      <w:spacing w:after="100"/>
-      <w:ind w:left="440"/>
-    </w:pPr>
-  </w:style>
-  <w:style w:type="paragraph" w:styleId="FootnoteText">
-    <w:name w:val="footnote text"/>
-    <w:basedOn w:val="Normal"/>
-    <w:link w:val="FootnoteTextChar"/>
-    <w:uiPriority w:val="99"/>
-    <w:semiHidden/>
-    <w:unhideWhenUsed/>
-    <w:rsid w:val="007A2D8E"/>
-    <w:pPr>
-      <w:spacing w:after="0" w:line="240" w:lineRule="auto"/>
-    </w:pPr>
-    <w:rPr>
-      <w:sz w:val="20"/>
-      <w:szCs w:val="20"/>
-    </w:rPr>
-  </w:style>
-  <w:style w:type="character" w:customStyle="1" w:styleId="FootnoteTextChar">
-    <w:name w:val="Footnote Text Char"/>
-    <w:basedOn w:val="DefaultParagraphFont"/>
-    <w:link w:val="FootnoteText"/>
-    <w:uiPriority w:val="99"/>
-    <w:semiHidden/>
-    <w:rsid w:val="007A2D8E"/>
-    <w:rPr>
-      <w:sz w:val="20"/>
-      <w:szCs w:val="20"/>
-    </w:rPr>
-  </w:style>
-  <w:style w:type="character" w:styleId="FootnoteReference">
-    <w:name w:val="footnote reference"/>
-    <w:basedOn w:val="DefaultParagraphFont"/>
-    <w:uiPriority w:val="99"/>
-    <w:semiHidden/>
-    <w:unhideWhenUsed/>
-    <w:rsid w:val="007A2D8E"/>
-    <w:rPr>
-      <w:vertAlign w:val="superscript"/>
-    </w:rPr>
-  </w:style>
-</w:styles>
-</file>
-
-<file path=word/stylesWithEffects.xml><?xml version="1.0" encoding="utf-8"?>
-<w:styles xmlns:wpc="http://schemas.microsoft.com/office/word/2010/wordprocessingCanvas" xmlns:mc="http://schemas.openxmlformats.org/markup-compatibility/2006" xmlns:o="urn:schemas-microsoft-com:office:office" xmlns:r="http://schemas.openxmlformats.org/officeDocument/2006/relationships" xmlns:m="http://schemas.openxmlformats.org/officeDocument/2006/math" xmlns:v="urn:schemas-microsoft-com:vml" xmlns:wp14="http://schemas.microsoft.com/office/word/2010/wordprocessingDrawing" xmlns:wp="http://schemas.openxmlformats.org/drawingml/2006/wordprocessingDrawing" xmlns:w10="urn:schemas-microsoft-com:office:word" xmlns:w="http://schemas.openxmlformats.org/wordprocessingml/2006/main" xmlns:w14="http://schemas.microsoft.com/office/word/2010/wordml" xmlns:wpg="http://schemas.microsoft.com/office/word/2010/wordprocessingGroup" xmlns:wpi="http://schemas.microsoft.com/office/word/2010/wordprocessingInk" xmlns:wne="http://schemas.microsoft.com/office/word/2006/wordml" xmlns:wps="http://schemas.microsoft.com/office/word/2010/wordprocessingShape" mc:Ignorable="w14 wp14">
-  <w:docDefaults>
-    <w:rPrDefault>
-      <w:rPr>
-        <w:rFonts w:asciiTheme="minorHAnsi" w:eastAsiaTheme="minorHAnsi" w:hAnsiTheme="minorHAnsi" w:cstheme="minorBidi"/>
-        <w:sz w:val="22"/>
-        <w:szCs w:val="22"/>
-        <w:lang w:val="en-IE" w:eastAsia="en-US" w:bidi="ar-SA"/>
-      </w:rPr>
-    </w:rPrDefault>
-    <w:pPrDefault>
-      <w:pPr>
-        <w:spacing w:after="200" w:line="276" w:lineRule="auto"/>
-      </w:pPr>
-    </w:pPrDefault>
-  </w:docDefaults>
-  <w:latentStyles w:defLockedState="0" w:defUIPriority="99" w:defSemiHidden="1" w:defUnhideWhenUsed="1" w:defQFormat="0" w:count="267">
-    <w:lsdException w:name="Normal" w:semiHidden="0" w:uiPriority="0" w:unhideWhenUsed="0" w:qFormat="1"/>
-    <w:lsdException w:name="heading 1" w:semiHidden="0" w:uiPriority="9" w:unhideWhenUsed="0" w:qFormat="1"/>
-    <w:lsdException w:name="heading 2" w:uiPriority="9" w:qFormat="1"/>
-    <w:lsdException w:name="heading 3" w:uiPriority="9" w:qFormat="1"/>
-    <w:lsdException w:name="heading 4" w:uiPriority="9" w:qFormat="1"/>
-    <w:lsdException w:name="heading 5" w:uiPriority="9" w:qFormat="1"/>
-    <w:lsdException w:name="heading 6" w:uiPriority="9" w:qFormat="1"/>
-    <w:lsdException w:name="heading 7" w:uiPriority="9" w:qFormat="1"/>
-    <w:lsdException w:name="heading 8" w:uiPriority="9" w:qFormat="1"/>
-    <w:lsdException w:name="heading 9" w:uiPriority="9" w:qFormat="1"/>
-    <w:lsdException w:name="toc 1" w:uiPriority="39"/>
-    <w:lsdException w:name="toc 2" w:uiPriority="39"/>
-    <w:lsdException w:name="toc 3" w:uiPriority="39"/>
-    <w:lsdException w:name="toc 4" w:uiPriority="39"/>
-    <w:lsdException w:name="toc 5" w:uiPriority="39"/>
-    <w:lsdException w:name="toc 6" w:uiPriority="39"/>
-    <w:lsdException w:name="toc 7" w:uiPriority="39"/>
-    <w:lsdException w:name="toc 8" w:uiPriority="39"/>
-    <w:lsdException w:name="toc 9" w:uiPriority="39"/>
-    <w:lsdException w:name="caption" w:uiPriority="35" w:qFormat="1"/>
-    <w:lsdException w:name="Title" w:semiHidden="0" w:uiPriority="10" w:unhideWhenUsed="0" w:qFormat="1"/>
-    <w:lsdException w:name="Default Paragraph Font" w:uiPriority="1"/>
-    <w:lsdException w:name="Subtitle" w:semiHidden="0" w:uiPriority="11" w:unhideWhenUsed="0" w:qFormat="1"/>
-    <w:lsdException w:name="Strong" w:semiHidden="0" w:uiPriority="22" w:unhideWhenUsed="0" w:qFormat="1"/>
-    <w:lsdException w:name="Emphasis" w:semiHidden="0" w:uiPriority="20" w:unhideWhenUsed="0" w:qFormat="1"/>
-    <w:lsdException w:name="Table Grid" w:semiHidden="0" w:uiPriority="59" w:unhideWhenUsed="0"/>
-    <w:lsdException w:name="Placeholder Text" w:unhideWhenUsed="0"/>
-    <w:lsdException w:name="No Spacing" w:semiHidden="0" w:uiPriority="1" w:unhideWhenUsed="0" w:qFormat="1"/>
-    <w:lsdException w:name="Light Shading" w:semiHidden="0" w:uiPriority="60" w:unhideWhenUsed="0"/>
-    <w:lsdException w:name="Light List" w:semiHidden="0" w:uiPriority="61" w:unhideWhenUsed="0"/>
-    <w:lsdException w:name="Light Grid" w:semiHidden="0" w:uiPriority="62" w:unhideWhenUsed="0"/>
-    <w:lsdException w:name="Medium Shading 1" w:semiHidden="0" w:uiPriority="63" w:unhideWhenUsed="0"/>
-    <w:lsdException w:name="Medium Shading 2" w:semiHidden="0" w:uiPriority="64" w:unhideWhenUsed="0"/>
-    <w:lsdException w:name="Medium List 1" w:semiHidden="0" w:uiPriority="65" w:unhideWhenUsed="0"/>
-    <w:lsdException w:name="Medium List 2" w:semiHidden="0" w:uiPriority="66" w:unhideWhenUsed="0"/>
-    <w:lsdException w:name="Medium Grid 1" w:semiHidden="0" w:uiPriority="67" w:unhideWhenUsed="0"/>
-    <w:lsdException w:name="Medium Grid 2" w:semiHidden="0" w:uiPriority="68" w:unhideWhenUsed="0"/>
-    <w:lsdException w:name="Medium Grid 3" w:semiHidden="0" w:uiPriority="69" w:unhideWhenUsed="0"/>
-    <w:lsdException w:name="Dark List" w:semiHidden="0" w:uiPriority="70" w:unhideWhenUsed="0"/>
-    <w:lsdException w:name="Colorful Shading" w:semiHidden="0" w:uiPriority="71" w:unhideWhenUsed="0"/>
-    <w:lsdException w:name="Colorful List" w:semiHidden="0" w:uiPriority="72" w:unhideWhenUsed="0"/>
-    <w:lsdException w:name="Colorful Grid" w:semiHidden="0" w:uiPriority="73" w:unhideWhenUsed="0"/>
-    <w:lsdException w:name="Light Shading Accent 1" w:semiHidden="0" w:uiPriority="60" w:unhideWhenUsed="0"/>
-    <w:lsdException w:name="Light List Accent 1" w:semiHidden="0" w:uiPriority="61" w:unhideWhenUsed="0"/>
-    <w:lsdException w:name="Light Grid Accent 1" w:semiHidden="0" w:uiPriority="62" w:unhideWhenUsed="0"/>
-    <w:lsdException w:name="Medium Shading 1 Accent 1" w:semiHidden="0" w:uiPriority="63" w:unhideWhenUsed="0"/>
-    <w:lsdException w:name="Medium Shading 2 Accent 1" w:semiHidden="0" w:uiPriority="64" w:unhideWhenUsed="0"/>
-    <w:lsdException w:name="Medium List 1 Accent 1" w:semiHidden="0" w:uiPriority="65" w:unhideWhenUsed="0"/>
-    <w:lsdException w:name="Revision" w:unhideWhenUsed="0"/>
-    <w:lsdException w:name="List Paragraph" w:semiHidden="0" w:uiPriority="34" w:unhideWhenUsed="0" w:qFormat="1"/>
-    <w:lsdException w:name="Quote" w:semiHidden="0" w:uiPriority="29" w:unhideWhenUsed="0" w:qFormat="1"/>
-    <w:lsdException w:name="Intense Quote" w:semiHidden="0" w:uiPriority="30" w:unhideWhenUsed="0" w:qFormat="1"/>
-    <w:lsdException w:name="Medium List 2 Accent 1" w:semiHidden="0" w:uiPriority="66" w:unhideWhenUsed="0"/>
-    <w:lsdException w:name="Medium Grid 1 Accent 1" w:semiHidden="0" w:uiPriority="67" w:unhideWhenUsed="0"/>
-    <w:lsdException w:name="Medium Grid 2 Accent 1" w:semiHidden="0" w:uiPriority="68" w:unhideWhenUsed="0"/>
-    <w:lsdException w:name="Medium Grid 3 Accent 1" w:semiHidden="0" w:uiPriority="69" w:unhideWhenUsed="0"/>
-    <w:lsdException w:name="Dark List Accent 1" w:semiHidden="0" w:uiPriority="70" w:unhideWhenUsed="0"/>
-    <w:lsdException w:name="Colorful Shading Accent 1" w:semiHidden="0" w:uiPriority="71" w:unhideWhenUsed="0"/>
-    <w:lsdException w:name="Colorful List Accent 1" w:semiHidden="0" w:uiPriority="72" w:unhideWhenUsed="0"/>
-    <w:lsdException w:name="Colorful Grid Accent 1" w:semiHidden="0" w:uiPriority="73" w:unhideWhenUsed="0"/>
-    <w:lsdException w:name="Light Shading Accent 2" w:semiHidden="0" w:uiPriority="60" w:unhideWhenUsed="0"/>
-    <w:lsdException w:name="Light List Accent 2" w:semiHidden="0" w:uiPriority="61" w:unhideWhenUsed="0"/>
-    <w:lsdException w:name="Light Grid Accent 2" w:semiHidden="0" w:uiPriority="62" w:unhideWhenUsed="0"/>
-    <w:lsdException w:name="Medium Shading 1 Accent 2" w:semiHidden="0" w:uiPriority="63" w:unhideWhenUsed="0"/>
-    <w:lsdException w:name="Medium Shading 2 Accent 2" w:semiHidden="0" w:uiPriority="64" w:unhideWhenUsed="0"/>
-    <w:lsdException w:name="Medium List 1 Accent 2" w:semiHidden="0" w:uiPriority="65" w:unhideWhenUsed="0"/>
-    <w:lsdException w:name="Medium List 2 Accent 2" w:semiHidden="0" w:uiPriority="66" w:unhideWhenUsed="0"/>
-    <w:lsdException w:name="Medium Grid 1 Accent 2" w:semiHidden="0" w:uiPriority="67" w:unhideWhenUsed="0"/>
-    <w:lsdException w:name="Medium Grid 2 Accent 2" w:semiHidden="0" w:uiPriority="68" w:unhideWhenUsed="0"/>
-    <w:lsdException w:name="Medium Grid 3 Accent 2" w:semiHidden="0" w:uiPriority="69" w:unhideWhenUsed="0"/>
-    <w:lsdException w:name="Dark List Accent 2" w:semiHidden="0" w:uiPriority="70" w:unhideWhenUsed="0"/>
-    <w:lsdException w:name="Colorful Shading Accent 2" w:semiHidden="0" w:uiPriority="71" w:unhideWhenUsed="0"/>
-    <w:lsdException w:name="Colorful List Accent 2" w:semiHidden="0" w:uiPriority="72" w:unhideWhenUsed="0"/>
-    <w:lsdException w:name="Colorful Grid Accent 2" w:semiHidden="0" w:uiPriority="73" w:unhideWhenUsed="0"/>
-    <w:lsdException w:name="Light Shading Accent 3" w:semiHidden="0" w:uiPriority="60" w:unhideWhenUsed="0"/>
-    <w:lsdException w:name="Light List Accent 3" w:semiHidden="0" w:uiPriority="61" w:unhideWhenUsed="0"/>
-    <w:lsdException w:name="Light Grid Accent 3" w:semiHidden="0" w:uiPriority="62" w:unhideWhenUsed="0"/>
-    <w:lsdException w:name="Medium Shading 1 Accent 3" w:semiHidden="0" w:uiPriority="63" w:unhideWhenUsed="0"/>
-    <w:lsdException w:name="Medium Shading 2 Accent 3" w:semiHidden="0" w:uiPriority="64" w:unhideWhenUsed="0"/>
-    <w:lsdException w:name="Medium List 1 Accent 3" w:semiHidden="0" w:uiPriority="65" w:unhideWhenUsed="0"/>
-    <w:lsdException w:name="Medium List 2 Accent 3" w:semiHidden="0" w:uiPriority="66" w:unhideWhenUsed="0"/>
-    <w:lsdException w:name="Medium Grid 1 Accent 3" w:semiHidden="0" w:uiPriority="67" w:unhideWhenUsed="0"/>
-    <w:lsdException w:name="Medium Grid 2 Accent 3" w:semiHidden="0" w:uiPriority="68" w:unhideWhenUsed="0"/>
-    <w:lsdException w:name="Medium Grid 3 Accent 3" w:semiHidden="0" w:uiPriority="69" w:unhideWhenUsed="0"/>
-    <w:lsdException w:name="Dark List Accent 3" w:semiHidden="0" w:uiPriority="70" w:unhideWhenUsed="0"/>
-    <w:lsdException w:name="Colorful Shading Accent 3" w:semiHidden="0" w:uiPriority="71" w:unhideWhenUsed="0"/>
-    <w:lsdException w:name="Colorful List Accent 3" w:semiHidden="0" w:uiPriority="72" w:unhideWhenUsed="0"/>
-    <w:lsdException w:name="Colorful Grid Accent 3" w:semiHidden="0" w:uiPriority="73" w:unhideWhenUsed="0"/>
-    <w:lsdException w:name="Light Shading Accent 4" w:semiHidden="0" w:uiPriority="60" w:unhideWhenUsed="0"/>
-    <w:lsdException w:name="Light List Accent 4" w:semiHidden="0" w:uiPriority="61" w:unhideWhenUsed="0"/>
-    <w:lsdException w:name="Light Grid Accent 4" w:semiHidden="0" w:uiPriority="62" w:unhideWhenUsed="0"/>
-    <w:lsdException w:name="Medium Shading 1 Accent 4" w:semiHidden="0" w:uiPriority="63" w:unhideWhenUsed="0"/>
-    <w:lsdException w:name="Medium Shading 2 Accent 4" w:semiHidden="0" w:uiPriority="64" w:unhideWhenUsed="0"/>
-    <w:lsdException w:name="Medium List 1 Accent 4" w:semiHidden="0" w:uiPriority="65" w:unhideWhenUsed="0"/>
-    <w:lsdException w:name="Medium List 2 Accent 4" w:semiHidden="0" w:uiPriority="66" w:unhideWhenUsed="0"/>
-    <w:lsdException w:name="Medium Grid 1 Accent 4" w:semiHidden="0" w:uiPriority="67" w:unhideWhenUsed="0"/>
-    <w:lsdException w:name="Medium Grid 2 Accent 4" w:semiHidden="0" w:uiPriority="68" w:unhideWhenUsed="0"/>
-    <w:lsdException w:name="Medium Grid 3 Accent 4" w:semiHidden="0" w:uiPriority="69" w:unhideWhenUsed="0"/>
-    <w:lsdException w:name="Dark List Accent 4" w:semiHidden="0" w:uiPriority="70" w:unhideWhenUsed="0"/>
-    <w:lsdException w:name="Colorful Shading Accent 4" w:semiHidden="0" w:uiPriority="71" w:unhideWhenUsed="0"/>
-    <w:lsdException w:name="Colorful List Accent 4" w:semiHidden="0" w:uiPriority="72" w:unhideWhenUsed="0"/>
-    <w:lsdException w:name="Colorful Grid Accent 4" w:semiHidden="0" w:uiPriority="73" w:unhideWhenUsed="0"/>
-    <w:lsdException w:name="Light Shading Accent 5" w:semiHidden="0" w:uiPriority="60" w:unhideWhenUsed="0"/>
-    <w:lsdException w:name="Light List Accent 5" w:semiHidden="0" w:uiPriority="61" w:unhideWhenUsed="0"/>
-    <w:lsdException w:name="Light Grid Accent 5" w:semiHidden="0" w:uiPriority="62" w:unhideWhenUsed="0"/>
-    <w:lsdException w:name="Medium Shading 1 Accent 5" w:semiHidden="0" w:uiPriority="63" w:unhideWhenUsed="0"/>
-    <w:lsdException w:name="Medium Shading 2 Accent 5" w:semiHidden="0" w:uiPriority="64" w:unhideWhenUsed="0"/>
-    <w:lsdException w:name="Medium List 1 Accent 5" w:semiHidden="0" w:uiPriority="65" w:unhideWhenUsed="0"/>
-    <w:lsdException w:name="Medium List 2 Accent 5" w:semiHidden="0" w:uiPriority="66" w:unhideWhenUsed="0"/>
-    <w:lsdException w:name="Medium Grid 1 Accent 5" w:semiHidden="0" w:uiPriority="67" w:unhideWhenUsed="0"/>
-    <w:lsdException w:name="Medium Grid 2 Accent 5" w:semiHidden="0" w:uiPriority="68" w:unhideWhenUsed="0"/>
-    <w:lsdException w:name="Medium Grid 3 Accent 5" w:semiHidden="0" w:uiPriority="69" w:unhideWhenUsed="0"/>
-    <w:lsdException w:name="Dark List Accent 5" w:semiHidden="0" w:uiPriority="70" w:unhideWhenUsed="0"/>
-    <w:lsdException w:name="Colorful Shading Accent 5" w:semiHidden="0" w:uiPriority="71" w:unhideWhenUsed="0"/>
-    <w:lsdException w:name="Colorful List Accent 5" w:semiHidden="0" w:uiPriority="72" w:unhideWhenUsed="0"/>
-    <w:lsdException w:name="Colorful Grid Accent 5" w:semiHidden="0" w:uiPriority="73" w:unhideWhenUsed="0"/>
-    <w:lsdException w:name="Light Shading Accent 6" w:semiHidden="0" w:uiPriority="60" w:unhideWhenUsed="0"/>
-    <w:lsdException w:name="Light List Accent 6" w:semiHidden="0" w:uiPriority="61" w:unhideWhenUsed="0"/>
-    <w:lsdException w:name="Light Grid Accent 6" w:semiHidden="0" w:uiPriority="62" w:unhideWhenUsed="0"/>
-    <w:lsdException w:name="Medium Shading 1 Accent 6" w:semiHidden="0" w:uiPriority="63" w:unhideWhenUsed="0"/>
-    <w:lsdException w:name="Medium Shading 2 Accent 6" w:semiHidden="0" w:uiPriority="64" w:unhideWhenUsed="0"/>
-    <w:lsdException w:name="Medium List 1 Accent 6" w:semiHidden="0" w:uiPriority="65" w:unhideWhenUsed="0"/>
-    <w:lsdException w:name="Medium List 2 Accent 6" w:semiHidden="0" w:uiPriority="66" w:unhideWhenUsed="0"/>
-    <w:lsdException w:name="Medium Grid 1 Accent 6" w:semiHidden="0" w:uiPriority="67" w:unhideWhenUsed="0"/>
-    <w:lsdException w:name="Medium Grid 2 Accent 6" w:semiHidden="0" w:uiPriority="68" w:unhideWhenUsed="0"/>
-    <w:lsdException w:name="Medium Grid 3 Accent 6" w:semiHidden="0" w:uiPriority="69" w:unhideWhenUsed="0"/>
-    <w:lsdException w:name="Dark List Accent 6" w:semiHidden="0" w:uiPriority="70" w:unhideWhenUsed="0"/>
-    <w:lsdException w:name="Colorful Shading Accent 6" w:semiHidden="0" w:uiPriority="71" w:unhideWhenUsed="0"/>
-    <w:lsdException w:name="Colorful List Accent 6" w:semiHidden="0" w:uiPriority="72" w:unhideWhenUsed="0"/>
-    <w:lsdException w:name="Colorful Grid Accent 6" w:semiHidden="0" w:uiPriority="73" w:unhideWhenUsed="0"/>
-    <w:lsdException w:name="Subtle Emphasis" w:semiHidden="0" w:uiPriority="19" w:unhideWhenUsed="0" w:qFormat="1"/>
-    <w:lsdException w:name="Intense Emphasis" w:semiHidden="0" w:uiPriority="21" w:unhideWhenUsed="0" w:qFormat="1"/>
-    <w:lsdException w:name="Subtle Reference" w:semiHidden="0" w:uiPriority="31" w:unhideWhenUsed="0" w:qFormat="1"/>
-    <w:lsdException w:name="Intense Reference" w:semiHidden="0" w:uiPriority="32" w:unhideWhenUsed="0" w:qFormat="1"/>
-    <w:lsdException w:name="Book Title" w:semiHidden="0" w:uiPriority="33" w:unhideWhenUsed="0" w:qFormat="1"/>
-    <w:lsdException w:name="Bibliography" w:uiPriority="37"/>
-    <w:lsdException w:name="TOC Heading" w:uiPriority="39" w:qFormat="1"/>
+  <w:latentStyles w:defLockedState="0" w:defUIPriority="99" w:defSemiHidden="0" w:defUnhideWhenUsed="0" w:defQFormat="0" w:count="371">
+    <w:lsdException w:name="Normal" w:uiPriority="0" w:qFormat="1"/>
+    <w:lsdException w:name="heading 1" w:uiPriority="9" w:qFormat="1"/>
+    <w:lsdException w:name="heading 2" w:semiHidden="1" w:uiPriority="9" w:unhideWhenUsed="1" w:qFormat="1"/>
+    <w:lsdException w:name="heading 3" w:semiHidden="1" w:uiPriority="9" w:unhideWhenUsed="1" w:qFormat="1"/>
+    <w:lsdException w:name="heading 4" w:semiHidden="1" w:uiPriority="9" w:unhideWhenUsed="1" w:qFormat="1"/>
+    <w:lsdException w:name="heading 5" w:semiHidden="1" w:uiPriority="9" w:unhideWhenUsed="1" w:qFormat="1"/>
+    <w:lsdException w:name="heading 6" w:semiHidden="1" w:uiPriority="9" w:unhideWhenUsed="1" w:qFormat="1"/>
+    <w:lsdException w:name="heading 7" w:semiHidden="1" w:uiPriority="9" w:unhideWhenUsed="1" w:qFormat="1"/>
+    <w:lsdException w:name="heading 8" w:semiHidden="1" w:uiPriority="9" w:unhideWhenUsed="1" w:qFormat="1"/>
+    <w:lsdException w:name="heading 9" w:semiHidden="1" w:uiPriority="9" w:unhideWhenUsed="1" w:qFormat="1"/>
+    <w:lsdException w:name="index 1" w:semiHidden="1" w:unhideWhenUsed="1"/>
+    <w:lsdException w:name="index 2" w:semiHidden="1" w:unhideWhenUsed="1"/>
+    <w:lsdException w:name="index 3" w:semiHidden="1" w:unhideWhenUsed="1"/>
+    <w:lsdException w:name="index 4" w:semiHidden="1" w:unhideWhenUsed="1"/>
+    <w:lsdException w:name="index 5" w:semiHidden="1" w:unhideWhenUsed="1"/>
+    <w:lsdException w:name="index 6" w:semiHidden="1" w:unhideWhenUsed="1"/>
+    <w:lsdException w:name="index 7" w:semiHidden="1" w:unhideWhenUsed="1"/>
+    <w:lsdException w:name="index 8" w:semiHidden="1" w:unhideWhenUsed="1"/>
+    <w:lsdException w:name="index 9" w:semiHidden="1" w:unhideWhenUsed="1"/>
+    <w:lsdException w:name="toc 1" w:semiHidden="1" w:uiPriority="39" w:unhideWhenUsed="1"/>
+    <w:lsdException w:name="toc 2" w:semiHidden="1" w:uiPriority="39" w:unhideWhenUsed="1"/>
+    <w:lsdException w:name="toc 3" w:semiHidden="1" w:uiPriority="39" w:unhideWhenUsed="1"/>
+    <w:lsdException w:name="toc 4" w:semiHidden="1" w:uiPriority="39" w:unhideWhenUsed="1"/>
+    <w:lsdException w:name="toc 5" w:semiHidden="1" w:uiPriority="39" w:unhideWhenUsed="1"/>
+    <w:lsdException w:name="toc 6" w:semiHidden="1" w:uiPriority="39" w:unhideWhenUsed="1"/>
+    <w:lsdException w:name="toc 7" w:semiHidden="1" w:uiPriority="39" w:unhideWhenUsed="1"/>
+    <w:lsdException w:name="toc 8" w:semiHidden="1" w:uiPriority="39" w:unhideWhenUsed="1"/>
+    <w:lsdException w:name="toc 9" w:semiHidden="1" w:uiPriority="39" w:unhideWhenUsed="1"/>
+    <w:lsdException w:name="Normal Indent" w:semiHidden="1" w:unhideWhenUsed="1"/>
+    <w:lsdException w:name="footnote text" w:semiHidden="1" w:unhideWhenUsed="1"/>
+    <w:lsdException w:name="annotation text" w:semiHidden="1" w:unhideWhenUsed="1"/>
+    <w:lsdException w:name="header" w:semiHidden="1" w:unhideWhenUsed="1"/>
+    <w:lsdException w:name="footer" w:semiHidden="1" w:unhideWhenUsed="1"/>
+    <w:lsdException w:name="index heading" w:semiHidden="1" w:unhideWhenUsed="1"/>
+    <w:lsdException w:name="caption" w:semiHidden="1" w:uiPriority="35" w:unhideWhenUsed="1" w:qFormat="1"/>
+    <w:lsdException w:name="table of figures" w:semiHidden="1" w:unhideWhenUsed="1"/>
+    <w:lsdException w:name="envelope address" w:semiHidden="1" w:unhideWhenUsed="1"/>
+    <w:lsdException w:name="envelope return" w:semiHidden="1" w:unhideWhenUsed="1"/>
+    <w:lsdException w:name="footnote reference" w:semiHidden="1" w:unhideWhenUsed="1"/>
+    <w:lsdException w:name="annotation reference" w:semiHidden="1" w:unhideWhenUsed="1"/>
+    <w:lsdException w:name="line number" w:semiHidden="1" w:unhideWhenUsed="1"/>
+    <w:lsdException w:name="page number" w:semiHidden="1" w:unhideWhenUsed="1"/>
+    <w:lsdException w:name="endnote reference" w:semiHidden="1" w:unhideWhenUsed="1"/>
+    <w:lsdException w:name="endnote text" w:semiHidden="1" w:unhideWhenUsed="1"/>
+    <w:lsdException w:name="table of authorities" w:semiHidden="1" w:unhideWhenUsed="1"/>
+    <w:lsdException w:name="macro" w:semiHidden="1" w:unhideWhenUsed="1"/>
+    <w:lsdException w:name="toa heading" w:semiHidden="1" w:unhideWhenUsed="1"/>
+    <w:lsdException w:name="List" w:semiHidden="1" w:unhideWhenUsed="1"/>
+    <w:lsdException w:name="List Bullet" w:semiHidden="1" w:unhideWhenUsed="1"/>
+    <w:lsdException w:name="List Number" w:semiHidden="1" w:unhideWhenUsed="1"/>
+    <w:lsdException w:name="List 2" w:semiHidden="1" w:unhideWhenUsed="1"/>
+    <w:lsdException w:name="List 3" w:semiHidden="1" w:unhideWhenUsed="1"/>
+    <w:lsdException w:name="List 4" w:semiHidden="1" w:unhideWhenUsed="1"/>
+    <w:lsdException w:name="List 5" w:semiHidden="1" w:unhideWhenUsed="1"/>
+    <w:lsdException w:name="List Bullet 2" w:semiHidden="1" w:unhideWhenUsed="1"/>
+    <w:lsdException w:name="List Bullet 3" w:semiHidden="1" w:unhideWhenUsed="1"/>
+    <w:lsdException w:name="List Bullet 4" w:semiHidden="1" w:unhideWhenUsed="1"/>
+    <w:lsdException w:name="List Bullet 5" w:semiHidden="1" w:unhideWhenUsed="1"/>
+    <w:lsdException w:name="List Number 2" w:semiHidden="1" w:unhideWhenUsed="1"/>
+    <w:lsdException w:name="List Number 3" w:semiHidden="1" w:unhideWhenUsed="1"/>
+    <w:lsdException w:name="List Number 4" w:semiHidden="1" w:unhideWhenUsed="1"/>
+    <w:lsdException w:name="List Number 5" w:semiHidden="1" w:unhideWhenUsed="1"/>
+    <w:lsdException w:name="Title" w:uiPriority="10" w:qFormat="1"/>
+    <w:lsdException w:name="Closing" w:semiHidden="1" w:unhideWhenUsed="1"/>
+    <w:lsdException w:name="Signature" w:semiHidden="1" w:unhideWhenUsed="1"/>
+    <w:lsdException w:name="Default Paragraph Font" w:semiHidden="1" w:uiPriority="1" w:unhideWhenUsed="1"/>
+    <w:lsdException w:name="Body Text" w:semiHidden="1" w:unhideWhenUsed="1"/>
+    <w:lsdException w:name="Body Text Indent" w:semiHidden="1" w:unhideWhenUsed="1"/>
+    <w:lsdException w:name="List Continue" w:semiHidden="1" w:unhideWhenUsed="1"/>
+    <w:lsdException w:name="List Continue 2" w:semiHidden="1" w:unhideWhenUsed="1"/>
+    <w:lsdException w:name="List Continue 3" w:semiHidden="1" w:unhideWhenUsed="1"/>
+    <w:lsdException w:name="List Continue 4" w:semiHidden="1" w:unhideWhenUsed="1"/>
+    <w:lsdException w:name="List Continue 5" w:semiHidden="1" w:unhideWhenUsed="1"/>
+    <w:lsdException w:name="Message Header" w:semiHidden="1" w:unhideWhenUsed="1"/>
+    <w:lsdException w:name="Subtitle" w:uiPriority="11" w:qFormat="1"/>
+    <w:lsdException w:name="Salutation" w:semiHidden="1" w:unhideWhenUsed="1"/>
+    <w:lsdException w:name="Date" w:semiHidden="1" w:unhideWhenUsed="1"/>
+    <w:lsdException w:name="Body Text First Indent" w:semiHidden="1" w:unhideWhenUsed="1"/>
+    <w:lsdException w:name="Body Text First Indent 2" w:semiHidden="1" w:unhideWhenUsed="1"/>
+    <w:lsdException w:name="Note Heading" w:semiHidden="1" w:unhideWhenUsed="1"/>
+    <w:lsdException w:name="Body Text 2" w:semiHidden="1" w:unhideWhenUsed="1"/>
+    <w:lsdException w:name="Body Text 3" w:semiHidden="1" w:unhideWhenUsed="1"/>
+    <w:lsdException w:name="Body Text Indent 2" w:semiHidden="1" w:unhideWhenUsed="1"/>
+    <w:lsdException w:name="Body Text Indent 3" w:semiHidden="1" w:unhideWhenUsed="1"/>
+    <w:lsdException w:name="Block Text" w:semiHidden="1" w:unhideWhenUsed="1"/>
+    <w:lsdException w:name="Hyperlink" w:semiHidden="1" w:unhideWhenUsed="1"/>
+    <w:lsdException w:name="FollowedHyperlink" w:semiHidden="1" w:unhideWhenUsed="1"/>
+    <w:lsdException w:name="Strong" w:uiPriority="22" w:qFormat="1"/>
+    <w:lsdException w:name="Emphasis" w:uiPriority="20" w:qFormat="1"/>
+    <w:lsdException w:name="Document Map" w:semiHidden="1" w:unhideWhenUsed="1"/>
+    <w:lsdException w:name="Plain Text" w:semiHidden="1" w:unhideWhenUsed="1"/>
+    <w:lsdException w:name="E-mail Signature" w:semiHidden="1" w:unhideWhenUsed="1"/>
+    <w:lsdException w:name="HTML Top of Form" w:semiHidden="1" w:unhideWhenUsed="1"/>
+    <w:lsdException w:name="HTML Bottom of Form" w:semiHidden="1" w:unhideWhenUsed="1"/>
+    <w:lsdException w:name="Normal (Web)" w:semiHidden="1" w:unhideWhenUsed="1"/>
+    <w:lsdException w:name="HTML Acronym" w:semiHidden="1" w:unhideWhenUsed="1"/>
+    <w:lsdException w:name="HTML Address" w:semiHidden="1" w:unhideWhenUsed="1"/>
+    <w:lsdException w:name="HTML Cite" w:semiHidden="1" w:unhideWhenUsed="1"/>
+    <w:lsdException w:name="HTML Code" w:semiHidden="1" w:unhideWhenUsed="1"/>
+    <w:lsdException w:name="HTML Definition" w:semiHidden="1" w:unhideWhenUsed="1"/>
+    <w:lsdException w:name="HTML Keyboard" w:semiHidden="1" w:unhideWhenUsed="1"/>
+    <w:lsdException w:name="HTML Preformatted" w:semiHidden="1" w:unhideWhenUsed="1"/>
+    <w:lsdException w:name="HTML Sample" w:semiHidden="1" w:unhideWhenUsed="1"/>
+    <w:lsdException w:name="HTML Typewriter" w:semiHidden="1" w:unhideWhenUsed="1"/>
+    <w:lsdException w:name="HTML Variable" w:semiHidden="1" w:unhideWhenUsed="1"/>
+    <w:lsdException w:name="Normal Table" w:semiHidden="1" w:unhideWhenUsed="1"/>
+    <w:lsdException w:name="annotation subject" w:semiHidden="1" w:unhideWhenUsed="1"/>
+    <w:lsdException w:name="No List" w:semiHidden="1" w:unhideWhenUsed="1"/>
+    <w:lsdException w:name="Outline List 1" w:semiHidden="1" w:unhideWhenUsed="1"/>
+    <w:lsdException w:name="Outline List 2" w:semiHidden="1" w:unhideWhenUsed="1"/>
+    <w:lsdException w:name="Outline List 3" w:semiHidden="1" w:unhideWhenUsed="1"/>
+    <w:lsdException w:name="Table Simple 1" w:semiHidden="1" w:unhideWhenUsed="1"/>
+    <w:lsdException w:name="Table Simple 2" w:semiHidden="1" w:unhideWhenUsed="1"/>
+    <w:lsdException w:name="Table Simple 3" w:semiHidden="1" w:unhideWhenUsed="1"/>
+    <w:lsdException w:name="Table Classic 1" w:semiHidden="1" w:unhideWhenUsed="1"/>
+    <w:lsdException w:name="Table Classic 2" w:semiHidden="1" w:unhideWhenUsed="1"/>
+    <w:lsdException w:name="Table Classic 3" w:semiHidden="1" w:unhideWhenUsed="1"/>
+    <w:lsdException w:name="Table Classic 4" w:semiHidden="1" w:unhideWhenUsed="1"/>
+    <w:lsdException w:name="Table Colorful 1" w:semiHidden="1" w:unhideWhenUsed="1"/>
+    <w:lsdException w:name="Table Colorful 2" w:semiHidden="1" w:unhideWhenUsed="1"/>
+    <w:lsdException w:name="Table Colorful 3" w:semiHidden="1" w:unhideWhenUsed="1"/>
+    <w:lsdException w:name="Table Columns 1" w:semiHidden="1" w:unhideWhenUsed="1"/>
+    <w:lsdException w:name="Table Columns 2" w:semiHidden="1" w:unhideWhenUsed="1"/>
+    <w:lsdException w:name="Table Columns 3" w:semiHidden="1" w:unhideWhenUsed="1"/>
+    <w:lsdException w:name="Table Columns 4" w:semiHidden="1" w:unhideWhenUsed="1"/>
+    <w:lsdException w:name="Table Columns 5" w:semiHidden="1" w:unhideWhenUsed="1"/>
+    <w:lsdException w:name="Table Grid 1" w:semiHidden="1" w:unhideWhenUsed="1"/>
+    <w:lsdException w:name="Table Grid 2" w:semiHidden="1" w:unhideWhenUsed="1"/>
+    <w:lsdException w:name="Table Grid 3" w:semiHidden="1" w:unhideWhenUsed="1"/>
+    <w:lsdException w:name="Table Grid 4" w:semiHidden="1" w:unhideWhenUsed="1"/>
+    <w:lsdException w:name="Table Grid 5" w:semiHidden="1" w:unhideWhenUsed="1"/>
+    <w:lsdException w:name="Table Grid 6" w:semiHidden="1" w:unhideWhenUsed="1"/>
+    <w:lsdException w:name="Table Grid 7" w:semiHidden="1" w:unhideWhenUsed="1"/>
+    <w:lsdException w:name="Table Grid 8" w:semiHidden="1" w:unhideWhenUsed="1"/>
+    <w:lsdException w:name="Table List 1" w:semiHidden="1" w:unhideWhenUsed="1"/>
+    <w:lsdException w:name="Table List 2" w:semiHidden="1" w:unhideWhenUsed="1"/>
+    <w:lsdException w:name="Table List 3" w:semiHidden="1" w:unhideWhenUsed="1"/>
+    <w:lsdException w:name="Table List 4" w:semiHidden="1" w:unhideWhenUsed="1"/>
+    <w:lsdException w:name="Table List 5" w:semiHidden="1" w:unhideWhenUsed="1"/>
+    <w:lsdException w:name="Table List 6" w:semiHidden="1" w:unhideWhenUsed="1"/>
+    <w:lsdException w:name="Table List 7" w:semiHidden="1" w:unhideWhenUsed="1"/>
+    <w:lsdException w:name="Table List 8" w:semiHidden="1" w:unhideWhenUsed="1"/>
+    <w:lsdException w:name="Table 3D effects 1" w:semiHidden="1" w:unhideWhenUsed="1"/>
+    <w:lsdException w:name="Table 3D effects 2" w:semiHidden="1" w:unhideWhenUsed="1"/>
+    <w:lsdException w:name="Table 3D effects 3" w:semiHidden="1" w:unhideWhenUsed="1"/>
+    <w:lsdException w:name="Table Contemporary" w:semiHidden="1" w:unhideWhenUsed="1"/>
+    <w:lsdException w:name="Table Elegant" w:semiHidden="1" w:unhideWhenUsed="1"/>
+    <w:lsdException w:name="Table Professional" w:semiHidden="1" w:unhideWhenUsed="1"/>
+    <w:lsdException w:name="Table Subtle 1" w:semiHidden="1" w:unhideWhenUsed="1"/>
+    <w:lsdException w:name="Table Subtle 2" w:semiHidden="1" w:unhideWhenUsed="1"/>
+    <w:lsdException w:name="Table Web 1" w:semiHidden="1" w:unhideWhenUsed="1"/>
+    <w:lsdException w:name="Table Web 2" w:semiHidden="1" w:unhideWhenUsed="1"/>
+    <w:lsdException w:name="Table Web 3" w:semiHidden="1" w:unhideWhenUsed="1"/>
+    <w:lsdException w:name="Balloon Text" w:semiHidden="1" w:unhideWhenUsed="1"/>
+    <w:lsdException w:name="Table Grid" w:uiPriority="59"/>
+    <w:lsdException w:name="Table Theme" w:semiHidden="1" w:unhideWhenUsed="1"/>
+    <w:lsdException w:name="Placeholder Text" w:semiHidden="1"/>
+    <w:lsdException w:name="No Spacing" w:uiPriority="1" w:qFormat="1"/>
+    <w:lsdException w:name="Light Shading" w:uiPriority="60"/>
+    <w:lsdException w:name="Light List" w:uiPriority="61"/>
+    <w:lsdException w:name="Light Grid" w:uiPriority="62"/>
+    <w:lsdException w:name="Medium Shading 1" w:uiPriority="63"/>
+    <w:lsdException w:name="Medium Shading 2" w:uiPriority="64"/>
+    <w:lsdException w:name="Medium List 1" w:uiPriority="65"/>
+    <w:lsdException w:name="Medium List 2" w:uiPriority="66"/>
+    <w:lsdException w:name="Medium Grid 1" w:uiPriority="67"/>
+    <w:lsdException w:name="Medium Grid 2" w:uiPriority="68"/>
+    <w:lsdException w:name="Medium Grid 3" w:uiPriority="69"/>
+    <w:lsdException w:name="Dark List" w:uiPriority="70"/>
+    <w:lsdException w:name="Colorful Shading" w:uiPriority="71"/>
+    <w:lsdException w:name="Colorful List" w:uiPriority="72"/>
+    <w:lsdException w:name="Colorful Grid" w:uiPriority="73"/>
+    <w:lsdException w:name="Light Shading Accent 1" w:uiPriority="60"/>
+    <w:lsdException w:name="Light List Accent 1" w:uiPriority="61"/>
+    <w:lsdException w:name="Light Grid Accent 1" w:uiPriority="62"/>
+    <w:lsdException w:name="Medium Shading 1 Accent 1" w:uiPriority="63"/>
+    <w:lsdException w:name="Medium Shading 2 Accent 1" w:uiPriority="64"/>
+    <w:lsdException w:name="Medium List 1 Accent 1" w:uiPriority="65"/>
+    <w:lsdException w:name="Revision" w:semiHidden="1"/>
+    <w:lsdException w:name="List Paragraph" w:uiPriority="34" w:qFormat="1"/>
+    <w:lsdException w:name="Quote" w:uiPriority="29" w:qFormat="1"/>
+    <w:lsdException w:name="Intense Quote" w:uiPriority="30" w:qFormat="1"/>
+    <w:lsdException w:name="Medium List 2 Accent 1" w:uiPriority="66"/>
+    <w:lsdException w:name="Medium Grid 1 Accent 1" w:uiPriority="67"/>
+    <w:lsdException w:name="Medium Grid 2 Accent 1" w:uiPriority="68"/>
+    <w:lsdException w:name="Medium Grid 3 Accent 1" w:uiPriority="69"/>
+    <w:lsdException w:name="Dark List Accent 1" w:uiPriority="70"/>
+    <w:lsdException w:name="Colorful Shading Accent 1" w:uiPriority="71"/>
+    <w:lsdException w:name="Colorful List Accent 1" w:uiPriority="72"/>
+    <w:lsdException w:name="Colorful Grid Accent 1" w:uiPriority="73"/>
+    <w:lsdException w:name="Light Shading Accent 2" w:uiPriority="60"/>
+    <w:lsdException w:name="Light List Accent 2" w:uiPriority="61"/>
+    <w:lsdException w:name="Light Grid Accent 2" w:uiPriority="62"/>
+    <w:lsdException w:name="Medium Shading 1 Accent 2" w:uiPriority="63"/>
+    <w:lsdException w:name="Medium Shading 2 Accent 2" w:uiPriority="64"/>
+    <w:lsdException w:name="Medium List 1 Accent 2" w:uiPriority="65"/>
+    <w:lsdException w:name="Medium List 2 Accent 2" w:uiPriority="66"/>
+    <w:lsdException w:name="Medium Grid 1 Accent 2" w:uiPriority="67"/>
+    <w:lsdException w:name="Medium Grid 2 Accent 2" w:uiPriority="68"/>
+    <w:lsdException w:name="Medium Grid 3 Accent 2" w:uiPriority="69"/>
+    <w:lsdException w:name="Dark List Accent 2" w:uiPriority="70"/>
+    <w:lsdException w:name="Colorful Shading Accent 2" w:uiPriority="71"/>
+    <w:lsdException w:name="Colorful List Accent 2" w:uiPriority="72"/>
+    <w:lsdException w:name="Colorful Grid Accent 2" w:uiPriority="73"/>
+    <w:lsdException w:name="Light Shading Accent 3" w:uiPriority="60"/>
+    <w:lsdException w:name="Light List Accent 3" w:uiPriority="61"/>
+    <w:lsdException w:name="Light Grid Accent 3" w:uiPriority="62"/>
+    <w:lsdException w:name="Medium Shading 1 Accent 3" w:uiPriority="63"/>
+    <w:lsdException w:name="Medium Shading 2 Accent 3" w:uiPriority="64"/>
+    <w:lsdException w:name="Medium List 1 Accent 3" w:uiPriority="65"/>
+    <w:lsdException w:name="Medium List 2 Accent 3" w:uiPriority="66"/>
+    <w:lsdException w:name="Medium Grid 1 Accent 3" w:uiPriority="67"/>
+    <w:lsdException w:name="Medium Grid 2 Accent 3" w:uiPriority="68"/>
+    <w:lsdException w:name="Medium Grid 3 Accent 3" w:uiPriority="69"/>
+    <w:lsdException w:name="Dark List Accent 3" w:uiPriority="70"/>
+    <w:lsdException w:name="Colorful Shading Accent 3" w:uiPriority="71"/>
+    <w:lsdException w:name="Colorful List Accent 3" w:uiPriority="72"/>
+    <w:lsdException w:name="Colorful Grid Accent 3" w:uiPriority="73"/>
+    <w:lsdException w:name="Light Shading Accent 4" w:uiPriority="60"/>
+    <w:lsdException w:name="Light List Accent 4" w:uiPriority="61"/>
+    <w:lsdException w:name="Light Grid Accent 4" w:uiPriority="62"/>
+    <w:lsdException w:name="Medium Shading 1 Accent 4" w:uiPriority="63"/>
+    <w:lsdException w:name="Medium Shading 2 Accent 4" w:uiPriority="64"/>
+    <w:lsdException w:name="Medium List 1 Accent 4" w:uiPriority="65"/>
+    <w:lsdException w:name="Medium List 2 Accent 4" w:uiPriority="66"/>
+    <w:lsdException w:name="Medium Grid 1 Accent 4" w:uiPriority="67"/>
+    <w:lsdException w:name="Medium Grid 2 Accent 4" w:uiPriority="68"/>
+    <w:lsdException w:name="Medium Grid 3 Accent 4" w:uiPriority="69"/>
+    <w:lsdException w:name="Dark List Accent 4" w:uiPriority="70"/>
+    <w:lsdException w:name="Colorful Shading Accent 4" w:uiPriority="71"/>
+    <w:lsdException w:name="Colorful List Accent 4" w:uiPriority="72"/>
+    <w:lsdException w:name="Colorful Grid Accent 4" w:uiPriority="73"/>
+    <w:lsdException w:name="Light Shading Accent 5" w:uiPriority="60"/>
+    <w:lsdException w:name="Light List Accent 5" w:uiPriority="61"/>
+    <w:lsdException w:name="Light Grid Accent 5" w:uiPriority="62"/>
+    <w:lsdException w:name="Medium Shading 1 Accent 5" w:uiPriority="63"/>
+    <w:lsdException w:name="Medium Shading 2 Accent 5" w:uiPriority="64"/>
+    <w:lsdException w:name="Medium List 1 Accent 5" w:uiPriority="65"/>
+    <w:lsdException w:name="Medium List 2 Accent 5" w:uiPriority="66"/>
+    <w:lsdException w:name="Medium Grid 1 Accent 5" w:uiPriority="67"/>
+    <w:lsdException w:name="Medium Grid 2 Accent 5" w:uiPriority="68"/>
+    <w:lsdException w:name="Medium Grid 3 Accent 5" w:uiPriority="69"/>
+    <w:lsdException w:name="Dark List Accent 5" w:uiPriority="70"/>
+    <w:lsdException w:name="Colorful Shading Accent 5" w:uiPriority="71"/>
+    <w:lsdException w:name="Colorful List Accent 5" w:uiPriority="72"/>
+    <w:lsdException w:name="Colorful Grid Accent 5" w:uiPriority="73"/>
+    <w:lsdException w:name="Light Shading Accent 6" w:uiPriority="60"/>
+    <w:lsdException w:name="Light List Accent 6" w:uiPriority="61"/>
+    <w:lsdException w:name="Light Grid Accent 6" w:uiPriority="62"/>
+    <w:lsdException w:name="Medium Shading 1 Accent 6" w:uiPriority="63"/>
+    <w:lsdException w:name="Medium Shading 2 Accent 6" w:uiPriority="64"/>
+    <w:lsdException w:name="Medium List 1 Accent 6" w:uiPriority="65"/>
+    <w:lsdException w:name="Medium List 2 Accent 6" w:uiPriority="66"/>
+    <w:lsdException w:name="Medium Grid 1 Accent 6" w:uiPriority="67"/>
+    <w:lsdException w:name="Medium Grid 2 Accent 6" w:uiPriority="68"/>
+    <w:lsdException w:name="Medium Grid 3 Accent 6" w:uiPriority="69"/>
+    <w:lsdException w:name="Dark List Accent 6" w:uiPriority="70"/>
+    <w:lsdException w:name="Colorful Shading Accent 6" w:uiPriority="71"/>
+    <w:lsdException w:name="Colorful List Accent 6" w:uiPriority="72"/>
+    <w:lsdException w:name="Colorful Grid Accent 6" w:uiPriority="73"/>
+    <w:lsdException w:name="Subtle Emphasis" w:uiPriority="19" w:qFormat="1"/>
+    <w:lsdException w:name="Intense Emphasis" w:uiPriority="21" w:qFormat="1"/>
+    <w:lsdException w:name="Subtle Reference" w:uiPriority="31" w:qFormat="1"/>
+    <w:lsdException w:name="Intense Reference" w:uiPriority="32" w:qFormat="1"/>
+    <w:lsdException w:name="Book Title" w:uiPriority="33" w:qFormat="1"/>
+    <w:lsdException w:name="Bibliography" w:semiHidden="1" w:uiPriority="37" w:unhideWhenUsed="1"/>
+    <w:lsdException w:name="TOC Heading" w:semiHidden="1" w:uiPriority="39" w:unhideWhenUsed="1" w:qFormat="1"/>
+    <w:lsdException w:name="Plain Table 1" w:uiPriority="41"/>
+    <w:lsdException w:name="Plain Table 2" w:uiPriority="42"/>
+    <w:lsdException w:name="Plain Table 3" w:uiPriority="43"/>
+    <w:lsdException w:name="Plain Table 4" w:uiPriority="44"/>
+    <w:lsdException w:name="Plain Table 5" w:uiPriority="45"/>
+    <w:lsdException w:name="Grid Table Light" w:uiPriority="40"/>
+    <w:lsdException w:name="Grid Table 1 Light" w:uiPriority="46"/>
+    <w:lsdException w:name="Grid Table 2" w:uiPriority="47"/>
+    <w:lsdException w:name="Grid Table 3" w:uiPriority="48"/>
+    <w:lsdException w:name="Grid Table 4" w:uiPriority="49"/>
+    <w:lsdException w:name="Grid Table 5 Dark" w:uiPriority="50"/>
+    <w:lsdException w:name="Grid Table 6 Colorful" w:uiPriority="51"/>
+    <w:lsdException w:name="Grid Table 7 Colorful" w:uiPriority="52"/>
+    <w:lsdException w:name="Grid Table 1 Light Accent 1" w:uiPriority="46"/>
+    <w:lsdException w:name="Grid Table 2 Accent 1" w:uiPriority="47"/>
+    <w:lsdException w:name="Grid Table 3 Accent 1" w:uiPriority="48"/>
+    <w:lsdException w:name="Grid Table 4 Accent 1" w:uiPriority="49"/>
+    <w:lsdException w:name="Grid Table 5 Dark Accent 1" w:uiPriority="50"/>
+    <w:lsdException w:name="Grid Table 6 Colorful Accent 1" w:uiPriority="51"/>
+    <w:lsdException w:name="Grid Table 7 Colorful Accent 1" w:uiPriority="52"/>
+    <w:lsdException w:name="Grid Table 1 Light Accent 2" w:uiPriority="46"/>
+    <w:lsdException w:name="Grid Table 2 Accent 2" w:uiPriority="47"/>
+    <w:lsdException w:name="Grid Table 3 Accent 2" w:uiPriority="48"/>
+    <w:lsdException w:name="Grid Table 4 Accent 2" w:uiPriority="49"/>
+    <w:lsdException w:name="Grid Table 5 Dark Accent 2" w:uiPriority="50"/>
+    <w:lsdException w:name="Grid Table 6 Colorful Accent 2" w:uiPriority="51"/>
+    <w:lsdException w:name="Grid Table 7 Colorful Accent 2" w:uiPriority="52"/>
+    <w:lsdException w:name="Grid Table 1 Light Accent 3" w:uiPriority="46"/>
+    <w:lsdException w:name="Grid Table 2 Accent 3" w:uiPriority="47"/>
+    <w:lsdException w:name="Grid Table 3 Accent 3" w:uiPriority="48"/>
+    <w:lsdException w:name="Grid Table 4 Accent 3" w:uiPriority="49"/>
+    <w:lsdException w:name="Grid Table 5 Dark Accent 3" w:uiPriority="50"/>
+    <w:lsdException w:name="Grid Table 6 Colorful Accent 3" w:uiPriority="51"/>
+    <w:lsdException w:name="Grid Table 7 Colorful Accent 3" w:uiPriority="52"/>
+    <w:lsdException w:name="Grid Table 1 Light Accent 4" w:uiPriority="46"/>
+    <w:lsdException w:name="Grid Table 2 Accent 4" w:uiPriority="47"/>
+    <w:lsdException w:name="Grid Table 3 Accent 4" w:uiPriority="48"/>
+    <w:lsdException w:name="Grid Table 4 Accent 4" w:uiPriority="49"/>
+    <w:lsdException w:name="Grid Table 5 Dark Accent 4" w:uiPriority="50"/>
+    <w:lsdException w:name="Grid Table 6 Colorful Accent 4" w:uiPriority="51"/>
+    <w:lsdException w:name="Grid Table 7 Colorful Accent 4" w:uiPriority="52"/>
+    <w:lsdException w:name="Grid Table 1 Light Accent 5" w:uiPriority="46"/>
+    <w:lsdException w:name="Grid Table 2 Accent 5" w:uiPriority="47"/>
+    <w:lsdException w:name="Grid Table 3 Accent 5" w:uiPriority="48"/>
+    <w:lsdException w:name="Grid Table 4 Accent 5" w:uiPriority="49"/>
+    <w:lsdException w:name="Grid Table 5 Dark Accent 5" w:uiPriority="50"/>
+    <w:lsdException w:name="Grid Table 6 Colorful Accent 5" w:uiPriority="51"/>
+    <w:lsdException w:name="Grid Table 7 Colorful Accent 5" w:uiPriority="52"/>
+    <w:lsdException w:name="Grid Table 1 Light Accent 6" w:uiPriority="46"/>
+    <w:lsdException w:name="Grid Table 2 Accent 6" w:uiPriority="47"/>
+    <w:lsdException w:name="Grid Table 3 Accent 6" w:uiPriority="48"/>
+    <w:lsdException w:name="Grid Table 4 Accent 6" w:uiPriority="49"/>
+    <w:lsdException w:name="Grid Table 5 Dark Accent 6" w:uiPriority="50"/>
+    <w:lsdException w:name="Grid Table 6 Colorful Accent 6" w:uiPriority="51"/>
+    <w:lsdException w:name="Grid Table 7 Colorful Accent 6" w:uiPriority="52"/>
+    <w:lsdException w:name="List Table 1 Light" w:uiPriority="46"/>
+    <w:lsdException w:name="List Table 2" w:uiPriority="47"/>
+    <w:lsdException w:name="List Table 3" w:uiPriority="48"/>
+    <w:lsdException w:name="List Table 4" w:uiPriority="49"/>
+    <w:lsdException w:name="List Table 5 Dark" w:uiPriority="50"/>
+    <w:lsdException w:name="List Table 6 Colorful" w:uiPriority="51"/>
+    <w:lsdException w:name="List Table 7 Colorful" w:uiPriority="52"/>
+    <w:lsdException w:name="List Table 1 Light Accent 1" w:uiPriority="46"/>
+    <w:lsdException w:name="List Table 2 Accent 1" w:uiPriority="47"/>
+    <w:lsdException w:name="List Table 3 Accent 1" w:uiPriority="48"/>
+    <w:lsdException w:name="List Table 4 Accent 1" w:uiPriority="49"/>
+    <w:lsdException w:name="List Table 5 Dark Accent 1" w:uiPriority="50"/>
+    <w:lsdException w:name="List Table 6 Colorful Accent 1" w:uiPriority="51"/>
+    <w:lsdException w:name="List Table 7 Colorful Accent 1" w:uiPriority="52"/>
+    <w:lsdException w:name="List Table 1 Light Accent 2" w:uiPriority="46"/>
+    <w:lsdException w:name="List Table 2 Accent 2" w:uiPriority="47"/>
+    <w:lsdException w:name="List Table 3 Accent 2" w:uiPriority="48"/>
+    <w:lsdException w:name="List Table 4 Accent 2" w:uiPriority="49"/>
+    <w:lsdException w:name="List Table 5 Dark Accent 2" w:uiPriority="50"/>
+    <w:lsdException w:name="List Table 6 Colorful Accent 2" w:uiPriority="51"/>
+    <w:lsdException w:name="List Table 7 Colorful Accent 2" w:uiPriority="52"/>
+    <w:lsdException w:name="List Table 1 Light Accent 3" w:uiPriority="46"/>
+    <w:lsdException w:name="List Table 2 Accent 3" w:uiPriority="47"/>
+    <w:lsdException w:name="List Table 3 Accent 3" w:uiPriority="48"/>
+    <w:lsdException w:name="List Table 4 Accent 3" w:uiPriority="49"/>
+    <w:lsdException w:name="List Table 5 Dark Accent 3" w:uiPriority="50"/>
+    <w:lsdException w:name="List Table 6 Colorful Accent 3" w:uiPriority="51"/>
+    <w:lsdException w:name="List Table 7 Colorful Accent 3" w:uiPriority="52"/>
+    <w:lsdException w:name="List Table 1 Light Accent 4" w:uiPriority="46"/>
+    <w:lsdException w:name="List Table 2 Accent 4" w:uiPriority="47"/>
+    <w:lsdException w:name="List Table 3 Accent 4" w:uiPriority="48"/>
+    <w:lsdException w:name="List Table 4 Accent 4" w:uiPriority="49"/>
+    <w:lsdException w:name="List Table 5 Dark Accent 4" w:uiPriority="50"/>
+    <w:lsdException w:name="List Table 6 Colorful Accent 4" w:uiPriority="51"/>
+    <w:lsdException w:name="List Table 7 Colorful Accent 4" w:uiPriority="52"/>
+    <w:lsdException w:name="List Table 1 Light Accent 5" w:uiPriority="46"/>
+    <w:lsdException w:name="List Table 2 Accent 5" w:uiPriority="47"/>
+    <w:lsdException w:name="List Table 3 Accent 5" w:uiPriority="48"/>
+    <w:lsdException w:name="List Table 4 Accent 5" w:uiPriority="49"/>
+    <w:lsdException w:name="List Table 5 Dark Accent 5" w:uiPriority="50"/>
+    <w:lsdException w:name="List Table 6 Colorful Accent 5" w:uiPriority="51"/>
+    <w:lsdException w:name="List Table 7 Colorful Accent 5" w:uiPriority="52"/>
+    <w:lsdException w:name="List Table 1 Light Accent 6" w:uiPriority="46"/>
+    <w:lsdException w:name="List Table 2 Accent 6" w:uiPriority="47"/>
+    <w:lsdException w:name="List Table 3 Accent 6" w:uiPriority="48"/>
+    <w:lsdException w:name="List Table 4 Accent 6" w:uiPriority="49"/>
+    <w:lsdException w:name="List Table 5 Dark Accent 6" w:uiPriority="50"/>
+    <w:lsdException w:name="List Table 6 Colorful Accent 6" w:uiPriority="51"/>
+    <w:lsdException w:name="List Table 7 Colorful Accent 6" w:uiPriority="52"/>
   </w:latentStyles>
   <w:style w:type="paragraph" w:default="1" w:styleId="Normal">
     <w:name w:val="Normal"/>
@@ -6629,7 +6749,7 @@
 </file>
 
 <file path=customXml/itemProps1.xml><?xml version="1.0" encoding="utf-8"?>
-<ds:datastoreItem xmlns:ds="http://schemas.openxmlformats.org/officeDocument/2006/customXml" ds:itemID="{B0BA6AEF-0ABB-4870-BCBA-8BAF5ECFB726}">
+<ds:datastoreItem xmlns:ds="http://schemas.openxmlformats.org/officeDocument/2006/customXml" ds:itemID="{B704DBF4-C747-4F97-9A7D-E5E64348901C}">
   <ds:schemaRefs>
     <ds:schemaRef ds:uri="http://schemas.openxmlformats.org/officeDocument/2006/bibliography"/>
   </ds:schemaRefs>

</xml_diff>

<commit_message>
Added ability to deactivate/reactivate products in the stock management UI. Doc updates.
</commit_message>
<xml_diff>
--- a/doc/Assignment 2 - Design Document.docx
+++ b/doc/Assignment 2 - Design Document.docx
@@ -3046,13 +3046,8 @@
         <w:t>Username:</w:t>
       </w:r>
       <w:r>
-        <w:t xml:space="preserve"> </w:t>
-      </w:r>
-      <w:proofErr w:type="spellStart"/>
-      <w:r>
-        <w:t>jim</w:t>
-      </w:r>
-      <w:proofErr w:type="spellEnd"/>
+        <w:t xml:space="preserve"> jim</w:t>
+      </w:r>
     </w:p>
     <w:p>
       <w:pPr>
@@ -3066,13 +3061,8 @@
         <w:t>Password:</w:t>
       </w:r>
       <w:r>
-        <w:t xml:space="preserve"> </w:t>
-      </w:r>
-      <w:proofErr w:type="spellStart"/>
-      <w:r>
-        <w:t>jim</w:t>
-      </w:r>
-      <w:proofErr w:type="spellEnd"/>
+        <w:t xml:space="preserve"> jim</w:t>
+      </w:r>
     </w:p>
     <w:p>
       <w:pPr>
@@ -3451,20 +3441,7 @@
         <w:pStyle w:val="Heading4"/>
       </w:pPr>
       <w:r>
-        <w:t>/cart/</w:t>
-      </w:r>
-      <w:proofErr w:type="gramStart"/>
-      <w:r>
-        <w:t>:</w:t>
-      </w:r>
-      <w:proofErr w:type="spellStart"/>
-      <w:r>
-        <w:t>custId</w:t>
-      </w:r>
-      <w:proofErr w:type="spellEnd"/>
-      <w:proofErr w:type="gramEnd"/>
-      <w:r>
-        <w:t>/items/</w:t>
+        <w:t>/cart/:custId/items/</w:t>
       </w:r>
     </w:p>
     <w:p>
@@ -3554,20 +3531,7 @@
         <w:pStyle w:val="Heading4"/>
       </w:pPr>
       <w:r>
-        <w:t>/cart/</w:t>
-      </w:r>
-      <w:proofErr w:type="gramStart"/>
-      <w:r>
-        <w:t>:</w:t>
-      </w:r>
-      <w:proofErr w:type="spellStart"/>
-      <w:r>
-        <w:t>custId</w:t>
-      </w:r>
-      <w:proofErr w:type="spellEnd"/>
-      <w:proofErr w:type="gramEnd"/>
-      <w:r>
-        <w:t>/items/:id</w:t>
+        <w:t>/cart/:custId/items/:id</w:t>
       </w:r>
     </w:p>
     <w:p>
@@ -3695,13 +3659,8 @@
         <w:pStyle w:val="Heading4"/>
       </w:pPr>
       <w:r>
-        <w:t>/</w:t>
-      </w:r>
-      <w:proofErr w:type="spellStart"/>
-      <w:r>
-        <w:t>newProduct</w:t>
-      </w:r>
-      <w:proofErr w:type="spellEnd"/>
+        <w:t>/newProduct</w:t>
+      </w:r>
     </w:p>
     <w:p>
       <w:r>
@@ -3718,8 +3677,6 @@
       <w:r>
         <w:t>Example JSON Request</w:t>
       </w:r>
-      <w:bookmarkStart w:id="8" w:name="_GoBack"/>
-      <w:bookmarkEnd w:id="8"/>
     </w:p>
     <w:p>
       <w:r>
@@ -3770,13 +3727,16 @@
         <w:pStyle w:val="Heading4"/>
       </w:pPr>
       <w:r>
-        <w:t>/</w:t>
-      </w:r>
-      <w:proofErr w:type="spellStart"/>
-      <w:r>
-        <w:t>deleteProduct</w:t>
-      </w:r>
-      <w:proofErr w:type="spellEnd"/>
+        <w:t>/deleteProduct</w:t>
+      </w:r>
+    </w:p>
+    <w:p>
+      <w:r>
+        <w:t>This</w:t>
+      </w:r>
+      <w:r>
+        <w:t xml:space="preserve"> completely deletes a product from the product catalog. It is an irreversible action.</w:t>
+      </w:r>
     </w:p>
     <w:p>
       <w:pPr>
@@ -3784,56 +3744,464 @@
           <w:highlight w:val="yellow"/>
         </w:rPr>
       </w:pPr>
+    </w:p>
+    <w:p>
+      <w:pPr>
+        <w:pStyle w:val="Heading4"/>
+      </w:pPr>
+      <w:r>
+        <w:t>/</w:t>
+      </w:r>
+      <w:r>
+        <w:t>deactivateProduct</w:t>
+      </w:r>
+    </w:p>
+    <w:p>
+      <w:r>
+        <w:t xml:space="preserve">This </w:t>
+      </w:r>
+      <w:r>
+        <w:t>provides the ability to deactivate a product in the product catalog. This does not delete a product, but makes it inactive in the database such that it will no longer appear for sale on the site. This function is only accessible from the Stock Management UI in the Administration Panel.</w:t>
+      </w:r>
+    </w:p>
+    <w:p/>
+    <w:p>
+      <w:pPr>
+        <w:pStyle w:val="Heading4"/>
+      </w:pPr>
+      <w:r>
+        <w:t>/</w:t>
+      </w:r>
+      <w:r>
+        <w:t>r</w:t>
+      </w:r>
+      <w:r>
+        <w:t>eactivateProduct</w:t>
+      </w:r>
+    </w:p>
+    <w:p>
+      <w:r>
+        <w:t xml:space="preserve">This is the reverse of the above, and can be used to reactivate a product on the site and make it available for sale again. This is also only </w:t>
+      </w:r>
+      <w:r>
+        <w:t>accessible from the Stock Management UI in the Administration Panel.</w:t>
+      </w:r>
+    </w:p>
+    <w:p>
+      <w:pPr>
+        <w:rPr>
+          <w:u w:val="single"/>
+        </w:rPr>
+      </w:pPr>
+      <w:r>
+        <w:rPr>
+          <w:u w:val="single"/>
+        </w:rPr>
+        <w:lastRenderedPageBreak/>
+        <w:t>HTTP GET</w:t>
+      </w:r>
+    </w:p>
+    <w:p>
+      <w:pPr>
+        <w:pStyle w:val="Heading4"/>
+      </w:pPr>
+      <w:r>
+        <w:t>/getProducts</w:t>
+      </w:r>
+    </w:p>
+    <w:p>
+      <w:r>
+        <w:t xml:space="preserve">This API provides the ability </w:t>
+      </w:r>
+      <w:r>
+        <w:t>to get all the active products in the catalog. This is used by the front-end service to show the available products to users.</w:t>
+      </w:r>
+    </w:p>
+    <w:p>
+      <w:pPr>
+        <w:pStyle w:val="Heading4"/>
+      </w:pPr>
+      <w:r>
+        <w:t>Example JSON Response</w:t>
+      </w:r>
+    </w:p>
+    <w:p>
+      <w:r>
+        <w:rPr>
+          <w:noProof/>
+          <w:lang w:eastAsia="en-IE"/>
+        </w:rPr>
+        <w:drawing>
+          <wp:inline distT="0" distB="0" distL="0" distR="0" wp14:anchorId="5127E88B" wp14:editId="2AE6814A">
+            <wp:extent cx="6467054" cy="1733910"/>
+            <wp:effectExtent l="0" t="0" r="0" b="0"/>
+            <wp:docPr id="4" name="Picture 4"/>
+            <wp:cNvGraphicFramePr>
+              <a:graphicFrameLocks xmlns:a="http://schemas.openxmlformats.org/drawingml/2006/main" noChangeAspect="1"/>
+            </wp:cNvGraphicFramePr>
+            <a:graphic xmlns:a="http://schemas.openxmlformats.org/drawingml/2006/main">
+              <a:graphicData uri="http://schemas.openxmlformats.org/drawingml/2006/picture">
+                <pic:pic xmlns:pic="http://schemas.openxmlformats.org/drawingml/2006/picture">
+                  <pic:nvPicPr>
+                    <pic:cNvPr id="1" name=""/>
+                    <pic:cNvPicPr/>
+                  </pic:nvPicPr>
+                  <pic:blipFill>
+                    <a:blip r:embed="rId12"/>
+                    <a:stretch>
+                      <a:fillRect/>
+                    </a:stretch>
+                  </pic:blipFill>
+                  <pic:spPr>
+                    <a:xfrm>
+                      <a:off x="0" y="0"/>
+                      <a:ext cx="6513965" cy="1746488"/>
+                    </a:xfrm>
+                    <a:prstGeom prst="rect">
+                      <a:avLst/>
+                    </a:prstGeom>
+                  </pic:spPr>
+                </pic:pic>
+              </a:graphicData>
+            </a:graphic>
+          </wp:inline>
+        </w:drawing>
+      </w:r>
+    </w:p>
+    <w:p>
+      <w:bookmarkStart w:id="8" w:name="_GoBack"/>
+      <w:bookmarkEnd w:id="8"/>
+    </w:p>
+    <w:p>
+      <w:pPr>
+        <w:pStyle w:val="Heading2"/>
+      </w:pPr>
+      <w:bookmarkStart w:id="9" w:name="_Toc482129414"/>
+      <w:r>
+        <w:t>User</w:t>
+      </w:r>
+      <w:r>
+        <w:t xml:space="preserve"> </w:t>
+      </w:r>
+      <w:r>
+        <w:t>Service</w:t>
+      </w:r>
+      <w:bookmarkEnd w:id="9"/>
+    </w:p>
+    <w:p>
+      <w:pPr>
+        <w:pStyle w:val="Heading3"/>
+      </w:pPr>
+      <w:bookmarkStart w:id="10" w:name="_Toc482129415"/>
+      <w:r>
+        <w:t>Purpose</w:t>
+      </w:r>
+      <w:bookmarkEnd w:id="10"/>
+    </w:p>
+    <w:p>
+      <w:r>
+        <w:t>The user service is responsible for user management in terms of user registration, and also handling requests to login to the application.</w:t>
+      </w:r>
+    </w:p>
+    <w:p>
+      <w:pPr>
+        <w:pStyle w:val="Heading3"/>
+      </w:pPr>
+      <w:bookmarkStart w:id="11" w:name="_Toc482129416"/>
+      <w:r>
+        <w:t>Functionality Provided</w:t>
+      </w:r>
+      <w:bookmarkEnd w:id="11"/>
+    </w:p>
+    <w:p>
+      <w:r>
+        <w:t>This service provides the follow</w:t>
+      </w:r>
+      <w:r>
+        <w:t xml:space="preserve">ing </w:t>
+      </w:r>
+      <w:r>
+        <w:t>API’s that are used by the front-end service for user registration and user login validation.</w:t>
+      </w:r>
+    </w:p>
+    <w:p>
+      <w:pPr>
+        <w:rPr>
+          <w:u w:val="single"/>
+        </w:rPr>
+      </w:pPr>
+      <w:r>
+        <w:rPr>
+          <w:u w:val="single"/>
+        </w:rPr>
+        <w:t>HTTP POST</w:t>
+      </w:r>
+    </w:p>
+    <w:p>
+      <w:pPr>
+        <w:pStyle w:val="Heading4"/>
+      </w:pPr>
+      <w:r>
+        <w:t>/login</w:t>
+      </w:r>
+    </w:p>
+    <w:p>
+      <w:r>
+        <w:t>User Registration – the registration user interface on the front-end calls into this functionality in order to add new users to the database. All new users are added as Customer users, but any user can be made an Administrator later (</w:t>
+      </w:r>
       <w:r>
         <w:rPr>
           <w:highlight w:val="yellow"/>
         </w:rPr>
-        <w:t>The ability to completely delete a product from the catalogue (e.g. if that product is no longer available</w:t>
-      </w:r>
+        <w:t>TODO</w:t>
+      </w:r>
+      <w:r>
+        <w:t>: how?).</w:t>
+      </w:r>
+      <w:r>
+        <w:t xml:space="preserve"> The registration functionality will return errors in the event of a user already existing in the database (based on the username), or if any MySQL errors occur.</w:t>
+      </w:r>
+    </w:p>
+    <w:p/>
+    <w:p>
+      <w:pPr>
+        <w:pStyle w:val="Heading4"/>
+      </w:pPr>
+      <w:r>
+        <w:t>/register</w:t>
+      </w:r>
+    </w:p>
+    <w:p>
+      <w:r>
+        <w:t>User Log-In – this logic is invoked from the front-end service and is responsible for validating that user credentials are correct when a user attempts to login to the application.</w:t>
+      </w:r>
+      <w:r>
+        <w:t xml:space="preserve"> If the credentials are not valid, then an error is returned to the front-end service which displays a message to the user.</w:t>
+      </w:r>
+      <w:r>
+        <w:t xml:space="preserve"> If successful, the customer ID and customer type are returned to the front-end service as a JSON response.</w:t>
+      </w:r>
+    </w:p>
+    <w:p>
+      <w:pPr>
+        <w:pStyle w:val="Heading2"/>
+      </w:pPr>
+    </w:p>
+    <w:p>
+      <w:pPr>
+        <w:pStyle w:val="Heading2"/>
+      </w:pPr>
+      <w:bookmarkStart w:id="12" w:name="_Toc482129417"/>
+      <w:r>
+        <w:t xml:space="preserve">Stock Administration </w:t>
+      </w:r>
+      <w:r>
+        <w:t>Service</w:t>
+      </w:r>
+      <w:bookmarkEnd w:id="12"/>
+    </w:p>
+    <w:p>
+      <w:pPr>
+        <w:pStyle w:val="Heading3"/>
+      </w:pPr>
+      <w:bookmarkStart w:id="13" w:name="_Toc482129418"/>
+      <w:r>
+        <w:t>Purpose</w:t>
+      </w:r>
+      <w:bookmarkEnd w:id="13"/>
+    </w:p>
+    <w:p>
+      <w:r>
+        <w:t>The purpose of this service is to administer the stock levels available in the application.</w:t>
+      </w:r>
+    </w:p>
+    <w:p>
+      <w:r>
+        <w:t>TODO</w:t>
+      </w:r>
+    </w:p>
+    <w:p>
+      <w:pPr>
+        <w:pStyle w:val="Heading3"/>
+      </w:pPr>
+      <w:bookmarkStart w:id="14" w:name="_Toc482129419"/>
+      <w:r>
+        <w:t>Functionality Provided</w:t>
+      </w:r>
+      <w:bookmarkEnd w:id="14"/>
+    </w:p>
+    <w:p>
+      <w:r>
+        <w:t>The following functionali</w:t>
+      </w:r>
+      <w:r>
+        <w:t>ty is available in this service.</w:t>
+      </w:r>
+    </w:p>
+    <w:p>
+      <w:pPr>
+        <w:rPr>
+          <w:u w:val="single"/>
+        </w:rPr>
+      </w:pPr>
+      <w:r>
+        <w:rPr>
+          <w:u w:val="single"/>
+        </w:rPr>
+        <w:t>HTTP POST</w:t>
+      </w:r>
+    </w:p>
+    <w:p>
+      <w:pPr>
+        <w:pStyle w:val="Heading4"/>
+      </w:pPr>
+      <w:r>
+        <w:t>/incrementStock</w:t>
+      </w:r>
+    </w:p>
+    <w:p>
+      <w:r>
+        <w:t xml:space="preserve">The ability to increment stock levels of a particular </w:t>
+      </w:r>
+      <w:r>
+        <w:t>item from the catalogue</w:t>
+      </w:r>
+      <w:r>
+        <w:t>. This would be used for example in the event of new stock being purchased by the company.</w:t>
+      </w:r>
+    </w:p>
+    <w:p/>
+    <w:p/>
+    <w:p>
+      <w:pPr>
+        <w:pStyle w:val="Heading4"/>
+      </w:pPr>
+      <w:r>
+        <w:t>/decrementStock</w:t>
+      </w:r>
+    </w:p>
+    <w:p>
+      <w:r>
+        <w:t>The ability to decrement stock</w:t>
+      </w:r>
+      <w:r>
+        <w:t xml:space="preserve"> levels for a particular item from the catalogue. This would be used in the event of a customer making a purchase of this item.</w:t>
+      </w:r>
+    </w:p>
+    <w:p/>
+    <w:p>
+      <w:pPr>
+        <w:pStyle w:val="Heading4"/>
+      </w:pPr>
+      <w:r>
+        <w:t>/currentStock</w:t>
+      </w:r>
+    </w:p>
+    <w:p>
+      <w:r>
+        <w:t>The ability to get the current stock levels for each product. This is used in the administrator interface so that administrators can keep an eye on stock levels.</w:t>
+      </w:r>
+    </w:p>
+    <w:p/>
+    <w:p>
+      <w:pPr>
+        <w:pStyle w:val="Heading4"/>
+      </w:pPr>
+      <w:r>
+        <w:t>/bestSellers</w:t>
+      </w:r>
+    </w:p>
+    <w:p>
       <w:r>
         <w:rPr>
           <w:highlight w:val="yellow"/>
         </w:rPr>
-        <w:t xml:space="preserve"> for sale</w:t>
+        <w:t>Best sellers???</w:t>
       </w:r>
       <w:r>
         <w:rPr>
           <w:highlight w:val="yellow"/>
         </w:rPr>
-        <w:t>).</w:t>
+        <w:t xml:space="preserve"> TODO</w:t>
+      </w:r>
+    </w:p>
+    <w:p/>
+    <w:p>
+      <w:pPr>
+        <w:pStyle w:val="Heading2"/>
+      </w:pPr>
+      <w:bookmarkStart w:id="15" w:name="_Toc482129420"/>
+      <w:r>
+        <w:t xml:space="preserve">Order </w:t>
+      </w:r>
+      <w:r>
+        <w:t>Service</w:t>
+      </w:r>
+      <w:bookmarkEnd w:id="15"/>
+    </w:p>
+    <w:p>
+      <w:pPr>
+        <w:pStyle w:val="Heading3"/>
+      </w:pPr>
+      <w:bookmarkStart w:id="16" w:name="_Toc482129421"/>
+      <w:r>
+        <w:t>Purpose</w:t>
+      </w:r>
+      <w:bookmarkEnd w:id="16"/>
+    </w:p>
+    <w:p>
+      <w:r>
+        <w:t>This service is used to process user orders.</w:t>
+      </w:r>
+    </w:p>
+    <w:p>
+      <w:pPr>
+        <w:pStyle w:val="Heading3"/>
+      </w:pPr>
+      <w:bookmarkStart w:id="17" w:name="_Toc482129422"/>
+      <w:r>
+        <w:t>Functionality Provided</w:t>
+      </w:r>
+      <w:bookmarkEnd w:id="17"/>
+    </w:p>
+    <w:p>
+      <w:r>
+        <w:t>The following functionali</w:t>
+      </w:r>
+      <w:r>
+        <w:t>ty is available in this service.</w:t>
       </w:r>
     </w:p>
     <w:p>
       <w:pPr>
         <w:rPr>
-          <w:highlight w:val="yellow"/>
+          <w:u w:val="single"/>
         </w:rPr>
       </w:pPr>
+      <w:r>
+        <w:rPr>
+          <w:u w:val="single"/>
+        </w:rPr>
+        <w:t>HTTP POST</w:t>
+      </w:r>
     </w:p>
     <w:p>
       <w:pPr>
         <w:pStyle w:val="Heading4"/>
       </w:pPr>
       <w:r>
-        <w:t>/</w:t>
-      </w:r>
-      <w:proofErr w:type="spellStart"/>
-      <w:r>
-        <w:t>deactivateProduct</w:t>
-      </w:r>
-      <w:proofErr w:type="spellEnd"/>
-    </w:p>
-    <w:p>
-      <w:pPr>
-        <w:rPr>
-          <w:highlight w:val="yellow"/>
-        </w:rPr>
-      </w:pPr>
-      <w:r>
-        <w:rPr>
-          <w:highlight w:val="yellow"/>
-        </w:rPr>
-        <w:t>The ability to deactivate a product in the catalogue (e.g. if it is out of stock). Such products will still be displayed in the front-end, but with an ‘Out of Stock’ indicator.</w:t>
+        <w:t>/order</w:t>
+      </w:r>
+    </w:p>
+    <w:p>
+      <w:r>
+        <w:t xml:space="preserve"> </w:t>
+      </w:r>
+      <w:r>
+        <w:t>The ability to place an order</w:t>
+      </w:r>
+      <w:r>
+        <w:t xml:space="preserve"> for a customer. In the database a record of this order is persisted.</w:t>
       </w:r>
     </w:p>
     <w:p/>
@@ -3855,20 +4223,12 @@
         <w:pStyle w:val="Heading4"/>
       </w:pPr>
       <w:r>
-        <w:t>/</w:t>
-      </w:r>
-      <w:proofErr w:type="spellStart"/>
-      <w:r>
-        <w:t>getProducts</w:t>
-      </w:r>
-      <w:proofErr w:type="spellEnd"/>
-    </w:p>
-    <w:p>
-      <w:r>
-        <w:t xml:space="preserve">This API provides the ability </w:t>
-      </w:r>
-      <w:r>
-        <w:t>to get all the active products in the catalog. This is used by the front-end service to show the available products to users.</w:t>
+        <w:t>/order</w:t>
+      </w:r>
+    </w:p>
+    <w:p>
+      <w:r>
+        <w:t>The ability to retrieve a list of orders for a particular user. A link to view these is available in the navigation bar when a user is logged in.</w:t>
       </w:r>
     </w:p>
     <w:p/>
@@ -3877,453 +4237,22 @@
         <w:pStyle w:val="Heading4"/>
       </w:pPr>
       <w:r>
-        <w:t>/</w:t>
-      </w:r>
-      <w:proofErr w:type="spellStart"/>
-      <w:r>
-        <w:t>getProduct</w:t>
-      </w:r>
-      <w:proofErr w:type="spellEnd"/>
-    </w:p>
-    <w:p>
-      <w:pPr>
-        <w:rPr>
-          <w:highlight w:val="yellow"/>
-        </w:rPr>
-      </w:pPr>
-      <w:r>
-        <w:rPr>
-          <w:highlight w:val="yellow"/>
-        </w:rPr>
-        <w:t>The ability to get the details of a specific product, given its produc</w:t>
-      </w:r>
-      <w:r>
-        <w:rPr>
-          <w:highlight w:val="yellow"/>
-        </w:rPr>
-        <w:t>t ID. (TODO: Is this used anywhere?</w:t>
-      </w:r>
-      <w:r>
-        <w:rPr>
-          <w:highlight w:val="yellow"/>
-        </w:rPr>
-        <w:t>)</w:t>
+        <w:t>/orderDetails</w:t>
+      </w:r>
+    </w:p>
+    <w:p>
+      <w:r>
+        <w:t>TODO</w:t>
       </w:r>
     </w:p>
     <w:p/>
-    <w:p/>
-    <w:p>
-      <w:pPr>
-        <w:pStyle w:val="Heading2"/>
-      </w:pPr>
-      <w:bookmarkStart w:id="9" w:name="_Toc482129414"/>
-      <w:r>
-        <w:t>User</w:t>
-      </w:r>
-      <w:r>
-        <w:t xml:space="preserve"> </w:t>
-      </w:r>
-      <w:r>
-        <w:t>Service</w:t>
-      </w:r>
-      <w:bookmarkEnd w:id="9"/>
-    </w:p>
-    <w:p>
-      <w:pPr>
-        <w:pStyle w:val="Heading3"/>
-      </w:pPr>
-      <w:bookmarkStart w:id="10" w:name="_Toc482129415"/>
-      <w:r>
-        <w:t>Purpose</w:t>
-      </w:r>
-      <w:bookmarkEnd w:id="10"/>
-    </w:p>
-    <w:p>
-      <w:r>
-        <w:t>The user service is responsible for user management in terms of user registration, and also handling requests to login to the application.</w:t>
-      </w:r>
-    </w:p>
-    <w:p>
-      <w:pPr>
-        <w:pStyle w:val="Heading3"/>
-      </w:pPr>
-      <w:bookmarkStart w:id="11" w:name="_Toc482129416"/>
-      <w:r>
-        <w:t>Functionality Provided</w:t>
-      </w:r>
-      <w:bookmarkEnd w:id="11"/>
-    </w:p>
-    <w:p>
-      <w:r>
-        <w:t>This service provides the follow</w:t>
-      </w:r>
-      <w:r>
-        <w:t xml:space="preserve">ing </w:t>
-      </w:r>
-      <w:r>
-        <w:t>API’s that are used by the front-end service for user registration and user login validation.</w:t>
-      </w:r>
-    </w:p>
-    <w:p>
-      <w:pPr>
-        <w:rPr>
-          <w:u w:val="single"/>
-        </w:rPr>
-      </w:pPr>
-      <w:r>
-        <w:rPr>
-          <w:u w:val="single"/>
-        </w:rPr>
-        <w:t>HTTP POST</w:t>
-      </w:r>
-    </w:p>
     <w:p>
       <w:pPr>
         <w:pStyle w:val="Heading4"/>
       </w:pPr>
       <w:r>
-        <w:t>/login</w:t>
-      </w:r>
-    </w:p>
-    <w:p>
-      <w:r>
-        <w:t>User Registration – the registration user interface on the front-end calls into this functionality in order to add new users to the database. All new users are added as Customer users, but any user can be made an Administrator later (</w:t>
-      </w:r>
-      <w:r>
-        <w:rPr>
-          <w:highlight w:val="yellow"/>
-        </w:rPr>
-        <w:t>TODO</w:t>
-      </w:r>
-      <w:r>
-        <w:t>: how?).</w:t>
-      </w:r>
-      <w:r>
-        <w:t xml:space="preserve"> The registration functionality will return errors in the event of a user already existing in the database (based on the username), or if any MySQL errors occur.</w:t>
-      </w:r>
-    </w:p>
-    <w:p/>
-    <w:p>
-      <w:pPr>
-        <w:pStyle w:val="Heading4"/>
-      </w:pPr>
-      <w:r>
-        <w:t>/register</w:t>
-      </w:r>
-    </w:p>
-    <w:p>
-      <w:r>
-        <w:t>User Log-In – this logic is invoked from the front-end service and is responsible for validating that user credentials are correct when a user attempts to login to the application.</w:t>
-      </w:r>
-      <w:r>
-        <w:t xml:space="preserve"> If the credentials are not valid, then an error is returned to the front-end service which displays a message to the user.</w:t>
-      </w:r>
-      <w:r>
-        <w:t xml:space="preserve"> If successful, the customer ID and customer type are returned to the front-end service as a JSON response.</w:t>
-      </w:r>
-    </w:p>
-    <w:p>
-      <w:pPr>
-        <w:pStyle w:val="Heading2"/>
-      </w:pPr>
-    </w:p>
-    <w:p>
-      <w:pPr>
-        <w:pStyle w:val="Heading2"/>
-      </w:pPr>
-      <w:bookmarkStart w:id="12" w:name="_Toc482129417"/>
-      <w:r>
-        <w:t xml:space="preserve">Stock Administration </w:t>
-      </w:r>
-      <w:r>
-        <w:t>Service</w:t>
-      </w:r>
-      <w:bookmarkEnd w:id="12"/>
-    </w:p>
-    <w:p>
-      <w:pPr>
-        <w:pStyle w:val="Heading3"/>
-      </w:pPr>
-      <w:bookmarkStart w:id="13" w:name="_Toc482129418"/>
-      <w:r>
-        <w:t>Purpose</w:t>
-      </w:r>
-      <w:bookmarkEnd w:id="13"/>
-    </w:p>
-    <w:p>
-      <w:r>
-        <w:t>The purpose of this service is to administer the stock levels available in the application.</w:t>
-      </w:r>
-    </w:p>
-    <w:p>
-      <w:r>
-        <w:t>TODO</w:t>
-      </w:r>
-    </w:p>
-    <w:p>
-      <w:pPr>
-        <w:pStyle w:val="Heading3"/>
-      </w:pPr>
-      <w:bookmarkStart w:id="14" w:name="_Toc482129419"/>
-      <w:r>
-        <w:t>Functionality Provided</w:t>
-      </w:r>
-      <w:bookmarkEnd w:id="14"/>
-    </w:p>
-    <w:p>
-      <w:r>
-        <w:t>The following functionali</w:t>
-      </w:r>
-      <w:r>
-        <w:t>ty is available in this service.</w:t>
-      </w:r>
-    </w:p>
-    <w:p>
-      <w:pPr>
-        <w:rPr>
-          <w:u w:val="single"/>
-        </w:rPr>
-      </w:pPr>
-      <w:r>
-        <w:rPr>
-          <w:u w:val="single"/>
-        </w:rPr>
-        <w:lastRenderedPageBreak/>
-        <w:t>HTTP POST</w:t>
-      </w:r>
-    </w:p>
-    <w:p>
-      <w:pPr>
-        <w:pStyle w:val="Heading4"/>
-      </w:pPr>
-      <w:r>
-        <w:t>/</w:t>
-      </w:r>
-      <w:proofErr w:type="spellStart"/>
-      <w:r>
-        <w:t>incrementStock</w:t>
-      </w:r>
-      <w:proofErr w:type="spellEnd"/>
-    </w:p>
-    <w:p>
-      <w:r>
-        <w:t xml:space="preserve">The ability to increment stock levels of a particular </w:t>
-      </w:r>
-      <w:r>
-        <w:t>item from the catalogue</w:t>
-      </w:r>
-      <w:r>
-        <w:t>. This would be used for example in the event of new stock being purchased by the company.</w:t>
-      </w:r>
-    </w:p>
-    <w:p/>
-    <w:p/>
-    <w:p>
-      <w:pPr>
-        <w:pStyle w:val="Heading4"/>
-      </w:pPr>
-      <w:r>
-        <w:t>/</w:t>
-      </w:r>
-      <w:proofErr w:type="spellStart"/>
-      <w:r>
-        <w:t>decrementStock</w:t>
-      </w:r>
-      <w:proofErr w:type="spellEnd"/>
-    </w:p>
-    <w:p>
-      <w:r>
-        <w:t>The ability to decrement stock</w:t>
-      </w:r>
-      <w:r>
-        <w:t xml:space="preserve"> levels for a particular item from the catalogue. This would be used in the event of a customer making a purchase of this item.</w:t>
-      </w:r>
-    </w:p>
-    <w:p/>
-    <w:p>
-      <w:pPr>
-        <w:pStyle w:val="Heading4"/>
-      </w:pPr>
-      <w:r>
-        <w:t>/</w:t>
-      </w:r>
-      <w:proofErr w:type="spellStart"/>
-      <w:r>
-        <w:t>currentStock</w:t>
-      </w:r>
-      <w:proofErr w:type="spellEnd"/>
-    </w:p>
-    <w:p>
-      <w:r>
-        <w:t>The ability to get the current stock levels for each product. This is used in the administrator interface so that administrators can keep an eye on stock levels.</w:t>
-      </w:r>
-    </w:p>
-    <w:p/>
-    <w:p>
-      <w:pPr>
-        <w:pStyle w:val="Heading4"/>
-      </w:pPr>
-      <w:r>
-        <w:t>/</w:t>
-      </w:r>
-      <w:proofErr w:type="spellStart"/>
-      <w:r>
-        <w:t>bestSellers</w:t>
-      </w:r>
-      <w:proofErr w:type="spellEnd"/>
-    </w:p>
-    <w:p>
-      <w:r>
-        <w:rPr>
-          <w:highlight w:val="yellow"/>
-        </w:rPr>
-        <w:t>Best sellers???</w:t>
-      </w:r>
-      <w:r>
-        <w:rPr>
-          <w:highlight w:val="yellow"/>
-        </w:rPr>
-        <w:t xml:space="preserve"> TODO</w:t>
-      </w:r>
-    </w:p>
-    <w:p/>
-    <w:p>
-      <w:pPr>
-        <w:pStyle w:val="Heading2"/>
-      </w:pPr>
-      <w:bookmarkStart w:id="15" w:name="_Toc482129420"/>
-      <w:r>
-        <w:t xml:space="preserve">Order </w:t>
-      </w:r>
-      <w:r>
-        <w:t>Service</w:t>
-      </w:r>
-      <w:bookmarkEnd w:id="15"/>
-    </w:p>
-    <w:p>
-      <w:pPr>
-        <w:pStyle w:val="Heading3"/>
-      </w:pPr>
-      <w:bookmarkStart w:id="16" w:name="_Toc482129421"/>
-      <w:r>
-        <w:t>Purpose</w:t>
-      </w:r>
-      <w:bookmarkEnd w:id="16"/>
-    </w:p>
-    <w:p>
-      <w:r>
-        <w:t>This service is used to process user orders.</w:t>
-      </w:r>
-    </w:p>
-    <w:p>
-      <w:pPr>
-        <w:pStyle w:val="Heading3"/>
-      </w:pPr>
-      <w:bookmarkStart w:id="17" w:name="_Toc482129422"/>
-      <w:r>
-        <w:t>Functionality Provided</w:t>
-      </w:r>
-      <w:bookmarkEnd w:id="17"/>
-    </w:p>
-    <w:p>
-      <w:r>
-        <w:t>The following functionali</w:t>
-      </w:r>
-      <w:r>
-        <w:t>ty is available in this service.</w:t>
-      </w:r>
-    </w:p>
-    <w:p>
-      <w:pPr>
-        <w:rPr>
-          <w:u w:val="single"/>
-        </w:rPr>
-      </w:pPr>
-      <w:r>
-        <w:rPr>
-          <w:u w:val="single"/>
-        </w:rPr>
-        <w:t>HTTP POST</w:t>
-      </w:r>
-    </w:p>
-    <w:p>
-      <w:pPr>
-        <w:pStyle w:val="Heading4"/>
-      </w:pPr>
-      <w:r>
-        <w:t>/order</w:t>
-      </w:r>
-    </w:p>
-    <w:p>
-      <w:r>
-        <w:t xml:space="preserve"> </w:t>
-      </w:r>
-      <w:r>
-        <w:t>The ability to place an order</w:t>
-      </w:r>
-      <w:r>
-        <w:t xml:space="preserve"> for a customer. In the database a record of this order is persisted.</w:t>
-      </w:r>
-    </w:p>
-    <w:p/>
-    <w:p>
-      <w:pPr>
-        <w:rPr>
-          <w:u w:val="single"/>
-        </w:rPr>
-      </w:pPr>
-      <w:r>
-        <w:rPr>
-          <w:u w:val="single"/>
-        </w:rPr>
-        <w:t>HTTP GET</w:t>
-      </w:r>
-    </w:p>
-    <w:p>
-      <w:pPr>
-        <w:pStyle w:val="Heading4"/>
-      </w:pPr>
-      <w:r>
-        <w:t>/order</w:t>
-      </w:r>
-    </w:p>
-    <w:p>
-      <w:r>
-        <w:t>The ability to retrieve a list of orders for a particular user. A link to view these is available in the navigation bar when a user is logged in.</w:t>
-      </w:r>
-    </w:p>
-    <w:p/>
-    <w:p>
-      <w:pPr>
-        <w:pStyle w:val="Heading4"/>
-      </w:pPr>
-      <w:r>
-        <w:t>/</w:t>
-      </w:r>
-      <w:proofErr w:type="spellStart"/>
-      <w:r>
-        <w:t>orderDetails</w:t>
-      </w:r>
-      <w:proofErr w:type="spellEnd"/>
-    </w:p>
-    <w:p>
-      <w:r>
-        <w:t>TODO</w:t>
-      </w:r>
-    </w:p>
-    <w:p/>
-    <w:p>
-      <w:pPr>
-        <w:pStyle w:val="Heading4"/>
-      </w:pPr>
-      <w:r>
-        <w:t>/</w:t>
-      </w:r>
-      <w:proofErr w:type="spellStart"/>
-      <w:r>
-        <w:t>allOrders</w:t>
-      </w:r>
-      <w:proofErr w:type="spellEnd"/>
+        <w:t>/allOrders</w:t>
+      </w:r>
     </w:p>
     <w:p>
       <w:r>
@@ -4417,13 +4346,8 @@
           <w:numId w:val="1"/>
         </w:numPr>
       </w:pPr>
-      <w:proofErr w:type="gramStart"/>
-      <w:r>
-        <w:t>The submit</w:t>
-      </w:r>
-      <w:proofErr w:type="gramEnd"/>
-      <w:r>
-        <w:t xml:space="preserve"> of the login form is detected.</w:t>
+      <w:r>
+        <w:t>The submit of the login form is detected.</w:t>
       </w:r>
     </w:p>
     <w:p>
@@ -4435,15 +4359,7 @@
         </w:numPr>
       </w:pPr>
       <w:r>
-        <w:t xml:space="preserve">The code prevents moving to a new page (check this – </w:t>
-      </w:r>
-      <w:proofErr w:type="spellStart"/>
-      <w:r>
-        <w:t>event.preventDefault</w:t>
-      </w:r>
-      <w:proofErr w:type="spellEnd"/>
-      <w:r>
-        <w:t>());</w:t>
+        <w:t>The code prevents moving to a new page (check this – event.preventDefault());</w:t>
       </w:r>
     </w:p>
     <w:p>
@@ -4491,15 +4407,8 @@
         </w:numPr>
       </w:pPr>
       <w:r>
-        <w:t xml:space="preserve">This login then posts the JSON body to the </w:t>
-      </w:r>
-      <w:proofErr w:type="gramStart"/>
-      <w:r>
-        <w:t>users</w:t>
-      </w:r>
-      <w:proofErr w:type="gramEnd"/>
-      <w:r>
-        <w:t xml:space="preserve"> service and checks the response code.</w:t>
+        <w:lastRenderedPageBreak/>
+        <w:t>This login then posts the JSON body to the users service and checks the response code.</w:t>
       </w:r>
     </w:p>
     <w:p>
@@ -4546,7 +4455,6 @@
       </w:pPr>
       <w:bookmarkStart w:id="21" w:name="_Toc482129426"/>
       <w:r>
-        <w:lastRenderedPageBreak/>
         <w:t>Section 3</w:t>
       </w:r>
       <w:r>
@@ -6749,7 +6657,7 @@
 </file>
 
 <file path=customXml/itemProps1.xml><?xml version="1.0" encoding="utf-8"?>
-<ds:datastoreItem xmlns:ds="http://schemas.openxmlformats.org/officeDocument/2006/customXml" ds:itemID="{B704DBF4-C747-4F97-9A7D-E5E64348901C}">
+<ds:datastoreItem xmlns:ds="http://schemas.openxmlformats.org/officeDocument/2006/customXml" ds:itemID="{686D103E-7E9C-493B-AFF7-D74D1B813C24}">
   <ds:schemaRefs>
     <ds:schemaRef ds:uri="http://schemas.openxmlformats.org/officeDocument/2006/bibliography"/>
   </ds:schemaRefs>

</xml_diff>

<commit_message>
Added some logging to get JSON for doc. Doc updates.
</commit_message>
<xml_diff>
--- a/doc/Assignment 2 - Design Document.docx
+++ b/doc/Assignment 2 - Design Document.docx
@@ -1437,7 +1437,7 @@
           <w:r>
             <w:fldChar w:fldCharType="separate"/>
           </w:r>
-          <w:hyperlink w:anchor="_Toc482129406" w:history="1">
+          <w:hyperlink w:anchor="_Toc482630592" w:history="1">
             <w:r>
               <w:rPr>
                 <w:rStyle w:val="Hyperlink"/>
@@ -1464,7 +1464,7 @@
                 <w:noProof/>
                 <w:webHidden/>
               </w:rPr>
-              <w:instrText xml:space="preserve"> PAGEREF _Toc482129406 \h </w:instrText>
+              <w:instrText xml:space="preserve"> PAGEREF _Toc482630592 \h </w:instrText>
             </w:r>
             <w:r>
               <w:rPr>
@@ -1507,7 +1507,7 @@
               <w:lang w:eastAsia="en-IE"/>
             </w:rPr>
           </w:pPr>
-          <w:hyperlink w:anchor="_Toc482129407" w:history="1">
+          <w:hyperlink w:anchor="_Toc482630593" w:history="1">
             <w:r>
               <w:rPr>
                 <w:rStyle w:val="Hyperlink"/>
@@ -1534,7 +1534,7 @@
                 <w:noProof/>
                 <w:webHidden/>
               </w:rPr>
-              <w:instrText xml:space="preserve"> PAGEREF _Toc482129407 \h </w:instrText>
+              <w:instrText xml:space="preserve"> PAGEREF _Toc482630593 \h </w:instrText>
             </w:r>
             <w:r>
               <w:rPr>
@@ -1577,7 +1577,7 @@
               <w:lang w:eastAsia="en-IE"/>
             </w:rPr>
           </w:pPr>
-          <w:hyperlink w:anchor="_Toc482129408" w:history="1">
+          <w:hyperlink w:anchor="_Toc482630594" w:history="1">
             <w:r>
               <w:rPr>
                 <w:rStyle w:val="Hyperlink"/>
@@ -1604,7 +1604,7 @@
                 <w:noProof/>
                 <w:webHidden/>
               </w:rPr>
-              <w:instrText xml:space="preserve"> PAGEREF _Toc482129408 \h </w:instrText>
+              <w:instrText xml:space="preserve"> PAGEREF _Toc482630594 \h </w:instrText>
             </w:r>
             <w:r>
               <w:rPr>
@@ -1647,7 +1647,7 @@
               <w:lang w:eastAsia="en-IE"/>
             </w:rPr>
           </w:pPr>
-          <w:hyperlink w:anchor="_Toc482129409" w:history="1">
+          <w:hyperlink w:anchor="_Toc482630595" w:history="1">
             <w:r>
               <w:rPr>
                 <w:rStyle w:val="Hyperlink"/>
@@ -1674,7 +1674,7 @@
                 <w:noProof/>
                 <w:webHidden/>
               </w:rPr>
-              <w:instrText xml:space="preserve"> PAGEREF _Toc482129409 \h </w:instrText>
+              <w:instrText xml:space="preserve"> PAGEREF _Toc482630595 \h </w:instrText>
             </w:r>
             <w:r>
               <w:rPr>
@@ -1717,7 +1717,7 @@
               <w:lang w:eastAsia="en-IE"/>
             </w:rPr>
           </w:pPr>
-          <w:hyperlink w:anchor="_Toc482129410" w:history="1">
+          <w:hyperlink w:anchor="_Toc482630596" w:history="1">
             <w:r>
               <w:rPr>
                 <w:rStyle w:val="Hyperlink"/>
@@ -1744,7 +1744,7 @@
                 <w:noProof/>
                 <w:webHidden/>
               </w:rPr>
-              <w:instrText xml:space="preserve"> PAGEREF _Toc482129410 \h </w:instrText>
+              <w:instrText xml:space="preserve"> PAGEREF _Toc482630596 \h </w:instrText>
             </w:r>
             <w:r>
               <w:rPr>
@@ -1787,7 +1787,7 @@
               <w:lang w:eastAsia="en-IE"/>
             </w:rPr>
           </w:pPr>
-          <w:hyperlink w:anchor="_Toc482129411" w:history="1">
+          <w:hyperlink w:anchor="_Toc482630597" w:history="1">
             <w:r>
               <w:rPr>
                 <w:rStyle w:val="Hyperlink"/>
@@ -1814,7 +1814,7 @@
                 <w:noProof/>
                 <w:webHidden/>
               </w:rPr>
-              <w:instrText xml:space="preserve"> PAGEREF _Toc482129411 \h </w:instrText>
+              <w:instrText xml:space="preserve"> PAGEREF _Toc482630597 \h </w:instrText>
             </w:r>
             <w:r>
               <w:rPr>
@@ -1834,7 +1834,7 @@
                 <w:noProof/>
                 <w:webHidden/>
               </w:rPr>
-              <w:t>4</w:t>
+              <w:t>5</w:t>
             </w:r>
             <w:r>
               <w:rPr>
@@ -1857,7 +1857,7 @@
               <w:lang w:eastAsia="en-IE"/>
             </w:rPr>
           </w:pPr>
-          <w:hyperlink w:anchor="_Toc482129412" w:history="1">
+          <w:hyperlink w:anchor="_Toc482630598" w:history="1">
             <w:r>
               <w:rPr>
                 <w:rStyle w:val="Hyperlink"/>
@@ -1884,7 +1884,7 @@
                 <w:noProof/>
                 <w:webHidden/>
               </w:rPr>
-              <w:instrText xml:space="preserve"> PAGEREF _Toc482129412 \h </w:instrText>
+              <w:instrText xml:space="preserve"> PAGEREF _Toc482630598 \h </w:instrText>
             </w:r>
             <w:r>
               <w:rPr>
@@ -1904,7 +1904,7 @@
                 <w:noProof/>
                 <w:webHidden/>
               </w:rPr>
-              <w:t>4</w:t>
+              <w:t>5</w:t>
             </w:r>
             <w:r>
               <w:rPr>
@@ -1927,7 +1927,7 @@
               <w:lang w:eastAsia="en-IE"/>
             </w:rPr>
           </w:pPr>
-          <w:hyperlink w:anchor="_Toc482129413" w:history="1">
+          <w:hyperlink w:anchor="_Toc482630599" w:history="1">
             <w:r>
               <w:rPr>
                 <w:rStyle w:val="Hyperlink"/>
@@ -1954,7 +1954,7 @@
                 <w:noProof/>
                 <w:webHidden/>
               </w:rPr>
-              <w:instrText xml:space="preserve"> PAGEREF _Toc482129413 \h </w:instrText>
+              <w:instrText xml:space="preserve"> PAGEREF _Toc482630599 \h </w:instrText>
             </w:r>
             <w:r>
               <w:rPr>
@@ -1974,7 +1974,7 @@
                 <w:noProof/>
                 <w:webHidden/>
               </w:rPr>
-              <w:t>4</w:t>
+              <w:t>5</w:t>
             </w:r>
             <w:r>
               <w:rPr>
@@ -1997,7 +1997,7 @@
               <w:lang w:eastAsia="en-IE"/>
             </w:rPr>
           </w:pPr>
-          <w:hyperlink w:anchor="_Toc482129414" w:history="1">
+          <w:hyperlink w:anchor="_Toc482630600" w:history="1">
             <w:r>
               <w:rPr>
                 <w:rStyle w:val="Hyperlink"/>
@@ -2024,7 +2024,7 @@
                 <w:noProof/>
                 <w:webHidden/>
               </w:rPr>
-              <w:instrText xml:space="preserve"> PAGEREF _Toc482129414 \h </w:instrText>
+              <w:instrText xml:space="preserve"> PAGEREF _Toc482630600 \h </w:instrText>
             </w:r>
             <w:r>
               <w:rPr>
@@ -2044,7 +2044,7 @@
                 <w:noProof/>
                 <w:webHidden/>
               </w:rPr>
-              <w:t>5</w:t>
+              <w:t>6</w:t>
             </w:r>
             <w:r>
               <w:rPr>
@@ -2067,7 +2067,7 @@
               <w:lang w:eastAsia="en-IE"/>
             </w:rPr>
           </w:pPr>
-          <w:hyperlink w:anchor="_Toc482129415" w:history="1">
+          <w:hyperlink w:anchor="_Toc482630601" w:history="1">
             <w:r>
               <w:rPr>
                 <w:rStyle w:val="Hyperlink"/>
@@ -2094,7 +2094,7 @@
                 <w:noProof/>
                 <w:webHidden/>
               </w:rPr>
-              <w:instrText xml:space="preserve"> PAGEREF _Toc482129415 \h </w:instrText>
+              <w:instrText xml:space="preserve"> PAGEREF _Toc482630601 \h </w:instrText>
             </w:r>
             <w:r>
               <w:rPr>
@@ -2114,7 +2114,7 @@
                 <w:noProof/>
                 <w:webHidden/>
               </w:rPr>
-              <w:t>5</w:t>
+              <w:t>6</w:t>
             </w:r>
             <w:r>
               <w:rPr>
@@ -2137,7 +2137,7 @@
               <w:lang w:eastAsia="en-IE"/>
             </w:rPr>
           </w:pPr>
-          <w:hyperlink w:anchor="_Toc482129416" w:history="1">
+          <w:hyperlink w:anchor="_Toc482630602" w:history="1">
             <w:r>
               <w:rPr>
                 <w:rStyle w:val="Hyperlink"/>
@@ -2164,7 +2164,7 @@
                 <w:noProof/>
                 <w:webHidden/>
               </w:rPr>
-              <w:instrText xml:space="preserve"> PAGEREF _Toc482129416 \h </w:instrText>
+              <w:instrText xml:space="preserve"> PAGEREF _Toc482630602 \h </w:instrText>
             </w:r>
             <w:r>
               <w:rPr>
@@ -2184,7 +2184,7 @@
                 <w:noProof/>
                 <w:webHidden/>
               </w:rPr>
-              <w:t>5</w:t>
+              <w:t>6</w:t>
             </w:r>
             <w:r>
               <w:rPr>
@@ -2207,7 +2207,7 @@
               <w:lang w:eastAsia="en-IE"/>
             </w:rPr>
           </w:pPr>
-          <w:hyperlink w:anchor="_Toc482129417" w:history="1">
+          <w:hyperlink w:anchor="_Toc482630603" w:history="1">
             <w:r>
               <w:rPr>
                 <w:rStyle w:val="Hyperlink"/>
@@ -2234,7 +2234,7 @@
                 <w:noProof/>
                 <w:webHidden/>
               </w:rPr>
-              <w:instrText xml:space="preserve"> PAGEREF _Toc482129417 \h </w:instrText>
+              <w:instrText xml:space="preserve"> PAGEREF _Toc482630603 \h </w:instrText>
             </w:r>
             <w:r>
               <w:rPr>
@@ -2254,7 +2254,7 @@
                 <w:noProof/>
                 <w:webHidden/>
               </w:rPr>
-              <w:t>5</w:t>
+              <w:t>7</w:t>
             </w:r>
             <w:r>
               <w:rPr>
@@ -2277,7 +2277,7 @@
               <w:lang w:eastAsia="en-IE"/>
             </w:rPr>
           </w:pPr>
-          <w:hyperlink w:anchor="_Toc482129418" w:history="1">
+          <w:hyperlink w:anchor="_Toc482630604" w:history="1">
             <w:r>
               <w:rPr>
                 <w:rStyle w:val="Hyperlink"/>
@@ -2304,7 +2304,7 @@
                 <w:noProof/>
                 <w:webHidden/>
               </w:rPr>
-              <w:instrText xml:space="preserve"> PAGEREF _Toc482129418 \h </w:instrText>
+              <w:instrText xml:space="preserve"> PAGEREF _Toc482630604 \h </w:instrText>
             </w:r>
             <w:r>
               <w:rPr>
@@ -2324,7 +2324,7 @@
                 <w:noProof/>
                 <w:webHidden/>
               </w:rPr>
-              <w:t>5</w:t>
+              <w:t>7</w:t>
             </w:r>
             <w:r>
               <w:rPr>
@@ -2347,7 +2347,7 @@
               <w:lang w:eastAsia="en-IE"/>
             </w:rPr>
           </w:pPr>
-          <w:hyperlink w:anchor="_Toc482129419" w:history="1">
+          <w:hyperlink w:anchor="_Toc482630605" w:history="1">
             <w:r>
               <w:rPr>
                 <w:rStyle w:val="Hyperlink"/>
@@ -2374,7 +2374,7 @@
                 <w:noProof/>
                 <w:webHidden/>
               </w:rPr>
-              <w:instrText xml:space="preserve"> PAGEREF _Toc482129419 \h </w:instrText>
+              <w:instrText xml:space="preserve"> PAGEREF _Toc482630605 \h </w:instrText>
             </w:r>
             <w:r>
               <w:rPr>
@@ -2394,7 +2394,7 @@
                 <w:noProof/>
                 <w:webHidden/>
               </w:rPr>
-              <w:t>5</w:t>
+              <w:t>7</w:t>
             </w:r>
             <w:r>
               <w:rPr>
@@ -2417,7 +2417,7 @@
               <w:lang w:eastAsia="en-IE"/>
             </w:rPr>
           </w:pPr>
-          <w:hyperlink w:anchor="_Toc482129420" w:history="1">
+          <w:hyperlink w:anchor="_Toc482630606" w:history="1">
             <w:r>
               <w:rPr>
                 <w:rStyle w:val="Hyperlink"/>
@@ -2444,7 +2444,7 @@
                 <w:noProof/>
                 <w:webHidden/>
               </w:rPr>
-              <w:instrText xml:space="preserve"> PAGEREF _Toc482129420 \h </w:instrText>
+              <w:instrText xml:space="preserve"> PAGEREF _Toc482630606 \h </w:instrText>
             </w:r>
             <w:r>
               <w:rPr>
@@ -2464,7 +2464,7 @@
                 <w:noProof/>
                 <w:webHidden/>
               </w:rPr>
-              <w:t>6</w:t>
+              <w:t>9</w:t>
             </w:r>
             <w:r>
               <w:rPr>
@@ -2487,7 +2487,7 @@
               <w:lang w:eastAsia="en-IE"/>
             </w:rPr>
           </w:pPr>
-          <w:hyperlink w:anchor="_Toc482129421" w:history="1">
+          <w:hyperlink w:anchor="_Toc482630607" w:history="1">
             <w:r>
               <w:rPr>
                 <w:rStyle w:val="Hyperlink"/>
@@ -2514,7 +2514,7 @@
                 <w:noProof/>
                 <w:webHidden/>
               </w:rPr>
-              <w:instrText xml:space="preserve"> PAGEREF _Toc482129421 \h </w:instrText>
+              <w:instrText xml:space="preserve"> PAGEREF _Toc482630607 \h </w:instrText>
             </w:r>
             <w:r>
               <w:rPr>
@@ -2534,7 +2534,7 @@
                 <w:noProof/>
                 <w:webHidden/>
               </w:rPr>
-              <w:t>6</w:t>
+              <w:t>9</w:t>
             </w:r>
             <w:r>
               <w:rPr>
@@ -2557,7 +2557,7 @@
               <w:lang w:eastAsia="en-IE"/>
             </w:rPr>
           </w:pPr>
-          <w:hyperlink w:anchor="_Toc482129422" w:history="1">
+          <w:hyperlink w:anchor="_Toc482630608" w:history="1">
             <w:r>
               <w:rPr>
                 <w:rStyle w:val="Hyperlink"/>
@@ -2584,7 +2584,7 @@
                 <w:noProof/>
                 <w:webHidden/>
               </w:rPr>
-              <w:instrText xml:space="preserve"> PAGEREF _Toc482129422 \h </w:instrText>
+              <w:instrText xml:space="preserve"> PAGEREF _Toc482630608 \h </w:instrText>
             </w:r>
             <w:r>
               <w:rPr>
@@ -2604,7 +2604,7 @@
                 <w:noProof/>
                 <w:webHidden/>
               </w:rPr>
-              <w:t>6</w:t>
+              <w:t>9</w:t>
             </w:r>
             <w:r>
               <w:rPr>
@@ -2627,7 +2627,7 @@
               <w:lang w:eastAsia="en-IE"/>
             </w:rPr>
           </w:pPr>
-          <w:hyperlink w:anchor="_Toc482129423" w:history="1">
+          <w:hyperlink w:anchor="_Toc482630609" w:history="1">
             <w:r>
               <w:rPr>
                 <w:rStyle w:val="Hyperlink"/>
@@ -2654,7 +2654,7 @@
                 <w:noProof/>
                 <w:webHidden/>
               </w:rPr>
-              <w:instrText xml:space="preserve"> PAGEREF _Toc482129423 \h </w:instrText>
+              <w:instrText xml:space="preserve"> PAGEREF _Toc482630609 \h </w:instrText>
             </w:r>
             <w:r>
               <w:rPr>
@@ -2674,7 +2674,7 @@
                 <w:noProof/>
                 <w:webHidden/>
               </w:rPr>
-              <w:t>7</w:t>
+              <w:t>11</w:t>
             </w:r>
             <w:r>
               <w:rPr>
@@ -2697,7 +2697,7 @@
               <w:lang w:eastAsia="en-IE"/>
             </w:rPr>
           </w:pPr>
-          <w:hyperlink w:anchor="_Toc482129424" w:history="1">
+          <w:hyperlink w:anchor="_Toc482630610" w:history="1">
             <w:r>
               <w:rPr>
                 <w:rStyle w:val="Hyperlink"/>
@@ -2724,7 +2724,7 @@
                 <w:noProof/>
                 <w:webHidden/>
               </w:rPr>
-              <w:instrText xml:space="preserve"> PAGEREF _Toc482129424 \h </w:instrText>
+              <w:instrText xml:space="preserve"> PAGEREF _Toc482630610 \h </w:instrText>
             </w:r>
             <w:r>
               <w:rPr>
@@ -2744,7 +2744,7 @@
                 <w:noProof/>
                 <w:webHidden/>
               </w:rPr>
-              <w:t>7</w:t>
+              <w:t>11</w:t>
             </w:r>
             <w:r>
               <w:rPr>
@@ -2767,7 +2767,7 @@
               <w:lang w:eastAsia="en-IE"/>
             </w:rPr>
           </w:pPr>
-          <w:hyperlink w:anchor="_Toc482129425" w:history="1">
+          <w:hyperlink w:anchor="_Toc482630611" w:history="1">
             <w:r>
               <w:rPr>
                 <w:rStyle w:val="Hyperlink"/>
@@ -2794,7 +2794,7 @@
                 <w:noProof/>
                 <w:webHidden/>
               </w:rPr>
-              <w:instrText xml:space="preserve"> PAGEREF _Toc482129425 \h </w:instrText>
+              <w:instrText xml:space="preserve"> PAGEREF _Toc482630611 \h </w:instrText>
             </w:r>
             <w:r>
               <w:rPr>
@@ -2814,7 +2814,7 @@
                 <w:noProof/>
                 <w:webHidden/>
               </w:rPr>
-              <w:t>7</w:t>
+              <w:t>11</w:t>
             </w:r>
             <w:r>
               <w:rPr>
@@ -2837,7 +2837,7 @@
               <w:lang w:eastAsia="en-IE"/>
             </w:rPr>
           </w:pPr>
-          <w:hyperlink w:anchor="_Toc482129426" w:history="1">
+          <w:hyperlink w:anchor="_Toc482630612" w:history="1">
             <w:r>
               <w:rPr>
                 <w:rStyle w:val="Hyperlink"/>
@@ -2864,7 +2864,7 @@
                 <w:noProof/>
                 <w:webHidden/>
               </w:rPr>
-              <w:instrText xml:space="preserve"> PAGEREF _Toc482129426 \h </w:instrText>
+              <w:instrText xml:space="preserve"> PAGEREF _Toc482630612 \h </w:instrText>
             </w:r>
             <w:r>
               <w:rPr>
@@ -2884,7 +2884,7 @@
                 <w:noProof/>
                 <w:webHidden/>
               </w:rPr>
-              <w:t>7</w:t>
+              <w:t>12</w:t>
             </w:r>
             <w:r>
               <w:rPr>
@@ -2923,7 +2923,7 @@
       <w:pPr>
         <w:pStyle w:val="Heading1"/>
       </w:pPr>
-      <w:bookmarkStart w:id="0" w:name="_Toc482129406"/>
+      <w:bookmarkStart w:id="0" w:name="_Toc482630592"/>
       <w:r>
         <w:lastRenderedPageBreak/>
         <w:t xml:space="preserve">Section 1 - </w:t>
@@ -3046,8 +3046,13 @@
         <w:t>Username:</w:t>
       </w:r>
       <w:r>
-        <w:t xml:space="preserve"> jim</w:t>
-      </w:r>
+        <w:t xml:space="preserve"> </w:t>
+      </w:r>
+      <w:proofErr w:type="spellStart"/>
+      <w:r>
+        <w:t>jim</w:t>
+      </w:r>
+      <w:proofErr w:type="spellEnd"/>
     </w:p>
     <w:p>
       <w:pPr>
@@ -3061,8 +3066,13 @@
         <w:t>Password:</w:t>
       </w:r>
       <w:r>
-        <w:t xml:space="preserve"> jim</w:t>
-      </w:r>
+        <w:t xml:space="preserve"> </w:t>
+      </w:r>
+      <w:proofErr w:type="spellStart"/>
+      <w:r>
+        <w:t>jim</w:t>
+      </w:r>
+      <w:proofErr w:type="spellEnd"/>
     </w:p>
     <w:p>
       <w:pPr>
@@ -3134,7 +3144,7 @@
       <w:pPr>
         <w:pStyle w:val="Heading1"/>
       </w:pPr>
-      <w:bookmarkStart w:id="1" w:name="_Toc482129407"/>
+      <w:bookmarkStart w:id="1" w:name="_Toc482630593"/>
       <w:r>
         <w:lastRenderedPageBreak/>
         <w:t>Section 2</w:t>
@@ -3249,7 +3259,7 @@
       <w:pPr>
         <w:pStyle w:val="Heading2"/>
       </w:pPr>
-      <w:bookmarkStart w:id="2" w:name="_Toc482129408"/>
+      <w:bookmarkStart w:id="2" w:name="_Toc482630594"/>
       <w:r>
         <w:t xml:space="preserve">Cart </w:t>
       </w:r>
@@ -3262,7 +3272,7 @@
       <w:pPr>
         <w:pStyle w:val="Heading3"/>
       </w:pPr>
-      <w:bookmarkStart w:id="3" w:name="_Toc482129409"/>
+      <w:bookmarkStart w:id="3" w:name="_Toc482630595"/>
       <w:r>
         <w:t>Purpose</w:t>
       </w:r>
@@ -3303,7 +3313,7 @@
       <w:pPr>
         <w:pStyle w:val="Heading3"/>
       </w:pPr>
-      <w:bookmarkStart w:id="4" w:name="_Toc482129410"/>
+      <w:bookmarkStart w:id="4" w:name="_Toc482630596"/>
       <w:r>
         <w:t>Functionality Provided</w:t>
       </w:r>
@@ -3375,7 +3385,7 @@
         <w:pStyle w:val="Heading4"/>
       </w:pPr>
       <w:r>
-        <w:t>Example JSON Request</w:t>
+        <w:t>Example JSON Payload</w:t>
       </w:r>
     </w:p>
     <w:p>
@@ -3441,7 +3451,20 @@
         <w:pStyle w:val="Heading4"/>
       </w:pPr>
       <w:r>
-        <w:t>/cart/:custId/items/</w:t>
+        <w:t>/cart/</w:t>
+      </w:r>
+      <w:proofErr w:type="gramStart"/>
+      <w:r>
+        <w:t>:</w:t>
+      </w:r>
+      <w:proofErr w:type="spellStart"/>
+      <w:r>
+        <w:t>custId</w:t>
+      </w:r>
+      <w:proofErr w:type="spellEnd"/>
+      <w:proofErr w:type="gramEnd"/>
+      <w:r>
+        <w:t>/items/</w:t>
       </w:r>
     </w:p>
     <w:p>
@@ -3531,7 +3554,20 @@
         <w:pStyle w:val="Heading4"/>
       </w:pPr>
       <w:r>
-        <w:t>/cart/:custId/items/:id</w:t>
+        <w:t>/cart/</w:t>
+      </w:r>
+      <w:proofErr w:type="gramStart"/>
+      <w:r>
+        <w:t>:</w:t>
+      </w:r>
+      <w:proofErr w:type="spellStart"/>
+      <w:r>
+        <w:t>custId</w:t>
+      </w:r>
+      <w:proofErr w:type="spellEnd"/>
+      <w:proofErr w:type="gramEnd"/>
+      <w:r>
+        <w:t>/items/:id</w:t>
       </w:r>
     </w:p>
     <w:p>
@@ -3572,7 +3608,7 @@
       <w:pPr>
         <w:pStyle w:val="Heading2"/>
       </w:pPr>
-      <w:bookmarkStart w:id="5" w:name="_Toc482129411"/>
+      <w:bookmarkStart w:id="5" w:name="_Toc482630597"/>
       <w:r>
         <w:lastRenderedPageBreak/>
         <w:t xml:space="preserve">Catalogue </w:t>
@@ -3586,7 +3622,7 @@
       <w:pPr>
         <w:pStyle w:val="Heading3"/>
       </w:pPr>
-      <w:bookmarkStart w:id="6" w:name="_Toc482129412"/>
+      <w:bookmarkStart w:id="6" w:name="_Toc482630598"/>
       <w:r>
         <w:t>Purpose</w:t>
       </w:r>
@@ -3627,7 +3663,7 @@
       <w:pPr>
         <w:pStyle w:val="Heading3"/>
       </w:pPr>
-      <w:bookmarkStart w:id="7" w:name="_Toc482129413"/>
+      <w:bookmarkStart w:id="7" w:name="_Toc482630599"/>
       <w:r>
         <w:t>Functionality Provided</w:t>
       </w:r>
@@ -3659,8 +3695,13 @@
         <w:pStyle w:val="Heading4"/>
       </w:pPr>
       <w:r>
-        <w:t>/newProduct</w:t>
-      </w:r>
+        <w:t>/</w:t>
+      </w:r>
+      <w:proofErr w:type="spellStart"/>
+      <w:r>
+        <w:t>newProduct</w:t>
+      </w:r>
+      <w:proofErr w:type="spellEnd"/>
     </w:p>
     <w:p>
       <w:r>
@@ -3675,7 +3716,10 @@
         <w:pStyle w:val="Heading4"/>
       </w:pPr>
       <w:r>
-        <w:t>Example JSON Request</w:t>
+        <w:t xml:space="preserve">Example JSON </w:t>
+      </w:r>
+      <w:r>
+        <w:t>Payload</w:t>
       </w:r>
     </w:p>
     <w:p>
@@ -3727,8 +3771,13 @@
         <w:pStyle w:val="Heading4"/>
       </w:pPr>
       <w:r>
-        <w:t>/deleteProduct</w:t>
-      </w:r>
+        <w:t>/</w:t>
+      </w:r>
+      <w:proofErr w:type="spellStart"/>
+      <w:r>
+        <w:t>deleteProduct</w:t>
+      </w:r>
+      <w:proofErr w:type="spellEnd"/>
     </w:p>
     <w:p>
       <w:r>
@@ -3752,9 +3801,11 @@
       <w:r>
         <w:t>/</w:t>
       </w:r>
+      <w:proofErr w:type="spellStart"/>
       <w:r>
         <w:t>deactivateProduct</w:t>
       </w:r>
+      <w:proofErr w:type="spellEnd"/>
     </w:p>
     <w:p>
       <w:r>
@@ -3772,12 +3823,14 @@
       <w:r>
         <w:t>/</w:t>
       </w:r>
+      <w:proofErr w:type="spellStart"/>
       <w:r>
         <w:t>r</w:t>
       </w:r>
       <w:r>
         <w:t>eactivateProduct</w:t>
       </w:r>
+      <w:proofErr w:type="spellEnd"/>
     </w:p>
     <w:p>
       <w:r>
@@ -3806,8 +3859,13 @@
         <w:pStyle w:val="Heading4"/>
       </w:pPr>
       <w:r>
-        <w:t>/getProducts</w:t>
-      </w:r>
+        <w:t>/</w:t>
+      </w:r>
+      <w:proofErr w:type="spellStart"/>
+      <w:r>
+        <w:t>getProducts</w:t>
+      </w:r>
+      <w:proofErr w:type="spellEnd"/>
     </w:p>
     <w:p>
       <w:r>
@@ -3832,10 +3890,10 @@
           <w:lang w:eastAsia="en-IE"/>
         </w:rPr>
         <w:drawing>
-          <wp:inline distT="0" distB="0" distL="0" distR="0" wp14:anchorId="5127E88B" wp14:editId="2AE6814A">
-            <wp:extent cx="6467054" cy="1733910"/>
-            <wp:effectExtent l="0" t="0" r="0" b="0"/>
-            <wp:docPr id="4" name="Picture 4"/>
+          <wp:inline distT="0" distB="0" distL="0" distR="0" wp14:anchorId="279C97C8" wp14:editId="1A58C1B0">
+            <wp:extent cx="4143375" cy="3819525"/>
+            <wp:effectExtent l="0" t="0" r="9525" b="9525"/>
+            <wp:docPr id="5" name="Picture 5"/>
             <wp:cNvGraphicFramePr>
               <a:graphicFrameLocks xmlns:a="http://schemas.openxmlformats.org/drawingml/2006/main" noChangeAspect="1"/>
             </wp:cNvGraphicFramePr>
@@ -3855,7 +3913,7 @@
                   <pic:spPr>
                     <a:xfrm>
                       <a:off x="0" y="0"/>
-                      <a:ext cx="6513965" cy="1746488"/>
+                      <a:ext cx="4143375" cy="3819525"/>
                     </a:xfrm>
                     <a:prstGeom prst="rect">
                       <a:avLst/>
@@ -3868,50 +3926,53 @@
         </w:drawing>
       </w:r>
     </w:p>
-    <w:p>
-      <w:bookmarkStart w:id="8" w:name="_GoBack"/>
+    <w:p/>
+    <w:p>
+      <w:pPr>
+        <w:pStyle w:val="Heading2"/>
+      </w:pPr>
+      <w:bookmarkStart w:id="8" w:name="_Toc482630600"/>
+      <w:r>
+        <w:t>User</w:t>
+      </w:r>
+      <w:r>
+        <w:t xml:space="preserve"> </w:t>
+      </w:r>
+      <w:r>
+        <w:t>Service</w:t>
+      </w:r>
       <w:bookmarkEnd w:id="8"/>
     </w:p>
     <w:p>
       <w:pPr>
-        <w:pStyle w:val="Heading2"/>
-      </w:pPr>
-      <w:bookmarkStart w:id="9" w:name="_Toc482129414"/>
-      <w:r>
-        <w:t>User</w:t>
-      </w:r>
-      <w:r>
-        <w:t xml:space="preserve"> </w:t>
-      </w:r>
-      <w:r>
-        <w:t>Service</w:t>
+        <w:pStyle w:val="Heading3"/>
+      </w:pPr>
+      <w:bookmarkStart w:id="9" w:name="_Toc482630601"/>
+      <w:r>
+        <w:t>Purpose</w:t>
       </w:r>
       <w:bookmarkEnd w:id="9"/>
     </w:p>
     <w:p>
+      <w:r>
+        <w:t xml:space="preserve">The user service is responsible for user management </w:t>
+      </w:r>
+      <w:r>
+        <w:t xml:space="preserve">with regards to user registration and </w:t>
+      </w:r>
+      <w:r>
+        <w:t>handling requests to login to the application.</w:t>
+      </w:r>
+    </w:p>
+    <w:p>
       <w:pPr>
         <w:pStyle w:val="Heading3"/>
       </w:pPr>
-      <w:bookmarkStart w:id="10" w:name="_Toc482129415"/>
-      <w:r>
-        <w:t>Purpose</w:t>
+      <w:bookmarkStart w:id="10" w:name="_Toc482630602"/>
+      <w:r>
+        <w:t>Functionality Provided</w:t>
       </w:r>
       <w:bookmarkEnd w:id="10"/>
-    </w:p>
-    <w:p>
-      <w:r>
-        <w:t>The user service is responsible for user management in terms of user registration, and also handling requests to login to the application.</w:t>
-      </w:r>
-    </w:p>
-    <w:p>
-      <w:pPr>
-        <w:pStyle w:val="Heading3"/>
-      </w:pPr>
-      <w:bookmarkStart w:id="11" w:name="_Toc482129416"/>
-      <w:r>
-        <w:t>Functionality Provided</w:t>
-      </w:r>
-      <w:bookmarkEnd w:id="11"/>
     </w:p>
     <w:p>
       <w:r>
@@ -3947,19 +4008,42 @@
     </w:p>
     <w:p>
       <w:r>
-        <w:t>User Registration – the registration user interface on the front-end calls into this functionality in order to add new users to the database. All new users are added as Customer users, but any user can be made an Administrator later (</w:t>
-      </w:r>
+        <w:t>T</w:t>
+      </w:r>
+      <w:r>
+        <w:t xml:space="preserve">he registration user interface on the front-end calls into this </w:t>
+      </w:r>
+      <w:r>
+        <w:t>API</w:t>
+      </w:r>
+      <w:r>
+        <w:t xml:space="preserve"> in order to add new users to the </w:t>
+      </w:r>
+      <w:r>
+        <w:t xml:space="preserve">users table in the </w:t>
+      </w:r>
+      <w:r>
+        <w:t xml:space="preserve">database. All new users are added as Customer users, but any user can </w:t>
+      </w:r>
+      <w:r>
+        <w:t>be made an Administrator later in the database.</w:t>
+      </w:r>
+      <w:r>
+        <w:t xml:space="preserve"> </w:t>
+      </w:r>
+    </w:p>
+    <w:p>
       <w:r>
         <w:rPr>
           <w:highlight w:val="yellow"/>
         </w:rPr>
-        <w:t>TODO</w:t>
-      </w:r>
-      <w:r>
-        <w:t>: how?).</w:t>
-      </w:r>
-      <w:r>
-        <w:t xml:space="preserve"> The registration functionality will return errors in the event of a user already existing in the database (based on the username), or if any MySQL errors occur.</w:t>
+        <w:t>TODO – Information on Cookies?</w:t>
+      </w:r>
+    </w:p>
+    <w:p>
+      <w:r>
+        <w:lastRenderedPageBreak/>
+        <w:t>The registration functionality will return errors in the event of a user already existing in the database (based on the username), or if any MySQL errors occur.</w:t>
       </w:r>
     </w:p>
     <w:p/>
@@ -3973,13 +4057,18 @@
     </w:p>
     <w:p>
       <w:r>
-        <w:t>User Log-In – this logic is invoked from the front-end service and is responsible for validating that user credentials are correct when a user attempts to login to the application.</w:t>
+        <w:t>T</w:t>
+      </w:r>
+      <w:r>
+        <w:t>his logic is invoked from the front-end service and is responsible for validating that user credentials are correct when a user attempts to login to the application.</w:t>
       </w:r>
       <w:r>
         <w:t xml:space="preserve"> If the credentials are not valid, then an error is returned to the front-end service which displays a message to the user.</w:t>
       </w:r>
-      <w:r>
-        <w:t xml:space="preserve"> If successful, the customer ID and customer type are returned to the front-end service as a JSON response.</w:t>
+    </w:p>
+    <w:p>
+      <w:r>
+        <w:t>If successful, the customer ID and customer type are returned to the front-end service as a JSON response.</w:t>
       </w:r>
     </w:p>
     <w:p>
@@ -3991,44 +4080,42 @@
       <w:pPr>
         <w:pStyle w:val="Heading2"/>
       </w:pPr>
-      <w:bookmarkStart w:id="12" w:name="_Toc482129417"/>
+      <w:bookmarkStart w:id="11" w:name="_Toc482630603"/>
       <w:r>
         <w:t xml:space="preserve">Stock Administration </w:t>
       </w:r>
       <w:r>
         <w:t>Service</w:t>
       </w:r>
+      <w:bookmarkEnd w:id="11"/>
+    </w:p>
+    <w:p>
+      <w:pPr>
+        <w:pStyle w:val="Heading3"/>
+      </w:pPr>
+      <w:bookmarkStart w:id="12" w:name="_Toc482630604"/>
+      <w:r>
+        <w:t>Purpose</w:t>
+      </w:r>
       <w:bookmarkEnd w:id="12"/>
     </w:p>
     <w:p>
+      <w:r>
+        <w:t xml:space="preserve">The purpose of this service is to </w:t>
+      </w:r>
+      <w:r>
+        <w:t>provide a set of API’s that can be used (via the front-end service user interface), to administer stock levels within the application.</w:t>
+      </w:r>
+    </w:p>
+    <w:p>
       <w:pPr>
         <w:pStyle w:val="Heading3"/>
       </w:pPr>
-      <w:bookmarkStart w:id="13" w:name="_Toc482129418"/>
-      <w:r>
-        <w:t>Purpose</w:t>
+      <w:bookmarkStart w:id="13" w:name="_Toc482630605"/>
+      <w:r>
+        <w:t>Functionality Provided</w:t>
       </w:r>
       <w:bookmarkEnd w:id="13"/>
-    </w:p>
-    <w:p>
-      <w:r>
-        <w:t>The purpose of this service is to administer the stock levels available in the application.</w:t>
-      </w:r>
-    </w:p>
-    <w:p>
-      <w:r>
-        <w:t>TODO</w:t>
-      </w:r>
-    </w:p>
-    <w:p>
-      <w:pPr>
-        <w:pStyle w:val="Heading3"/>
-      </w:pPr>
-      <w:bookmarkStart w:id="14" w:name="_Toc482129419"/>
-      <w:r>
-        <w:t>Functionality Provided</w:t>
-      </w:r>
-      <w:bookmarkEnd w:id="14"/>
     </w:p>
     <w:p>
       <w:r>
@@ -4056,8 +4143,13 @@
         <w:pStyle w:val="Heading4"/>
       </w:pPr>
       <w:r>
-        <w:t>/incrementStock</w:t>
-      </w:r>
+        <w:t>/</w:t>
+      </w:r>
+      <w:proofErr w:type="spellStart"/>
+      <w:r>
+        <w:t>incrementStock</w:t>
+      </w:r>
+      <w:proofErr w:type="spellEnd"/>
     </w:p>
     <w:p>
       <w:r>
@@ -4070,99 +4162,294 @@
         <w:t>. This would be used for example in the event of new stock being purchased by the company.</w:t>
       </w:r>
     </w:p>
+    <w:p>
+      <w:pPr>
+        <w:pStyle w:val="Heading4"/>
+      </w:pPr>
+      <w:r>
+        <w:t>Example JSON Payload</w:t>
+      </w:r>
+    </w:p>
+    <w:p>
+      <w:r>
+        <w:rPr>
+          <w:noProof/>
+          <w:lang w:eastAsia="en-IE"/>
+        </w:rPr>
+        <w:drawing>
+          <wp:inline distT="0" distB="0" distL="0" distR="0" wp14:anchorId="1781C23B" wp14:editId="0AFAECD9">
+            <wp:extent cx="2001328" cy="945071"/>
+            <wp:effectExtent l="0" t="0" r="0" b="7620"/>
+            <wp:docPr id="6" name="Picture 6"/>
+            <wp:cNvGraphicFramePr>
+              <a:graphicFrameLocks xmlns:a="http://schemas.openxmlformats.org/drawingml/2006/main" noChangeAspect="1"/>
+            </wp:cNvGraphicFramePr>
+            <a:graphic xmlns:a="http://schemas.openxmlformats.org/drawingml/2006/main">
+              <a:graphicData uri="http://schemas.openxmlformats.org/drawingml/2006/picture">
+                <pic:pic xmlns:pic="http://schemas.openxmlformats.org/drawingml/2006/picture">
+                  <pic:nvPicPr>
+                    <pic:cNvPr id="1" name=""/>
+                    <pic:cNvPicPr/>
+                  </pic:nvPicPr>
+                  <pic:blipFill>
+                    <a:blip r:embed="rId13"/>
+                    <a:stretch>
+                      <a:fillRect/>
+                    </a:stretch>
+                  </pic:blipFill>
+                  <pic:spPr>
+                    <a:xfrm>
+                      <a:off x="0" y="0"/>
+                      <a:ext cx="2065711" cy="975474"/>
+                    </a:xfrm>
+                    <a:prstGeom prst="rect">
+                      <a:avLst/>
+                    </a:prstGeom>
+                  </pic:spPr>
+                </pic:pic>
+              </a:graphicData>
+            </a:graphic>
+          </wp:inline>
+        </w:drawing>
+      </w:r>
+    </w:p>
     <w:p/>
+    <w:p>
+      <w:pPr>
+        <w:pStyle w:val="Heading4"/>
+      </w:pPr>
+      <w:r>
+        <w:t>/</w:t>
+      </w:r>
+      <w:proofErr w:type="spellStart"/>
+      <w:r>
+        <w:t>decrementStock</w:t>
+      </w:r>
+      <w:proofErr w:type="spellEnd"/>
+    </w:p>
+    <w:p>
+      <w:r>
+        <w:t>The ability to decrement stock</w:t>
+      </w:r>
+      <w:r>
+        <w:t xml:space="preserve"> levels for a particular item from the catalogue. This would be used in the event of a customer making a purchase of this item.</w:t>
+      </w:r>
+    </w:p>
+    <w:p>
+      <w:pPr>
+        <w:pStyle w:val="Heading4"/>
+      </w:pPr>
+      <w:r>
+        <w:t>Example JSON Payload</w:t>
+      </w:r>
+    </w:p>
+    <w:p>
+      <w:r>
+        <w:rPr>
+          <w:noProof/>
+          <w:lang w:eastAsia="en-IE"/>
+        </w:rPr>
+        <w:drawing>
+          <wp:inline distT="0" distB="0" distL="0" distR="0" wp14:anchorId="6BA61A98" wp14:editId="6E80194A">
+            <wp:extent cx="2000885" cy="1089843"/>
+            <wp:effectExtent l="0" t="0" r="0" b="0"/>
+            <wp:docPr id="7" name="Picture 7"/>
+            <wp:cNvGraphicFramePr>
+              <a:graphicFrameLocks xmlns:a="http://schemas.openxmlformats.org/drawingml/2006/main" noChangeAspect="1"/>
+            </wp:cNvGraphicFramePr>
+            <a:graphic xmlns:a="http://schemas.openxmlformats.org/drawingml/2006/main">
+              <a:graphicData uri="http://schemas.openxmlformats.org/drawingml/2006/picture">
+                <pic:pic xmlns:pic="http://schemas.openxmlformats.org/drawingml/2006/picture">
+                  <pic:nvPicPr>
+                    <pic:cNvPr id="1" name=""/>
+                    <pic:cNvPicPr/>
+                  </pic:nvPicPr>
+                  <pic:blipFill>
+                    <a:blip r:embed="rId14"/>
+                    <a:stretch>
+                      <a:fillRect/>
+                    </a:stretch>
+                  </pic:blipFill>
+                  <pic:spPr>
+                    <a:xfrm>
+                      <a:off x="0" y="0"/>
+                      <a:ext cx="2026949" cy="1104039"/>
+                    </a:xfrm>
+                    <a:prstGeom prst="rect">
+                      <a:avLst/>
+                    </a:prstGeom>
+                  </pic:spPr>
+                </pic:pic>
+              </a:graphicData>
+            </a:graphic>
+          </wp:inline>
+        </w:drawing>
+      </w:r>
+    </w:p>
+    <w:p>
+      <w:pPr>
+        <w:rPr>
+          <w:u w:val="single"/>
+        </w:rPr>
+      </w:pPr>
+      <w:r>
+        <w:rPr>
+          <w:u w:val="single"/>
+        </w:rPr>
+        <w:lastRenderedPageBreak/>
+        <w:t>HTTP GET</w:t>
+      </w:r>
+    </w:p>
+    <w:p>
+      <w:pPr>
+        <w:pStyle w:val="Heading4"/>
+      </w:pPr>
+      <w:r>
+        <w:t>/</w:t>
+      </w:r>
+      <w:proofErr w:type="spellStart"/>
+      <w:r>
+        <w:t>currentStock</w:t>
+      </w:r>
+      <w:proofErr w:type="spellEnd"/>
+    </w:p>
+    <w:p>
+      <w:r>
+        <w:t xml:space="preserve">The ability to get the current stock levels for each product. This is used in the </w:t>
+      </w:r>
+      <w:r>
+        <w:t>Stock Management user interface in the administration panel to show an overview of the stock levels and value for all current products in stock.</w:t>
+      </w:r>
+    </w:p>
+    <w:p>
+      <w:pPr>
+        <w:pStyle w:val="Heading4"/>
+      </w:pPr>
+      <w:r>
+        <w:t>Example Response</w:t>
+      </w:r>
+    </w:p>
+    <w:p>
+      <w:r>
+        <w:rPr>
+          <w:noProof/>
+          <w:lang w:eastAsia="en-IE"/>
+        </w:rPr>
+        <w:drawing>
+          <wp:inline distT="0" distB="0" distL="0" distR="0" wp14:anchorId="1B5F85A5" wp14:editId="630E515B">
+            <wp:extent cx="3152775" cy="3581400"/>
+            <wp:effectExtent l="0" t="0" r="9525" b="0"/>
+            <wp:docPr id="8" name="Picture 8"/>
+            <wp:cNvGraphicFramePr>
+              <a:graphicFrameLocks xmlns:a="http://schemas.openxmlformats.org/drawingml/2006/main" noChangeAspect="1"/>
+            </wp:cNvGraphicFramePr>
+            <a:graphic xmlns:a="http://schemas.openxmlformats.org/drawingml/2006/main">
+              <a:graphicData uri="http://schemas.openxmlformats.org/drawingml/2006/picture">
+                <pic:pic xmlns:pic="http://schemas.openxmlformats.org/drawingml/2006/picture">
+                  <pic:nvPicPr>
+                    <pic:cNvPr id="1" name=""/>
+                    <pic:cNvPicPr/>
+                  </pic:nvPicPr>
+                  <pic:blipFill>
+                    <a:blip r:embed="rId15"/>
+                    <a:stretch>
+                      <a:fillRect/>
+                    </a:stretch>
+                  </pic:blipFill>
+                  <pic:spPr>
+                    <a:xfrm>
+                      <a:off x="0" y="0"/>
+                      <a:ext cx="3152775" cy="3581400"/>
+                    </a:xfrm>
+                    <a:prstGeom prst="rect">
+                      <a:avLst/>
+                    </a:prstGeom>
+                  </pic:spPr>
+                </pic:pic>
+              </a:graphicData>
+            </a:graphic>
+          </wp:inline>
+        </w:drawing>
+      </w:r>
+    </w:p>
     <w:p/>
     <w:p>
       <w:pPr>
-        <w:pStyle w:val="Heading4"/>
-      </w:pPr>
-      <w:r>
-        <w:t>/decrementStock</w:t>
-      </w:r>
-    </w:p>
-    <w:p>
-      <w:r>
-        <w:t>The ability to decrement stock</w:t>
-      </w:r>
-      <w:r>
-        <w:t xml:space="preserve"> levels for a particular item from the catalogue. This would be used in the event of a customer making a purchase of this item.</w:t>
-      </w:r>
+        <w:pStyle w:val="Heading2"/>
+      </w:pPr>
+    </w:p>
+    <w:p>
+      <w:pPr>
+        <w:pStyle w:val="Heading2"/>
+      </w:pPr>
+    </w:p>
+    <w:p>
+      <w:pPr>
+        <w:pStyle w:val="Heading2"/>
+      </w:pPr>
+    </w:p>
+    <w:p>
+      <w:pPr>
+        <w:pStyle w:val="Heading2"/>
+      </w:pPr>
+    </w:p>
+    <w:p>
+      <w:pPr>
+        <w:pStyle w:val="Heading2"/>
+      </w:pPr>
+    </w:p>
+    <w:p>
+      <w:pPr>
+        <w:pStyle w:val="Heading2"/>
+      </w:pPr>
+    </w:p>
+    <w:p>
+      <w:pPr>
+        <w:pStyle w:val="Heading2"/>
+      </w:pPr>
     </w:p>
     <w:p/>
     <w:p>
       <w:pPr>
-        <w:pStyle w:val="Heading4"/>
-      </w:pPr>
-      <w:r>
-        <w:t>/currentStock</w:t>
-      </w:r>
-    </w:p>
-    <w:p>
-      <w:r>
-        <w:t>The ability to get the current stock levels for each product. This is used in the administrator interface so that administrators can keep an eye on stock levels.</w:t>
-      </w:r>
-    </w:p>
-    <w:p/>
-    <w:p>
-      <w:pPr>
-        <w:pStyle w:val="Heading4"/>
-      </w:pPr>
-      <w:r>
-        <w:t>/bestSellers</w:t>
-      </w:r>
-    </w:p>
-    <w:p>
-      <w:r>
-        <w:rPr>
-          <w:highlight w:val="yellow"/>
-        </w:rPr>
-        <w:t>Best sellers???</w:t>
-      </w:r>
-      <w:r>
-        <w:rPr>
-          <w:highlight w:val="yellow"/>
-        </w:rPr>
-        <w:t xml:space="preserve"> TODO</w:t>
-      </w:r>
-    </w:p>
-    <w:p/>
-    <w:p>
-      <w:pPr>
         <w:pStyle w:val="Heading2"/>
       </w:pPr>
-      <w:bookmarkStart w:id="15" w:name="_Toc482129420"/>
-      <w:r>
+      <w:bookmarkStart w:id="14" w:name="_Toc482630606"/>
+      <w:r>
+        <w:lastRenderedPageBreak/>
         <w:t xml:space="preserve">Order </w:t>
       </w:r>
       <w:r>
         <w:t>Service</w:t>
       </w:r>
+      <w:bookmarkEnd w:id="14"/>
+    </w:p>
+    <w:p>
+      <w:pPr>
+        <w:pStyle w:val="Heading3"/>
+      </w:pPr>
+      <w:bookmarkStart w:id="15" w:name="_Toc482630607"/>
+      <w:r>
+        <w:t>Purpose</w:t>
+      </w:r>
       <w:bookmarkEnd w:id="15"/>
     </w:p>
     <w:p>
+      <w:r>
+        <w:t>This service is used to process user orders.</w:t>
+      </w:r>
+      <w:r>
+        <w:t xml:space="preserve"> It is quite simplistic currently in its implementation in that it currently does not handle payments, just the recording of user orders.</w:t>
+      </w:r>
+    </w:p>
+    <w:p>
       <w:pPr>
         <w:pStyle w:val="Heading3"/>
       </w:pPr>
-      <w:bookmarkStart w:id="16" w:name="_Toc482129421"/>
-      <w:r>
-        <w:t>Purpose</w:t>
+      <w:bookmarkStart w:id="16" w:name="_Toc482630608"/>
+      <w:r>
+        <w:t>Functionality Provided</w:t>
       </w:r>
       <w:bookmarkEnd w:id="16"/>
-    </w:p>
-    <w:p>
-      <w:r>
-        <w:t>This service is used to process user orders.</w:t>
-      </w:r>
-    </w:p>
-    <w:p>
-      <w:pPr>
-        <w:pStyle w:val="Heading3"/>
-      </w:pPr>
-      <w:bookmarkStart w:id="17" w:name="_Toc482129422"/>
-      <w:r>
-        <w:t>Functionality Provided</w:t>
-      </w:r>
-      <w:bookmarkEnd w:id="17"/>
     </w:p>
     <w:p>
       <w:r>
@@ -4203,6 +4490,60 @@
       <w:r>
         <w:t xml:space="preserve"> for a customer. In the database a record of this order is persisted.</w:t>
       </w:r>
+      <w:r>
+        <w:t xml:space="preserve"> When an order is placed, the stock level for the particular items on order will be decremented automatically.</w:t>
+      </w:r>
+    </w:p>
+    <w:p>
+      <w:pPr>
+        <w:pStyle w:val="Heading4"/>
+      </w:pPr>
+      <w:r>
+        <w:t>Example JSON Payload</w:t>
+      </w:r>
+    </w:p>
+    <w:p>
+      <w:r>
+        <w:rPr>
+          <w:noProof/>
+          <w:lang w:eastAsia="en-IE"/>
+        </w:rPr>
+        <w:drawing>
+          <wp:inline distT="0" distB="0" distL="0" distR="0" wp14:anchorId="6FD1E533" wp14:editId="1F70D229">
+            <wp:extent cx="2734574" cy="2100953"/>
+            <wp:effectExtent l="0" t="0" r="8890" b="0"/>
+            <wp:docPr id="9" name="Picture 9"/>
+            <wp:cNvGraphicFramePr>
+              <a:graphicFrameLocks xmlns:a="http://schemas.openxmlformats.org/drawingml/2006/main" noChangeAspect="1"/>
+            </wp:cNvGraphicFramePr>
+            <a:graphic xmlns:a="http://schemas.openxmlformats.org/drawingml/2006/main">
+              <a:graphicData uri="http://schemas.openxmlformats.org/drawingml/2006/picture">
+                <pic:pic xmlns:pic="http://schemas.openxmlformats.org/drawingml/2006/picture">
+                  <pic:nvPicPr>
+                    <pic:cNvPr id="1" name=""/>
+                    <pic:cNvPicPr/>
+                  </pic:nvPicPr>
+                  <pic:blipFill>
+                    <a:blip r:embed="rId16"/>
+                    <a:stretch>
+                      <a:fillRect/>
+                    </a:stretch>
+                  </pic:blipFill>
+                  <pic:spPr>
+                    <a:xfrm>
+                      <a:off x="0" y="0"/>
+                      <a:ext cx="2743452" cy="2107774"/>
+                    </a:xfrm>
+                    <a:prstGeom prst="rect">
+                      <a:avLst/>
+                    </a:prstGeom>
+                  </pic:spPr>
+                </pic:pic>
+              </a:graphicData>
+            </a:graphic>
+          </wp:inline>
+        </w:drawing>
+      </w:r>
     </w:p>
     <w:p/>
     <w:p>
@@ -4228,238 +4569,557 @@
     </w:p>
     <w:p>
       <w:r>
-        <w:t>The ability to retrieve a list of orders for a particular user. A link to view these is available in the navigation bar when a user is logged in.</w:t>
-      </w:r>
-    </w:p>
-    <w:p/>
+        <w:t xml:space="preserve">The ability to retrieve a list of orders for a particular user. </w:t>
+      </w:r>
+      <w:r>
+        <w:t>Users can view their historical orders via a</w:t>
+      </w:r>
+      <w:r>
+        <w:t xml:space="preserve"> link </w:t>
+      </w:r>
+      <w:r>
+        <w:t>in the navigation bar when the user is logged in to the application.</w:t>
+      </w:r>
+    </w:p>
     <w:p>
       <w:pPr>
         <w:pStyle w:val="Heading4"/>
       </w:pPr>
       <w:r>
-        <w:t>/orderDetails</w:t>
-      </w:r>
-    </w:p>
-    <w:p>
-      <w:r>
-        <w:t>TODO</w:t>
-      </w:r>
-    </w:p>
-    <w:p/>
-    <w:p>
-      <w:pPr>
-        <w:pStyle w:val="Heading4"/>
-      </w:pPr>
-      <w:r>
-        <w:t>/allOrders</w:t>
-      </w:r>
-    </w:p>
-    <w:p>
-      <w:r>
-        <w:t>TODO</w:t>
-      </w:r>
-    </w:p>
-    <w:p/>
-    <w:p>
-      <w:pPr>
-        <w:pStyle w:val="Heading2"/>
-      </w:pPr>
-      <w:bookmarkStart w:id="18" w:name="_Toc482129423"/>
-      <w:r>
-        <w:t>Front-end Service</w:t>
-      </w:r>
-      <w:bookmarkEnd w:id="18"/>
-    </w:p>
-    <w:p>
-      <w:pPr>
-        <w:pStyle w:val="Heading3"/>
-      </w:pPr>
-      <w:bookmarkStart w:id="19" w:name="_Toc482129424"/>
-      <w:r>
-        <w:t>Purpose</w:t>
-      </w:r>
-      <w:bookmarkEnd w:id="19"/>
-    </w:p>
-    <w:p>
-      <w:r>
-        <w:t>The front-end service is responsible for defining and managing the main user interface of the application. It is to main entry point to the application for users. In order to achieve this, it interacts with the other services.</w:t>
-      </w:r>
-    </w:p>
-    <w:p>
-      <w:r>
-        <w:t>Within the front-end source tree, the ‘api’ folder contains wrappers that enable the front-end to talk to the other services.</w:t>
+        <w:lastRenderedPageBreak/>
+        <w:t>Example JSON Response</w:t>
       </w:r>
     </w:p>
     <w:p>
       <w:r>
         <w:rPr>
-          <w:highlight w:val="yellow"/>
+          <w:noProof/>
+          <w:lang w:eastAsia="en-IE"/>
         </w:rPr>
-        <w:t>TODO</w:t>
-      </w:r>
-      <w:r>
-        <w:t xml:space="preserve"> – More general stuff about the code base.</w:t>
-      </w:r>
-    </w:p>
-    <w:p>
-      <w:r>
-        <w:t>The front-end service runs on port 8079. The cart, catalogue, user, stock, and order service need to be running in order for the front-end to function correctly.</w:t>
-      </w:r>
-    </w:p>
-    <w:p>
-      <w:pPr>
-        <w:pStyle w:val="Heading3"/>
-      </w:pPr>
-      <w:bookmarkStart w:id="20" w:name="_Toc482129425"/>
-      <w:r>
-        <w:t>Functionality Provided</w:t>
-      </w:r>
-      <w:bookmarkEnd w:id="20"/>
-    </w:p>
-    <w:p>
-      <w:r>
-        <w:rPr>
-          <w:highlight w:val="yellow"/>
-        </w:rPr>
-        <w:t>TODO</w:t>
-      </w:r>
-    </w:p>
-    <w:p/>
-    <w:p>
-      <w:pPr>
-        <w:pStyle w:val="Heading4"/>
-      </w:pPr>
-      <w:r>
-        <w:t>Logging In</w:t>
-      </w:r>
-    </w:p>
-    <w:p>
-      <w:r>
-        <w:t>When a user logs in the following sequence of events happens (triggered via jQuery):</w:t>
-      </w:r>
-    </w:p>
-    <w:p>
-      <w:pPr>
-        <w:pStyle w:val="ListParagraph"/>
-        <w:numPr>
-          <w:ilvl w:val="0"/>
-          <w:numId w:val="1"/>
-        </w:numPr>
-      </w:pPr>
-      <w:r>
-        <w:t>The submit of the login form is detected.</w:t>
-      </w:r>
-    </w:p>
-    <w:p>
-      <w:pPr>
-        <w:pStyle w:val="ListParagraph"/>
-        <w:numPr>
-          <w:ilvl w:val="0"/>
-          <w:numId w:val="1"/>
-        </w:numPr>
-      </w:pPr>
-      <w:r>
-        <w:t>The code prevents moving to a new page (check this – event.preventDefault());</w:t>
-      </w:r>
-    </w:p>
-    <w:p>
-      <w:pPr>
-        <w:pStyle w:val="ListParagraph"/>
-        <w:numPr>
-          <w:ilvl w:val="0"/>
-          <w:numId w:val="1"/>
-        </w:numPr>
-      </w:pPr>
-      <w:r>
-        <w:t>A new variable is created that is created from the values in the login form (the username and password).</w:t>
-      </w:r>
-    </w:p>
-    <w:p>
-      <w:pPr>
-        <w:pStyle w:val="ListParagraph"/>
-        <w:numPr>
-          <w:ilvl w:val="0"/>
-          <w:numId w:val="1"/>
-        </w:numPr>
-      </w:pPr>
-      <w:r>
-        <w:t>This is then turned into JSON.</w:t>
-      </w:r>
-    </w:p>
-    <w:p>
-      <w:pPr>
-        <w:pStyle w:val="ListParagraph"/>
-        <w:numPr>
-          <w:ilvl w:val="0"/>
-          <w:numId w:val="1"/>
-        </w:numPr>
-      </w:pPr>
-      <w:r>
-        <w:t>Next this is posted to /login (contained in the api/users/index.js – the ‘helper’ for the users service).</w:t>
-      </w:r>
-    </w:p>
-    <w:p>
-      <w:pPr>
-        <w:pStyle w:val="ListParagraph"/>
-        <w:numPr>
-          <w:ilvl w:val="0"/>
-          <w:numId w:val="1"/>
-        </w:numPr>
-      </w:pPr>
-      <w:r>
-        <w:lastRenderedPageBreak/>
-        <w:t>This login then posts the JSON body to the users service and checks the response code.</w:t>
-      </w:r>
-    </w:p>
-    <w:p>
-      <w:pPr>
-        <w:pStyle w:val="ListParagraph"/>
-        <w:numPr>
-          <w:ilvl w:val="0"/>
-          <w:numId w:val="1"/>
-        </w:numPr>
-      </w:pPr>
-      <w:r>
-        <w:t>If the response code is HTTP 200 the body is parsed and returned.</w:t>
-      </w:r>
-    </w:p>
-    <w:p>
-      <w:pPr>
-        <w:pStyle w:val="ListParagraph"/>
-        <w:numPr>
-          <w:ilvl w:val="0"/>
-          <w:numId w:val="1"/>
-        </w:numPr>
-      </w:pPr>
-      <w:r>
-        <w:t>If an error occurred, the status of the request is set to HTTP 500 and the error output to the console.</w:t>
-      </w:r>
-    </w:p>
-    <w:p>
-      <w:pPr>
-        <w:pStyle w:val="ListParagraph"/>
-        <w:numPr>
-          <w:ilvl w:val="0"/>
-          <w:numId w:val="1"/>
-        </w:numPr>
-      </w:pPr>
-      <w:r>
-        <w:t>A cookie is also created on the client.</w:t>
+        <w:drawing>
+          <wp:inline distT="0" distB="0" distL="0" distR="0" wp14:anchorId="0728E3D7" wp14:editId="0608FE2E">
+            <wp:extent cx="2605177" cy="2993364"/>
+            <wp:effectExtent l="0" t="0" r="5080" b="0"/>
+            <wp:docPr id="10" name="Picture 10"/>
+            <wp:cNvGraphicFramePr>
+              <a:graphicFrameLocks xmlns:a="http://schemas.openxmlformats.org/drawingml/2006/main" noChangeAspect="1"/>
+            </wp:cNvGraphicFramePr>
+            <a:graphic xmlns:a="http://schemas.openxmlformats.org/drawingml/2006/main">
+              <a:graphicData uri="http://schemas.openxmlformats.org/drawingml/2006/picture">
+                <pic:pic xmlns:pic="http://schemas.openxmlformats.org/drawingml/2006/picture">
+                  <pic:nvPicPr>
+                    <pic:cNvPr id="1" name=""/>
+                    <pic:cNvPicPr/>
+                  </pic:nvPicPr>
+                  <pic:blipFill>
+                    <a:blip r:embed="rId17"/>
+                    <a:stretch>
+                      <a:fillRect/>
+                    </a:stretch>
+                  </pic:blipFill>
+                  <pic:spPr>
+                    <a:xfrm>
+                      <a:off x="0" y="0"/>
+                      <a:ext cx="2629573" cy="3021396"/>
+                    </a:xfrm>
+                    <a:prstGeom prst="rect">
+                      <a:avLst/>
+                    </a:prstGeom>
+                  </pic:spPr>
+                </pic:pic>
+              </a:graphicData>
+            </a:graphic>
+          </wp:inline>
+        </w:drawing>
       </w:r>
     </w:p>
     <w:p/>
     <w:p/>
     <w:p>
       <w:pPr>
+        <w:pStyle w:val="Heading4"/>
+      </w:pPr>
+      <w:r>
+        <w:t>/</w:t>
+      </w:r>
+      <w:proofErr w:type="spellStart"/>
+      <w:r>
+        <w:t>orderDetails</w:t>
+      </w:r>
+      <w:proofErr w:type="spellEnd"/>
+    </w:p>
+    <w:p>
+      <w:r>
+        <w:t xml:space="preserve">This is used to view the low level details of a particular order. This data is </w:t>
+      </w:r>
+      <w:r>
+        <w:t>accessible</w:t>
+      </w:r>
+      <w:r>
+        <w:t xml:space="preserve"> to both users and administrators via an option in the user interface.</w:t>
+      </w:r>
+    </w:p>
+    <w:p>
+      <w:pPr>
+        <w:pStyle w:val="Heading4"/>
+      </w:pPr>
+      <w:r>
+        <w:t>Example JSON Response</w:t>
+      </w:r>
+    </w:p>
+    <w:p>
+      <w:r>
+        <w:rPr>
+          <w:noProof/>
+          <w:lang w:eastAsia="en-IE"/>
+        </w:rPr>
+        <w:drawing>
+          <wp:inline distT="0" distB="0" distL="0" distR="0" wp14:anchorId="037D16F3" wp14:editId="2A26510E">
+            <wp:extent cx="2181225" cy="1581150"/>
+            <wp:effectExtent l="0" t="0" r="9525" b="0"/>
+            <wp:docPr id="11" name="Picture 11"/>
+            <wp:cNvGraphicFramePr>
+              <a:graphicFrameLocks xmlns:a="http://schemas.openxmlformats.org/drawingml/2006/main" noChangeAspect="1"/>
+            </wp:cNvGraphicFramePr>
+            <a:graphic xmlns:a="http://schemas.openxmlformats.org/drawingml/2006/main">
+              <a:graphicData uri="http://schemas.openxmlformats.org/drawingml/2006/picture">
+                <pic:pic xmlns:pic="http://schemas.openxmlformats.org/drawingml/2006/picture">
+                  <pic:nvPicPr>
+                    <pic:cNvPr id="1" name=""/>
+                    <pic:cNvPicPr/>
+                  </pic:nvPicPr>
+                  <pic:blipFill>
+                    <a:blip r:embed="rId18"/>
+                    <a:stretch>
+                      <a:fillRect/>
+                    </a:stretch>
+                  </pic:blipFill>
+                  <pic:spPr>
+                    <a:xfrm>
+                      <a:off x="0" y="0"/>
+                      <a:ext cx="2181225" cy="1581150"/>
+                    </a:xfrm>
+                    <a:prstGeom prst="rect">
+                      <a:avLst/>
+                    </a:prstGeom>
+                  </pic:spPr>
+                </pic:pic>
+              </a:graphicData>
+            </a:graphic>
+          </wp:inline>
+        </w:drawing>
+      </w:r>
+    </w:p>
+    <w:p/>
+    <w:p/>
+    <w:p/>
+    <w:p/>
+    <w:p/>
+    <w:p/>
+    <w:p>
+      <w:pPr>
+        <w:pStyle w:val="Heading4"/>
+      </w:pPr>
+      <w:r>
+        <w:lastRenderedPageBreak/>
+        <w:t>/</w:t>
+      </w:r>
+      <w:proofErr w:type="spellStart"/>
+      <w:r>
+        <w:t>allOrders</w:t>
+      </w:r>
+      <w:proofErr w:type="spellEnd"/>
+    </w:p>
+    <w:p>
+      <w:r>
+        <w:t>This API will return all historical orders for all customers in every state. It is a function that is only accessible to Administrator users from the Administration panel.</w:t>
+      </w:r>
+      <w:r>
+        <w:t xml:space="preserve"> The JSON response is similar to that of the </w:t>
+      </w:r>
+      <w:r>
+        <w:rPr>
+          <w:rFonts w:ascii="Courier New" w:hAnsi="Courier New" w:cs="Courier New"/>
+        </w:rPr>
+        <w:t>/order</w:t>
+      </w:r>
+      <w:r>
+        <w:t xml:space="preserve"> API.</w:t>
+      </w:r>
+    </w:p>
+    <w:p/>
+    <w:p>
+      <w:pPr>
+        <w:pStyle w:val="Heading2"/>
+      </w:pPr>
+      <w:bookmarkStart w:id="17" w:name="_Toc482630609"/>
+      <w:r>
+        <w:t>Front-end Service</w:t>
+      </w:r>
+      <w:bookmarkEnd w:id="17"/>
+    </w:p>
+    <w:p>
+      <w:pPr>
+        <w:pStyle w:val="Heading3"/>
+      </w:pPr>
+      <w:bookmarkStart w:id="18" w:name="_Toc482630610"/>
+      <w:r>
+        <w:t>Purpose</w:t>
+      </w:r>
+      <w:bookmarkEnd w:id="18"/>
+    </w:p>
+    <w:p>
+      <w:r>
+        <w:t xml:space="preserve">The front-end service is responsible for defining and managing the main user interface of the application. It is to main entry point to the application for users. In order to achieve this, it interacts with </w:t>
+      </w:r>
+      <w:r>
+        <w:t xml:space="preserve">each of </w:t>
+      </w:r>
+      <w:r>
+        <w:t>the other services.</w:t>
+      </w:r>
+    </w:p>
+    <w:p>
+      <w:r>
+        <w:t>Within the front-end source tree, the ‘api’ folder contains wrappers that enable the front-end to talk to the other services.</w:t>
+      </w:r>
+    </w:p>
+    <w:p>
+      <w:r>
+        <w:t>The cart, catalogue, user, stock, and orde</w:t>
+      </w:r>
+      <w:r>
+        <w:t xml:space="preserve">r service need to be up and running and accessible to the front-end service in order for it </w:t>
+      </w:r>
+      <w:r>
+        <w:t>to function correctly.</w:t>
+      </w:r>
+    </w:p>
+    <w:p>
+      <w:pPr>
+        <w:pStyle w:val="Heading3"/>
+      </w:pPr>
+      <w:bookmarkStart w:id="19" w:name="_Toc482630611"/>
+      <w:r>
+        <w:t>Functionality Provided</w:t>
+      </w:r>
+      <w:bookmarkEnd w:id="19"/>
+    </w:p>
+    <w:p>
+      <w:r>
+        <w:t xml:space="preserve">The front-end </w:t>
+      </w:r>
+      <w:r>
+        <w:t>services provides the user interface definition, and integrates with the other services in order to provide the application functionality.</w:t>
+      </w:r>
+    </w:p>
+    <w:p>
+      <w:r>
+        <w:t>In contrast to the previous services discussed in this document which don’t have user interfaces and just provide API’s, the front-end service contains the mark-up that de</w:t>
+      </w:r>
+      <w:r>
+        <w:t>fines the entire user interface of the application.</w:t>
+      </w:r>
+    </w:p>
+    <w:p>
+      <w:r>
+        <w:t xml:space="preserve">The user interface is defined in </w:t>
+      </w:r>
+      <w:r>
+        <w:rPr>
+          <w:rFonts w:ascii="Courier New" w:hAnsi="Courier New" w:cs="Courier New"/>
+        </w:rPr>
+        <w:t>public/index.html</w:t>
+      </w:r>
+      <w:r>
+        <w:t>.</w:t>
+      </w:r>
+    </w:p>
+    <w:p>
+      <w:r>
+        <w:t>Most of the user interface styling is accomplished via bootstrap</w:t>
+      </w:r>
+      <w:r>
+        <w:rPr>
+          <w:rStyle w:val="FootnoteReference"/>
+        </w:rPr>
+        <w:footnoteReference w:id="2"/>
+      </w:r>
+      <w:r>
+        <w:t xml:space="preserve">, but there is a separate </w:t>
+      </w:r>
+      <w:r>
+        <w:rPr>
+          <w:rFonts w:ascii="Courier New" w:hAnsi="Courier New" w:cs="Courier New"/>
+        </w:rPr>
+        <w:t>style.css</w:t>
+      </w:r>
+      <w:r>
+        <w:t xml:space="preserve"> in the same directory which defines some custom CSS.</w:t>
+      </w:r>
+    </w:p>
+    <w:p/>
+    <w:p/>
+    <w:p/>
+    <w:p/>
+    <w:p/>
+    <w:p/>
+    <w:p/>
+    <w:p/>
+    <w:p>
+      <w:pPr>
         <w:pStyle w:val="Heading1"/>
       </w:pPr>
-      <w:bookmarkStart w:id="21" w:name="_Toc482129426"/>
-      <w:r>
+      <w:bookmarkStart w:id="20" w:name="_Toc482630612"/>
+      <w:r>
+        <w:lastRenderedPageBreak/>
         <w:t>Section 3</w:t>
       </w:r>
       <w:r>
         <w:t xml:space="preserve"> – Database Design</w:t>
       </w:r>
+      <w:bookmarkEnd w:id="20"/>
+    </w:p>
+    <w:p>
+      <w:r>
+        <w:t>The database design is quite simple currently, containing just 4 tables that handle the persisting the required data.</w:t>
+      </w:r>
+    </w:p>
+    <w:p>
+      <w:pPr>
+        <w:pStyle w:val="Heading2"/>
+      </w:pPr>
+      <w:r>
+        <w:t>Products</w:t>
+      </w:r>
+      <w:r>
+        <w:t xml:space="preserve"> Table</w:t>
+      </w:r>
+    </w:p>
+    <w:p>
+      <w:r>
+        <w:t>The Products table is used to store the items that are available for sale on the site.</w:t>
+      </w:r>
+    </w:p>
+    <w:p>
+      <w:pPr>
+        <w:jc w:val="center"/>
+      </w:pPr>
+      <w:r>
+        <w:rPr>
+          <w:noProof/>
+          <w:lang w:eastAsia="en-IE"/>
+        </w:rPr>
+        <w:drawing>
+          <wp:inline distT="0" distB="0" distL="0" distR="0" wp14:anchorId="78F5ACC9" wp14:editId="0EC379AA">
+            <wp:extent cx="1809750" cy="2343150"/>
+            <wp:effectExtent l="0" t="0" r="0" b="0"/>
+            <wp:docPr id="12" name="Picture 12"/>
+            <wp:cNvGraphicFramePr>
+              <a:graphicFrameLocks xmlns:a="http://schemas.openxmlformats.org/drawingml/2006/main" noChangeAspect="1"/>
+            </wp:cNvGraphicFramePr>
+            <a:graphic xmlns:a="http://schemas.openxmlformats.org/drawingml/2006/main">
+              <a:graphicData uri="http://schemas.openxmlformats.org/drawingml/2006/picture">
+                <pic:pic xmlns:pic="http://schemas.openxmlformats.org/drawingml/2006/picture">
+                  <pic:nvPicPr>
+                    <pic:cNvPr id="1" name=""/>
+                    <pic:cNvPicPr/>
+                  </pic:nvPicPr>
+                  <pic:blipFill>
+                    <a:blip r:embed="rId19"/>
+                    <a:stretch>
+                      <a:fillRect/>
+                    </a:stretch>
+                  </pic:blipFill>
+                  <pic:spPr>
+                    <a:xfrm>
+                      <a:off x="0" y="0"/>
+                      <a:ext cx="1809750" cy="2343150"/>
+                    </a:xfrm>
+                    <a:prstGeom prst="rect">
+                      <a:avLst/>
+                    </a:prstGeom>
+                  </pic:spPr>
+                </pic:pic>
+              </a:graphicData>
+            </a:graphic>
+          </wp:inline>
+        </w:drawing>
+      </w:r>
+    </w:p>
+    <w:p>
+      <w:r>
+        <w:t>Column Definitions</w:t>
+      </w:r>
+    </w:p>
+    <w:p>
+      <w:r>
+        <w:t>TODO</w:t>
+      </w:r>
+    </w:p>
+    <w:p/>
+    <w:p>
+      <w:pPr>
+        <w:pStyle w:val="Heading2"/>
+      </w:pPr>
+      <w:r>
+        <w:t>Users</w:t>
+      </w:r>
+      <w:r>
+        <w:t xml:space="preserve"> Table</w:t>
+      </w:r>
+    </w:p>
+    <w:p>
+      <w:r>
+        <w:t>The users table TODO</w:t>
+      </w:r>
+    </w:p>
+    <w:p>
+      <w:pPr>
+        <w:jc w:val="center"/>
+      </w:pPr>
+      <w:r>
+        <w:rPr>
+          <w:noProof/>
+          <w:lang w:eastAsia="en-IE"/>
+        </w:rPr>
+        <w:drawing>
+          <wp:inline distT="0" distB="0" distL="0" distR="0" wp14:anchorId="19E4051F" wp14:editId="1D228C25">
+            <wp:extent cx="1457325" cy="1781175"/>
+            <wp:effectExtent l="0" t="0" r="9525" b="9525"/>
+            <wp:docPr id="13" name="Picture 13"/>
+            <wp:cNvGraphicFramePr>
+              <a:graphicFrameLocks xmlns:a="http://schemas.openxmlformats.org/drawingml/2006/main" noChangeAspect="1"/>
+            </wp:cNvGraphicFramePr>
+            <a:graphic xmlns:a="http://schemas.openxmlformats.org/drawingml/2006/main">
+              <a:graphicData uri="http://schemas.openxmlformats.org/drawingml/2006/picture">
+                <pic:pic xmlns:pic="http://schemas.openxmlformats.org/drawingml/2006/picture">
+                  <pic:nvPicPr>
+                    <pic:cNvPr id="1" name=""/>
+                    <pic:cNvPicPr/>
+                  </pic:nvPicPr>
+                  <pic:blipFill>
+                    <a:blip r:embed="rId20"/>
+                    <a:stretch>
+                      <a:fillRect/>
+                    </a:stretch>
+                  </pic:blipFill>
+                  <pic:spPr>
+                    <a:xfrm>
+                      <a:off x="0" y="0"/>
+                      <a:ext cx="1457325" cy="1781175"/>
+                    </a:xfrm>
+                    <a:prstGeom prst="rect">
+                      <a:avLst/>
+                    </a:prstGeom>
+                  </pic:spPr>
+                </pic:pic>
+              </a:graphicData>
+            </a:graphic>
+          </wp:inline>
+        </w:drawing>
+      </w:r>
+    </w:p>
+    <w:p/>
+    <w:p>
+      <w:r>
+        <w:t>Column Definitions</w:t>
+      </w:r>
+    </w:p>
+    <w:p>
+      <w:r>
+        <w:t>TODO</w:t>
+      </w:r>
+    </w:p>
+    <w:p/>
+    <w:p/>
+    <w:p>
+      <w:pPr>
+        <w:pStyle w:val="Heading2"/>
+      </w:pPr>
+      <w:r>
+        <w:lastRenderedPageBreak/>
+        <w:t>Orders</w:t>
+      </w:r>
+      <w:r>
+        <w:t xml:space="preserve"> Table</w:t>
+      </w:r>
+    </w:p>
+    <w:p>
+      <w:r>
+        <w:t>TODO</w:t>
+      </w:r>
+    </w:p>
+    <w:p>
+      <w:pPr>
+        <w:jc w:val="center"/>
+      </w:pPr>
+      <w:r>
+        <w:rPr>
+          <w:noProof/>
+          <w:lang w:eastAsia="en-IE"/>
+        </w:rPr>
+        <w:drawing>
+          <wp:inline distT="0" distB="0" distL="0" distR="0" wp14:anchorId="70DEB70B" wp14:editId="2E20B496">
+            <wp:extent cx="1562100" cy="1676400"/>
+            <wp:effectExtent l="0" t="0" r="0" b="0"/>
+            <wp:docPr id="14" name="Picture 14"/>
+            <wp:cNvGraphicFramePr>
+              <a:graphicFrameLocks xmlns:a="http://schemas.openxmlformats.org/drawingml/2006/main" noChangeAspect="1"/>
+            </wp:cNvGraphicFramePr>
+            <a:graphic xmlns:a="http://schemas.openxmlformats.org/drawingml/2006/main">
+              <a:graphicData uri="http://schemas.openxmlformats.org/drawingml/2006/picture">
+                <pic:pic xmlns:pic="http://schemas.openxmlformats.org/drawingml/2006/picture">
+                  <pic:nvPicPr>
+                    <pic:cNvPr id="1" name=""/>
+                    <pic:cNvPicPr/>
+                  </pic:nvPicPr>
+                  <pic:blipFill>
+                    <a:blip r:embed="rId21"/>
+                    <a:stretch>
+                      <a:fillRect/>
+                    </a:stretch>
+                  </pic:blipFill>
+                  <pic:spPr>
+                    <a:xfrm>
+                      <a:off x="0" y="0"/>
+                      <a:ext cx="1562100" cy="1676400"/>
+                    </a:xfrm>
+                    <a:prstGeom prst="rect">
+                      <a:avLst/>
+                    </a:prstGeom>
+                  </pic:spPr>
+                </pic:pic>
+              </a:graphicData>
+            </a:graphic>
+          </wp:inline>
+        </w:drawing>
+      </w:r>
+    </w:p>
+    <w:p>
+      <w:r>
+        <w:t>Column Definitions</w:t>
+      </w:r>
+    </w:p>
+    <w:p>
+      <w:r>
+        <w:t>TODO</w:t>
+      </w:r>
+    </w:p>
+    <w:p/>
+    <w:p>
+      <w:pPr>
+        <w:pStyle w:val="Heading2"/>
+      </w:pPr>
+      <w:proofErr w:type="spellStart"/>
+      <w:r>
+        <w:t>OrderDetails</w:t>
+      </w:r>
+      <w:proofErr w:type="spellEnd"/>
+      <w:r>
+        <w:t xml:space="preserve"> Table</w:t>
+      </w:r>
+      <w:bookmarkStart w:id="21" w:name="_GoBack"/>
       <w:bookmarkEnd w:id="21"/>
     </w:p>
     <w:p>
@@ -4467,6 +5127,64 @@
         <w:t>TODO</w:t>
       </w:r>
     </w:p>
+    <w:p>
+      <w:pPr>
+        <w:jc w:val="center"/>
+      </w:pPr>
+      <w:r>
+        <w:rPr>
+          <w:noProof/>
+          <w:lang w:eastAsia="en-IE"/>
+        </w:rPr>
+        <w:drawing>
+          <wp:inline distT="0" distB="0" distL="0" distR="0" wp14:anchorId="4BF6D05D" wp14:editId="5073DE0E">
+            <wp:extent cx="1543050" cy="1609725"/>
+            <wp:effectExtent l="0" t="0" r="0" b="9525"/>
+            <wp:docPr id="15" name="Picture 15"/>
+            <wp:cNvGraphicFramePr>
+              <a:graphicFrameLocks xmlns:a="http://schemas.openxmlformats.org/drawingml/2006/main" noChangeAspect="1"/>
+            </wp:cNvGraphicFramePr>
+            <a:graphic xmlns:a="http://schemas.openxmlformats.org/drawingml/2006/main">
+              <a:graphicData uri="http://schemas.openxmlformats.org/drawingml/2006/picture">
+                <pic:pic xmlns:pic="http://schemas.openxmlformats.org/drawingml/2006/picture">
+                  <pic:nvPicPr>
+                    <pic:cNvPr id="1" name=""/>
+                    <pic:cNvPicPr/>
+                  </pic:nvPicPr>
+                  <pic:blipFill>
+                    <a:blip r:embed="rId22"/>
+                    <a:stretch>
+                      <a:fillRect/>
+                    </a:stretch>
+                  </pic:blipFill>
+                  <pic:spPr>
+                    <a:xfrm>
+                      <a:off x="0" y="0"/>
+                      <a:ext cx="1543050" cy="1609725"/>
+                    </a:xfrm>
+                    <a:prstGeom prst="rect">
+                      <a:avLst/>
+                    </a:prstGeom>
+                  </pic:spPr>
+                </pic:pic>
+              </a:graphicData>
+            </a:graphic>
+          </wp:inline>
+        </w:drawing>
+      </w:r>
+    </w:p>
+    <w:p>
+      <w:r>
+        <w:t>Column Definitions</w:t>
+      </w:r>
+    </w:p>
+    <w:p>
+      <w:r>
+        <w:t>TODO</w:t>
+      </w:r>
+    </w:p>
+    <w:p/>
+    <w:p/>
     <w:sectPr>
       <w:pgSz w:w="11906" w:h="16838"/>
       <w:pgMar w:top="1440" w:right="1440" w:bottom="1440" w:left="1440" w:header="708" w:footer="708" w:gutter="0"/>
@@ -4560,6 +5278,30 @@
       </w:r>
     </w:p>
   </w:footnote>
+  <w:footnote w:id="2">
+    <w:p>
+      <w:pPr>
+        <w:pStyle w:val="FootnoteText"/>
+      </w:pPr>
+      <w:r>
+        <w:rPr>
+          <w:rStyle w:val="FootnoteReference"/>
+        </w:rPr>
+        <w:footnoteRef/>
+      </w:r>
+      <w:r>
+        <w:t xml:space="preserve"> </w:t>
+      </w:r>
+      <w:hyperlink r:id="rId1" w:history="1">
+        <w:r>
+          <w:rPr>
+            <w:rStyle w:val="Hyperlink"/>
+          </w:rPr>
+          <w:t>http://getbootstrap.com/</w:t>
+        </w:r>
+      </w:hyperlink>
+    </w:p>
+  </w:footnote>
 </w:footnotes>
 </file>
 
@@ -4991,6 +5733,119 @@
     </w:lvl>
   </w:abstractNum>
   <w:abstractNum w:abstractNumId="4" w15:restartNumberingAfterBreak="0">
+    <w:nsid w:val="388B6770"/>
+    <w:multiLevelType w:val="hybridMultilevel"/>
+    <w:tmpl w:val="E7900F34"/>
+    <w:lvl w:ilvl="0" w:tplc="18090001">
+      <w:start w:val="1"/>
+      <w:numFmt w:val="bullet"/>
+      <w:lvlText w:val=""/>
+      <w:lvlJc w:val="left"/>
+      <w:pPr>
+        <w:ind w:left="720" w:hanging="360"/>
+      </w:pPr>
+      <w:rPr>
+        <w:rFonts w:ascii="Symbol" w:hAnsi="Symbol" w:hint="default"/>
+      </w:rPr>
+    </w:lvl>
+    <w:lvl w:ilvl="1" w:tplc="18090003" w:tentative="1">
+      <w:start w:val="1"/>
+      <w:numFmt w:val="bullet"/>
+      <w:lvlText w:val="o"/>
+      <w:lvlJc w:val="left"/>
+      <w:pPr>
+        <w:ind w:left="1440" w:hanging="360"/>
+      </w:pPr>
+      <w:rPr>
+        <w:rFonts w:ascii="Courier New" w:hAnsi="Courier New" w:cs="Courier New" w:hint="default"/>
+      </w:rPr>
+    </w:lvl>
+    <w:lvl w:ilvl="2" w:tplc="18090005" w:tentative="1">
+      <w:start w:val="1"/>
+      <w:numFmt w:val="bullet"/>
+      <w:lvlText w:val=""/>
+      <w:lvlJc w:val="left"/>
+      <w:pPr>
+        <w:ind w:left="2160" w:hanging="360"/>
+      </w:pPr>
+      <w:rPr>
+        <w:rFonts w:ascii="Wingdings" w:hAnsi="Wingdings" w:hint="default"/>
+      </w:rPr>
+    </w:lvl>
+    <w:lvl w:ilvl="3" w:tplc="18090001" w:tentative="1">
+      <w:start w:val="1"/>
+      <w:numFmt w:val="bullet"/>
+      <w:lvlText w:val=""/>
+      <w:lvlJc w:val="left"/>
+      <w:pPr>
+        <w:ind w:left="2880" w:hanging="360"/>
+      </w:pPr>
+      <w:rPr>
+        <w:rFonts w:ascii="Symbol" w:hAnsi="Symbol" w:hint="default"/>
+      </w:rPr>
+    </w:lvl>
+    <w:lvl w:ilvl="4" w:tplc="18090003" w:tentative="1">
+      <w:start w:val="1"/>
+      <w:numFmt w:val="bullet"/>
+      <w:lvlText w:val="o"/>
+      <w:lvlJc w:val="left"/>
+      <w:pPr>
+        <w:ind w:left="3600" w:hanging="360"/>
+      </w:pPr>
+      <w:rPr>
+        <w:rFonts w:ascii="Courier New" w:hAnsi="Courier New" w:cs="Courier New" w:hint="default"/>
+      </w:rPr>
+    </w:lvl>
+    <w:lvl w:ilvl="5" w:tplc="18090005" w:tentative="1">
+      <w:start w:val="1"/>
+      <w:numFmt w:val="bullet"/>
+      <w:lvlText w:val=""/>
+      <w:lvlJc w:val="left"/>
+      <w:pPr>
+        <w:ind w:left="4320" w:hanging="360"/>
+      </w:pPr>
+      <w:rPr>
+        <w:rFonts w:ascii="Wingdings" w:hAnsi="Wingdings" w:hint="default"/>
+      </w:rPr>
+    </w:lvl>
+    <w:lvl w:ilvl="6" w:tplc="18090001" w:tentative="1">
+      <w:start w:val="1"/>
+      <w:numFmt w:val="bullet"/>
+      <w:lvlText w:val=""/>
+      <w:lvlJc w:val="left"/>
+      <w:pPr>
+        <w:ind w:left="5040" w:hanging="360"/>
+      </w:pPr>
+      <w:rPr>
+        <w:rFonts w:ascii="Symbol" w:hAnsi="Symbol" w:hint="default"/>
+      </w:rPr>
+    </w:lvl>
+    <w:lvl w:ilvl="7" w:tplc="18090003" w:tentative="1">
+      <w:start w:val="1"/>
+      <w:numFmt w:val="bullet"/>
+      <w:lvlText w:val="o"/>
+      <w:lvlJc w:val="left"/>
+      <w:pPr>
+        <w:ind w:left="5760" w:hanging="360"/>
+      </w:pPr>
+      <w:rPr>
+        <w:rFonts w:ascii="Courier New" w:hAnsi="Courier New" w:cs="Courier New" w:hint="default"/>
+      </w:rPr>
+    </w:lvl>
+    <w:lvl w:ilvl="8" w:tplc="18090005" w:tentative="1">
+      <w:start w:val="1"/>
+      <w:numFmt w:val="bullet"/>
+      <w:lvlText w:val=""/>
+      <w:lvlJc w:val="left"/>
+      <w:pPr>
+        <w:ind w:left="6480" w:hanging="360"/>
+      </w:pPr>
+      <w:rPr>
+        <w:rFonts w:ascii="Wingdings" w:hAnsi="Wingdings" w:hint="default"/>
+      </w:rPr>
+    </w:lvl>
+  </w:abstractNum>
+  <w:abstractNum w:abstractNumId="5" w15:restartNumberingAfterBreak="0">
     <w:nsid w:val="41370D6F"/>
     <w:multiLevelType w:val="hybridMultilevel"/>
     <w:tmpl w:val="05E0BDA8"/>
@@ -5103,7 +5958,7 @@
       </w:rPr>
     </w:lvl>
   </w:abstractNum>
-  <w:abstractNum w:abstractNumId="5" w15:restartNumberingAfterBreak="0">
+  <w:abstractNum w:abstractNumId="6" w15:restartNumberingAfterBreak="0">
     <w:nsid w:val="4AC82132"/>
     <w:multiLevelType w:val="hybridMultilevel"/>
     <w:tmpl w:val="71125A5A"/>
@@ -5189,7 +6044,7 @@
       </w:pPr>
     </w:lvl>
   </w:abstractNum>
-  <w:abstractNum w:abstractNumId="6" w15:restartNumberingAfterBreak="0">
+  <w:abstractNum w:abstractNumId="7" w15:restartNumberingAfterBreak="0">
     <w:nsid w:val="500E784B"/>
     <w:multiLevelType w:val="hybridMultilevel"/>
     <w:tmpl w:val="5482667C"/>
@@ -5302,7 +6157,120 @@
       </w:rPr>
     </w:lvl>
   </w:abstractNum>
-  <w:abstractNum w:abstractNumId="7" w15:restartNumberingAfterBreak="0">
+  <w:abstractNum w:abstractNumId="8" w15:restartNumberingAfterBreak="0">
+    <w:nsid w:val="55F30F2F"/>
+    <w:multiLevelType w:val="hybridMultilevel"/>
+    <w:tmpl w:val="3CBED68C"/>
+    <w:lvl w:ilvl="0" w:tplc="18090001">
+      <w:start w:val="1"/>
+      <w:numFmt w:val="bullet"/>
+      <w:lvlText w:val=""/>
+      <w:lvlJc w:val="left"/>
+      <w:pPr>
+        <w:ind w:left="720" w:hanging="360"/>
+      </w:pPr>
+      <w:rPr>
+        <w:rFonts w:ascii="Symbol" w:hAnsi="Symbol" w:hint="default"/>
+      </w:rPr>
+    </w:lvl>
+    <w:lvl w:ilvl="1" w:tplc="18090003" w:tentative="1">
+      <w:start w:val="1"/>
+      <w:numFmt w:val="bullet"/>
+      <w:lvlText w:val="o"/>
+      <w:lvlJc w:val="left"/>
+      <w:pPr>
+        <w:ind w:left="1440" w:hanging="360"/>
+      </w:pPr>
+      <w:rPr>
+        <w:rFonts w:ascii="Courier New" w:hAnsi="Courier New" w:cs="Courier New" w:hint="default"/>
+      </w:rPr>
+    </w:lvl>
+    <w:lvl w:ilvl="2" w:tplc="18090005" w:tentative="1">
+      <w:start w:val="1"/>
+      <w:numFmt w:val="bullet"/>
+      <w:lvlText w:val=""/>
+      <w:lvlJc w:val="left"/>
+      <w:pPr>
+        <w:ind w:left="2160" w:hanging="360"/>
+      </w:pPr>
+      <w:rPr>
+        <w:rFonts w:ascii="Wingdings" w:hAnsi="Wingdings" w:hint="default"/>
+      </w:rPr>
+    </w:lvl>
+    <w:lvl w:ilvl="3" w:tplc="18090001" w:tentative="1">
+      <w:start w:val="1"/>
+      <w:numFmt w:val="bullet"/>
+      <w:lvlText w:val=""/>
+      <w:lvlJc w:val="left"/>
+      <w:pPr>
+        <w:ind w:left="2880" w:hanging="360"/>
+      </w:pPr>
+      <w:rPr>
+        <w:rFonts w:ascii="Symbol" w:hAnsi="Symbol" w:hint="default"/>
+      </w:rPr>
+    </w:lvl>
+    <w:lvl w:ilvl="4" w:tplc="18090003" w:tentative="1">
+      <w:start w:val="1"/>
+      <w:numFmt w:val="bullet"/>
+      <w:lvlText w:val="o"/>
+      <w:lvlJc w:val="left"/>
+      <w:pPr>
+        <w:ind w:left="3600" w:hanging="360"/>
+      </w:pPr>
+      <w:rPr>
+        <w:rFonts w:ascii="Courier New" w:hAnsi="Courier New" w:cs="Courier New" w:hint="default"/>
+      </w:rPr>
+    </w:lvl>
+    <w:lvl w:ilvl="5" w:tplc="18090005" w:tentative="1">
+      <w:start w:val="1"/>
+      <w:numFmt w:val="bullet"/>
+      <w:lvlText w:val=""/>
+      <w:lvlJc w:val="left"/>
+      <w:pPr>
+        <w:ind w:left="4320" w:hanging="360"/>
+      </w:pPr>
+      <w:rPr>
+        <w:rFonts w:ascii="Wingdings" w:hAnsi="Wingdings" w:hint="default"/>
+      </w:rPr>
+    </w:lvl>
+    <w:lvl w:ilvl="6" w:tplc="18090001" w:tentative="1">
+      <w:start w:val="1"/>
+      <w:numFmt w:val="bullet"/>
+      <w:lvlText w:val=""/>
+      <w:lvlJc w:val="left"/>
+      <w:pPr>
+        <w:ind w:left="5040" w:hanging="360"/>
+      </w:pPr>
+      <w:rPr>
+        <w:rFonts w:ascii="Symbol" w:hAnsi="Symbol" w:hint="default"/>
+      </w:rPr>
+    </w:lvl>
+    <w:lvl w:ilvl="7" w:tplc="18090003" w:tentative="1">
+      <w:start w:val="1"/>
+      <w:numFmt w:val="bullet"/>
+      <w:lvlText w:val="o"/>
+      <w:lvlJc w:val="left"/>
+      <w:pPr>
+        <w:ind w:left="5760" w:hanging="360"/>
+      </w:pPr>
+      <w:rPr>
+        <w:rFonts w:ascii="Courier New" w:hAnsi="Courier New" w:cs="Courier New" w:hint="default"/>
+      </w:rPr>
+    </w:lvl>
+    <w:lvl w:ilvl="8" w:tplc="18090005" w:tentative="1">
+      <w:start w:val="1"/>
+      <w:numFmt w:val="bullet"/>
+      <w:lvlText w:val=""/>
+      <w:lvlJc w:val="left"/>
+      <w:pPr>
+        <w:ind w:left="6480" w:hanging="360"/>
+      </w:pPr>
+      <w:rPr>
+        <w:rFonts w:ascii="Wingdings" w:hAnsi="Wingdings" w:hint="default"/>
+      </w:rPr>
+    </w:lvl>
+  </w:abstractNum>
+  <w:abstractNum w:abstractNumId="9" w15:restartNumberingAfterBreak="0">
     <w:nsid w:val="71D13D56"/>
     <w:multiLevelType w:val="hybridMultilevel"/>
     <w:tmpl w:val="B6A69126"/>
@@ -5388,7 +6356,7 @@
       </w:pPr>
     </w:lvl>
   </w:abstractNum>
-  <w:abstractNum w:abstractNumId="8" w15:restartNumberingAfterBreak="0">
+  <w:abstractNum w:abstractNumId="10" w15:restartNumberingAfterBreak="0">
     <w:nsid w:val="7A722FD2"/>
     <w:multiLevelType w:val="hybridMultilevel"/>
     <w:tmpl w:val="73086726"/>
@@ -5501,7 +6469,7 @@
       </w:rPr>
     </w:lvl>
   </w:abstractNum>
-  <w:abstractNum w:abstractNumId="9" w15:restartNumberingAfterBreak="0">
+  <w:abstractNum w:abstractNumId="11" w15:restartNumberingAfterBreak="0">
     <w:nsid w:val="7DBB3F75"/>
     <w:multiLevelType w:val="hybridMultilevel"/>
     <w:tmpl w:val="6C509172"/>
@@ -5621,28 +6589,34 @@
     <w:abstractNumId w:val="3"/>
   </w:num>
   <w:num w:numId="3">
-    <w:abstractNumId w:val="8"/>
+    <w:abstractNumId w:val="10"/>
   </w:num>
   <w:num w:numId="4">
-    <w:abstractNumId w:val="6"/>
+    <w:abstractNumId w:val="7"/>
   </w:num>
   <w:num w:numId="5">
-    <w:abstractNumId w:val="7"/>
+    <w:abstractNumId w:val="9"/>
   </w:num>
   <w:num w:numId="6">
     <w:abstractNumId w:val="1"/>
   </w:num>
   <w:num w:numId="7">
-    <w:abstractNumId w:val="4"/>
+    <w:abstractNumId w:val="5"/>
   </w:num>
   <w:num w:numId="8">
-    <w:abstractNumId w:val="5"/>
+    <w:abstractNumId w:val="6"/>
   </w:num>
   <w:num w:numId="9">
     <w:abstractNumId w:val="2"/>
   </w:num>
   <w:num w:numId="10">
-    <w:abstractNumId w:val="9"/>
+    <w:abstractNumId w:val="11"/>
+  </w:num>
+  <w:num w:numId="11">
+    <w:abstractNumId w:val="4"/>
+  </w:num>
+  <w:num w:numId="12">
+    <w:abstractNumId w:val="8"/>
   </w:num>
 </w:numbering>
 </file>
@@ -6657,7 +7631,7 @@
 </file>
 
 <file path=customXml/itemProps1.xml><?xml version="1.0" encoding="utf-8"?>
-<ds:datastoreItem xmlns:ds="http://schemas.openxmlformats.org/officeDocument/2006/customXml" ds:itemID="{686D103E-7E9C-493B-AFF7-D74D1B813C24}">
+<ds:datastoreItem xmlns:ds="http://schemas.openxmlformats.org/officeDocument/2006/customXml" ds:itemID="{5E05899B-DE70-4A2F-85F7-21E7E70A3A09}">
   <ds:schemaRefs>
     <ds:schemaRef ds:uri="http://schemas.openxmlformats.org/officeDocument/2006/bibliography"/>
   </ds:schemaRefs>

</xml_diff>